<commit_message>
SIS - Desenvolvimento do Relatório
</commit_message>
<xml_diff>
--- a/doc/Relatório_SIS_Grupo_ADG.docx
+++ b/doc/Relatório_SIS_Grupo_ADG.docx
@@ -97,7 +97,15 @@
               <w:jc w:val="center"/>
             </w:pPr>
             <w:r>
-              <w:t xml:space="preserve">Curso de TeSP em </w:t>
+              <w:t xml:space="preserve">Curso de </w:t>
+            </w:r>
+            <w:proofErr w:type="spellStart"/>
+            <w:r>
+              <w:t>TeSP</w:t>
+            </w:r>
+            <w:proofErr w:type="spellEnd"/>
+            <w:r>
+              <w:t xml:space="preserve"> em </w:t>
             </w:r>
             <w:r>
               <w:br/>
@@ -316,6 +324,7 @@
               </w:rPr>
               <w:t xml:space="preserve">PROJETO DE </w:t>
             </w:r>
+            <w:proofErr w:type="spellStart"/>
             <w:r>
               <w:rPr>
                 <w:rFonts w:asciiTheme="minorHAnsi" w:hAnsiTheme="minorHAnsi" w:cstheme="minorHAnsi"/>
@@ -325,6 +334,7 @@
               </w:rPr>
               <w:t>PlatSI</w:t>
             </w:r>
+            <w:proofErr w:type="spellEnd"/>
           </w:p>
         </w:tc>
       </w:tr>
@@ -1098,8 +1108,13 @@
       <w:pPr>
         <w:jc w:val="center"/>
       </w:pPr>
-      <w:r>
-        <w:t>Tesp Programação de Sistemas de Inform</w:t>
+      <w:proofErr w:type="spellStart"/>
+      <w:r>
+        <w:t>Tesp</w:t>
+      </w:r>
+      <w:proofErr w:type="spellEnd"/>
+      <w:r>
+        <w:t xml:space="preserve"> Programação de Sistemas de Inform</w:t>
       </w:r>
       <w:r>
         <w:t>ação</w:t>
@@ -1180,6 +1195,13 @@
     </w:p>
     <w:sdt>
       <w:sdtPr>
+        <w:rPr>
+          <w:rFonts w:ascii="Calibri" w:eastAsia="Times New Roman" w:hAnsi="Calibri" w:cs="Times New Roman"/>
+          <w:color w:val="000000" w:themeColor="text1"/>
+          <w:sz w:val="24"/>
+          <w:szCs w:val="24"/>
+          <w:lang w:eastAsia="en-US"/>
+        </w:rPr>
         <w:id w:val="-1067640678"/>
         <w:docPartObj>
           <w:docPartGallery w:val="Table of Contents"/>
@@ -1188,13 +1210,8 @@
       </w:sdtPr>
       <w:sdtEndPr>
         <w:rPr>
-          <w:rFonts w:ascii="Calibri" w:eastAsia="Times New Roman" w:hAnsi="Calibri" w:cs="Times New Roman"/>
           <w:b/>
           <w:bCs/>
-          <w:color w:val="000000" w:themeColor="text1"/>
-          <w:sz w:val="24"/>
-          <w:szCs w:val="24"/>
-          <w:lang w:eastAsia="en-US"/>
         </w:rPr>
       </w:sdtEndPr>
       <w:sdtContent>
@@ -4064,9 +4081,11 @@
       <w:r>
         <w:t xml:space="preserve">de </w:t>
       </w:r>
+      <w:proofErr w:type="spellStart"/>
       <w:r>
         <w:t>PlatSI</w:t>
       </w:r>
+      <w:proofErr w:type="spellEnd"/>
       <w:r>
         <w:t xml:space="preserve"> do 1º Semestre</w:t>
       </w:r>
@@ -4074,7 +4093,15 @@
         <w:t xml:space="preserve"> do 2º ano</w:t>
       </w:r>
       <w:r>
-        <w:t xml:space="preserve"> do Curso TeSP de Programação de Sistemas de Informação </w:t>
+        <w:t xml:space="preserve"> do Curso </w:t>
+      </w:r>
+      <w:proofErr w:type="spellStart"/>
+      <w:r>
+        <w:t>TeSP</w:t>
+      </w:r>
+      <w:proofErr w:type="spellEnd"/>
+      <w:r>
+        <w:t xml:space="preserve"> de Programação de Sistemas de Informação </w:t>
       </w:r>
       <w:r>
         <w:t xml:space="preserve">do Instituto Politécnico de Leiria, </w:t>
@@ -4102,9 +4129,11 @@
       <w:r>
         <w:t xml:space="preserve"> de </w:t>
       </w:r>
+      <w:proofErr w:type="spellStart"/>
       <w:r>
         <w:t>PlatSI</w:t>
       </w:r>
+      <w:proofErr w:type="spellEnd"/>
       <w:r>
         <w:t>,</w:t>
       </w:r>
@@ -4242,66 +4271,1359 @@
       </w:pPr>
       <w:bookmarkStart w:id="4" w:name="_Toc90820644"/>
       <w:bookmarkStart w:id="5" w:name="_Toc90820792"/>
+      <w:proofErr w:type="spellStart"/>
       <w:r>
         <w:t>Cars</w:t>
       </w:r>
       <w:bookmarkEnd w:id="4"/>
       <w:bookmarkEnd w:id="5"/>
+      <w:proofErr w:type="spellEnd"/>
     </w:p>
     <w:p>
       <w:pPr>
         <w:pStyle w:val="Ttulo3"/>
       </w:pPr>
-      <w:bookmarkStart w:id="6" w:name="_Toc90820645"/>
-      <w:bookmarkStart w:id="7" w:name="_Toc90820793"/>
-      <w:r>
-        <w:t>Descrição</w:t>
+      <w:bookmarkStart w:id="6" w:name="_Toc90820646"/>
+      <w:bookmarkStart w:id="7" w:name="_Toc90820794"/>
+      <w:r>
+        <w:t>Métodos de Implementação</w:t>
       </w:r>
       <w:bookmarkEnd w:id="6"/>
       <w:bookmarkEnd w:id="7"/>
     </w:p>
-    <w:p>
-      <w:pPr>
-        <w:pStyle w:val="Ttulo3"/>
-      </w:pPr>
-      <w:bookmarkStart w:id="8" w:name="_Toc90820646"/>
-      <w:bookmarkStart w:id="9" w:name="_Toc90820794"/>
-      <w:r>
-        <w:t>Métodos de Implementação</w:t>
+    <w:p/>
+    <w:p>
+      <w:r>
+        <w:t>Método GET</w:t>
+      </w:r>
+    </w:p>
+    <w:p>
+      <w:r>
+        <w:t>Este método serve para o</w:t>
+      </w:r>
+      <w:r>
+        <w:t>bter todos os veículos registados na plataforma.</w:t>
+      </w:r>
+    </w:p>
+    <w:p>
+      <w:r>
+        <w:t xml:space="preserve">Apenas o </w:t>
+      </w:r>
+      <w:proofErr w:type="spellStart"/>
+      <w:r>
+        <w:t>administrator</w:t>
+      </w:r>
+      <w:proofErr w:type="spellEnd"/>
+      <w:r>
+        <w:t xml:space="preserve"> consegue f</w:t>
+      </w:r>
+      <w:r>
+        <w:t>azer GET de todos os veículos registados na plataforma.</w:t>
+      </w:r>
+    </w:p>
+    <w:p>
+      <w:pPr>
+        <w:ind w:firstLine="0"/>
+      </w:pPr>
+      <w:r>
+        <w:t xml:space="preserve">Relativamente ao </w:t>
+      </w:r>
+      <w:proofErr w:type="spellStart"/>
+      <w:r>
+        <w:t>Token</w:t>
+      </w:r>
+      <w:proofErr w:type="spellEnd"/>
+      <w:r>
+        <w:t>, este é variável consoante o utilizador.</w:t>
+      </w:r>
+    </w:p>
+    <w:p>
+      <w:pPr>
+        <w:ind w:firstLine="0"/>
+      </w:pPr>
+      <w:r>
+        <w:rPr>
+          <w:noProof/>
+        </w:rPr>
+        <w:drawing>
+          <wp:inline distT="0" distB="0" distL="0" distR="0" wp14:anchorId="25BF72C8" wp14:editId="32A1E06C">
+            <wp:extent cx="5971540" cy="3204210"/>
+            <wp:effectExtent l="0" t="0" r="0" b="0"/>
+            <wp:docPr id="1" name="Imagem 1"/>
+            <wp:cNvGraphicFramePr>
+              <a:graphicFrameLocks xmlns:a="http://schemas.openxmlformats.org/drawingml/2006/main" noChangeAspect="1"/>
+            </wp:cNvGraphicFramePr>
+            <a:graphic xmlns:a="http://schemas.openxmlformats.org/drawingml/2006/main">
+              <a:graphicData uri="http://schemas.openxmlformats.org/drawingml/2006/picture">
+                <pic:pic xmlns:pic="http://schemas.openxmlformats.org/drawingml/2006/picture">
+                  <pic:nvPicPr>
+                    <pic:cNvPr id="0" name="Picture 1"/>
+                    <pic:cNvPicPr>
+                      <a:picLocks noChangeAspect="1" noChangeArrowheads="1"/>
+                    </pic:cNvPicPr>
+                  </pic:nvPicPr>
+                  <pic:blipFill>
+                    <a:blip r:embed="rId16">
+                      <a:extLst>
+                        <a:ext uri="{28A0092B-C50C-407E-A947-70E740481C1C}">
+                          <a14:useLocalDpi xmlns:a14="http://schemas.microsoft.com/office/drawing/2010/main" val="0"/>
+                        </a:ext>
+                      </a:extLst>
+                    </a:blip>
+                    <a:srcRect/>
+                    <a:stretch>
+                      <a:fillRect/>
+                    </a:stretch>
+                  </pic:blipFill>
+                  <pic:spPr bwMode="auto">
+                    <a:xfrm>
+                      <a:off x="0" y="0"/>
+                      <a:ext cx="5971540" cy="3204210"/>
+                    </a:xfrm>
+                    <a:prstGeom prst="rect">
+                      <a:avLst/>
+                    </a:prstGeom>
+                    <a:noFill/>
+                    <a:ln>
+                      <a:noFill/>
+                    </a:ln>
+                  </pic:spPr>
+                </pic:pic>
+              </a:graphicData>
+            </a:graphic>
+          </wp:inline>
+        </w:drawing>
+      </w:r>
+    </w:p>
+    <w:p>
+      <w:pPr>
+        <w:ind w:firstLine="0"/>
+        <w:rPr>
+          <w:lang w:val="en-US"/>
+        </w:rPr>
+      </w:pPr>
+      <w:r>
+        <w:rPr>
+          <w:lang w:val="en-US"/>
+        </w:rPr>
+        <w:t>UR</w:t>
+      </w:r>
+      <w:r>
+        <w:rPr>
+          <w:lang w:val="en-US"/>
+        </w:rPr>
+        <w:t>L</w:t>
+      </w:r>
+      <w:r>
+        <w:rPr>
+          <w:lang w:val="en-US"/>
+        </w:rPr>
+        <w:t xml:space="preserve">: </w:t>
+      </w:r>
+      <w:r>
+        <w:rPr>
+          <w:lang w:val="en-US"/>
+        </w:rPr>
+        <w:t>curl http://127.0.0.1:8000/api/cars?access-token=USg4v13yHb5KgxSp7PbEbWGTg_ABVATH</w:t>
+      </w:r>
+    </w:p>
+    <w:p>
+      <w:pPr>
+        <w:ind w:firstLine="0"/>
+        <w:rPr>
+          <w:lang w:val="en-US"/>
+        </w:rPr>
+      </w:pPr>
+    </w:p>
+    <w:p>
+      <w:pPr>
+        <w:ind w:firstLine="0"/>
+        <w:rPr>
+          <w:lang w:val="en-US"/>
+        </w:rPr>
+      </w:pPr>
+    </w:p>
+    <w:p>
+      <w:pPr>
+        <w:ind w:firstLine="0"/>
+        <w:rPr>
+          <w:lang w:val="en-US"/>
+        </w:rPr>
+      </w:pPr>
+    </w:p>
+    <w:p>
+      <w:pPr>
+        <w:ind w:firstLine="0"/>
+        <w:rPr>
+          <w:lang w:val="en-US"/>
+        </w:rPr>
+      </w:pPr>
+    </w:p>
+    <w:p>
+      <w:pPr>
+        <w:ind w:firstLine="0"/>
+        <w:rPr>
+          <w:lang w:val="en-US"/>
+        </w:rPr>
+      </w:pPr>
+    </w:p>
+    <w:p>
+      <w:pPr>
+        <w:ind w:firstLine="0"/>
+        <w:rPr>
+          <w:lang w:val="en-US"/>
+        </w:rPr>
+      </w:pPr>
+    </w:p>
+    <w:p>
+      <w:pPr>
+        <w:ind w:firstLine="0"/>
+        <w:rPr>
+          <w:lang w:val="en-US"/>
+        </w:rPr>
+      </w:pPr>
+    </w:p>
+    <w:p>
+      <w:pPr>
+        <w:ind w:firstLine="0"/>
+      </w:pPr>
+      <w:r>
+        <w:t xml:space="preserve">Método POST </w:t>
+      </w:r>
+      <w:proofErr w:type="spellStart"/>
+      <w:r>
+        <w:t>Default</w:t>
+      </w:r>
+      <w:proofErr w:type="spellEnd"/>
+    </w:p>
+    <w:p>
+      <w:pPr>
+        <w:ind w:firstLine="0"/>
+      </w:pPr>
+    </w:p>
+    <w:p>
+      <w:r>
+        <w:t>Este método serve para</w:t>
+      </w:r>
+      <w:r>
+        <w:t xml:space="preserve"> adicionar um novo veículo.</w:t>
+      </w:r>
+    </w:p>
+    <w:p>
+      <w:pPr>
+        <w:ind w:firstLine="0"/>
+      </w:pPr>
+    </w:p>
+    <w:p>
+      <w:pPr>
+        <w:ind w:firstLine="0"/>
+      </w:pPr>
+    </w:p>
+    <w:p>
+      <w:pPr>
+        <w:ind w:firstLine="0"/>
+      </w:pPr>
+      <w:r>
+        <w:rPr>
+          <w:noProof/>
+        </w:rPr>
+        <w:drawing>
+          <wp:inline distT="0" distB="0" distL="0" distR="0" wp14:anchorId="751C876E" wp14:editId="5DFCDB11">
+            <wp:extent cx="5963285" cy="890270"/>
+            <wp:effectExtent l="0" t="0" r="0" b="5080"/>
+            <wp:docPr id="5" name="Imagem 5"/>
+            <wp:cNvGraphicFramePr>
+              <a:graphicFrameLocks xmlns:a="http://schemas.openxmlformats.org/drawingml/2006/main" noChangeAspect="1"/>
+            </wp:cNvGraphicFramePr>
+            <a:graphic xmlns:a="http://schemas.openxmlformats.org/drawingml/2006/main">
+              <a:graphicData uri="http://schemas.openxmlformats.org/drawingml/2006/picture">
+                <pic:pic xmlns:pic="http://schemas.openxmlformats.org/drawingml/2006/picture">
+                  <pic:nvPicPr>
+                    <pic:cNvPr id="0" name="Picture 3"/>
+                    <pic:cNvPicPr>
+                      <a:picLocks noChangeAspect="1" noChangeArrowheads="1"/>
+                    </pic:cNvPicPr>
+                  </pic:nvPicPr>
+                  <pic:blipFill>
+                    <a:blip r:embed="rId17">
+                      <a:extLst>
+                        <a:ext uri="{28A0092B-C50C-407E-A947-70E740481C1C}">
+                          <a14:useLocalDpi xmlns:a14="http://schemas.microsoft.com/office/drawing/2010/main" val="0"/>
+                        </a:ext>
+                      </a:extLst>
+                    </a:blip>
+                    <a:srcRect/>
+                    <a:stretch>
+                      <a:fillRect/>
+                    </a:stretch>
+                  </pic:blipFill>
+                  <pic:spPr bwMode="auto">
+                    <a:xfrm>
+                      <a:off x="0" y="0"/>
+                      <a:ext cx="5963285" cy="890270"/>
+                    </a:xfrm>
+                    <a:prstGeom prst="rect">
+                      <a:avLst/>
+                    </a:prstGeom>
+                    <a:noFill/>
+                    <a:ln>
+                      <a:noFill/>
+                    </a:ln>
+                  </pic:spPr>
+                </pic:pic>
+              </a:graphicData>
+            </a:graphic>
+          </wp:inline>
+        </w:drawing>
+      </w:r>
+    </w:p>
+    <w:p>
+      <w:pPr>
+        <w:ind w:firstLine="0"/>
+        <w:rPr>
+          <w:lang w:val="en-US"/>
+        </w:rPr>
+      </w:pPr>
+      <w:r>
+        <w:rPr>
+          <w:lang w:val="en-US"/>
+        </w:rPr>
+        <w:t>UR</w:t>
+      </w:r>
+      <w:r>
+        <w:rPr>
+          <w:lang w:val="en-US"/>
+        </w:rPr>
+        <w:t>L</w:t>
+      </w:r>
+      <w:r>
+        <w:rPr>
+          <w:lang w:val="en-US"/>
+        </w:rPr>
+        <w:t xml:space="preserve">: </w:t>
+      </w:r>
+      <w:r>
+        <w:rPr>
+          <w:lang w:val="en-US"/>
+        </w:rPr>
+        <w:t>curl -X POST -F "vin=JYAVP18E07A005321" -F "brand=YAMAHA" -F "model=XVZ13CTS/XVZ13CTSC/Royal Star" -F "color=#ffe529b6" -F "</w:t>
+      </w:r>
+      <w:proofErr w:type="spellStart"/>
+      <w:r>
+        <w:rPr>
+          <w:lang w:val="en-US"/>
+        </w:rPr>
+        <w:t>carType</w:t>
+      </w:r>
+      <w:proofErr w:type="spellEnd"/>
+      <w:r>
+        <w:rPr>
+          <w:lang w:val="en-US"/>
+        </w:rPr>
+        <w:t>=MOTORCYCLE" -F "displacement=2000" -F "</w:t>
+      </w:r>
+      <w:proofErr w:type="spellStart"/>
+      <w:r>
+        <w:rPr>
+          <w:lang w:val="en-US"/>
+        </w:rPr>
+        <w:t>fuelType</w:t>
+      </w:r>
+      <w:proofErr w:type="spellEnd"/>
+      <w:r>
+        <w:rPr>
+          <w:lang w:val="en-US"/>
+        </w:rPr>
+        <w:t>=Gasoline" -F "registration=45-34-33" -F "</w:t>
+      </w:r>
+      <w:proofErr w:type="spellStart"/>
+      <w:r>
+        <w:rPr>
+          <w:lang w:val="en-US"/>
+        </w:rPr>
+        <w:t>modelyear</w:t>
+      </w:r>
+      <w:proofErr w:type="spellEnd"/>
+      <w:r>
+        <w:rPr>
+          <w:lang w:val="en-US"/>
+        </w:rPr>
+        <w:t>=2010" -F "kilometers=10000" -F "state=Accepted" -F "</w:t>
+      </w:r>
+      <w:proofErr w:type="spellStart"/>
+      <w:r>
+        <w:rPr>
+          <w:lang w:val="en-US"/>
+        </w:rPr>
+        <w:t>userId</w:t>
+      </w:r>
+      <w:proofErr w:type="spellEnd"/>
+      <w:r>
+        <w:rPr>
+          <w:lang w:val="en-US"/>
+        </w:rPr>
+        <w:t xml:space="preserve">=5" </w:t>
+      </w:r>
+      <w:hyperlink r:id="rId18" w:history="1">
+        <w:r>
+          <w:rPr>
+            <w:rStyle w:val="Hiperligao"/>
+            <w:lang w:val="en-US"/>
+          </w:rPr>
+          <w:t>http://127.0.0.1:8000/api/cars?access-token=USg4v13yHb5KgxSp7PbEbWGTg_ABVATH</w:t>
+        </w:r>
+      </w:hyperlink>
+    </w:p>
+    <w:p>
+      <w:pPr>
+        <w:ind w:firstLine="0"/>
+        <w:rPr>
+          <w:lang w:val="en-US"/>
+        </w:rPr>
+      </w:pPr>
+    </w:p>
+    <w:p>
+      <w:pPr>
+        <w:ind w:firstLine="0"/>
+      </w:pPr>
+    </w:p>
+    <w:p>
+      <w:pPr>
+        <w:ind w:firstLine="0"/>
+      </w:pPr>
+      <w:r>
+        <w:t>Método SET</w:t>
+      </w:r>
+    </w:p>
+    <w:p>
+      <w:r>
+        <w:t xml:space="preserve">Este método serve para </w:t>
+      </w:r>
+      <w:r>
+        <w:t>mostrar uma quantidade específica de dados, neste caso, todos os veículos até a um certo limite.</w:t>
+      </w:r>
+    </w:p>
+    <w:p/>
+    <w:p>
+      <w:r>
+        <w:rPr>
+          <w:noProof/>
+        </w:rPr>
+        <w:drawing>
+          <wp:inline distT="0" distB="0" distL="0" distR="0" wp14:anchorId="4D474B2C" wp14:editId="4F817CB3">
+            <wp:extent cx="5963285" cy="779145"/>
+            <wp:effectExtent l="0" t="0" r="0" b="1905"/>
+            <wp:docPr id="6" name="Imagem 6"/>
+            <wp:cNvGraphicFramePr>
+              <a:graphicFrameLocks xmlns:a="http://schemas.openxmlformats.org/drawingml/2006/main" noChangeAspect="1"/>
+            </wp:cNvGraphicFramePr>
+            <a:graphic xmlns:a="http://schemas.openxmlformats.org/drawingml/2006/main">
+              <a:graphicData uri="http://schemas.openxmlformats.org/drawingml/2006/picture">
+                <pic:pic xmlns:pic="http://schemas.openxmlformats.org/drawingml/2006/picture">
+                  <pic:nvPicPr>
+                    <pic:cNvPr id="0" name="Picture 4"/>
+                    <pic:cNvPicPr>
+                      <a:picLocks noChangeAspect="1" noChangeArrowheads="1"/>
+                    </pic:cNvPicPr>
+                  </pic:nvPicPr>
+                  <pic:blipFill>
+                    <a:blip r:embed="rId19">
+                      <a:extLst>
+                        <a:ext uri="{28A0092B-C50C-407E-A947-70E740481C1C}">
+                          <a14:useLocalDpi xmlns:a14="http://schemas.microsoft.com/office/drawing/2010/main" val="0"/>
+                        </a:ext>
+                      </a:extLst>
+                    </a:blip>
+                    <a:srcRect/>
+                    <a:stretch>
+                      <a:fillRect/>
+                    </a:stretch>
+                  </pic:blipFill>
+                  <pic:spPr bwMode="auto">
+                    <a:xfrm>
+                      <a:off x="0" y="0"/>
+                      <a:ext cx="5963285" cy="779145"/>
+                    </a:xfrm>
+                    <a:prstGeom prst="rect">
+                      <a:avLst/>
+                    </a:prstGeom>
+                    <a:noFill/>
+                    <a:ln>
+                      <a:noFill/>
+                    </a:ln>
+                  </pic:spPr>
+                </pic:pic>
+              </a:graphicData>
+            </a:graphic>
+          </wp:inline>
+        </w:drawing>
+      </w:r>
+    </w:p>
+    <w:p>
+      <w:pPr>
+        <w:rPr>
+          <w:lang w:val="en-US"/>
+        </w:rPr>
+      </w:pPr>
+      <w:r>
+        <w:rPr>
+          <w:lang w:val="en-US"/>
+        </w:rPr>
+        <w:t>UR</w:t>
+      </w:r>
+      <w:r>
+        <w:rPr>
+          <w:lang w:val="en-US"/>
+        </w:rPr>
+        <w:t>L</w:t>
+      </w:r>
+      <w:r>
+        <w:rPr>
+          <w:lang w:val="en-US"/>
+        </w:rPr>
+        <w:t xml:space="preserve">: </w:t>
+      </w:r>
+      <w:r>
+        <w:rPr>
+          <w:lang w:val="en-US"/>
+        </w:rPr>
+        <w:t>curl http://127.0.0.1:8000/api/cars/set/2?access-token=USg4v13yHb5KgxSp7PbEbWGTg_ABVATH</w:t>
+      </w:r>
+    </w:p>
+    <w:p>
+      <w:pPr>
+        <w:ind w:firstLine="0"/>
+        <w:rPr>
+          <w:lang w:val="en-US"/>
+        </w:rPr>
+      </w:pPr>
+    </w:p>
+    <w:p>
+      <w:pPr>
+        <w:ind w:firstLine="0"/>
+        <w:rPr>
+          <w:lang w:val="en-US"/>
+        </w:rPr>
+      </w:pPr>
+    </w:p>
+    <w:p>
+      <w:pPr>
+        <w:ind w:firstLine="0"/>
+        <w:rPr>
+          <w:lang w:val="en-US"/>
+        </w:rPr>
+      </w:pPr>
+    </w:p>
+    <w:p>
+      <w:pPr>
+        <w:ind w:firstLine="0"/>
+        <w:rPr>
+          <w:lang w:val="en-US"/>
+        </w:rPr>
+      </w:pPr>
+    </w:p>
+    <w:p>
+      <w:pPr>
+        <w:ind w:firstLine="0"/>
+        <w:rPr>
+          <w:lang w:val="en-US"/>
+        </w:rPr>
+      </w:pPr>
+    </w:p>
+    <w:p>
+      <w:pPr>
+        <w:ind w:firstLine="0"/>
+        <w:rPr>
+          <w:lang w:val="en-US"/>
+        </w:rPr>
+      </w:pPr>
+    </w:p>
+    <w:p>
+      <w:pPr>
+        <w:ind w:firstLine="0"/>
+        <w:rPr>
+          <w:lang w:val="en-US"/>
+        </w:rPr>
+      </w:pPr>
+    </w:p>
+    <w:p>
+      <w:pPr>
+        <w:ind w:firstLine="0"/>
+        <w:rPr>
+          <w:lang w:val="en-US"/>
+        </w:rPr>
+      </w:pPr>
+      <w:proofErr w:type="spellStart"/>
+      <w:r>
+        <w:rPr>
+          <w:lang w:val="en-US"/>
+        </w:rPr>
+        <w:lastRenderedPageBreak/>
+        <w:t>Método</w:t>
+      </w:r>
+      <w:proofErr w:type="spellEnd"/>
+      <w:r>
+        <w:rPr>
+          <w:lang w:val="en-US"/>
+        </w:rPr>
+        <w:t xml:space="preserve"> TOTAL</w:t>
+      </w:r>
+    </w:p>
+    <w:p>
+      <w:pPr>
+        <w:ind w:firstLine="0"/>
+      </w:pPr>
+      <w:r>
+        <w:t>Este método só pode s</w:t>
+      </w:r>
+      <w:r>
+        <w:t xml:space="preserve">er </w:t>
+      </w:r>
+      <w:r>
+        <w:t>executado</w:t>
+      </w:r>
+      <w:r>
+        <w:t xml:space="preserve"> pelo administrador.</w:t>
+      </w:r>
+    </w:p>
+    <w:p>
+      <w:pPr>
+        <w:ind w:firstLine="0"/>
+      </w:pPr>
+      <w:r>
+        <w:t>Serve para obter o número total de veículos registados na plataforma.</w:t>
+      </w:r>
+    </w:p>
+    <w:p>
+      <w:pPr>
+        <w:ind w:firstLine="0"/>
+      </w:pPr>
+      <w:r>
+        <w:rPr>
+          <w:noProof/>
+        </w:rPr>
+        <w:drawing>
+          <wp:inline distT="0" distB="0" distL="0" distR="0" wp14:anchorId="1CEB9DF6" wp14:editId="0E871ADA">
+            <wp:extent cx="5971540" cy="246380"/>
+            <wp:effectExtent l="0" t="0" r="0" b="1270"/>
+            <wp:docPr id="7" name="Imagem 7"/>
+            <wp:cNvGraphicFramePr>
+              <a:graphicFrameLocks xmlns:a="http://schemas.openxmlformats.org/drawingml/2006/main" noChangeAspect="1"/>
+            </wp:cNvGraphicFramePr>
+            <a:graphic xmlns:a="http://schemas.openxmlformats.org/drawingml/2006/main">
+              <a:graphicData uri="http://schemas.openxmlformats.org/drawingml/2006/picture">
+                <pic:pic xmlns:pic="http://schemas.openxmlformats.org/drawingml/2006/picture">
+                  <pic:nvPicPr>
+                    <pic:cNvPr id="0" name="Picture 5"/>
+                    <pic:cNvPicPr>
+                      <a:picLocks noChangeAspect="1" noChangeArrowheads="1"/>
+                    </pic:cNvPicPr>
+                  </pic:nvPicPr>
+                  <pic:blipFill>
+                    <a:blip r:embed="rId20">
+                      <a:extLst>
+                        <a:ext uri="{28A0092B-C50C-407E-A947-70E740481C1C}">
+                          <a14:useLocalDpi xmlns:a14="http://schemas.microsoft.com/office/drawing/2010/main" val="0"/>
+                        </a:ext>
+                      </a:extLst>
+                    </a:blip>
+                    <a:srcRect/>
+                    <a:stretch>
+                      <a:fillRect/>
+                    </a:stretch>
+                  </pic:blipFill>
+                  <pic:spPr bwMode="auto">
+                    <a:xfrm>
+                      <a:off x="0" y="0"/>
+                      <a:ext cx="5971540" cy="246380"/>
+                    </a:xfrm>
+                    <a:prstGeom prst="rect">
+                      <a:avLst/>
+                    </a:prstGeom>
+                    <a:noFill/>
+                    <a:ln>
+                      <a:noFill/>
+                    </a:ln>
+                  </pic:spPr>
+                </pic:pic>
+              </a:graphicData>
+            </a:graphic>
+          </wp:inline>
+        </w:drawing>
+      </w:r>
+    </w:p>
+    <w:p>
+      <w:pPr>
+        <w:ind w:firstLine="0"/>
+      </w:pPr>
+      <w:r>
+        <w:t xml:space="preserve">URL: </w:t>
+      </w:r>
+      <w:proofErr w:type="spellStart"/>
+      <w:r>
+        <w:t>curl</w:t>
+      </w:r>
+      <w:proofErr w:type="spellEnd"/>
+      <w:r>
+        <w:t xml:space="preserve"> </w:t>
+      </w:r>
+      <w:hyperlink r:id="rId21" w:history="1">
+        <w:r>
+          <w:rPr>
+            <w:rStyle w:val="Hiperligao"/>
+          </w:rPr>
+          <w:t>http://127.0.0.1:8000/api/cars/total?access-token=USg4v13yHb5KgxSp7PbEbWGTg_ABVATH</w:t>
+        </w:r>
+      </w:hyperlink>
+    </w:p>
+    <w:p>
+      <w:pPr>
+        <w:ind w:firstLine="0"/>
+      </w:pPr>
+    </w:p>
+    <w:p>
+      <w:pPr>
+        <w:ind w:firstLine="0"/>
+      </w:pPr>
+      <w:r>
+        <w:t>Método TOTAL USER</w:t>
+      </w:r>
+    </w:p>
+    <w:p>
+      <w:pPr>
+        <w:ind w:firstLine="0"/>
+      </w:pPr>
+      <w:r>
+        <w:t>Este método só pode s</w:t>
+      </w:r>
+      <w:r>
+        <w:t>er executado pelo</w:t>
+      </w:r>
+      <w:r>
+        <w:t xml:space="preserve"> utilizador.</w:t>
+      </w:r>
+    </w:p>
+    <w:p>
+      <w:pPr>
+        <w:ind w:firstLine="0"/>
+      </w:pPr>
+      <w:r>
+        <w:t>Serve para obter o número total de veículos registados na plataforma pelo mesmo</w:t>
+      </w:r>
+      <w:r>
+        <w:t xml:space="preserve">, através da utilização do </w:t>
+      </w:r>
+      <w:proofErr w:type="spellStart"/>
+      <w:r>
+        <w:t>access</w:t>
+      </w:r>
+      <w:proofErr w:type="spellEnd"/>
+      <w:r>
+        <w:t xml:space="preserve"> </w:t>
+      </w:r>
+      <w:proofErr w:type="spellStart"/>
+      <w:r>
+        <w:t>Token</w:t>
+      </w:r>
+      <w:proofErr w:type="spellEnd"/>
+      <w:r>
+        <w:t>.</w:t>
+      </w:r>
+    </w:p>
+    <w:p>
+      <w:pPr>
+        <w:ind w:firstLine="0"/>
+      </w:pPr>
+      <w:r>
+        <w:rPr>
+          <w:noProof/>
+        </w:rPr>
+        <w:drawing>
+          <wp:inline distT="0" distB="0" distL="0" distR="0" wp14:anchorId="78A7CBD8" wp14:editId="7658AD50">
+            <wp:extent cx="5971540" cy="365760"/>
+            <wp:effectExtent l="0" t="0" r="0" b="0"/>
+            <wp:docPr id="8" name="Imagem 8"/>
+            <wp:cNvGraphicFramePr>
+              <a:graphicFrameLocks xmlns:a="http://schemas.openxmlformats.org/drawingml/2006/main" noChangeAspect="1"/>
+            </wp:cNvGraphicFramePr>
+            <a:graphic xmlns:a="http://schemas.openxmlformats.org/drawingml/2006/main">
+              <a:graphicData uri="http://schemas.openxmlformats.org/drawingml/2006/picture">
+                <pic:pic xmlns:pic="http://schemas.openxmlformats.org/drawingml/2006/picture">
+                  <pic:nvPicPr>
+                    <pic:cNvPr id="0" name="Picture 6"/>
+                    <pic:cNvPicPr>
+                      <a:picLocks noChangeAspect="1" noChangeArrowheads="1"/>
+                    </pic:cNvPicPr>
+                  </pic:nvPicPr>
+                  <pic:blipFill>
+                    <a:blip r:embed="rId22">
+                      <a:extLst>
+                        <a:ext uri="{28A0092B-C50C-407E-A947-70E740481C1C}">
+                          <a14:useLocalDpi xmlns:a14="http://schemas.microsoft.com/office/drawing/2010/main" val="0"/>
+                        </a:ext>
+                      </a:extLst>
+                    </a:blip>
+                    <a:srcRect/>
+                    <a:stretch>
+                      <a:fillRect/>
+                    </a:stretch>
+                  </pic:blipFill>
+                  <pic:spPr bwMode="auto">
+                    <a:xfrm>
+                      <a:off x="0" y="0"/>
+                      <a:ext cx="5971540" cy="365760"/>
+                    </a:xfrm>
+                    <a:prstGeom prst="rect">
+                      <a:avLst/>
+                    </a:prstGeom>
+                    <a:noFill/>
+                    <a:ln>
+                      <a:noFill/>
+                    </a:ln>
+                  </pic:spPr>
+                </pic:pic>
+              </a:graphicData>
+            </a:graphic>
+          </wp:inline>
+        </w:drawing>
+      </w:r>
+    </w:p>
+    <w:p>
+      <w:pPr>
+        <w:ind w:firstLine="0"/>
+      </w:pPr>
+      <w:r>
+        <w:t>URL:</w:t>
+      </w:r>
+      <w:r>
+        <w:t xml:space="preserve"> </w:t>
+      </w:r>
+      <w:proofErr w:type="spellStart"/>
+      <w:r>
+        <w:t>curl</w:t>
+      </w:r>
+      <w:proofErr w:type="spellEnd"/>
+      <w:r>
+        <w:t xml:space="preserve"> </w:t>
+      </w:r>
+      <w:hyperlink r:id="rId23" w:history="1">
+        <w:r>
+          <w:rPr>
+            <w:rStyle w:val="Hiperligao"/>
+          </w:rPr>
+          <w:t>http://127.0.0.1:8000/api/cars/totaluser?access-token=hg95zPz_0_IKUJVLRnf07jwT7cgE_ad2</w:t>
+        </w:r>
+      </w:hyperlink>
+    </w:p>
+    <w:p>
+      <w:pPr>
+        <w:ind w:firstLine="0"/>
+      </w:pPr>
+    </w:p>
+    <w:p>
+      <w:pPr>
+        <w:ind w:firstLine="0"/>
+      </w:pPr>
+    </w:p>
+    <w:p>
+      <w:pPr>
+        <w:ind w:firstLine="0"/>
+      </w:pPr>
+    </w:p>
+    <w:p>
+      <w:pPr>
+        <w:ind w:firstLine="0"/>
+      </w:pPr>
+      <w:r>
+        <w:t>Método DELETE</w:t>
+      </w:r>
+    </w:p>
+    <w:p>
+      <w:pPr>
+        <w:ind w:firstLine="0"/>
+      </w:pPr>
+      <w:r>
+        <w:t>Este método só pode ser executado pelo administrador</w:t>
+      </w:r>
+    </w:p>
+    <w:p>
+      <w:pPr>
+        <w:ind w:firstLine="0"/>
+      </w:pPr>
+      <w:r>
+        <w:t>Serve para eliminar o veículo selecionado pelo administrador.</w:t>
+      </w:r>
+    </w:p>
+    <w:p>
+      <w:pPr>
+        <w:ind w:firstLine="0"/>
+      </w:pPr>
+      <w:r>
+        <w:rPr>
+          <w:noProof/>
+        </w:rPr>
+        <w:drawing>
+          <wp:inline distT="0" distB="0" distL="0" distR="0" wp14:anchorId="3F5029B3" wp14:editId="015C87D5">
+            <wp:extent cx="5963285" cy="334010"/>
+            <wp:effectExtent l="0" t="0" r="0" b="8890"/>
+            <wp:docPr id="10" name="Imagem 10"/>
+            <wp:cNvGraphicFramePr>
+              <a:graphicFrameLocks xmlns:a="http://schemas.openxmlformats.org/drawingml/2006/main" noChangeAspect="1"/>
+            </wp:cNvGraphicFramePr>
+            <a:graphic xmlns:a="http://schemas.openxmlformats.org/drawingml/2006/main">
+              <a:graphicData uri="http://schemas.openxmlformats.org/drawingml/2006/picture">
+                <pic:pic xmlns:pic="http://schemas.openxmlformats.org/drawingml/2006/picture">
+                  <pic:nvPicPr>
+                    <pic:cNvPr id="0" name="Picture 8"/>
+                    <pic:cNvPicPr>
+                      <a:picLocks noChangeAspect="1" noChangeArrowheads="1"/>
+                    </pic:cNvPicPr>
+                  </pic:nvPicPr>
+                  <pic:blipFill>
+                    <a:blip r:embed="rId24">
+                      <a:extLst>
+                        <a:ext uri="{28A0092B-C50C-407E-A947-70E740481C1C}">
+                          <a14:useLocalDpi xmlns:a14="http://schemas.microsoft.com/office/drawing/2010/main" val="0"/>
+                        </a:ext>
+                      </a:extLst>
+                    </a:blip>
+                    <a:srcRect/>
+                    <a:stretch>
+                      <a:fillRect/>
+                    </a:stretch>
+                  </pic:blipFill>
+                  <pic:spPr bwMode="auto">
+                    <a:xfrm>
+                      <a:off x="0" y="0"/>
+                      <a:ext cx="5963285" cy="334010"/>
+                    </a:xfrm>
+                    <a:prstGeom prst="rect">
+                      <a:avLst/>
+                    </a:prstGeom>
+                    <a:noFill/>
+                    <a:ln>
+                      <a:noFill/>
+                    </a:ln>
+                  </pic:spPr>
+                </pic:pic>
+              </a:graphicData>
+            </a:graphic>
+          </wp:inline>
+        </w:drawing>
+      </w:r>
+    </w:p>
+    <w:p>
+      <w:pPr>
+        <w:ind w:firstLine="0"/>
+      </w:pPr>
+      <w:r>
+        <w:t xml:space="preserve">URL: </w:t>
+      </w:r>
+      <w:proofErr w:type="spellStart"/>
+      <w:r>
+        <w:t>curl</w:t>
+      </w:r>
+      <w:proofErr w:type="spellEnd"/>
+      <w:r>
+        <w:t xml:space="preserve"> -X DELETE http://127.0.0.1:8000/api/cars/58?access-token=USg4v13yHb5KgxSp7PbEbWGTg_ABVATH</w:t>
+      </w:r>
+    </w:p>
+    <w:p>
+      <w:pPr>
+        <w:ind w:firstLine="0"/>
+      </w:pPr>
+    </w:p>
+    <w:p>
+      <w:pPr>
+        <w:ind w:firstLine="0"/>
+      </w:pPr>
+    </w:p>
+    <w:p>
+      <w:pPr>
+        <w:ind w:firstLine="0"/>
+      </w:pPr>
+    </w:p>
+    <w:p>
+      <w:pPr>
+        <w:ind w:firstLine="0"/>
+      </w:pPr>
+    </w:p>
+    <w:p>
+      <w:pPr>
+        <w:ind w:firstLine="0"/>
+      </w:pPr>
+    </w:p>
+    <w:p>
+      <w:pPr>
+        <w:ind w:firstLine="0"/>
+      </w:pPr>
+      <w:r>
+        <w:t>Método PUT</w:t>
+      </w:r>
+    </w:p>
+    <w:p>
+      <w:pPr>
+        <w:ind w:firstLine="0"/>
+      </w:pPr>
+      <w:r>
+        <w:t>Este método só pode ser executado pelo administrador</w:t>
+      </w:r>
+    </w:p>
+    <w:p>
+      <w:pPr>
+        <w:ind w:firstLine="0"/>
+      </w:pPr>
+      <w:r>
+        <w:t xml:space="preserve">Serve para </w:t>
+      </w:r>
+      <w:r>
+        <w:t>atualizar</w:t>
+      </w:r>
+      <w:r>
+        <w:t xml:space="preserve"> o</w:t>
+      </w:r>
+      <w:r>
+        <w:t>s dados do</w:t>
+      </w:r>
+      <w:r>
+        <w:t xml:space="preserve"> veículo selecionado pelo administrador.</w:t>
+      </w:r>
+    </w:p>
+    <w:p>
+      <w:pPr>
+        <w:ind w:firstLine="0"/>
+        <w:rPr>
+          <w:lang w:val="en-US"/>
+        </w:rPr>
+      </w:pPr>
+      <w:r>
+        <w:rPr>
+          <w:noProof/>
+          <w:lang w:val="en-US"/>
+        </w:rPr>
+        <w:lastRenderedPageBreak/>
+        <w:drawing>
+          <wp:inline distT="0" distB="0" distL="0" distR="0" wp14:anchorId="7DA925B8" wp14:editId="670C1E37">
+            <wp:extent cx="5963285" cy="628015"/>
+            <wp:effectExtent l="0" t="0" r="0" b="635"/>
+            <wp:docPr id="9" name="Imagem 9"/>
+            <wp:cNvGraphicFramePr>
+              <a:graphicFrameLocks xmlns:a="http://schemas.openxmlformats.org/drawingml/2006/main" noChangeAspect="1"/>
+            </wp:cNvGraphicFramePr>
+            <a:graphic xmlns:a="http://schemas.openxmlformats.org/drawingml/2006/main">
+              <a:graphicData uri="http://schemas.openxmlformats.org/drawingml/2006/picture">
+                <pic:pic xmlns:pic="http://schemas.openxmlformats.org/drawingml/2006/picture">
+                  <pic:nvPicPr>
+                    <pic:cNvPr id="0" name="Picture 7"/>
+                    <pic:cNvPicPr>
+                      <a:picLocks noChangeAspect="1" noChangeArrowheads="1"/>
+                    </pic:cNvPicPr>
+                  </pic:nvPicPr>
+                  <pic:blipFill>
+                    <a:blip r:embed="rId25">
+                      <a:extLst>
+                        <a:ext uri="{28A0092B-C50C-407E-A947-70E740481C1C}">
+                          <a14:useLocalDpi xmlns:a14="http://schemas.microsoft.com/office/drawing/2010/main" val="0"/>
+                        </a:ext>
+                      </a:extLst>
+                    </a:blip>
+                    <a:srcRect/>
+                    <a:stretch>
+                      <a:fillRect/>
+                    </a:stretch>
+                  </pic:blipFill>
+                  <pic:spPr bwMode="auto">
+                    <a:xfrm>
+                      <a:off x="0" y="0"/>
+                      <a:ext cx="5963285" cy="628015"/>
+                    </a:xfrm>
+                    <a:prstGeom prst="rect">
+                      <a:avLst/>
+                    </a:prstGeom>
+                    <a:noFill/>
+                    <a:ln>
+                      <a:noFill/>
+                    </a:ln>
+                  </pic:spPr>
+                </pic:pic>
+              </a:graphicData>
+            </a:graphic>
+          </wp:inline>
+        </w:drawing>
+      </w:r>
+    </w:p>
+    <w:p>
+      <w:pPr>
+        <w:ind w:firstLine="0"/>
+        <w:rPr>
+          <w:lang w:val="en-US"/>
+        </w:rPr>
+      </w:pPr>
+      <w:r>
+        <w:rPr>
+          <w:lang w:val="en-US"/>
+        </w:rPr>
+        <w:t xml:space="preserve">URL: </w:t>
+      </w:r>
+      <w:r>
+        <w:rPr>
+          <w:lang w:val="en-US"/>
+        </w:rPr>
+        <w:t>curl -X PUT -d "model=teste" http://127.0.0.1:8000/api/cars/58?access-token=fvw_tLyV787AOWs0AfEEQEDkm8xmN9Fk</w:t>
+      </w:r>
+    </w:p>
+    <w:p>
+      <w:pPr>
+        <w:ind w:firstLine="0"/>
+        <w:rPr>
+          <w:lang w:val="en-US"/>
+        </w:rPr>
+      </w:pPr>
+    </w:p>
+    <w:p>
+      <w:pPr>
+        <w:ind w:firstLine="0"/>
+        <w:rPr>
+          <w:lang w:val="en-US"/>
+        </w:rPr>
+      </w:pPr>
+    </w:p>
+    <w:p>
+      <w:pPr>
+        <w:ind w:firstLine="0"/>
+        <w:rPr>
+          <w:highlight w:val="darkCyan"/>
+        </w:rPr>
+      </w:pPr>
+      <w:r>
+        <w:rPr>
+          <w:highlight w:val="darkCyan"/>
+        </w:rPr>
+        <w:t>Método DELETE</w:t>
+      </w:r>
+    </w:p>
+    <w:p>
+      <w:pPr>
+        <w:ind w:firstLine="0"/>
+      </w:pPr>
+      <w:r>
+        <w:rPr>
+          <w:highlight w:val="darkCyan"/>
+        </w:rPr>
+        <w:t xml:space="preserve">Este método só pode ser executado pelo utilizador mencionado no </w:t>
+      </w:r>
+      <w:proofErr w:type="spellStart"/>
+      <w:r>
+        <w:rPr>
+          <w:highlight w:val="darkCyan"/>
+        </w:rPr>
+        <w:t>access</w:t>
+      </w:r>
+      <w:proofErr w:type="spellEnd"/>
+      <w:r>
+        <w:rPr>
+          <w:highlight w:val="darkCyan"/>
+        </w:rPr>
+        <w:t xml:space="preserve"> </w:t>
+      </w:r>
+      <w:proofErr w:type="spellStart"/>
+      <w:r>
+        <w:rPr>
+          <w:highlight w:val="darkCyan"/>
+        </w:rPr>
+        <w:t>token</w:t>
+      </w:r>
+      <w:proofErr w:type="spellEnd"/>
+      <w:r>
+        <w:rPr>
+          <w:highlight w:val="darkCyan"/>
+        </w:rPr>
+        <w:t>.</w:t>
+      </w:r>
+      <w:r>
+        <w:t>(CUSTOM)</w:t>
+      </w:r>
+    </w:p>
+    <w:p>
+      <w:pPr>
+        <w:ind w:firstLine="0"/>
+      </w:pPr>
+    </w:p>
+    <w:p>
+      <w:pPr>
+        <w:ind w:firstLine="0"/>
+        <w:rPr>
+          <w:lang w:val="en-US"/>
+        </w:rPr>
+      </w:pPr>
+    </w:p>
+    <w:p>
+      <w:pPr>
+        <w:ind w:firstLine="0"/>
+      </w:pPr>
+      <w:r>
+        <w:t xml:space="preserve">Método POST </w:t>
+      </w:r>
+      <w:proofErr w:type="spellStart"/>
+      <w:r>
+        <w:t>Custom</w:t>
+      </w:r>
+      <w:proofErr w:type="spellEnd"/>
+    </w:p>
+    <w:p>
+      <w:pPr>
+        <w:ind w:firstLine="0"/>
+      </w:pPr>
+      <w:r>
+        <w:t xml:space="preserve">Neste método é necessário ser administrador, visto que é uma </w:t>
+      </w:r>
+      <w:proofErr w:type="spellStart"/>
+      <w:r>
+        <w:t>custom</w:t>
+      </w:r>
+      <w:proofErr w:type="spellEnd"/>
+      <w:r>
+        <w:t xml:space="preserve"> </w:t>
+      </w:r>
+      <w:proofErr w:type="spellStart"/>
+      <w:r>
+        <w:t>action</w:t>
+      </w:r>
+      <w:proofErr w:type="spellEnd"/>
+      <w:r>
+        <w:t>.</w:t>
+      </w:r>
+    </w:p>
+    <w:p>
+      <w:pPr>
+        <w:ind w:firstLine="0"/>
+      </w:pPr>
+      <w:r>
+        <w:rPr>
+          <w:noProof/>
+        </w:rPr>
+        <w:drawing>
+          <wp:inline distT="0" distB="0" distL="0" distR="0" wp14:anchorId="5D9FC109" wp14:editId="321742F6">
+            <wp:extent cx="5963285" cy="835025"/>
+            <wp:effectExtent l="0" t="0" r="0" b="3175"/>
+            <wp:docPr id="12" name="Imagem 12"/>
+            <wp:cNvGraphicFramePr>
+              <a:graphicFrameLocks xmlns:a="http://schemas.openxmlformats.org/drawingml/2006/main" noChangeAspect="1"/>
+            </wp:cNvGraphicFramePr>
+            <a:graphic xmlns:a="http://schemas.openxmlformats.org/drawingml/2006/main">
+              <a:graphicData uri="http://schemas.openxmlformats.org/drawingml/2006/picture">
+                <pic:pic xmlns:pic="http://schemas.openxmlformats.org/drawingml/2006/picture">
+                  <pic:nvPicPr>
+                    <pic:cNvPr id="0" name="Picture 9"/>
+                    <pic:cNvPicPr>
+                      <a:picLocks noChangeAspect="1" noChangeArrowheads="1"/>
+                    </pic:cNvPicPr>
+                  </pic:nvPicPr>
+                  <pic:blipFill>
+                    <a:blip r:embed="rId26">
+                      <a:extLst>
+                        <a:ext uri="{28A0092B-C50C-407E-A947-70E740481C1C}">
+                          <a14:useLocalDpi xmlns:a14="http://schemas.microsoft.com/office/drawing/2010/main" val="0"/>
+                        </a:ext>
+                      </a:extLst>
+                    </a:blip>
+                    <a:srcRect/>
+                    <a:stretch>
+                      <a:fillRect/>
+                    </a:stretch>
+                  </pic:blipFill>
+                  <pic:spPr bwMode="auto">
+                    <a:xfrm>
+                      <a:off x="0" y="0"/>
+                      <a:ext cx="5963285" cy="835025"/>
+                    </a:xfrm>
+                    <a:prstGeom prst="rect">
+                      <a:avLst/>
+                    </a:prstGeom>
+                    <a:noFill/>
+                    <a:ln>
+                      <a:noFill/>
+                    </a:ln>
+                  </pic:spPr>
+                </pic:pic>
+              </a:graphicData>
+            </a:graphic>
+          </wp:inline>
+        </w:drawing>
+      </w:r>
+    </w:p>
+    <w:p>
+      <w:pPr>
+        <w:ind w:firstLine="0"/>
+      </w:pPr>
+    </w:p>
+    <w:p>
+      <w:pPr>
+        <w:ind w:firstLine="0"/>
+        <w:rPr>
+          <w:lang w:val="en-US"/>
+        </w:rPr>
+      </w:pPr>
+      <w:r>
+        <w:rPr>
+          <w:lang w:val="en-US"/>
+        </w:rPr>
+        <w:t xml:space="preserve">url: </w:t>
+      </w:r>
+      <w:r>
+        <w:rPr>
+          <w:lang w:val="en-US"/>
+        </w:rPr>
+        <w:t>curl -X POST --data "vin=JYAVP18E07A005321&amp;brand=YAMAHA&amp;model=XVZ13CTS/XVZ13CTSC/Royal Star&amp;color=#ffe529bF&amp;carType=MOTORCYCLE&amp;displacement=2000&amp;fuelType=Gasoline&amp;registration=45-34-33&amp;modelyear=2010&amp;kilometers=10000&amp;state=Accepted&amp;userId=5" http://127.0.0.1:8000/api/cars?access-token=USg4v13yHb5KgxSp7PbEbWGTg_ABVATH</w:t>
+      </w:r>
+    </w:p>
+    <w:p>
+      <w:pPr>
+        <w:pStyle w:val="Ttulo2"/>
+      </w:pPr>
+      <w:bookmarkStart w:id="8" w:name="_Toc90820647"/>
+      <w:bookmarkStart w:id="9" w:name="_Toc90820795"/>
+      <w:proofErr w:type="spellStart"/>
+      <w:r>
+        <w:lastRenderedPageBreak/>
+        <w:t>Companies</w:t>
       </w:r>
       <w:bookmarkEnd w:id="8"/>
       <w:bookmarkEnd w:id="9"/>
-    </w:p>
-    <w:p>
-      <w:pPr>
-        <w:pStyle w:val="Ttulo2"/>
-      </w:pPr>
-      <w:bookmarkStart w:id="10" w:name="_Toc90820647"/>
-      <w:bookmarkStart w:id="11" w:name="_Toc90820795"/>
-      <w:r>
-        <w:t>Companies</w:t>
+      <w:proofErr w:type="spellEnd"/>
+    </w:p>
+    <w:p>
+      <w:pPr>
+        <w:pStyle w:val="Ttulo3"/>
+      </w:pPr>
+      <w:bookmarkStart w:id="10" w:name="_Toc90820649"/>
+      <w:bookmarkStart w:id="11" w:name="_Toc90820797"/>
+      <w:r>
+        <w:t>Métodos de Implementação</w:t>
       </w:r>
       <w:bookmarkEnd w:id="10"/>
       <w:bookmarkEnd w:id="11"/>
     </w:p>
     <w:p>
       <w:pPr>
-        <w:pStyle w:val="Ttulo3"/>
-      </w:pPr>
-      <w:bookmarkStart w:id="12" w:name="_Toc90820648"/>
-      <w:bookmarkStart w:id="13" w:name="_Toc90820796"/>
-      <w:r>
-        <w:t>Descrição</w:t>
+        <w:pStyle w:val="Ttulo2"/>
+      </w:pPr>
+      <w:bookmarkStart w:id="12" w:name="_Toc90820650"/>
+      <w:bookmarkStart w:id="13" w:name="_Toc90820798"/>
+      <w:proofErr w:type="spellStart"/>
+      <w:r>
+        <w:t>CompaniesList</w:t>
       </w:r>
       <w:bookmarkEnd w:id="12"/>
       <w:bookmarkEnd w:id="13"/>
+      <w:proofErr w:type="spellEnd"/>
     </w:p>
     <w:p>
       <w:pPr>
         <w:pStyle w:val="Ttulo3"/>
       </w:pPr>
-      <w:bookmarkStart w:id="14" w:name="_Toc90820649"/>
-      <w:bookmarkStart w:id="15" w:name="_Toc90820797"/>
+      <w:bookmarkStart w:id="14" w:name="_Toc90820652"/>
+      <w:bookmarkStart w:id="15" w:name="_Toc90820800"/>
       <w:r>
         <w:t>Métodos de Implementação</w:t>
       </w:r>
@@ -4312,68 +5634,72 @@
       <w:pPr>
         <w:pStyle w:val="Ttulo2"/>
       </w:pPr>
-      <w:bookmarkStart w:id="16" w:name="_Toc90820650"/>
-      <w:bookmarkStart w:id="17" w:name="_Toc90820798"/>
-      <w:r>
-        <w:t>CompaniesList</w:t>
+      <w:bookmarkStart w:id="16" w:name="_Toc90820653"/>
+      <w:bookmarkStart w:id="17" w:name="_Toc90820801"/>
+      <w:proofErr w:type="spellStart"/>
+      <w:r>
+        <w:t>Contributors</w:t>
       </w:r>
       <w:bookmarkEnd w:id="16"/>
       <w:bookmarkEnd w:id="17"/>
+      <w:proofErr w:type="spellEnd"/>
     </w:p>
     <w:p>
       <w:pPr>
         <w:pStyle w:val="Ttulo3"/>
       </w:pPr>
-      <w:bookmarkStart w:id="18" w:name="_Toc90820651"/>
-      <w:bookmarkStart w:id="19" w:name="_Toc90820799"/>
-      <w:r>
-        <w:t>Descrição</w:t>
+      <w:bookmarkStart w:id="18" w:name="_Toc90820655"/>
+      <w:bookmarkStart w:id="19" w:name="_Toc90820803"/>
+      <w:r>
+        <w:t>Métodos de Implementação</w:t>
       </w:r>
       <w:bookmarkEnd w:id="18"/>
       <w:bookmarkEnd w:id="19"/>
     </w:p>
     <w:p>
       <w:pPr>
-        <w:pStyle w:val="Ttulo3"/>
-      </w:pPr>
-      <w:bookmarkStart w:id="20" w:name="_Toc90820652"/>
-      <w:bookmarkStart w:id="21" w:name="_Toc90820800"/>
-      <w:r>
-        <w:t>Métodos de Implementação</w:t>
+        <w:pStyle w:val="Ttulo2"/>
+      </w:pPr>
+      <w:bookmarkStart w:id="20" w:name="_Toc90820656"/>
+      <w:bookmarkStart w:id="21" w:name="_Toc90820804"/>
+      <w:r>
+        <w:t>Login</w:t>
       </w:r>
       <w:bookmarkEnd w:id="20"/>
       <w:bookmarkEnd w:id="21"/>
     </w:p>
     <w:p>
       <w:pPr>
-        <w:pStyle w:val="Ttulo2"/>
-      </w:pPr>
-      <w:bookmarkStart w:id="22" w:name="_Toc90820653"/>
-      <w:bookmarkStart w:id="23" w:name="_Toc90820801"/>
-      <w:r>
-        <w:t>Contributors</w:t>
+        <w:pStyle w:val="Ttulo3"/>
+      </w:pPr>
+      <w:bookmarkStart w:id="22" w:name="_Toc90820658"/>
+      <w:bookmarkStart w:id="23" w:name="_Toc90820806"/>
+      <w:r>
+        <w:t>Métodos de Implementação</w:t>
       </w:r>
       <w:bookmarkEnd w:id="22"/>
       <w:bookmarkEnd w:id="23"/>
     </w:p>
     <w:p>
       <w:pPr>
-        <w:pStyle w:val="Ttulo3"/>
-      </w:pPr>
-      <w:bookmarkStart w:id="24" w:name="_Toc90820654"/>
-      <w:bookmarkStart w:id="25" w:name="_Toc90820802"/>
-      <w:r>
-        <w:t>Descrição</w:t>
+        <w:pStyle w:val="Ttulo2"/>
+      </w:pPr>
+      <w:bookmarkStart w:id="24" w:name="_Toc90820659"/>
+      <w:bookmarkStart w:id="25" w:name="_Toc90820807"/>
+      <w:proofErr w:type="spellStart"/>
+      <w:r>
+        <w:t>Repairs</w:t>
       </w:r>
       <w:bookmarkEnd w:id="24"/>
       <w:bookmarkEnd w:id="25"/>
+      <w:proofErr w:type="spellEnd"/>
     </w:p>
     <w:p>
       <w:pPr>
         <w:pStyle w:val="Ttulo3"/>
       </w:pPr>
-      <w:bookmarkStart w:id="26" w:name="_Toc90820655"/>
-      <w:bookmarkStart w:id="27" w:name="_Toc90820803"/>
+      <w:bookmarkStart w:id="26" w:name="_Toc90820661"/>
+      <w:bookmarkStart w:id="27" w:name="_Toc90820809"/>
       <w:r>
         <w:t>Métodos de Implementação</w:t>
       </w:r>
@@ -4384,58 +5710,62 @@
       <w:pPr>
         <w:pStyle w:val="Ttulo2"/>
       </w:pPr>
-      <w:bookmarkStart w:id="28" w:name="_Toc90820656"/>
-      <w:bookmarkStart w:id="29" w:name="_Toc90820804"/>
-      <w:r>
-        <w:t>Login</w:t>
+      <w:bookmarkStart w:id="28" w:name="_Toc90820662"/>
+      <w:bookmarkStart w:id="29" w:name="_Toc90820810"/>
+      <w:proofErr w:type="spellStart"/>
+      <w:r>
+        <w:t>Schedules</w:t>
       </w:r>
       <w:bookmarkEnd w:id="28"/>
       <w:bookmarkEnd w:id="29"/>
+      <w:proofErr w:type="spellEnd"/>
     </w:p>
     <w:p>
       <w:pPr>
         <w:pStyle w:val="Ttulo3"/>
       </w:pPr>
-      <w:bookmarkStart w:id="30" w:name="_Toc90820657"/>
-      <w:bookmarkStart w:id="31" w:name="_Toc90820805"/>
-      <w:r>
-        <w:t>Descrição</w:t>
+      <w:bookmarkStart w:id="30" w:name="_Toc90820664"/>
+      <w:bookmarkStart w:id="31" w:name="_Toc90820812"/>
+      <w:r>
+        <w:t>Métodos de Implementação</w:t>
       </w:r>
       <w:bookmarkEnd w:id="30"/>
       <w:bookmarkEnd w:id="31"/>
     </w:p>
     <w:p>
       <w:pPr>
-        <w:pStyle w:val="Ttulo3"/>
-      </w:pPr>
-      <w:bookmarkStart w:id="32" w:name="_Toc90820658"/>
-      <w:bookmarkStart w:id="33" w:name="_Toc90820806"/>
-      <w:r>
-        <w:t>Métodos de Implementação</w:t>
+        <w:pStyle w:val="Ttulo2"/>
+      </w:pPr>
+      <w:bookmarkStart w:id="32" w:name="_Toc90820665"/>
+      <w:bookmarkStart w:id="33" w:name="_Toc90820813"/>
+      <w:proofErr w:type="spellStart"/>
+      <w:r>
+        <w:t>Signup</w:t>
       </w:r>
       <w:bookmarkEnd w:id="32"/>
       <w:bookmarkEnd w:id="33"/>
-    </w:p>
-    <w:p>
-      <w:pPr>
-        <w:pStyle w:val="Ttulo2"/>
-      </w:pPr>
-      <w:bookmarkStart w:id="34" w:name="_Toc90820659"/>
-      <w:bookmarkStart w:id="35" w:name="_Toc90820807"/>
-      <w:r>
-        <w:t>Repairs</w:t>
+      <w:proofErr w:type="spellEnd"/>
+    </w:p>
+    <w:p>
+      <w:pPr>
+        <w:pStyle w:val="Ttulo3"/>
+      </w:pPr>
+      <w:bookmarkStart w:id="34" w:name="_Toc90820667"/>
+      <w:bookmarkStart w:id="35" w:name="_Toc90820815"/>
+      <w:r>
+        <w:t>Métodos de Implementação</w:t>
       </w:r>
       <w:bookmarkEnd w:id="34"/>
       <w:bookmarkEnd w:id="35"/>
     </w:p>
     <w:p>
       <w:pPr>
-        <w:pStyle w:val="Ttulo3"/>
-      </w:pPr>
-      <w:bookmarkStart w:id="36" w:name="_Toc90820660"/>
-      <w:bookmarkStart w:id="37" w:name="_Toc90820808"/>
-      <w:r>
-        <w:t>Descrição</w:t>
+        <w:pStyle w:val="Ttulo2"/>
+      </w:pPr>
+      <w:bookmarkStart w:id="36" w:name="_Toc90820668"/>
+      <w:bookmarkStart w:id="37" w:name="_Toc90820816"/>
+      <w:r>
+        <w:t>User</w:t>
       </w:r>
       <w:bookmarkEnd w:id="36"/>
       <w:bookmarkEnd w:id="37"/>
@@ -4444,122 +5774,13 @@
       <w:pPr>
         <w:pStyle w:val="Ttulo3"/>
       </w:pPr>
-      <w:bookmarkStart w:id="38" w:name="_Toc90820661"/>
-      <w:bookmarkStart w:id="39" w:name="_Toc90820809"/>
-      <w:r>
-        <w:lastRenderedPageBreak/>
+      <w:bookmarkStart w:id="38" w:name="_Toc90820670"/>
+      <w:bookmarkStart w:id="39" w:name="_Toc90820818"/>
+      <w:r>
         <w:t>Métodos de Implementação</w:t>
       </w:r>
       <w:bookmarkEnd w:id="38"/>
       <w:bookmarkEnd w:id="39"/>
-    </w:p>
-    <w:p>
-      <w:pPr>
-        <w:pStyle w:val="Ttulo2"/>
-      </w:pPr>
-      <w:bookmarkStart w:id="40" w:name="_Toc90820662"/>
-      <w:bookmarkStart w:id="41" w:name="_Toc90820810"/>
-      <w:r>
-        <w:t>Schedules</w:t>
-      </w:r>
-      <w:bookmarkEnd w:id="40"/>
-      <w:bookmarkEnd w:id="41"/>
-    </w:p>
-    <w:p>
-      <w:pPr>
-        <w:pStyle w:val="Ttulo3"/>
-      </w:pPr>
-      <w:bookmarkStart w:id="42" w:name="_Toc90820663"/>
-      <w:bookmarkStart w:id="43" w:name="_Toc90820811"/>
-      <w:r>
-        <w:t>Descrição</w:t>
-      </w:r>
-      <w:bookmarkEnd w:id="42"/>
-      <w:bookmarkEnd w:id="43"/>
-    </w:p>
-    <w:p>
-      <w:pPr>
-        <w:pStyle w:val="Ttulo3"/>
-      </w:pPr>
-      <w:bookmarkStart w:id="44" w:name="_Toc90820664"/>
-      <w:bookmarkStart w:id="45" w:name="_Toc90820812"/>
-      <w:r>
-        <w:t>Métodos de Implementação</w:t>
-      </w:r>
-      <w:bookmarkEnd w:id="44"/>
-      <w:bookmarkEnd w:id="45"/>
-    </w:p>
-    <w:p>
-      <w:pPr>
-        <w:pStyle w:val="Ttulo2"/>
-      </w:pPr>
-      <w:bookmarkStart w:id="46" w:name="_Toc90820665"/>
-      <w:bookmarkStart w:id="47" w:name="_Toc90820813"/>
-      <w:r>
-        <w:t>Signup</w:t>
-      </w:r>
-      <w:bookmarkEnd w:id="46"/>
-      <w:bookmarkEnd w:id="47"/>
-    </w:p>
-    <w:p>
-      <w:pPr>
-        <w:pStyle w:val="Ttulo3"/>
-      </w:pPr>
-      <w:bookmarkStart w:id="48" w:name="_Toc90820666"/>
-      <w:bookmarkStart w:id="49" w:name="_Toc90820814"/>
-      <w:r>
-        <w:t>Descrição</w:t>
-      </w:r>
-      <w:bookmarkEnd w:id="48"/>
-      <w:bookmarkEnd w:id="49"/>
-    </w:p>
-    <w:p>
-      <w:pPr>
-        <w:pStyle w:val="Ttulo3"/>
-      </w:pPr>
-      <w:bookmarkStart w:id="50" w:name="_Toc90820667"/>
-      <w:bookmarkStart w:id="51" w:name="_Toc90820815"/>
-      <w:r>
-        <w:t>Métodos de Implementação</w:t>
-      </w:r>
-      <w:bookmarkEnd w:id="50"/>
-      <w:bookmarkEnd w:id="51"/>
-    </w:p>
-    <w:p>
-      <w:pPr>
-        <w:pStyle w:val="Ttulo2"/>
-      </w:pPr>
-      <w:bookmarkStart w:id="52" w:name="_Toc90820668"/>
-      <w:bookmarkStart w:id="53" w:name="_Toc90820816"/>
-      <w:r>
-        <w:t>User</w:t>
-      </w:r>
-      <w:bookmarkEnd w:id="52"/>
-      <w:bookmarkEnd w:id="53"/>
-    </w:p>
-    <w:p>
-      <w:pPr>
-        <w:pStyle w:val="Ttulo3"/>
-      </w:pPr>
-      <w:bookmarkStart w:id="54" w:name="_Toc90820669"/>
-      <w:bookmarkStart w:id="55" w:name="_Toc90820817"/>
-      <w:r>
-        <w:t>Descrição</w:t>
-      </w:r>
-      <w:bookmarkEnd w:id="54"/>
-      <w:bookmarkEnd w:id="55"/>
-    </w:p>
-    <w:p>
-      <w:pPr>
-        <w:pStyle w:val="Ttulo3"/>
-      </w:pPr>
-      <w:bookmarkStart w:id="56" w:name="_Toc90820670"/>
-      <w:bookmarkStart w:id="57" w:name="_Toc90820818"/>
-      <w:r>
-        <w:t>Métodos de Implementação</w:t>
-      </w:r>
-      <w:bookmarkEnd w:id="56"/>
-      <w:bookmarkEnd w:id="57"/>
     </w:p>
     <w:p>
       <w:pPr>
@@ -4577,14 +5798,14 @@
       <w:pPr>
         <w:pStyle w:val="Ttulo1"/>
       </w:pPr>
-      <w:bookmarkStart w:id="58" w:name="_Toc90820671"/>
-      <w:bookmarkStart w:id="59" w:name="_Toc90820819"/>
+      <w:bookmarkStart w:id="40" w:name="_Toc90820671"/>
+      <w:bookmarkStart w:id="41" w:name="_Toc90820819"/>
       <w:r>
         <w:lastRenderedPageBreak/>
         <w:t>Conclusão</w:t>
       </w:r>
-      <w:bookmarkEnd w:id="58"/>
-      <w:bookmarkEnd w:id="59"/>
+      <w:bookmarkEnd w:id="40"/>
+      <w:bookmarkEnd w:id="41"/>
     </w:p>
     <w:p>
       <w:pPr>
@@ -4623,16 +5844,29 @@
         <w:spacing w:line="360" w:lineRule="auto"/>
       </w:pPr>
       <w:r>
-        <w:t>A nível de dificuldades podemos referir, que inicialmente, não sabíamos por onde começar. Com o passar do tempo, e das aulas da UC de SIS, e após algumas das fichas práticas, fomos ganhando prática no desenvolvimento de API</w:t>
+        <w:t xml:space="preserve">A nível de dificuldades podemos referir, que inicialmente, não sabíamos por onde começar. Com o passar do tempo, e das aulas da UC de SIS, e após algumas das fichas práticas, fomos ganhando prática no desenvolvimento de </w:t>
+      </w:r>
+      <w:proofErr w:type="spellStart"/>
+      <w:r>
+        <w:t>API</w:t>
       </w:r>
       <w:r>
         <w:t>’s</w:t>
       </w:r>
+      <w:proofErr w:type="spellEnd"/>
       <w:r>
         <w:t xml:space="preserve"> REST</w:t>
       </w:r>
       <w:r>
-        <w:t>, sendo também bastante útil toda a documentação da YII framework. Bem perto do fim do projeto, sentimentos dificuldades também, na implementação da tecnologia Mosquitto, pois não sabíamos bem onde a utilizar.</w:t>
+        <w:t xml:space="preserve">, sendo também bastante útil toda a documentação da YII framework. Bem perto do fim do projeto, sentimentos dificuldades também, na implementação da tecnologia </w:t>
+      </w:r>
+      <w:proofErr w:type="spellStart"/>
+      <w:r>
+        <w:t>Mosquitto</w:t>
+      </w:r>
+      <w:proofErr w:type="spellEnd"/>
+      <w:r>
+        <w:t>, pois não sabíamos bem onde a utilizar.</w:t>
       </w:r>
     </w:p>
     <w:p>
@@ -8211,6 +9445,18 @@
       <w:lang w:eastAsia="pt-PT"/>
     </w:rPr>
   </w:style>
+  <w:style w:type="character" w:styleId="MenoNoResolvida">
+    <w:name w:val="Unresolved Mention"/>
+    <w:basedOn w:val="Tipodeletrapredefinidodopargrafo"/>
+    <w:uiPriority w:val="99"/>
+    <w:semiHidden/>
+    <w:unhideWhenUsed/>
+    <w:rsid w:val="00AF33E3"/>
+    <w:rPr>
+      <w:color w:val="605E5C"/>
+      <w:shd w:val="clear" w:color="auto" w:fill="E1DFDD"/>
+    </w:rPr>
+  </w:style>
 </w:styles>
 </file>
 
@@ -8510,10 +9756,21 @@
 </file>
 
 <file path=customXml/item1.xml><?xml version="1.0" encoding="utf-8"?>
-<b:Sources xmlns:b="http://schemas.openxmlformats.org/officeDocument/2006/bibliography" xmlns="http://schemas.openxmlformats.org/officeDocument/2006/bibliography" SelectedStyle="/APASixthEditionOfficeOnline.xsl" StyleName="APA" Version="6"/>
+<?mso-contentType ?>
+<FormTemplates xmlns="http://schemas.microsoft.com/sharepoint/v3/contenttype/forms">
+  <Display>DocumentLibraryForm</Display>
+  <Edit>DocumentLibraryForm</Edit>
+  <New>DocumentLibraryForm</New>
+</FormTemplates>
 </file>
 
 <file path=customXml/item2.xml><?xml version="1.0" encoding="utf-8"?>
+<p:properties xmlns:p="http://schemas.microsoft.com/office/2006/metadata/properties" xmlns:xsi="http://www.w3.org/2001/XMLSchema-instance" xmlns:pc="http://schemas.microsoft.com/office/infopath/2007/PartnerControls">
+  <documentManagement/>
+</p:properties>
+</file>
+
+<file path=customXml/item3.xml><?xml version="1.0" encoding="utf-8"?>
 <ct:contentTypeSchema xmlns:ct="http://schemas.microsoft.com/office/2006/metadata/contentType" xmlns:ma="http://schemas.microsoft.com/office/2006/metadata/properties/metaAttributes" ct:_="" ma:_="" ma:contentTypeName="Documento" ma:contentTypeID="0x01010083D49F6BAABB9146ADD795FE9E41E9AB" ma:contentTypeVersion="7" ma:contentTypeDescription="Criar um novo documento." ma:contentTypeScope="" ma:versionID="8570e2e4348453eec5ba9753cf80dcd8">
   <xsd:schema xmlns:xsd="http://www.w3.org/2001/XMLSchema" xmlns:xs="http://www.w3.org/2001/XMLSchema" xmlns:p="http://schemas.microsoft.com/office/2006/metadata/properties" xmlns:ns2="95869c9e-2bf9-44ef-a2f6-804e125a656b" targetNamespace="http://schemas.microsoft.com/office/2006/metadata/properties" ma:root="true" ma:fieldsID="9d0c905cb7e20bdef9bafc65f4cea861" ns2:_="">
     <xsd:import namespace="95869c9e-2bf9-44ef-a2f6-804e125a656b"/>
@@ -8677,30 +9934,28 @@
 </ct:contentTypeSchema>
 </file>
 
-<file path=customXml/item3.xml><?xml version="1.0" encoding="utf-8"?>
-<p:properties xmlns:p="http://schemas.microsoft.com/office/2006/metadata/properties" xmlns:xsi="http://www.w3.org/2001/XMLSchema-instance" xmlns:pc="http://schemas.microsoft.com/office/infopath/2007/PartnerControls">
-  <documentManagement/>
-</p:properties>
-</file>
-
 <file path=customXml/item4.xml><?xml version="1.0" encoding="utf-8"?>
-<?mso-contentType ?>
-<FormTemplates xmlns="http://schemas.microsoft.com/sharepoint/v3/contenttype/forms">
-  <Display>DocumentLibraryForm</Display>
-  <Edit>DocumentLibraryForm</Edit>
-  <New>DocumentLibraryForm</New>
-</FormTemplates>
+<b:Sources xmlns:b="http://schemas.openxmlformats.org/officeDocument/2006/bibliography" xmlns="http://schemas.openxmlformats.org/officeDocument/2006/bibliography" SelectedStyle="/APASixthEditionOfficeOnline.xsl" StyleName="APA" Version="6"/>
 </file>
 
 <file path=customXml/itemProps1.xml><?xml version="1.0" encoding="utf-8"?>
-<ds:datastoreItem xmlns:ds="http://schemas.openxmlformats.org/officeDocument/2006/customXml" ds:itemID="{5D1DCC3D-41BE-437F-B0A0-25CBF3BF3A93}">
+<ds:datastoreItem xmlns:ds="http://schemas.openxmlformats.org/officeDocument/2006/customXml" ds:itemID="{3049E901-D460-4040-BE52-BFB2CA5EF0CE}">
   <ds:schemaRefs>
-    <ds:schemaRef ds:uri="http://schemas.openxmlformats.org/officeDocument/2006/bibliography"/>
+    <ds:schemaRef ds:uri="http://schemas.microsoft.com/sharepoint/v3/contenttype/forms"/>
   </ds:schemaRefs>
 </ds:datastoreItem>
 </file>
 
 <file path=customXml/itemProps2.xml><?xml version="1.0" encoding="utf-8"?>
+<ds:datastoreItem xmlns:ds="http://schemas.openxmlformats.org/officeDocument/2006/customXml" ds:itemID="{0D05F977-E0EB-4BDE-9CCC-35AE7F3468D1}">
+  <ds:schemaRefs>
+    <ds:schemaRef ds:uri="http://schemas.microsoft.com/office/2006/metadata/properties"/>
+    <ds:schemaRef ds:uri="http://schemas.microsoft.com/office/infopath/2007/PartnerControls"/>
+  </ds:schemaRefs>
+</ds:datastoreItem>
+</file>
+
+<file path=customXml/itemProps3.xml><?xml version="1.0" encoding="utf-8"?>
 <ds:datastoreItem xmlns:ds="http://schemas.openxmlformats.org/officeDocument/2006/customXml" ds:itemID="{58C2F69E-6A7F-421E-8BE0-2CCD1271F63D}">
   <ds:schemaRefs>
     <ds:schemaRef ds:uri="http://schemas.microsoft.com/office/2006/metadata/contentType"/>
@@ -8718,19 +9973,10 @@
 </ds:datastoreItem>
 </file>
 
-<file path=customXml/itemProps3.xml><?xml version="1.0" encoding="utf-8"?>
-<ds:datastoreItem xmlns:ds="http://schemas.openxmlformats.org/officeDocument/2006/customXml" ds:itemID="{0D05F977-E0EB-4BDE-9CCC-35AE7F3468D1}">
+<file path=customXml/itemProps4.xml><?xml version="1.0" encoding="utf-8"?>
+<ds:datastoreItem xmlns:ds="http://schemas.openxmlformats.org/officeDocument/2006/customXml" ds:itemID="{5D1DCC3D-41BE-437F-B0A0-25CBF3BF3A93}">
   <ds:schemaRefs>
-    <ds:schemaRef ds:uri="http://schemas.microsoft.com/office/2006/metadata/properties"/>
-    <ds:schemaRef ds:uri="http://schemas.microsoft.com/office/infopath/2007/PartnerControls"/>
-  </ds:schemaRefs>
-</ds:datastoreItem>
-</file>
-
-<file path=customXml/itemProps4.xml><?xml version="1.0" encoding="utf-8"?>
-<ds:datastoreItem xmlns:ds="http://schemas.openxmlformats.org/officeDocument/2006/customXml" ds:itemID="{3049E901-D460-4040-BE52-BFB2CA5EF0CE}">
-  <ds:schemaRefs>
-    <ds:schemaRef ds:uri="http://schemas.microsoft.com/sharepoint/v3/contenttype/forms"/>
+    <ds:schemaRef ds:uri="http://schemas.openxmlformats.org/officeDocument/2006/bibliography"/>
   </ds:schemaRefs>
 </ds:datastoreItem>
 </file>
</xml_diff>

<commit_message>
API - Correções no Relatório
</commit_message>
<xml_diff>
--- a/doc/Relatório_SIS_Grupo_ADG.docx
+++ b/doc/Relatório_SIS_Grupo_ADG.docx
@@ -97,15 +97,7 @@
               <w:jc w:val="center"/>
             </w:pPr>
             <w:r>
-              <w:t xml:space="preserve">Curso de </w:t>
-            </w:r>
-            <w:proofErr w:type="spellStart"/>
-            <w:r>
-              <w:t>TeSP</w:t>
-            </w:r>
-            <w:proofErr w:type="spellEnd"/>
-            <w:r>
-              <w:t xml:space="preserve"> em </w:t>
+              <w:t xml:space="preserve">Curso de TeSP em </w:t>
             </w:r>
             <w:r>
               <w:br/>
@@ -324,7 +316,6 @@
               </w:rPr>
               <w:t xml:space="preserve">PROJETO DE </w:t>
             </w:r>
-            <w:proofErr w:type="spellStart"/>
             <w:r>
               <w:rPr>
                 <w:rFonts w:asciiTheme="minorHAnsi" w:hAnsiTheme="minorHAnsi" w:cstheme="minorHAnsi"/>
@@ -332,9 +323,8 @@
                 <w:color w:val="FFFFFF"/>
                 <w:sz w:val="28"/>
               </w:rPr>
-              <w:t>PlatSI</w:t>
-            </w:r>
-            <w:proofErr w:type="spellEnd"/>
+              <w:t>SERVIÇOS E INTEROPERABILIDADE DE SISTEMAS</w:t>
+            </w:r>
           </w:p>
         </w:tc>
       </w:tr>
@@ -379,7 +369,25 @@
           <w:sz w:val="44"/>
           <w:szCs w:val="44"/>
         </w:rPr>
-        <w:t xml:space="preserve">elatório de acompanhamento do </w:t>
+        <w:t xml:space="preserve">elatório de </w:t>
+      </w:r>
+      <w:r>
+        <w:rPr>
+          <w:b/>
+          <w:bCs/>
+          <w:sz w:val="44"/>
+          <w:szCs w:val="44"/>
+        </w:rPr>
+        <w:t>A</w:t>
+      </w:r>
+      <w:r>
+        <w:rPr>
+          <w:b/>
+          <w:bCs/>
+          <w:sz w:val="44"/>
+          <w:szCs w:val="44"/>
+        </w:rPr>
+        <w:t xml:space="preserve">companhamento do </w:t>
       </w:r>
     </w:p>
     <w:p>
@@ -417,17 +425,26 @@
           <w:sz w:val="44"/>
           <w:szCs w:val="44"/>
         </w:rPr>
-        <w:t>SIS</w:t>
-      </w:r>
-    </w:p>
-    <w:p>
-      <w:pPr>
-        <w:jc w:val="center"/>
+        <w:t>S</w:t>
+      </w:r>
+      <w:r>
         <w:rPr>
           <w:b/>
           <w:bCs/>
           <w:sz w:val="44"/>
           <w:szCs w:val="44"/>
+        </w:rPr>
+        <w:t>erviços e Interoperabilidade de Sistemas</w:t>
+      </w:r>
+    </w:p>
+    <w:p>
+      <w:pPr>
+        <w:jc w:val="center"/>
+        <w:rPr>
+          <w:b/>
+          <w:bCs/>
+          <w:sz w:val="18"/>
+          <w:szCs w:val="18"/>
         </w:rPr>
       </w:pPr>
     </w:p>
@@ -686,23 +703,7 @@
                 <w:b/>
                 <w:sz w:val="20"/>
               </w:rPr>
-              <w:t>2</w:t>
-            </w:r>
-            <w:r>
-              <w:rPr>
-                <w:rFonts w:asciiTheme="minorHAnsi" w:hAnsiTheme="minorHAnsi" w:cstheme="minorHAnsi"/>
-                <w:b/>
-                <w:sz w:val="20"/>
-              </w:rPr>
-              <w:t>2011</w:t>
-            </w:r>
-            <w:r>
-              <w:rPr>
-                <w:rFonts w:asciiTheme="minorHAnsi" w:hAnsiTheme="minorHAnsi" w:cstheme="minorHAnsi"/>
-                <w:b/>
-                <w:sz w:val="20"/>
-              </w:rPr>
-              <w:t>26</w:t>
+              <w:t>2202415</w:t>
             </w:r>
           </w:p>
         </w:tc>
@@ -731,7 +732,7 @@
                 <w:bCs/>
                 <w:sz w:val="20"/>
               </w:rPr>
-              <w:t>Diogo Pereira</w:t>
+              <w:t>Andreia Agostinho</w:t>
             </w:r>
           </w:p>
         </w:tc>
@@ -777,23 +778,7 @@
                 <w:b/>
                 <w:sz w:val="20"/>
               </w:rPr>
-              <w:t>2</w:t>
-            </w:r>
-            <w:r>
-              <w:rPr>
-                <w:rFonts w:asciiTheme="minorHAnsi" w:hAnsiTheme="minorHAnsi" w:cstheme="minorHAnsi"/>
-                <w:b/>
-                <w:sz w:val="20"/>
-              </w:rPr>
-              <w:t>20</w:t>
-            </w:r>
-            <w:r>
-              <w:rPr>
-                <w:rFonts w:asciiTheme="minorHAnsi" w:hAnsiTheme="minorHAnsi" w:cstheme="minorHAnsi"/>
-                <w:b/>
-                <w:sz w:val="20"/>
-              </w:rPr>
-              <w:t>2415</w:t>
+              <w:t>2201126</w:t>
             </w:r>
           </w:p>
         </w:tc>
@@ -822,7 +807,7 @@
                 <w:bCs/>
                 <w:sz w:val="20"/>
               </w:rPr>
-              <w:t>Andreia Agostinho</w:t>
+              <w:t>Diogo Pereira</w:t>
             </w:r>
           </w:p>
         </w:tc>
@@ -907,6 +892,7 @@
                 <w:rFonts w:asciiTheme="minorHAnsi" w:hAnsiTheme="minorHAnsi" w:cstheme="minorHAnsi"/>
                 <w:bCs/>
                 <w:sz w:val="20"/>
+                <w:u w:val="single"/>
               </w:rPr>
             </w:pPr>
             <w:r>
@@ -1108,13 +1094,11 @@
       <w:pPr>
         <w:jc w:val="center"/>
       </w:pPr>
-      <w:proofErr w:type="spellStart"/>
-      <w:r>
-        <w:t>Tesp</w:t>
-      </w:r>
-      <w:proofErr w:type="spellEnd"/>
-      <w:r>
-        <w:t xml:space="preserve"> Programação de Sistemas de Inform</w:t>
+      <w:r>
+        <w:t xml:space="preserve">Curso Técnico Superior Profissional de </w:t>
+      </w:r>
+      <w:r>
+        <w:t>Programação de Sistemas de Inform</w:t>
       </w:r>
       <w:r>
         <w:t>ação</w:t>
@@ -1125,16 +1109,7 @@
         <w:jc w:val="center"/>
       </w:pPr>
       <w:r>
-        <w:t>202</w:t>
-      </w:r>
-      <w:r>
-        <w:t>1</w:t>
-      </w:r>
-      <w:r>
-        <w:t>-202</w:t>
-      </w:r>
-      <w:r>
-        <w:t>2</w:t>
+        <w:t>10 de Janeiro de 2022</w:t>
       </w:r>
     </w:p>
     <w:p>
@@ -1142,15 +1117,15 @@
         <w:jc w:val="center"/>
       </w:pPr>
       <w:r>
+        <w:t>Andreia Agostinho</w:t>
+      </w:r>
+    </w:p>
+    <w:p>
+      <w:pPr>
+        <w:jc w:val="center"/>
+      </w:pPr>
+      <w:r>
         <w:t>Diogo Pereira</w:t>
-      </w:r>
-    </w:p>
-    <w:p>
-      <w:pPr>
-        <w:jc w:val="center"/>
-      </w:pPr>
-      <w:r>
-        <w:t>Andreia Agostinho</w:t>
       </w:r>
     </w:p>
     <w:p>
@@ -4081,11 +4056,9 @@
       <w:r>
         <w:t xml:space="preserve">de </w:t>
       </w:r>
-      <w:proofErr w:type="spellStart"/>
       <w:r>
         <w:t>PlatSI</w:t>
       </w:r>
-      <w:proofErr w:type="spellEnd"/>
       <w:r>
         <w:t xml:space="preserve"> do 1º Semestre</w:t>
       </w:r>
@@ -4093,15 +4066,7 @@
         <w:t xml:space="preserve"> do 2º ano</w:t>
       </w:r>
       <w:r>
-        <w:t xml:space="preserve"> do Curso </w:t>
-      </w:r>
-      <w:proofErr w:type="spellStart"/>
-      <w:r>
-        <w:t>TeSP</w:t>
-      </w:r>
-      <w:proofErr w:type="spellEnd"/>
-      <w:r>
-        <w:t xml:space="preserve"> de Programação de Sistemas de Informação </w:t>
+        <w:t xml:space="preserve"> do Curso TeSP de Programação de Sistemas de Informação </w:t>
       </w:r>
       <w:r>
         <w:t xml:space="preserve">do Instituto Politécnico de Leiria, </w:t>
@@ -4129,11 +4094,9 @@
       <w:r>
         <w:t xml:space="preserve"> de </w:t>
       </w:r>
-      <w:proofErr w:type="spellStart"/>
       <w:r>
         <w:t>PlatSI</w:t>
       </w:r>
-      <w:proofErr w:type="spellEnd"/>
       <w:r>
         <w:t>,</w:t>
       </w:r>
@@ -4271,13 +4234,11 @@
       </w:pPr>
       <w:bookmarkStart w:id="4" w:name="_Toc90820644"/>
       <w:bookmarkStart w:id="5" w:name="_Toc90820792"/>
-      <w:proofErr w:type="spellStart"/>
       <w:r>
         <w:t>Cars</w:t>
       </w:r>
       <w:bookmarkEnd w:id="4"/>
       <w:bookmarkEnd w:id="5"/>
-      <w:proofErr w:type="spellEnd"/>
     </w:p>
     <w:p>
       <w:pPr>
@@ -4307,15 +4268,7 @@
     </w:p>
     <w:p>
       <w:r>
-        <w:t xml:space="preserve">Apenas o </w:t>
-      </w:r>
-      <w:proofErr w:type="spellStart"/>
-      <w:r>
-        <w:t>administrator</w:t>
-      </w:r>
-      <w:proofErr w:type="spellEnd"/>
-      <w:r>
-        <w:t xml:space="preserve"> consegue f</w:t>
+        <w:t>Apenas o administrator consegue f</w:t>
       </w:r>
       <w:r>
         <w:t>azer GET de todos os veículos registados na plataforma.</w:t>
@@ -4326,15 +4279,7 @@
         <w:ind w:firstLine="0"/>
       </w:pPr>
       <w:r>
-        <w:t xml:space="preserve">Relativamente ao </w:t>
-      </w:r>
-      <w:proofErr w:type="spellStart"/>
-      <w:r>
-        <w:t>Token</w:t>
-      </w:r>
-      <w:proofErr w:type="spellEnd"/>
-      <w:r>
-        <w:t>, este é variável consoante o utilizador.</w:t>
+        <w:t>Relativamente ao Token, este é variável consoante o utilizador.</w:t>
       </w:r>
     </w:p>
     <w:p>
@@ -4418,13 +4363,7 @@
         <w:rPr>
           <w:lang w:val="en-US"/>
         </w:rPr>
-        <w:t xml:space="preserve">: </w:t>
-      </w:r>
-      <w:r>
-        <w:rPr>
-          <w:lang w:val="en-US"/>
-        </w:rPr>
-        <w:t>curl http://127.0.0.1:8000/api/cars?access-token=USg4v13yHb5KgxSp7PbEbWGTg_ABVATH</w:t>
+        <w:t>: curl http://127.0.0.1:8000/api/cars?access-token=USg4v13yHb5KgxSp7PbEbWGTg_ABVATH</w:t>
       </w:r>
     </w:p>
     <w:p>
@@ -4486,19 +4425,23 @@
     <w:p>
       <w:pPr>
         <w:ind w:firstLine="0"/>
-      </w:pPr>
-      <w:r>
-        <w:t xml:space="preserve">Método POST </w:t>
-      </w:r>
-      <w:proofErr w:type="spellStart"/>
-      <w:r>
-        <w:t>Default</w:t>
-      </w:r>
-      <w:proofErr w:type="spellEnd"/>
+        <w:rPr>
+          <w:lang w:val="en-US"/>
+        </w:rPr>
+      </w:pPr>
+      <w:r>
+        <w:rPr>
+          <w:lang w:val="en-US"/>
+        </w:rPr>
+        <w:t>Método POST Default</w:t>
+      </w:r>
     </w:p>
     <w:p>
       <w:pPr>
         <w:ind w:firstLine="0"/>
+        <w:rPr>
+          <w:lang w:val="en-US"/>
+        </w:rPr>
       </w:pPr>
     </w:p>
     <w:p>
@@ -4600,69 +4543,7 @@
         <w:rPr>
           <w:lang w:val="en-US"/>
         </w:rPr>
-        <w:t xml:space="preserve">: </w:t>
-      </w:r>
-      <w:r>
-        <w:rPr>
-          <w:lang w:val="en-US"/>
-        </w:rPr>
-        <w:t>curl -X POST -F "vin=JYAVP18E07A005321" -F "brand=YAMAHA" -F "model=XVZ13CTS/XVZ13CTSC/Royal Star" -F "color=#ffe529b6" -F "</w:t>
-      </w:r>
-      <w:proofErr w:type="spellStart"/>
-      <w:r>
-        <w:rPr>
-          <w:lang w:val="en-US"/>
-        </w:rPr>
-        <w:t>carType</w:t>
-      </w:r>
-      <w:proofErr w:type="spellEnd"/>
-      <w:r>
-        <w:rPr>
-          <w:lang w:val="en-US"/>
-        </w:rPr>
-        <w:t>=MOTORCYCLE" -F "displacement=2000" -F "</w:t>
-      </w:r>
-      <w:proofErr w:type="spellStart"/>
-      <w:r>
-        <w:rPr>
-          <w:lang w:val="en-US"/>
-        </w:rPr>
-        <w:t>fuelType</w:t>
-      </w:r>
-      <w:proofErr w:type="spellEnd"/>
-      <w:r>
-        <w:rPr>
-          <w:lang w:val="en-US"/>
-        </w:rPr>
-        <w:t>=Gasoline" -F "registration=45-34-33" -F "</w:t>
-      </w:r>
-      <w:proofErr w:type="spellStart"/>
-      <w:r>
-        <w:rPr>
-          <w:lang w:val="en-US"/>
-        </w:rPr>
-        <w:t>modelyear</w:t>
-      </w:r>
-      <w:proofErr w:type="spellEnd"/>
-      <w:r>
-        <w:rPr>
-          <w:lang w:val="en-US"/>
-        </w:rPr>
-        <w:t>=2010" -F "kilometers=10000" -F "state=Accepted" -F "</w:t>
-      </w:r>
-      <w:proofErr w:type="spellStart"/>
-      <w:r>
-        <w:rPr>
-          <w:lang w:val="en-US"/>
-        </w:rPr>
-        <w:t>userId</w:t>
-      </w:r>
-      <w:proofErr w:type="spellEnd"/>
-      <w:r>
-        <w:rPr>
-          <w:lang w:val="en-US"/>
-        </w:rPr>
-        <w:t xml:space="preserve">=5" </w:t>
+        <w:t xml:space="preserve">: curl -X POST -F "vin=JYAVP18E07A005321" -F "brand=YAMAHA" -F "model=XVZ13CTS/XVZ13CTSC/Royal Star" -F "color=#ffe529b6" -F "carType=MOTORCYCLE" -F "displacement=2000" -F "fuelType=Gasoline" -F "registration=45-34-33" -F "modelyear=2010" -F "kilometers=10000" -F "state=Accepted" -F "userId=5" </w:t>
       </w:r>
       <w:hyperlink r:id="rId18" w:history="1">
         <w:r>
@@ -4685,6 +4566,9 @@
     <w:p>
       <w:pPr>
         <w:ind w:firstLine="0"/>
+        <w:rPr>
+          <w:lang w:val="en-US"/>
+        </w:rPr>
       </w:pPr>
     </w:p>
     <w:p>
@@ -4760,113 +4644,52 @@
       </w:r>
     </w:p>
     <w:p>
-      <w:pPr>
-        <w:rPr>
-          <w:lang w:val="en-US"/>
-        </w:rPr>
-      </w:pPr>
-      <w:r>
-        <w:rPr>
-          <w:lang w:val="en-US"/>
-        </w:rPr>
-        <w:t>UR</w:t>
-      </w:r>
-      <w:r>
-        <w:rPr>
-          <w:lang w:val="en-US"/>
-        </w:rPr>
-        <w:t>L</w:t>
-      </w:r>
-      <w:r>
-        <w:rPr>
-          <w:lang w:val="en-US"/>
-        </w:rPr>
-        <w:t xml:space="preserve">: </w:t>
-      </w:r>
-      <w:r>
-        <w:rPr>
-          <w:lang w:val="en-US"/>
-        </w:rPr>
-        <w:t>curl http://127.0.0.1:8000/api/cars/set/2?access-token=USg4v13yHb5KgxSp7PbEbWGTg_ABVATH</w:t>
+      <w:r>
+        <w:t>URL: curl http://127.0.0.1:8000/api/cars/set/2?access-token=USg4v13yHb5KgxSp7PbEbWGTg_ABVATH</w:t>
       </w:r>
     </w:p>
     <w:p>
       <w:pPr>
         <w:ind w:firstLine="0"/>
-        <w:rPr>
-          <w:lang w:val="en-US"/>
-        </w:rPr>
       </w:pPr>
     </w:p>
     <w:p>
       <w:pPr>
         <w:ind w:firstLine="0"/>
-        <w:rPr>
-          <w:lang w:val="en-US"/>
-        </w:rPr>
       </w:pPr>
     </w:p>
     <w:p>
       <w:pPr>
         <w:ind w:firstLine="0"/>
-        <w:rPr>
-          <w:lang w:val="en-US"/>
-        </w:rPr>
       </w:pPr>
     </w:p>
     <w:p>
       <w:pPr>
         <w:ind w:firstLine="0"/>
-        <w:rPr>
-          <w:lang w:val="en-US"/>
-        </w:rPr>
       </w:pPr>
     </w:p>
     <w:p>
       <w:pPr>
         <w:ind w:firstLine="0"/>
-        <w:rPr>
-          <w:lang w:val="en-US"/>
-        </w:rPr>
       </w:pPr>
     </w:p>
     <w:p>
       <w:pPr>
         <w:ind w:firstLine="0"/>
-        <w:rPr>
-          <w:lang w:val="en-US"/>
-        </w:rPr>
       </w:pPr>
     </w:p>
     <w:p>
       <w:pPr>
         <w:ind w:firstLine="0"/>
-        <w:rPr>
-          <w:lang w:val="en-US"/>
-        </w:rPr>
       </w:pPr>
     </w:p>
     <w:p>
       <w:pPr>
         <w:ind w:firstLine="0"/>
-        <w:rPr>
-          <w:lang w:val="en-US"/>
-        </w:rPr>
-      </w:pPr>
-      <w:proofErr w:type="spellStart"/>
-      <w:r>
-        <w:rPr>
-          <w:lang w:val="en-US"/>
-        </w:rPr>
+      </w:pPr>
+      <w:r>
         <w:lastRenderedPageBreak/>
-        <w:t>Método</w:t>
-      </w:r>
-      <w:proofErr w:type="spellEnd"/>
-      <w:r>
-        <w:rPr>
-          <w:lang w:val="en-US"/>
-        </w:rPr>
-        <w:t xml:space="preserve"> TOTAL</w:t>
+        <w:t>Método TOTAL</w:t>
       </w:r>
     </w:p>
     <w:p>
@@ -4959,13 +4782,8 @@
       <w:r>
         <w:t xml:space="preserve">URL: </w:t>
       </w:r>
-      <w:proofErr w:type="spellStart"/>
-      <w:r>
-        <w:t>curl</w:t>
-      </w:r>
-      <w:proofErr w:type="spellEnd"/>
-      <w:r>
-        <w:t xml:space="preserve"> </w:t>
+      <w:r>
+        <w:t xml:space="preserve">curl </w:t>
       </w:r>
       <w:hyperlink r:id="rId21" w:history="1">
         <w:r>
@@ -4997,10 +4815,7 @@
         <w:t>Este método só pode s</w:t>
       </w:r>
       <w:r>
-        <w:t>er executado pelo</w:t>
-      </w:r>
-      <w:r>
-        <w:t xml:space="preserve"> utilizador.</w:t>
+        <w:t>er executado pelo utilizador.</w:t>
       </w:r>
     </w:p>
     <w:p>
@@ -5011,21 +4826,8 @@
         <w:t>Serve para obter o número total de veículos registados na plataforma pelo mesmo</w:t>
       </w:r>
       <w:r>
-        <w:t xml:space="preserve">, através da utilização do </w:t>
-      </w:r>
-      <w:proofErr w:type="spellStart"/>
-      <w:r>
-        <w:t>access</w:t>
-      </w:r>
-      <w:proofErr w:type="spellEnd"/>
-      <w:r>
-        <w:t xml:space="preserve"> </w:t>
-      </w:r>
-      <w:proofErr w:type="spellStart"/>
-      <w:r>
-        <w:t>Token</w:t>
-      </w:r>
-      <w:proofErr w:type="spellEnd"/>
+        <w:t>, através da utilização do access Token</w:t>
+      </w:r>
       <w:r>
         <w:t>.</w:t>
       </w:r>
@@ -5096,15 +4898,7 @@
         <w:t>URL:</w:t>
       </w:r>
       <w:r>
-        <w:t xml:space="preserve"> </w:t>
-      </w:r>
-      <w:proofErr w:type="spellStart"/>
-      <w:r>
-        <w:t>curl</w:t>
-      </w:r>
-      <w:proofErr w:type="spellEnd"/>
-      <w:r>
-        <w:t xml:space="preserve"> </w:t>
+        <w:t xml:space="preserve"> curl </w:t>
       </w:r>
       <w:hyperlink r:id="rId23" w:history="1">
         <w:r>
@@ -5219,13 +5013,8 @@
       <w:r>
         <w:t xml:space="preserve">URL: </w:t>
       </w:r>
-      <w:proofErr w:type="spellStart"/>
-      <w:r>
-        <w:t>curl</w:t>
-      </w:r>
-      <w:proofErr w:type="spellEnd"/>
-      <w:r>
-        <w:t xml:space="preserve"> -X DELETE http://127.0.0.1:8000/api/cars/58?access-token=USg4v13yHb5KgxSp7PbEbWGTg_ABVATH</w:t>
+      <w:r>
+        <w:t>curl -X DELETE http://127.0.0.1:8000/api/cars/58?access-token=USg4v13yHb5KgxSp7PbEbWGTg_ABVATH</w:t>
       </w:r>
     </w:p>
     <w:p>
@@ -5274,19 +5063,7 @@
         <w:ind w:firstLine="0"/>
       </w:pPr>
       <w:r>
-        <w:t xml:space="preserve">Serve para </w:t>
-      </w:r>
-      <w:r>
-        <w:t>atualizar</w:t>
-      </w:r>
-      <w:r>
-        <w:t xml:space="preserve"> o</w:t>
-      </w:r>
-      <w:r>
-        <w:t>s dados do</w:t>
-      </w:r>
-      <w:r>
-        <w:t xml:space="preserve"> veículo selecionado pelo administrador.</w:t>
+        <w:t>Serve para atualizar os dados do veículo selecionado pelo administrador.</w:t>
       </w:r>
     </w:p>
     <w:p>
@@ -5410,35 +5187,7 @@
         <w:rPr>
           <w:highlight w:val="darkCyan"/>
         </w:rPr>
-        <w:t xml:space="preserve">Este método só pode ser executado pelo utilizador mencionado no </w:t>
-      </w:r>
-      <w:proofErr w:type="spellStart"/>
-      <w:r>
-        <w:rPr>
-          <w:highlight w:val="darkCyan"/>
-        </w:rPr>
-        <w:t>access</w:t>
-      </w:r>
-      <w:proofErr w:type="spellEnd"/>
-      <w:r>
-        <w:rPr>
-          <w:highlight w:val="darkCyan"/>
-        </w:rPr>
-        <w:t xml:space="preserve"> </w:t>
-      </w:r>
-      <w:proofErr w:type="spellStart"/>
-      <w:r>
-        <w:rPr>
-          <w:highlight w:val="darkCyan"/>
-        </w:rPr>
-        <w:t>token</w:t>
-      </w:r>
-      <w:proofErr w:type="spellEnd"/>
-      <w:r>
-        <w:rPr>
-          <w:highlight w:val="darkCyan"/>
-        </w:rPr>
-        <w:t>.</w:t>
+        <w:t>Este método só pode ser executado pelo utilizador mencionado no access token.</w:t>
       </w:r>
       <w:r>
         <w:t>(CUSTOM)</w:t>
@@ -5452,9 +5201,6 @@
     <w:p>
       <w:pPr>
         <w:ind w:firstLine="0"/>
-        <w:rPr>
-          <w:lang w:val="en-US"/>
-        </w:rPr>
       </w:pPr>
     </w:p>
     <w:p>
@@ -5462,36 +5208,15 @@
         <w:ind w:firstLine="0"/>
       </w:pPr>
       <w:r>
-        <w:t xml:space="preserve">Método POST </w:t>
-      </w:r>
-      <w:proofErr w:type="spellStart"/>
-      <w:r>
-        <w:t>Custom</w:t>
-      </w:r>
-      <w:proofErr w:type="spellEnd"/>
+        <w:t>Método POST Custom</w:t>
+      </w:r>
     </w:p>
     <w:p>
       <w:pPr>
         <w:ind w:firstLine="0"/>
       </w:pPr>
       <w:r>
-        <w:t xml:space="preserve">Neste método é necessário ser administrador, visto que é uma </w:t>
-      </w:r>
-      <w:proofErr w:type="spellStart"/>
-      <w:r>
-        <w:t>custom</w:t>
-      </w:r>
-      <w:proofErr w:type="spellEnd"/>
-      <w:r>
-        <w:t xml:space="preserve"> </w:t>
-      </w:r>
-      <w:proofErr w:type="spellStart"/>
-      <w:r>
-        <w:t>action</w:t>
-      </w:r>
-      <w:proofErr w:type="spellEnd"/>
-      <w:r>
-        <w:t>.</w:t>
+        <w:t>Neste método é necessário ser administrador, visto que é uma custom action.</w:t>
       </w:r>
     </w:p>
     <w:p>
@@ -5568,13 +5293,7 @@
         <w:rPr>
           <w:lang w:val="en-US"/>
         </w:rPr>
-        <w:t xml:space="preserve">url: </w:t>
-      </w:r>
-      <w:r>
-        <w:rPr>
-          <w:lang w:val="en-US"/>
-        </w:rPr>
-        <w:t>curl -X POST --data "vin=JYAVP18E07A005321&amp;brand=YAMAHA&amp;model=XVZ13CTS/XVZ13CTSC/Royal Star&amp;color=#ffe529bF&amp;carType=MOTORCYCLE&amp;displacement=2000&amp;fuelType=Gasoline&amp;registration=45-34-33&amp;modelyear=2010&amp;kilometers=10000&amp;state=Accepted&amp;userId=5" http://127.0.0.1:8000/api/cars?access-token=USg4v13yHb5KgxSp7PbEbWGTg_ABVATH</w:t>
+        <w:t>url: curl -X POST --data "vin=JYAVP18E07A005321&amp;brand=YAMAHA&amp;model=XVZ13CTS/XVZ13CTSC/Royal Star&amp;color=#ffe529bF&amp;carType=MOTORCYCLE&amp;displacement=2000&amp;fuelType=Gasoline&amp;registration=45-34-33&amp;modelyear=2010&amp;kilometers=10000&amp;state=Accepted&amp;userId=5" http://127.0.0.1:8000/api/cars?access-token=USg4v13yHb5KgxSp7PbEbWGTg_ABVATH</w:t>
       </w:r>
     </w:p>
     <w:p>
@@ -5583,14 +5302,12 @@
       </w:pPr>
       <w:bookmarkStart w:id="8" w:name="_Toc90820647"/>
       <w:bookmarkStart w:id="9" w:name="_Toc90820795"/>
-      <w:proofErr w:type="spellStart"/>
       <w:r>
         <w:lastRenderedPageBreak/>
         <w:t>Companies</w:t>
       </w:r>
       <w:bookmarkEnd w:id="8"/>
       <w:bookmarkEnd w:id="9"/>
-      <w:proofErr w:type="spellEnd"/>
     </w:p>
     <w:p>
       <w:pPr>
@@ -5610,13 +5327,11 @@
       </w:pPr>
       <w:bookmarkStart w:id="12" w:name="_Toc90820650"/>
       <w:bookmarkStart w:id="13" w:name="_Toc90820798"/>
-      <w:proofErr w:type="spellStart"/>
       <w:r>
         <w:t>CompaniesList</w:t>
       </w:r>
       <w:bookmarkEnd w:id="12"/>
       <w:bookmarkEnd w:id="13"/>
-      <w:proofErr w:type="spellEnd"/>
     </w:p>
     <w:p>
       <w:pPr>
@@ -5636,13 +5351,11 @@
       </w:pPr>
       <w:bookmarkStart w:id="16" w:name="_Toc90820653"/>
       <w:bookmarkStart w:id="17" w:name="_Toc90820801"/>
-      <w:proofErr w:type="spellStart"/>
       <w:r>
         <w:t>Contributors</w:t>
       </w:r>
       <w:bookmarkEnd w:id="16"/>
       <w:bookmarkEnd w:id="17"/>
-      <w:proofErr w:type="spellEnd"/>
     </w:p>
     <w:p>
       <w:pPr>
@@ -5686,13 +5399,11 @@
       </w:pPr>
       <w:bookmarkStart w:id="24" w:name="_Toc90820659"/>
       <w:bookmarkStart w:id="25" w:name="_Toc90820807"/>
-      <w:proofErr w:type="spellStart"/>
       <w:r>
         <w:t>Repairs</w:t>
       </w:r>
       <w:bookmarkEnd w:id="24"/>
       <w:bookmarkEnd w:id="25"/>
-      <w:proofErr w:type="spellEnd"/>
     </w:p>
     <w:p>
       <w:pPr>
@@ -5712,13 +5423,11 @@
       </w:pPr>
       <w:bookmarkStart w:id="28" w:name="_Toc90820662"/>
       <w:bookmarkStart w:id="29" w:name="_Toc90820810"/>
-      <w:proofErr w:type="spellStart"/>
       <w:r>
         <w:t>Schedules</w:t>
       </w:r>
       <w:bookmarkEnd w:id="28"/>
       <w:bookmarkEnd w:id="29"/>
-      <w:proofErr w:type="spellEnd"/>
     </w:p>
     <w:p>
       <w:pPr>
@@ -5738,13 +5447,11 @@
       </w:pPr>
       <w:bookmarkStart w:id="32" w:name="_Toc90820665"/>
       <w:bookmarkStart w:id="33" w:name="_Toc90820813"/>
-      <w:proofErr w:type="spellStart"/>
       <w:r>
         <w:t>Signup</w:t>
       </w:r>
       <w:bookmarkEnd w:id="32"/>
       <w:bookmarkEnd w:id="33"/>
-      <w:proofErr w:type="spellEnd"/>
     </w:p>
     <w:p>
       <w:pPr>
@@ -5844,29 +5551,16 @@
         <w:spacing w:line="360" w:lineRule="auto"/>
       </w:pPr>
       <w:r>
-        <w:t xml:space="preserve">A nível de dificuldades podemos referir, que inicialmente, não sabíamos por onde começar. Com o passar do tempo, e das aulas da UC de SIS, e após algumas das fichas práticas, fomos ganhando prática no desenvolvimento de </w:t>
-      </w:r>
-      <w:proofErr w:type="spellStart"/>
-      <w:r>
-        <w:t>API</w:t>
+        <w:t>A nível de dificuldades podemos referir, que inicialmente, não sabíamos por onde começar. Com o passar do tempo, e das aulas da UC de SIS, e após algumas das fichas práticas, fomos ganhando prática no desenvolvimento de API</w:t>
       </w:r>
       <w:r>
         <w:t>’s</w:t>
       </w:r>
-      <w:proofErr w:type="spellEnd"/>
       <w:r>
         <w:t xml:space="preserve"> REST</w:t>
       </w:r>
       <w:r>
-        <w:t xml:space="preserve">, sendo também bastante útil toda a documentação da YII framework. Bem perto do fim do projeto, sentimentos dificuldades também, na implementação da tecnologia </w:t>
-      </w:r>
-      <w:proofErr w:type="spellStart"/>
-      <w:r>
-        <w:t>Mosquitto</w:t>
-      </w:r>
-      <w:proofErr w:type="spellEnd"/>
-      <w:r>
-        <w:t>, pois não sabíamos bem onde a utilizar.</w:t>
+        <w:t>, sendo também bastante útil toda a documentação da YII framework. Bem perto do fim do projeto, sentimentos dificuldades também, na implementação da tecnologia Mosquitto, pois não sabíamos bem onde a utilizar.</w:t>
       </w:r>
     </w:p>
     <w:p>
@@ -9756,21 +9450,6 @@
 </file>
 
 <file path=customXml/item1.xml><?xml version="1.0" encoding="utf-8"?>
-<?mso-contentType ?>
-<FormTemplates xmlns="http://schemas.microsoft.com/sharepoint/v3/contenttype/forms">
-  <Display>DocumentLibraryForm</Display>
-  <Edit>DocumentLibraryForm</Edit>
-  <New>DocumentLibraryForm</New>
-</FormTemplates>
-</file>
-
-<file path=customXml/item2.xml><?xml version="1.0" encoding="utf-8"?>
-<p:properties xmlns:p="http://schemas.microsoft.com/office/2006/metadata/properties" xmlns:xsi="http://www.w3.org/2001/XMLSchema-instance" xmlns:pc="http://schemas.microsoft.com/office/infopath/2007/PartnerControls">
-  <documentManagement/>
-</p:properties>
-</file>
-
-<file path=customXml/item3.xml><?xml version="1.0" encoding="utf-8"?>
 <ct:contentTypeSchema xmlns:ct="http://schemas.microsoft.com/office/2006/metadata/contentType" xmlns:ma="http://schemas.microsoft.com/office/2006/metadata/properties/metaAttributes" ct:_="" ma:_="" ma:contentTypeName="Documento" ma:contentTypeID="0x01010083D49F6BAABB9146ADD795FE9E41E9AB" ma:contentTypeVersion="7" ma:contentTypeDescription="Criar um novo documento." ma:contentTypeScope="" ma:versionID="8570e2e4348453eec5ba9753cf80dcd8">
   <xsd:schema xmlns:xsd="http://www.w3.org/2001/XMLSchema" xmlns:xs="http://www.w3.org/2001/XMLSchema" xmlns:p="http://schemas.microsoft.com/office/2006/metadata/properties" xmlns:ns2="95869c9e-2bf9-44ef-a2f6-804e125a656b" targetNamespace="http://schemas.microsoft.com/office/2006/metadata/properties" ma:root="true" ma:fieldsID="9d0c905cb7e20bdef9bafc65f4cea861" ns2:_="">
     <xsd:import namespace="95869c9e-2bf9-44ef-a2f6-804e125a656b"/>
@@ -9934,28 +9613,26 @@
 </ct:contentTypeSchema>
 </file>
 
+<file path=customXml/item2.xml><?xml version="1.0" encoding="utf-8"?>
+<p:properties xmlns:p="http://schemas.microsoft.com/office/2006/metadata/properties" xmlns:xsi="http://www.w3.org/2001/XMLSchema-instance" xmlns:pc="http://schemas.microsoft.com/office/infopath/2007/PartnerControls">
+  <documentManagement/>
+</p:properties>
+</file>
+
+<file path=customXml/item3.xml><?xml version="1.0" encoding="utf-8"?>
+<?mso-contentType ?>
+<FormTemplates xmlns="http://schemas.microsoft.com/sharepoint/v3/contenttype/forms">
+  <Display>DocumentLibraryForm</Display>
+  <Edit>DocumentLibraryForm</Edit>
+  <New>DocumentLibraryForm</New>
+</FormTemplates>
+</file>
+
 <file path=customXml/item4.xml><?xml version="1.0" encoding="utf-8"?>
 <b:Sources xmlns:b="http://schemas.openxmlformats.org/officeDocument/2006/bibliography" xmlns="http://schemas.openxmlformats.org/officeDocument/2006/bibliography" SelectedStyle="/APASixthEditionOfficeOnline.xsl" StyleName="APA" Version="6"/>
 </file>
 
 <file path=customXml/itemProps1.xml><?xml version="1.0" encoding="utf-8"?>
-<ds:datastoreItem xmlns:ds="http://schemas.openxmlformats.org/officeDocument/2006/customXml" ds:itemID="{3049E901-D460-4040-BE52-BFB2CA5EF0CE}">
-  <ds:schemaRefs>
-    <ds:schemaRef ds:uri="http://schemas.microsoft.com/sharepoint/v3/contenttype/forms"/>
-  </ds:schemaRefs>
-</ds:datastoreItem>
-</file>
-
-<file path=customXml/itemProps2.xml><?xml version="1.0" encoding="utf-8"?>
-<ds:datastoreItem xmlns:ds="http://schemas.openxmlformats.org/officeDocument/2006/customXml" ds:itemID="{0D05F977-E0EB-4BDE-9CCC-35AE7F3468D1}">
-  <ds:schemaRefs>
-    <ds:schemaRef ds:uri="http://schemas.microsoft.com/office/2006/metadata/properties"/>
-    <ds:schemaRef ds:uri="http://schemas.microsoft.com/office/infopath/2007/PartnerControls"/>
-  </ds:schemaRefs>
-</ds:datastoreItem>
-</file>
-
-<file path=customXml/itemProps3.xml><?xml version="1.0" encoding="utf-8"?>
 <ds:datastoreItem xmlns:ds="http://schemas.openxmlformats.org/officeDocument/2006/customXml" ds:itemID="{58C2F69E-6A7F-421E-8BE0-2CCD1271F63D}">
   <ds:schemaRefs>
     <ds:schemaRef ds:uri="http://schemas.microsoft.com/office/2006/metadata/contentType"/>
@@ -9973,6 +9650,23 @@
 </ds:datastoreItem>
 </file>
 
+<file path=customXml/itemProps2.xml><?xml version="1.0" encoding="utf-8"?>
+<ds:datastoreItem xmlns:ds="http://schemas.openxmlformats.org/officeDocument/2006/customXml" ds:itemID="{0D05F977-E0EB-4BDE-9CCC-35AE7F3468D1}">
+  <ds:schemaRefs>
+    <ds:schemaRef ds:uri="http://schemas.microsoft.com/office/2006/metadata/properties"/>
+    <ds:schemaRef ds:uri="http://schemas.microsoft.com/office/infopath/2007/PartnerControls"/>
+  </ds:schemaRefs>
+</ds:datastoreItem>
+</file>
+
+<file path=customXml/itemProps3.xml><?xml version="1.0" encoding="utf-8"?>
+<ds:datastoreItem xmlns:ds="http://schemas.openxmlformats.org/officeDocument/2006/customXml" ds:itemID="{3049E901-D460-4040-BE52-BFB2CA5EF0CE}">
+  <ds:schemaRefs>
+    <ds:schemaRef ds:uri="http://schemas.microsoft.com/sharepoint/v3/contenttype/forms"/>
+  </ds:schemaRefs>
+</ds:datastoreItem>
+</file>
+
 <file path=customXml/itemProps4.xml><?xml version="1.0" encoding="utf-8"?>
 <ds:datastoreItem xmlns:ds="http://schemas.openxmlformats.org/officeDocument/2006/customXml" ds:itemID="{5D1DCC3D-41BE-437F-B0A0-25CBF3BF3A93}">
   <ds:schemaRefs>

</xml_diff>

<commit_message>
API - Edição da Introdução do Relatório
</commit_message>
<xml_diff>
--- a/doc/Relatório_SIS_Grupo_ADG.docx
+++ b/doc/Relatório_SIS_Grupo_ADG.docx
@@ -97,7 +97,15 @@
               <w:jc w:val="center"/>
             </w:pPr>
             <w:r>
-              <w:t xml:space="preserve">Curso de TeSP em </w:t>
+              <w:t xml:space="preserve">Curso de </w:t>
+            </w:r>
+            <w:proofErr w:type="spellStart"/>
+            <w:r>
+              <w:t>TeSP</w:t>
+            </w:r>
+            <w:proofErr w:type="spellEnd"/>
+            <w:r>
+              <w:t xml:space="preserve"> em </w:t>
             </w:r>
             <w:r>
               <w:br/>
@@ -4051,34 +4059,13 @@
         <w:t xml:space="preserve">No âmbito da </w:t>
       </w:r>
       <w:r>
-        <w:t xml:space="preserve">unidade curricular </w:t>
-      </w:r>
-      <w:r>
-        <w:t xml:space="preserve">de </w:t>
-      </w:r>
-      <w:r>
-        <w:t>PlatSI</w:t>
-      </w:r>
-      <w:r>
-        <w:t xml:space="preserve"> do 1º Semestre</w:t>
-      </w:r>
-      <w:r>
-        <w:t xml:space="preserve"> do 2º ano</w:t>
-      </w:r>
-      <w:r>
-        <w:t xml:space="preserve"> do Curso TeSP de Programação de Sistemas de Informação </w:t>
-      </w:r>
-      <w:r>
-        <w:t xml:space="preserve">do Instituto Politécnico de Leiria, </w:t>
-      </w:r>
-      <w:r>
-        <w:t>foi criado o projeto “</w:t>
-      </w:r>
-      <w:r>
-        <w:t>CarBuddy”</w:t>
-      </w:r>
-      <w:r>
-        <w:t>, que consiste numa plataforma de gestão de todo o tipo de veículos, desde as suas reparações às suas manutenções.</w:t>
+        <w:t xml:space="preserve">unidade curricular de </w:t>
+      </w:r>
+      <w:r>
+        <w:t>Serviços e Interoperabilidade de Sistemas</w:t>
+      </w:r>
+      <w:r>
+        <w:t xml:space="preserve"> do 1º Semestre do 2º ano do Curso Técnico Superior Profissional de Programação de Sistemas de Informação do Instituto Politécnico de Leiria, foi criado o projeto apelidado de “CarBuddy”, que consiste no desenvolvimento de uma plataforma de gestão de todo o tipo de veículos, desde as suas reparações às suas manutenções.</w:t>
       </w:r>
     </w:p>
     <w:p>
@@ -4086,89 +4073,65 @@
         <w:spacing w:line="360" w:lineRule="auto"/>
       </w:pPr>
       <w:r>
-        <w:t xml:space="preserve">Assim, para a </w:t>
-      </w:r>
-      <w:r>
-        <w:t>Unidade Curricular</w:t>
-      </w:r>
-      <w:r>
-        <w:t xml:space="preserve"> de </w:t>
-      </w:r>
-      <w:r>
-        <w:t>PlatSI</w:t>
-      </w:r>
-      <w:r>
-        <w:t>,</w:t>
-      </w:r>
-      <w:r>
-        <w:t xml:space="preserve"> o objetivo do projeto é a criação </w:t>
-      </w:r>
-      <w:r>
-        <w:t xml:space="preserve">e desenvolvimento </w:t>
-      </w:r>
-      <w:r>
-        <w:t>do Website</w:t>
-      </w:r>
-      <w:r>
-        <w:t>, para a Unidade Curricular de SIS, o objetivo é o desenvolvimento de uma API e para a Unidade Curricular de AMSI</w:t>
-      </w:r>
-      <w:r>
-        <w:t>, o objetivo é a criação de uma aplicação móvel.</w:t>
-      </w:r>
-    </w:p>
-    <w:p>
-      <w:pPr>
-        <w:tabs>
-          <w:tab w:val="num" w:pos="720"/>
-        </w:tabs>
+        <w:t>A nossa plataforma consiste numa combinação de três componentes, sendo eles um Website, uma Aplicação Móvel e uma API.</w:t>
+      </w:r>
+    </w:p>
+    <w:p>
+      <w:pPr>
         <w:spacing w:line="360" w:lineRule="auto"/>
       </w:pPr>
       <w:r>
-        <w:t>O nosso projeto de gestão de reparação de veículos, consiste numa combinação de três componentes, sendo eles:</w:t>
-      </w:r>
-    </w:p>
-    <w:p>
-      <w:pPr>
-        <w:tabs>
-          <w:tab w:val="num" w:pos="720"/>
-        </w:tabs>
+        <w:t>Assim, para a presente unidade curricular, o objetivo é o desenvolvimento da API, sendo esta uma API REST,</w:t>
+      </w:r>
+      <w:r>
+        <w:t xml:space="preserve"> </w:t>
+      </w:r>
+      <w:r>
+        <w:t xml:space="preserve">para a unidade curricular de </w:t>
+      </w:r>
+      <w:r>
+        <w:t>Plataformas de Sistemas de Informação</w:t>
+      </w:r>
+      <w:r>
+        <w:t>, o objetivo é a criação e desenvolvimento do Website</w:t>
+      </w:r>
+      <w:r>
+        <w:t xml:space="preserve"> </w:t>
+      </w:r>
+      <w:r>
+        <w:t xml:space="preserve">e para a unidade curricular de Acesso Móvel a Sistemas de Informação, o objetivo é a criação de uma aplicação móvel. </w:t>
+      </w:r>
+    </w:p>
+    <w:p>
+      <w:pPr>
         <w:spacing w:line="360" w:lineRule="auto"/>
       </w:pPr>
       <w:r>
-        <w:t>Um website, onde se fazem gestão de contas de utilizador, onde vão ser vistos/registados os veículos, o seu estado e as suas reparações.</w:t>
-      </w:r>
-    </w:p>
-    <w:p>
-      <w:pPr>
-        <w:tabs>
-          <w:tab w:val="num" w:pos="720"/>
-        </w:tabs>
+        <w:t>No website, é onde ocorre a gestão de contas de utilizador, onde irão ser vistos/registados os veículos, o seu estado e as suas reparações.</w:t>
+      </w:r>
+    </w:p>
+    <w:p>
+      <w:pPr>
         <w:spacing w:line="360" w:lineRule="auto"/>
       </w:pPr>
       <w:r>
-        <w:t>Uma aplicação, onde cada cliente tem listadas todas as reparações e os respetivos veículos e o colaborador/mecânico, inserindo o VIN do carro acede ao histórico de reparações.</w:t>
-      </w:r>
-    </w:p>
-    <w:p>
-      <w:pPr>
-        <w:tabs>
-          <w:tab w:val="num" w:pos="720"/>
-        </w:tabs>
+        <w:t>Na aplicação, é onde cada cliente tem listadas todas as reparações e os respetivos veículos, sendo também possível realizar todas as ações do website na ótica do cliente.</w:t>
+      </w:r>
+    </w:p>
+    <w:p>
+      <w:pPr>
         <w:spacing w:line="360" w:lineRule="auto"/>
       </w:pPr>
       <w:r>
-        <w:t>Uma API, para ser possível fazer uma interligação de dados entre ambos os componentes referidos anteriormente.</w:t>
-      </w:r>
-    </w:p>
-    <w:p>
-      <w:pPr>
-        <w:tabs>
-          <w:tab w:val="num" w:pos="720"/>
-        </w:tabs>
+        <w:t>Por fim, para que haja uma interligação de dados entre ambos os componentes referidos anteriormente, procedemos ao desenvolvimento da API REST.</w:t>
+      </w:r>
+    </w:p>
+    <w:p>
+      <w:pPr>
         <w:spacing w:line="360" w:lineRule="auto"/>
       </w:pPr>
       <w:r>
-        <w:t>O objetivo, é que mesmo a nível internacional, se possam registar e verificar o histórico de reparações.</w:t>
+        <w:t>O objetivo, é também que mesmo a nível internacional, se possam registar e verificar o histórico de reparações, centralizando assim todos os dados.</w:t>
       </w:r>
     </w:p>
     <w:p>
@@ -4176,31 +4139,15 @@
         <w:spacing w:line="360" w:lineRule="auto"/>
       </w:pPr>
       <w:r>
-        <w:t>O</w:t>
-      </w:r>
-      <w:r>
-        <w:t xml:space="preserve"> projeto é comum </w:t>
-      </w:r>
-      <w:r>
-        <w:t>entre</w:t>
-      </w:r>
-      <w:r>
-        <w:t xml:space="preserve"> ambas as disciplinas, mas as fases </w:t>
-      </w:r>
-      <w:r>
-        <w:t xml:space="preserve">que traçam este projeto </w:t>
-      </w:r>
-      <w:r>
-        <w:t xml:space="preserve">são divididas pelas </w:t>
-      </w:r>
-      <w:r>
-        <w:t>três</w:t>
-      </w:r>
-      <w:r>
-        <w:t xml:space="preserve">, conforme a sua </w:t>
-      </w:r>
-      <w:r>
-        <w:t>pertinência.</w:t>
+        <w:t>O projeto é comum entre ambas as disciplinas, mas as fases que traçam este projeto são divididas pelas três, conforme a sua pertinência.</w:t>
+      </w:r>
+    </w:p>
+    <w:p>
+      <w:pPr>
+        <w:spacing w:line="360" w:lineRule="auto"/>
+      </w:pPr>
+      <w:r>
+        <w:t>Podemos referir também o facto de que o projeto tem como objetivo geral a consolidação de todo o conhecimento adquirido ao longo do curso.</w:t>
       </w:r>
     </w:p>
     <w:p>
@@ -4234,11 +4181,13 @@
       </w:pPr>
       <w:bookmarkStart w:id="4" w:name="_Toc90820644"/>
       <w:bookmarkStart w:id="5" w:name="_Toc90820792"/>
+      <w:proofErr w:type="spellStart"/>
       <w:r>
         <w:t>Cars</w:t>
       </w:r>
       <w:bookmarkEnd w:id="4"/>
       <w:bookmarkEnd w:id="5"/>
+      <w:proofErr w:type="spellEnd"/>
     </w:p>
     <w:p>
       <w:pPr>
@@ -4268,7 +4217,15 @@
     </w:p>
     <w:p>
       <w:r>
-        <w:t>Apenas o administrator consegue f</w:t>
+        <w:t xml:space="preserve">Apenas o </w:t>
+      </w:r>
+      <w:proofErr w:type="spellStart"/>
+      <w:r>
+        <w:t>administrator</w:t>
+      </w:r>
+      <w:proofErr w:type="spellEnd"/>
+      <w:r>
+        <w:t xml:space="preserve"> consegue f</w:t>
       </w:r>
       <w:r>
         <w:t>azer GET de todos os veículos registados na plataforma.</w:t>
@@ -4279,7 +4236,15 @@
         <w:ind w:firstLine="0"/>
       </w:pPr>
       <w:r>
-        <w:t>Relativamente ao Token, este é variável consoante o utilizador.</w:t>
+        <w:t xml:space="preserve">Relativamente ao </w:t>
+      </w:r>
+      <w:proofErr w:type="spellStart"/>
+      <w:r>
+        <w:t>Token</w:t>
+      </w:r>
+      <w:proofErr w:type="spellEnd"/>
+      <w:r>
+        <w:t>, este é variável consoante o utilizador.</w:t>
       </w:r>
     </w:p>
     <w:p>
@@ -4429,11 +4394,19 @@
           <w:lang w:val="en-US"/>
         </w:rPr>
       </w:pPr>
+      <w:proofErr w:type="spellStart"/>
       <w:r>
         <w:rPr>
           <w:lang w:val="en-US"/>
         </w:rPr>
-        <w:t>Método POST Default</w:t>
+        <w:t>Método</w:t>
+      </w:r>
+      <w:proofErr w:type="spellEnd"/>
+      <w:r>
+        <w:rPr>
+          <w:lang w:val="en-US"/>
+        </w:rPr>
+        <w:t xml:space="preserve"> POST Default</w:t>
       </w:r>
     </w:p>
     <w:p>
@@ -4543,7 +4516,63 @@
         <w:rPr>
           <w:lang w:val="en-US"/>
         </w:rPr>
-        <w:t xml:space="preserve">: curl -X POST -F "vin=JYAVP18E07A005321" -F "brand=YAMAHA" -F "model=XVZ13CTS/XVZ13CTSC/Royal Star" -F "color=#ffe529b6" -F "carType=MOTORCYCLE" -F "displacement=2000" -F "fuelType=Gasoline" -F "registration=45-34-33" -F "modelyear=2010" -F "kilometers=10000" -F "state=Accepted" -F "userId=5" </w:t>
+        <w:t>: curl -X POST -F "vin=JYAVP18E07A005321" -F "brand=YAMAHA" -F "model=XVZ13CTS/XVZ13CTSC/Royal Star" -F "color=#ffe529b6" -F "</w:t>
+      </w:r>
+      <w:proofErr w:type="spellStart"/>
+      <w:r>
+        <w:rPr>
+          <w:lang w:val="en-US"/>
+        </w:rPr>
+        <w:t>carType</w:t>
+      </w:r>
+      <w:proofErr w:type="spellEnd"/>
+      <w:r>
+        <w:rPr>
+          <w:lang w:val="en-US"/>
+        </w:rPr>
+        <w:t>=MOTORCYCLE" -F "displacement=2000" -F "</w:t>
+      </w:r>
+      <w:proofErr w:type="spellStart"/>
+      <w:r>
+        <w:rPr>
+          <w:lang w:val="en-US"/>
+        </w:rPr>
+        <w:t>fuelType</w:t>
+      </w:r>
+      <w:proofErr w:type="spellEnd"/>
+      <w:r>
+        <w:rPr>
+          <w:lang w:val="en-US"/>
+        </w:rPr>
+        <w:t>=Gasoline" -F "registration=45-34-33" -F "</w:t>
+      </w:r>
+      <w:proofErr w:type="spellStart"/>
+      <w:r>
+        <w:rPr>
+          <w:lang w:val="en-US"/>
+        </w:rPr>
+        <w:t>modelyear</w:t>
+      </w:r>
+      <w:proofErr w:type="spellEnd"/>
+      <w:r>
+        <w:rPr>
+          <w:lang w:val="en-US"/>
+        </w:rPr>
+        <w:t>=2010" -F "kilometers=10000" -F "state=Accepted" -F "</w:t>
+      </w:r>
+      <w:proofErr w:type="spellStart"/>
+      <w:r>
+        <w:rPr>
+          <w:lang w:val="en-US"/>
+        </w:rPr>
+        <w:t>userId</w:t>
+      </w:r>
+      <w:proofErr w:type="spellEnd"/>
+      <w:r>
+        <w:rPr>
+          <w:lang w:val="en-US"/>
+        </w:rPr>
+        <w:t xml:space="preserve">=5" </w:t>
       </w:r>
       <w:hyperlink r:id="rId18" w:history="1">
         <w:r>
@@ -4645,7 +4674,15 @@
     </w:p>
     <w:p>
       <w:r>
-        <w:t>URL: curl http://127.0.0.1:8000/api/cars/set/2?access-token=USg4v13yHb5KgxSp7PbEbWGTg_ABVATH</w:t>
+        <w:t xml:space="preserve">URL: </w:t>
+      </w:r>
+      <w:proofErr w:type="spellStart"/>
+      <w:r>
+        <w:t>curl</w:t>
+      </w:r>
+      <w:proofErr w:type="spellEnd"/>
+      <w:r>
+        <w:t xml:space="preserve"> http://127.0.0.1:8000/api/cars/set/2?access-token=USg4v13yHb5KgxSp7PbEbWGTg_ABVATH</w:t>
       </w:r>
     </w:p>
     <w:p>
@@ -4782,8 +4819,13 @@
       <w:r>
         <w:t xml:space="preserve">URL: </w:t>
       </w:r>
-      <w:r>
-        <w:t xml:space="preserve">curl </w:t>
+      <w:proofErr w:type="spellStart"/>
+      <w:r>
+        <w:t>curl</w:t>
+      </w:r>
+      <w:proofErr w:type="spellEnd"/>
+      <w:r>
+        <w:t xml:space="preserve"> </w:t>
       </w:r>
       <w:hyperlink r:id="rId21" w:history="1">
         <w:r>
@@ -4826,8 +4868,21 @@
         <w:t>Serve para obter o número total de veículos registados na plataforma pelo mesmo</w:t>
       </w:r>
       <w:r>
-        <w:t>, através da utilização do access Token</w:t>
-      </w:r>
+        <w:t xml:space="preserve">, através da utilização do </w:t>
+      </w:r>
+      <w:proofErr w:type="spellStart"/>
+      <w:r>
+        <w:t>access</w:t>
+      </w:r>
+      <w:proofErr w:type="spellEnd"/>
+      <w:r>
+        <w:t xml:space="preserve"> </w:t>
+      </w:r>
+      <w:proofErr w:type="spellStart"/>
+      <w:r>
+        <w:t>Token</w:t>
+      </w:r>
+      <w:proofErr w:type="spellEnd"/>
       <w:r>
         <w:t>.</w:t>
       </w:r>
@@ -4898,7 +4953,15 @@
         <w:t>URL:</w:t>
       </w:r>
       <w:r>
-        <w:t xml:space="preserve"> curl </w:t>
+        <w:t xml:space="preserve"> </w:t>
+      </w:r>
+      <w:proofErr w:type="spellStart"/>
+      <w:r>
+        <w:t>curl</w:t>
+      </w:r>
+      <w:proofErr w:type="spellEnd"/>
+      <w:r>
+        <w:t xml:space="preserve"> </w:t>
       </w:r>
       <w:hyperlink r:id="rId23" w:history="1">
         <w:r>
@@ -5013,8 +5076,13 @@
       <w:r>
         <w:t xml:space="preserve">URL: </w:t>
       </w:r>
-      <w:r>
-        <w:t>curl -X DELETE http://127.0.0.1:8000/api/cars/58?access-token=USg4v13yHb5KgxSp7PbEbWGTg_ABVATH</w:t>
+      <w:proofErr w:type="spellStart"/>
+      <w:r>
+        <w:t>curl</w:t>
+      </w:r>
+      <w:proofErr w:type="spellEnd"/>
+      <w:r>
+        <w:t xml:space="preserve"> -X DELETE http://127.0.0.1:8000/api/cars/58?access-token=USg4v13yHb5KgxSp7PbEbWGTg_ABVATH</w:t>
       </w:r>
     </w:p>
     <w:p>
@@ -5187,7 +5255,35 @@
         <w:rPr>
           <w:highlight w:val="darkCyan"/>
         </w:rPr>
-        <w:t>Este método só pode ser executado pelo utilizador mencionado no access token.</w:t>
+        <w:t xml:space="preserve">Este método só pode ser executado pelo utilizador mencionado no </w:t>
+      </w:r>
+      <w:proofErr w:type="spellStart"/>
+      <w:r>
+        <w:rPr>
+          <w:highlight w:val="darkCyan"/>
+        </w:rPr>
+        <w:t>access</w:t>
+      </w:r>
+      <w:proofErr w:type="spellEnd"/>
+      <w:r>
+        <w:rPr>
+          <w:highlight w:val="darkCyan"/>
+        </w:rPr>
+        <w:t xml:space="preserve"> </w:t>
+      </w:r>
+      <w:proofErr w:type="spellStart"/>
+      <w:r>
+        <w:rPr>
+          <w:highlight w:val="darkCyan"/>
+        </w:rPr>
+        <w:t>token</w:t>
+      </w:r>
+      <w:proofErr w:type="spellEnd"/>
+      <w:r>
+        <w:rPr>
+          <w:highlight w:val="darkCyan"/>
+        </w:rPr>
+        <w:t>.</w:t>
       </w:r>
       <w:r>
         <w:t>(CUSTOM)</w:t>
@@ -5208,15 +5304,36 @@
         <w:ind w:firstLine="0"/>
       </w:pPr>
       <w:r>
-        <w:t>Método POST Custom</w:t>
-      </w:r>
+        <w:t xml:space="preserve">Método POST </w:t>
+      </w:r>
+      <w:proofErr w:type="spellStart"/>
+      <w:r>
+        <w:t>Custom</w:t>
+      </w:r>
+      <w:proofErr w:type="spellEnd"/>
     </w:p>
     <w:p>
       <w:pPr>
         <w:ind w:firstLine="0"/>
       </w:pPr>
       <w:r>
-        <w:t>Neste método é necessário ser administrador, visto que é uma custom action.</w:t>
+        <w:t xml:space="preserve">Neste método é necessário ser administrador, visto que é uma </w:t>
+      </w:r>
+      <w:proofErr w:type="spellStart"/>
+      <w:r>
+        <w:t>custom</w:t>
+      </w:r>
+      <w:proofErr w:type="spellEnd"/>
+      <w:r>
+        <w:t xml:space="preserve"> </w:t>
+      </w:r>
+      <w:proofErr w:type="spellStart"/>
+      <w:r>
+        <w:t>action</w:t>
+      </w:r>
+      <w:proofErr w:type="spellEnd"/>
+      <w:r>
+        <w:t>.</w:t>
       </w:r>
     </w:p>
     <w:p>
@@ -5302,12 +5419,14 @@
       </w:pPr>
       <w:bookmarkStart w:id="8" w:name="_Toc90820647"/>
       <w:bookmarkStart w:id="9" w:name="_Toc90820795"/>
+      <w:proofErr w:type="spellStart"/>
       <w:r>
         <w:lastRenderedPageBreak/>
         <w:t>Companies</w:t>
       </w:r>
       <w:bookmarkEnd w:id="8"/>
       <w:bookmarkEnd w:id="9"/>
+      <w:proofErr w:type="spellEnd"/>
     </w:p>
     <w:p>
       <w:pPr>
@@ -5327,11 +5446,13 @@
       </w:pPr>
       <w:bookmarkStart w:id="12" w:name="_Toc90820650"/>
       <w:bookmarkStart w:id="13" w:name="_Toc90820798"/>
+      <w:proofErr w:type="spellStart"/>
       <w:r>
         <w:t>CompaniesList</w:t>
       </w:r>
       <w:bookmarkEnd w:id="12"/>
       <w:bookmarkEnd w:id="13"/>
+      <w:proofErr w:type="spellEnd"/>
     </w:p>
     <w:p>
       <w:pPr>
@@ -5351,11 +5472,13 @@
       </w:pPr>
       <w:bookmarkStart w:id="16" w:name="_Toc90820653"/>
       <w:bookmarkStart w:id="17" w:name="_Toc90820801"/>
+      <w:proofErr w:type="spellStart"/>
       <w:r>
         <w:t>Contributors</w:t>
       </w:r>
       <w:bookmarkEnd w:id="16"/>
       <w:bookmarkEnd w:id="17"/>
+      <w:proofErr w:type="spellEnd"/>
     </w:p>
     <w:p>
       <w:pPr>
@@ -5399,11 +5522,13 @@
       </w:pPr>
       <w:bookmarkStart w:id="24" w:name="_Toc90820659"/>
       <w:bookmarkStart w:id="25" w:name="_Toc90820807"/>
+      <w:proofErr w:type="spellStart"/>
       <w:r>
         <w:t>Repairs</w:t>
       </w:r>
       <w:bookmarkEnd w:id="24"/>
       <w:bookmarkEnd w:id="25"/>
+      <w:proofErr w:type="spellEnd"/>
     </w:p>
     <w:p>
       <w:pPr>
@@ -5423,11 +5548,13 @@
       </w:pPr>
       <w:bookmarkStart w:id="28" w:name="_Toc90820662"/>
       <w:bookmarkStart w:id="29" w:name="_Toc90820810"/>
+      <w:proofErr w:type="spellStart"/>
       <w:r>
         <w:t>Schedules</w:t>
       </w:r>
       <w:bookmarkEnd w:id="28"/>
       <w:bookmarkEnd w:id="29"/>
+      <w:proofErr w:type="spellEnd"/>
     </w:p>
     <w:p>
       <w:pPr>
@@ -5447,11 +5574,13 @@
       </w:pPr>
       <w:bookmarkStart w:id="32" w:name="_Toc90820665"/>
       <w:bookmarkStart w:id="33" w:name="_Toc90820813"/>
+      <w:proofErr w:type="spellStart"/>
       <w:r>
         <w:t>Signup</w:t>
       </w:r>
       <w:bookmarkEnd w:id="32"/>
       <w:bookmarkEnd w:id="33"/>
+      <w:proofErr w:type="spellEnd"/>
     </w:p>
     <w:p>
       <w:pPr>
@@ -5551,16 +5680,29 @@
         <w:spacing w:line="360" w:lineRule="auto"/>
       </w:pPr>
       <w:r>
-        <w:t>A nível de dificuldades podemos referir, que inicialmente, não sabíamos por onde começar. Com o passar do tempo, e das aulas da UC de SIS, e após algumas das fichas práticas, fomos ganhando prática no desenvolvimento de API</w:t>
+        <w:t xml:space="preserve">A nível de dificuldades podemos referir, que inicialmente, não sabíamos por onde começar. Com o passar do tempo, e das aulas da UC de SIS, e após algumas das fichas práticas, fomos ganhando prática no desenvolvimento de </w:t>
+      </w:r>
+      <w:proofErr w:type="spellStart"/>
+      <w:r>
+        <w:t>API</w:t>
       </w:r>
       <w:r>
         <w:t>’s</w:t>
       </w:r>
+      <w:proofErr w:type="spellEnd"/>
       <w:r>
         <w:t xml:space="preserve"> REST</w:t>
       </w:r>
       <w:r>
-        <w:t>, sendo também bastante útil toda a documentação da YII framework. Bem perto do fim do projeto, sentimentos dificuldades também, na implementação da tecnologia Mosquitto, pois não sabíamos bem onde a utilizar.</w:t>
+        <w:t xml:space="preserve">, sendo também bastante útil toda a documentação da YII framework. Bem perto do fim do projeto, sentimentos dificuldades também, na implementação da tecnologia </w:t>
+      </w:r>
+      <w:proofErr w:type="spellStart"/>
+      <w:r>
+        <w:t>Mosquitto</w:t>
+      </w:r>
+      <w:proofErr w:type="spellEnd"/>
+      <w:r>
+        <w:t>, pois não sabíamos bem onde a utilizar.</w:t>
       </w:r>
     </w:p>
     <w:p>

</xml_diff>

<commit_message>
API - EndPoints - Desenvolvimento de Relatório
</commit_message>
<xml_diff>
--- a/doc/Relatório_SIS_Grupo_ADG.docx
+++ b/doc/Relatório_SIS_Grupo_ADG.docx
@@ -5525,13 +5525,7 @@
         <w:rPr>
           <w:lang w:val="en-US"/>
         </w:rPr>
-        <w:t xml:space="preserve"> </w:t>
-      </w:r>
-      <w:r>
-        <w:rPr>
-          <w:lang w:val="en-US"/>
-        </w:rPr>
-        <w:t>curl -X POST -F "vin=JYAVP18E07A005321" -F "brand=YAMAHA" -F "model=XVZ13CTS/XVZ13CTSC/Royal Star" -F "color=#ffe529b6" -F "carType=MOTORCYCLE" -F "displacement=2000" -F "fuelType=Gasoline" -F "registration=45-34-33" -F "modelyear=2010" -F "kilometers=10000" -F "state=Accepted" http://127.0.0.1:8000/api/cars/post?access-token=USg4v13yHb5KgxSp7PbEbWGTg_ABVATH</w:t>
+        <w:t xml:space="preserve"> curl -X POST -F "vin=JYAVP18E07A005321" -F "brand=YAMAHA" -F "model=XVZ13CTS/XVZ13CTSC/Royal Star" -F "color=#ffe529b6" -F "carType=MOTORCYCLE" -F "displacement=2000" -F "fuelType=Gasoline" -F "registration=45-34-33" -F "modelyear=2010" -F "kilometers=10000" -F "state=Accepted" http://127.0.0.1:8000/api/cars/post?access-token=USg4v13yHb5KgxSp7PbEbWGTg_ABVATH</w:t>
       </w:r>
       <w:r>
         <w:rPr>
@@ -5689,14 +5683,17 @@
         <w:rPr>
           <w:lang w:val="en-US"/>
         </w:rPr>
-        <w:t xml:space="preserve"> </w:t>
-      </w:r>
-      <w:r>
-        <w:rPr>
+        <w:t xml:space="preserve"> curl http://127.0.0.1:8000/api/companies?access-token=USg4v13yHb5KgxSp7PbEbWGTg_ABVATH</w:t>
+      </w:r>
+    </w:p>
+    <w:p>
+      <w:pPr>
+        <w:rPr>
+          <w:b/>
+          <w:bCs/>
           <w:lang w:val="en-US"/>
         </w:rPr>
-        <w:t>curl http://127.0.0.1:8000/api/companies?access-token=USg4v13yHb5KgxSp7PbEbWGTg_ABVATH</w:t>
-      </w:r>
+      </w:pPr>
     </w:p>
     <w:p>
       <w:pPr>
@@ -5715,21 +5712,12 @@
           <w:lang w:val="en-US"/>
         </w:rPr>
       </w:pPr>
-    </w:p>
-    <w:p>
-      <w:pPr>
+      <w:r>
         <w:rPr>
           <w:b/>
           <w:bCs/>
           <w:lang w:val="en-US"/>
         </w:rPr>
-      </w:pPr>
-      <w:r>
-        <w:rPr>
-          <w:b/>
-          <w:bCs/>
-          <w:lang w:val="en-US"/>
-        </w:rPr>
         <w:t>Método POST</w:t>
       </w:r>
     </w:p>
@@ -5749,13 +5737,7 @@
         <w:rPr>
           <w:bCs/>
         </w:rPr>
-        <w:t xml:space="preserve">serve para registar uma nova empresa na plataforma </w:t>
-      </w:r>
-      <w:r>
-        <w:rPr>
-          <w:bCs/>
-        </w:rPr>
-        <w:t>e apenas pode ser executado pelo administrador.</w:t>
+        <w:t>serve para registar uma nova empresa na plataforma e apenas pode ser executado pelo administrador.</w:t>
       </w:r>
     </w:p>
     <w:p>
@@ -5944,14 +5926,12 @@
         <w:rPr>
           <w:b/>
           <w:bCs/>
-          <w:lang w:val="en-US"/>
-        </w:rPr>
-      </w:pPr>
-      <w:r>
-        <w:rPr>
-          <w:b/>
-          <w:bCs/>
-          <w:lang w:val="en-US"/>
+        </w:rPr>
+      </w:pPr>
+      <w:r>
+        <w:rPr>
+          <w:b/>
+          <w:bCs/>
         </w:rPr>
         <w:lastRenderedPageBreak/>
         <w:t>Método PUT</w:t>
@@ -5974,43 +5954,7 @@
         <w:rPr>
           <w:bCs/>
         </w:rPr>
-        <w:t>serve para</w:t>
-      </w:r>
-      <w:r>
-        <w:rPr>
-          <w:bCs/>
-        </w:rPr>
-        <w:t xml:space="preserve"> editar um</w:t>
-      </w:r>
-      <w:r>
-        <w:rPr>
-          <w:bCs/>
-        </w:rPr>
-        <w:t xml:space="preserve"> regist</w:t>
-      </w:r>
-      <w:r>
-        <w:rPr>
-          <w:bCs/>
-        </w:rPr>
-        <w:t>o</w:t>
-      </w:r>
-      <w:r>
-        <w:rPr>
-          <w:bCs/>
-        </w:rPr>
-        <w:t xml:space="preserve"> </w:t>
-      </w:r>
-      <w:r>
-        <w:rPr>
-          <w:bCs/>
-        </w:rPr>
-        <w:t xml:space="preserve">de </w:t>
-      </w:r>
-      <w:r>
-        <w:rPr>
-          <w:bCs/>
-        </w:rPr>
-        <w:t>uma empresa na plataforma e apenas pode ser executado pelo administrador.</w:t>
+        <w:t>serve para editar um registo de uma empresa na plataforma e apenas pode ser executado pelo administrador.</w:t>
       </w:r>
     </w:p>
     <w:p>
@@ -6096,21 +6040,18 @@
       <w:pPr>
         <w:rPr>
           <w:bCs/>
-          <w:lang w:val="en-US"/>
-        </w:rPr>
-      </w:pPr>
-      <w:r>
-        <w:rPr>
-          <w:b/>
-          <w:bCs/>
-          <w:lang w:val="en-US"/>
+        </w:rPr>
+      </w:pPr>
+      <w:r>
+        <w:rPr>
+          <w:b/>
+          <w:bCs/>
         </w:rPr>
         <w:t xml:space="preserve">URL: </w:t>
       </w:r>
       <w:r>
         <w:rPr>
           <w:bCs/>
-          <w:lang w:val="en-US"/>
         </w:rPr>
         <w:t>curl -X PUT -d "</w:t>
       </w:r>
@@ -6118,7 +6059,6 @@
       <w:r>
         <w:rPr>
           <w:bCs/>
-          <w:lang w:val="en-US"/>
         </w:rPr>
         <w:t>companyname</w:t>
       </w:r>
@@ -6126,7 +6066,6 @@
       <w:r>
         <w:rPr>
           <w:bCs/>
-          <w:lang w:val="en-US"/>
         </w:rPr>
         <w:t>=</w:t>
       </w:r>
@@ -6134,7 +6073,6 @@
       <w:r>
         <w:rPr>
           <w:bCs/>
-          <w:lang w:val="en-US"/>
         </w:rPr>
         <w:t>SobreRodinhas</w:t>
       </w:r>
@@ -6142,7 +6080,6 @@
       <w:r>
         <w:rPr>
           <w:bCs/>
-          <w:lang w:val="en-US"/>
         </w:rPr>
         <w:t>" http://127.0.0.1:8000/api/companies/6?access-token=USg4v13yHb5KgxSp7PbEbWGTg_ABVATH</w:t>
       </w:r>
@@ -6152,7 +6089,6 @@
         <w:rPr>
           <w:b/>
           <w:bCs/>
-          <w:lang w:val="en-US"/>
         </w:rPr>
       </w:pPr>
     </w:p>
@@ -6360,13 +6296,7 @@
         <w:rPr>
           <w:bCs/>
         </w:rPr>
-        <w:t xml:space="preserve">Este método serve para obter o número total de empresas registadas na plataforma </w:t>
-      </w:r>
-      <w:r>
-        <w:rPr>
-          <w:bCs/>
-        </w:rPr>
-        <w:t>e apenas pode ser executado pelo administrador.</w:t>
+        <w:t>Este método serve para obter o número total de empresas registadas na plataforma e apenas pode ser executado pelo administrador.</w:t>
       </w:r>
     </w:p>
     <w:p>
@@ -6448,39 +6378,38 @@
       <w:pPr>
         <w:rPr>
           <w:bCs/>
-        </w:rPr>
-      </w:pPr>
-      <w:r>
-        <w:rPr>
-          <w:b/>
-          <w:bCs/>
+          <w:lang w:val="en-US"/>
+        </w:rPr>
+      </w:pPr>
+      <w:r>
+        <w:rPr>
+          <w:b/>
+          <w:bCs/>
+          <w:lang w:val="en-US"/>
         </w:rPr>
         <w:t>URL:</w:t>
       </w:r>
       <w:r>
         <w:rPr>
           <w:bCs/>
-        </w:rPr>
-        <w:t xml:space="preserve"> </w:t>
-      </w:r>
-      <w:r>
-        <w:rPr>
-          <w:bCs/>
-        </w:rPr>
-        <w:t>curl http://127.0.0.1:8000/api/companies/total?access-token=USg4v13yHb5KgxSp7PbEbWGTg_ABVATH</w:t>
-      </w:r>
-    </w:p>
-    <w:p>
-      <w:pPr>
-        <w:rPr>
-          <w:b/>
-          <w:bCs/>
-        </w:rPr>
-      </w:pPr>
-      <w:r>
-        <w:rPr>
-          <w:b/>
-          <w:bCs/>
+          <w:lang w:val="en-US"/>
+        </w:rPr>
+        <w:t xml:space="preserve"> curl http://127.0.0.1:8000/api/companies/total?access-token=USg4v13yHb5KgxSp7PbEbWGTg_ABVATH</w:t>
+      </w:r>
+    </w:p>
+    <w:p>
+      <w:pPr>
+        <w:rPr>
+          <w:b/>
+          <w:bCs/>
+          <w:lang w:val="en-US"/>
+        </w:rPr>
+      </w:pPr>
+      <w:r>
+        <w:rPr>
+          <w:b/>
+          <w:bCs/>
+          <w:lang w:val="en-US"/>
         </w:rPr>
         <w:lastRenderedPageBreak/>
         <w:t>Método SET</w:t>
@@ -6496,19 +6425,7 @@
         <w:rPr>
           <w:bCs/>
         </w:rPr>
-        <w:t>Este método serve para obter uma lista</w:t>
-      </w:r>
-      <w:r>
-        <w:rPr>
-          <w:bCs/>
-        </w:rPr>
-        <w:t xml:space="preserve"> até a um dado limite</w:t>
-      </w:r>
-      <w:r>
-        <w:rPr>
-          <w:bCs/>
-        </w:rPr>
-        <w:t xml:space="preserve"> das empresas registadas na plataforma </w:t>
+        <w:t xml:space="preserve">Este método serve para obter uma lista até a um dado limite das empresas registadas na plataforma </w:t>
       </w:r>
       <w:bookmarkStart w:id="13" w:name="_Hlk91516820"/>
       <w:r>
@@ -6692,25 +6609,7 @@
         <w:rPr>
           <w:bCs/>
         </w:rPr>
-        <w:t xml:space="preserve">Este método serve para obter uma lista completa de todas as empresas registadas na plataforma e pode ser executado </w:t>
-      </w:r>
-      <w:r>
-        <w:rPr>
-          <w:bCs/>
-        </w:rPr>
-        <w:t>por qualquer utilizador, incluído o guest</w:t>
-      </w:r>
-      <w:r>
-        <w:rPr>
-          <w:bCs/>
-        </w:rPr>
-        <w:t>.</w:t>
-      </w:r>
-      <w:r>
-        <w:rPr>
-          <w:bCs/>
-        </w:rPr>
-        <w:t xml:space="preserve"> Não requer Access Token.</w:t>
+        <w:t>Este método serve para obter uma lista completa de todas as empresas registadas na plataforma e pode ser executado por qualquer utilizador, incluído o guest. Não requer Access Token.</w:t>
       </w:r>
     </w:p>
     <w:p>
@@ -6901,55 +6800,7 @@
         <w:rPr>
           <w:bCs/>
         </w:rPr>
-        <w:t>Este método serve para obter uma lista completa de tod</w:t>
-      </w:r>
-      <w:r>
-        <w:rPr>
-          <w:bCs/>
-        </w:rPr>
-        <w:t>o</w:t>
-      </w:r>
-      <w:r>
-        <w:rPr>
-          <w:bCs/>
-        </w:rPr>
-        <w:t xml:space="preserve">s </w:t>
-      </w:r>
-      <w:r>
-        <w:rPr>
-          <w:bCs/>
-        </w:rPr>
-        <w:t>o</w:t>
-      </w:r>
-      <w:r>
-        <w:rPr>
-          <w:bCs/>
-        </w:rPr>
-        <w:t xml:space="preserve">s </w:t>
-      </w:r>
-      <w:r>
-        <w:rPr>
-          <w:bCs/>
-        </w:rPr>
-        <w:t>colaboradores</w:t>
-      </w:r>
-      <w:r>
-        <w:rPr>
-          <w:bCs/>
-        </w:rPr>
-        <w:t xml:space="preserve"> registad</w:t>
-      </w:r>
-      <w:r>
-        <w:rPr>
-          <w:bCs/>
-        </w:rPr>
-        <w:t>o</w:t>
-      </w:r>
-      <w:r>
-        <w:rPr>
-          <w:bCs/>
-        </w:rPr>
-        <w:t xml:space="preserve">s na plataforma </w:t>
+        <w:t xml:space="preserve">Este método serve para obter uma lista completa de todos os colaboradores registados na plataforma </w:t>
       </w:r>
       <w:r>
         <w:rPr>
@@ -7038,46 +6889,52 @@
       <w:pPr>
         <w:rPr>
           <w:b/>
-        </w:rPr>
-      </w:pPr>
-      <w:r>
-        <w:rPr>
-          <w:b/>
+          <w:lang w:val="en-US"/>
+        </w:rPr>
+      </w:pPr>
+      <w:r>
+        <w:rPr>
+          <w:b/>
+          <w:lang w:val="en-US"/>
         </w:rPr>
         <w:t>URL</w:t>
       </w:r>
       <w:r>
-        <w:t xml:space="preserve"> </w:t>
-      </w:r>
-      <w:r>
-        <w:t>curl http://127.0.0.1:8000/api/contributors?access-token=USg4v13yHb5KgxSp7PbEbWGTg_ABVATH</w:t>
-      </w:r>
-    </w:p>
-    <w:p>
-      <w:pPr>
-        <w:rPr>
-          <w:bCs/>
-        </w:rPr>
-      </w:pPr>
-    </w:p>
-    <w:p>
-      <w:pPr>
-        <w:rPr>
-          <w:bCs/>
-        </w:rPr>
-      </w:pPr>
-    </w:p>
-    <w:p>
-      <w:pPr>
-        <w:rPr>
-          <w:b/>
-          <w:bCs/>
-        </w:rPr>
-      </w:pPr>
-      <w:r>
-        <w:rPr>
-          <w:b/>
-          <w:bCs/>
+        <w:rPr>
+          <w:lang w:val="en-US"/>
+        </w:rPr>
+        <w:t xml:space="preserve"> curl http://127.0.0.1:8000/api/contributors?access-token=USg4v13yHb5KgxSp7PbEbWGTg_ABVATH</w:t>
+      </w:r>
+    </w:p>
+    <w:p>
+      <w:pPr>
+        <w:rPr>
+          <w:bCs/>
+          <w:lang w:val="en-US"/>
+        </w:rPr>
+      </w:pPr>
+    </w:p>
+    <w:p>
+      <w:pPr>
+        <w:rPr>
+          <w:bCs/>
+          <w:lang w:val="en-US"/>
+        </w:rPr>
+      </w:pPr>
+    </w:p>
+    <w:p>
+      <w:pPr>
+        <w:rPr>
+          <w:b/>
+          <w:bCs/>
+          <w:lang w:val="en-US"/>
+        </w:rPr>
+      </w:pPr>
+      <w:r>
+        <w:rPr>
+          <w:b/>
+          <w:bCs/>
+          <w:lang w:val="en-US"/>
         </w:rPr>
         <w:t>Método POST</w:t>
       </w:r>
@@ -7098,31 +6955,7 @@
         <w:rPr>
           <w:bCs/>
         </w:rPr>
-        <w:t>serve para registar um nov</w:t>
-      </w:r>
-      <w:r>
-        <w:rPr>
-          <w:bCs/>
-        </w:rPr>
-        <w:t>o</w:t>
-      </w:r>
-      <w:r>
-        <w:rPr>
-          <w:bCs/>
-        </w:rPr>
-        <w:t xml:space="preserve"> </w:t>
-      </w:r>
-      <w:r>
-        <w:rPr>
-          <w:bCs/>
-        </w:rPr>
-        <w:t>colaborador</w:t>
-      </w:r>
-      <w:r>
-        <w:rPr>
-          <w:bCs/>
-        </w:rPr>
-        <w:t xml:space="preserve"> na plataforma e apenas pode ser executado pelo administrador.</w:t>
+        <w:t>serve para registar um novo colaborador na plataforma e apenas pode ser executado pelo administrador.</w:t>
       </w:r>
     </w:p>
     <w:p>
@@ -7352,19 +7185,7 @@
         <w:rPr>
           <w:bCs/>
         </w:rPr>
-        <w:t>serve para editar um registo de um</w:t>
-      </w:r>
-      <w:r>
-        <w:rPr>
-          <w:bCs/>
-        </w:rPr>
-        <w:t xml:space="preserve"> colaborador </w:t>
-      </w:r>
-      <w:r>
-        <w:rPr>
-          <w:bCs/>
-        </w:rPr>
-        <w:t>na plataforma e apenas pode ser executado pelo administrador.</w:t>
+        <w:t>serve para editar um registo de um colaborador na plataforma e apenas pode ser executado pelo administrador.</w:t>
       </w:r>
     </w:p>
     <w:p>
@@ -7509,13 +7330,11 @@
       <w:pPr>
         <w:rPr>
           <w:b/>
-          <w:lang w:val="en-US"/>
-        </w:rPr>
-      </w:pPr>
-      <w:r>
-        <w:rPr>
-          <w:b/>
-          <w:lang w:val="en-US"/>
+        </w:rPr>
+      </w:pPr>
+      <w:r>
+        <w:rPr>
+          <w:b/>
         </w:rPr>
         <w:t>Método DELETE</w:t>
       </w:r>
@@ -7644,13 +7463,7 @@
         <w:rPr>
           <w:bCs/>
         </w:rPr>
-        <w:t xml:space="preserve"> </w:t>
-      </w:r>
-      <w:r>
-        <w:rPr>
-          <w:bCs/>
-        </w:rPr>
-        <w:t xml:space="preserve">curl -X DELETE </w:t>
+        <w:t xml:space="preserve"> curl -X DELETE </w:t>
       </w:r>
       <w:hyperlink r:id="rId40" w:history="1">
         <w:r>
@@ -7705,31 +7518,7 @@
         <w:rPr>
           <w:bCs/>
         </w:rPr>
-        <w:t>Este método serve para obter uma lista até a um dado limite d</w:t>
-      </w:r>
-      <w:r>
-        <w:rPr>
-          <w:bCs/>
-        </w:rPr>
-        <w:t xml:space="preserve">os colaboradores </w:t>
-      </w:r>
-      <w:r>
-        <w:rPr>
-          <w:bCs/>
-        </w:rPr>
-        <w:t>registad</w:t>
-      </w:r>
-      <w:r>
-        <w:rPr>
-          <w:bCs/>
-        </w:rPr>
-        <w:t>o</w:t>
-      </w:r>
-      <w:r>
-        <w:rPr>
-          <w:bCs/>
-        </w:rPr>
-        <w:t xml:space="preserve">s na plataforma e apenas pode ser executado pelo administrador. </w:t>
+        <w:t xml:space="preserve">Este método serve para obter uma lista até a um dado limite dos colaboradores registados na plataforma e apenas pode ser executado pelo administrador. </w:t>
       </w:r>
     </w:p>
     <w:p>
@@ -8247,19 +8036,7 @@
         <w:rPr>
           <w:bCs/>
         </w:rPr>
-        <w:t>Este método serve para obter uma lista completa de tod</w:t>
-      </w:r>
-      <w:r>
-        <w:rPr>
-          <w:bCs/>
-        </w:rPr>
-        <w:t xml:space="preserve">as as reparações de um determinado veículo </w:t>
-      </w:r>
-      <w:r>
-        <w:rPr>
-          <w:bCs/>
-        </w:rPr>
-        <w:t xml:space="preserve">registado na plataforma </w:t>
+        <w:t xml:space="preserve">Este método serve para obter uma lista completa de todas as reparações de um determinado veículo registado na plataforma </w:t>
       </w:r>
       <w:r>
         <w:rPr>
@@ -8495,31 +8272,7 @@
         <w:rPr>
           <w:bCs/>
         </w:rPr>
-        <w:t>Este método serve para obter uma lista completa de tod</w:t>
-      </w:r>
-      <w:r>
-        <w:rPr>
-          <w:bCs/>
-        </w:rPr>
-        <w:t>as as reparações</w:t>
-      </w:r>
-      <w:r>
-        <w:rPr>
-          <w:bCs/>
-        </w:rPr>
-        <w:t xml:space="preserve"> registad</w:t>
-      </w:r>
-      <w:r>
-        <w:rPr>
-          <w:bCs/>
-        </w:rPr>
-        <w:t>a</w:t>
-      </w:r>
-      <w:r>
-        <w:rPr>
-          <w:bCs/>
-        </w:rPr>
-        <w:t xml:space="preserve">s na plataforma </w:t>
+        <w:t xml:space="preserve">Este método serve para obter uma lista completa de todas as reparações registadas na plataforma </w:t>
       </w:r>
       <w:r>
         <w:rPr>
@@ -8606,37 +8359,26 @@
       <w:pPr>
         <w:rPr>
           <w:bCs/>
-          <w:lang w:val="en-US"/>
-        </w:rPr>
-      </w:pPr>
-      <w:r>
-        <w:rPr>
-          <w:b/>
-          <w:bCs/>
-          <w:lang w:val="en-US"/>
+        </w:rPr>
+      </w:pPr>
+      <w:r>
+        <w:rPr>
+          <w:b/>
+          <w:bCs/>
         </w:rPr>
         <w:t>URL:</w:t>
       </w:r>
       <w:r>
         <w:rPr>
           <w:bCs/>
-          <w:lang w:val="en-US"/>
-        </w:rPr>
-        <w:t xml:space="preserve"> </w:t>
-      </w:r>
-      <w:r>
-        <w:rPr>
-          <w:bCs/>
-          <w:lang w:val="en-US"/>
-        </w:rPr>
-        <w:t xml:space="preserve">curl </w:t>
+        </w:rPr>
+        <w:t xml:space="preserve"> curl </w:t>
       </w:r>
       <w:hyperlink r:id="rId49" w:history="1">
         <w:r>
           <w:rPr>
             <w:rStyle w:val="Hiperligao"/>
             <w:bCs/>
-            <w:lang w:val="en-US"/>
           </w:rPr>
           <w:t>http://127.0.0.1:8000/api/repairs?access-token=USg4v13yHb5KgxSp7PbEbWGTg_ABVATH</w:t>
         </w:r>
@@ -8646,63 +8388,55 @@
       <w:pPr>
         <w:rPr>
           <w:bCs/>
-          <w:lang w:val="en-US"/>
-        </w:rPr>
-      </w:pPr>
-    </w:p>
-    <w:p>
-      <w:pPr>
-        <w:rPr>
-          <w:bCs/>
-          <w:lang w:val="en-US"/>
-        </w:rPr>
-      </w:pPr>
-    </w:p>
-    <w:p>
-      <w:pPr>
-        <w:rPr>
-          <w:bCs/>
-          <w:lang w:val="en-US"/>
-        </w:rPr>
-      </w:pPr>
-    </w:p>
-    <w:p>
-      <w:pPr>
-        <w:rPr>
-          <w:bCs/>
-          <w:lang w:val="en-US"/>
-        </w:rPr>
-      </w:pPr>
-    </w:p>
-    <w:p>
-      <w:pPr>
-        <w:rPr>
-          <w:bCs/>
-          <w:lang w:val="en-US"/>
-        </w:rPr>
-      </w:pPr>
-    </w:p>
-    <w:p>
-      <w:pPr>
-        <w:rPr>
-          <w:bCs/>
-          <w:lang w:val="en-US"/>
-        </w:rPr>
-      </w:pPr>
-    </w:p>
-    <w:p>
-      <w:pPr>
-        <w:rPr>
-          <w:bCs/>
-          <w:lang w:val="en-US"/>
-        </w:rPr>
-      </w:pPr>
-    </w:p>
-    <w:p>
-      <w:pPr>
-        <w:rPr>
-          <w:bCs/>
-          <w:lang w:val="en-US"/>
+        </w:rPr>
+      </w:pPr>
+    </w:p>
+    <w:p>
+      <w:pPr>
+        <w:rPr>
+          <w:bCs/>
+        </w:rPr>
+      </w:pPr>
+    </w:p>
+    <w:p>
+      <w:pPr>
+        <w:rPr>
+          <w:bCs/>
+        </w:rPr>
+      </w:pPr>
+    </w:p>
+    <w:p>
+      <w:pPr>
+        <w:rPr>
+          <w:bCs/>
+        </w:rPr>
+      </w:pPr>
+    </w:p>
+    <w:p>
+      <w:pPr>
+        <w:rPr>
+          <w:bCs/>
+        </w:rPr>
+      </w:pPr>
+    </w:p>
+    <w:p>
+      <w:pPr>
+        <w:rPr>
+          <w:bCs/>
+        </w:rPr>
+      </w:pPr>
+    </w:p>
+    <w:p>
+      <w:pPr>
+        <w:rPr>
+          <w:bCs/>
+        </w:rPr>
+      </w:pPr>
+    </w:p>
+    <w:p>
+      <w:pPr>
+        <w:rPr>
+          <w:bCs/>
         </w:rPr>
       </w:pPr>
     </w:p>
@@ -8903,6 +8637,8 @@
       <w:bookmarkEnd w:id="32"/>
       <w:bookmarkEnd w:id="33"/>
     </w:p>
+    <w:p/>
+    <w:p/>
     <w:p>
       <w:pPr>
         <w:pStyle w:val="Ttulo2"/>
@@ -8929,6 +8665,175 @@
     </w:p>
     <w:p>
       <w:pPr>
+        <w:rPr>
+          <w:b/>
+          <w:bCs/>
+        </w:rPr>
+      </w:pPr>
+      <w:r>
+        <w:rPr>
+          <w:b/>
+          <w:bCs/>
+        </w:rPr>
+        <w:t>Método POST</w:t>
+      </w:r>
+    </w:p>
+    <w:p>
+      <w:r>
+        <w:t>Este método serve para registar qualquer tipo de utilizador, não sendo obrigatório o Access Token.</w:t>
+      </w:r>
+    </w:p>
+    <w:p/>
+    <w:p>
+      <w:r>
+        <w:rPr>
+          <w:noProof/>
+        </w:rPr>
+        <w:drawing>
+          <wp:inline distT="0" distB="0" distL="0" distR="0" wp14:anchorId="3396D04D" wp14:editId="78EB9F99">
+            <wp:extent cx="5971540" cy="403860"/>
+            <wp:effectExtent l="0" t="0" r="0" b="0"/>
+            <wp:docPr id="12" name="Imagem 12"/>
+            <wp:cNvGraphicFramePr>
+              <a:graphicFrameLocks xmlns:a="http://schemas.openxmlformats.org/drawingml/2006/main" noChangeAspect="1"/>
+            </wp:cNvGraphicFramePr>
+            <a:graphic xmlns:a="http://schemas.openxmlformats.org/drawingml/2006/main">
+              <a:graphicData uri="http://schemas.openxmlformats.org/drawingml/2006/picture">
+                <pic:pic xmlns:pic="http://schemas.openxmlformats.org/drawingml/2006/picture">
+                  <pic:nvPicPr>
+                    <pic:cNvPr id="0" name="Picture 1"/>
+                    <pic:cNvPicPr>
+                      <a:picLocks noChangeAspect="1" noChangeArrowheads="1"/>
+                    </pic:cNvPicPr>
+                  </pic:nvPicPr>
+                  <pic:blipFill>
+                    <a:blip r:embed="rId51" cstate="print">
+                      <a:extLst>
+                        <a:ext uri="{28A0092B-C50C-407E-A947-70E740481C1C}">
+                          <a14:useLocalDpi xmlns:a14="http://schemas.microsoft.com/office/drawing/2010/main" val="0"/>
+                        </a:ext>
+                      </a:extLst>
+                    </a:blip>
+                    <a:srcRect/>
+                    <a:stretch>
+                      <a:fillRect/>
+                    </a:stretch>
+                  </pic:blipFill>
+                  <pic:spPr bwMode="auto">
+                    <a:xfrm>
+                      <a:off x="0" y="0"/>
+                      <a:ext cx="5971540" cy="403860"/>
+                    </a:xfrm>
+                    <a:prstGeom prst="rect">
+                      <a:avLst/>
+                    </a:prstGeom>
+                    <a:noFill/>
+                    <a:ln>
+                      <a:noFill/>
+                    </a:ln>
+                  </pic:spPr>
+                </pic:pic>
+              </a:graphicData>
+            </a:graphic>
+          </wp:inline>
+        </w:drawing>
+      </w:r>
+    </w:p>
+    <w:p/>
+    <w:p>
+      <w:pPr>
+        <w:rPr>
+          <w:lang w:val="en-US"/>
+        </w:rPr>
+      </w:pPr>
+      <w:r>
+        <w:rPr>
+          <w:b/>
+          <w:bCs/>
+          <w:lang w:val="en-US"/>
+        </w:rPr>
+        <w:t>URL:</w:t>
+      </w:r>
+      <w:r>
+        <w:rPr>
+          <w:lang w:val="en-US"/>
+        </w:rPr>
+        <w:t xml:space="preserve"> </w:t>
+      </w:r>
+      <w:r>
+        <w:rPr>
+          <w:lang w:val="en-US"/>
+        </w:rPr>
+        <w:t>curl -X POST -F "username=goncalo12345678" -F "password=12345678" -F "</w:t>
+      </w:r>
+      <w:proofErr w:type="spellStart"/>
+      <w:r>
+        <w:rPr>
+          <w:lang w:val="en-US"/>
+        </w:rPr>
+        <w:t>nif</w:t>
+      </w:r>
+      <w:proofErr w:type="spellEnd"/>
+      <w:r>
+        <w:rPr>
+          <w:lang w:val="en-US"/>
+        </w:rPr>
+        <w:t>=123123000" -F "email=goncalo12345678@hotmail.com" -F "</w:t>
+      </w:r>
+      <w:proofErr w:type="spellStart"/>
+      <w:r>
+        <w:rPr>
+          <w:lang w:val="en-US"/>
+        </w:rPr>
+        <w:t>phonenumber</w:t>
+      </w:r>
+      <w:proofErr w:type="spellEnd"/>
+      <w:r>
+        <w:rPr>
+          <w:lang w:val="en-US"/>
+        </w:rPr>
+        <w:t>=912123098" -F "</w:t>
+      </w:r>
+      <w:proofErr w:type="spellStart"/>
+      <w:r>
+        <w:rPr>
+          <w:lang w:val="en-US"/>
+        </w:rPr>
+        <w:t>birsthday</w:t>
+      </w:r>
+      <w:proofErr w:type="spellEnd"/>
+      <w:r>
+        <w:rPr>
+          <w:lang w:val="en-US"/>
+        </w:rPr>
+        <w:t xml:space="preserve">=2001-10-04" </w:t>
+      </w:r>
+      <w:hyperlink r:id="rId52" w:history="1">
+        <w:r>
+          <w:rPr>
+            <w:rStyle w:val="Hiperligao"/>
+            <w:lang w:val="en-US"/>
+          </w:rPr>
+          <w:t>http://127.0.0.1:8000/api/signup/post</w:t>
+        </w:r>
+      </w:hyperlink>
+    </w:p>
+    <w:p>
+      <w:pPr>
+        <w:rPr>
+          <w:lang w:val="en-US"/>
+        </w:rPr>
+      </w:pPr>
+    </w:p>
+    <w:p>
+      <w:pPr>
+        <w:rPr>
+          <w:lang w:val="en-US"/>
+        </w:rPr>
+      </w:pPr>
+    </w:p>
+    <w:p>
+      <w:pPr>
         <w:pStyle w:val="Ttulo2"/>
       </w:pPr>
       <w:bookmarkStart w:id="38" w:name="_Toc90820668"/>
@@ -8948,8 +8853,774 @@
       <w:r>
         <w:t>Métodos de Implementação</w:t>
       </w:r>
+      <w:bookmarkStart w:id="42" w:name="_Toc90820671"/>
+      <w:bookmarkStart w:id="43" w:name="_Toc90820819"/>
       <w:bookmarkEnd w:id="40"/>
       <w:bookmarkEnd w:id="41"/>
+    </w:p>
+    <w:p>
+      <w:pPr>
+        <w:rPr>
+          <w:b/>
+          <w:bCs/>
+        </w:rPr>
+      </w:pPr>
+      <w:r>
+        <w:rPr>
+          <w:b/>
+          <w:bCs/>
+        </w:rPr>
+        <w:t>Método A</w:t>
+      </w:r>
+      <w:r>
+        <w:rPr>
+          <w:b/>
+          <w:bCs/>
+        </w:rPr>
+        <w:t>CCOUNT</w:t>
+      </w:r>
+    </w:p>
+    <w:p>
+      <w:r>
+        <w:t>Este método serve para obter os dados da conta do utilizador associado ao Token utilizado no pedido. Este método requer Token e não está disponível para utilizadores guest.</w:t>
+      </w:r>
+    </w:p>
+    <w:p/>
+    <w:p>
+      <w:r>
+        <w:drawing>
+          <wp:inline distT="0" distB="0" distL="0" distR="0" wp14:anchorId="4C55DF84" wp14:editId="660BDA16">
+            <wp:extent cx="5971540" cy="603885"/>
+            <wp:effectExtent l="0" t="0" r="0" b="5715"/>
+            <wp:docPr id="33" name="Imagem 33"/>
+            <wp:cNvGraphicFramePr>
+              <a:graphicFrameLocks xmlns:a="http://schemas.openxmlformats.org/drawingml/2006/main" noChangeAspect="1"/>
+            </wp:cNvGraphicFramePr>
+            <a:graphic xmlns:a="http://schemas.openxmlformats.org/drawingml/2006/main">
+              <a:graphicData uri="http://schemas.openxmlformats.org/drawingml/2006/picture">
+                <pic:pic xmlns:pic="http://schemas.openxmlformats.org/drawingml/2006/picture">
+                  <pic:nvPicPr>
+                    <pic:cNvPr id="1" name=""/>
+                    <pic:cNvPicPr/>
+                  </pic:nvPicPr>
+                  <pic:blipFill>
+                    <a:blip r:embed="rId53"/>
+                    <a:stretch>
+                      <a:fillRect/>
+                    </a:stretch>
+                  </pic:blipFill>
+                  <pic:spPr>
+                    <a:xfrm>
+                      <a:off x="0" y="0"/>
+                      <a:ext cx="5971540" cy="603885"/>
+                    </a:xfrm>
+                    <a:prstGeom prst="rect">
+                      <a:avLst/>
+                    </a:prstGeom>
+                  </pic:spPr>
+                </pic:pic>
+              </a:graphicData>
+            </a:graphic>
+          </wp:inline>
+        </w:drawing>
+      </w:r>
+    </w:p>
+    <w:p/>
+    <w:p>
+      <w:r>
+        <w:rPr>
+          <w:b/>
+        </w:rPr>
+        <w:t>URL:</w:t>
+      </w:r>
+      <w:r>
+        <w:rPr>
+          <w:b/>
+        </w:rPr>
+        <w:t xml:space="preserve"> </w:t>
+      </w:r>
+      <w:r>
+        <w:t>curl http://127.0.0.1:8000/api/user/account?access-token=NL1pWC3C2QNQdDLZWhFbTMuceMhjz7p7</w:t>
+      </w:r>
+    </w:p>
+    <w:p/>
+    <w:p/>
+    <w:p>
+      <w:pPr>
+        <w:rPr>
+          <w:b/>
+        </w:rPr>
+      </w:pPr>
+      <w:r>
+        <w:rPr>
+          <w:b/>
+        </w:rPr>
+        <w:t>Método TOTAL</w:t>
+      </w:r>
+    </w:p>
+    <w:p>
+      <w:pPr>
+        <w:rPr>
+          <w:b/>
+          <w:bCs/>
+        </w:rPr>
+      </w:pPr>
+      <w:r>
+        <w:rPr>
+          <w:bCs/>
+        </w:rPr>
+        <w:t xml:space="preserve">Este método serve para obter o número total de </w:t>
+      </w:r>
+      <w:r>
+        <w:rPr>
+          <w:bCs/>
+        </w:rPr>
+        <w:t>utilizadores</w:t>
+      </w:r>
+      <w:r>
+        <w:rPr>
+          <w:bCs/>
+        </w:rPr>
+        <w:t xml:space="preserve"> registados na plataforma e apenas pode ser executado pelo administrador.</w:t>
+      </w:r>
+    </w:p>
+    <w:p/>
+    <w:p>
+      <w:r>
+        <w:drawing>
+          <wp:inline distT="0" distB="0" distL="0" distR="0" wp14:anchorId="42041973" wp14:editId="0B12ACAB">
+            <wp:extent cx="5971540" cy="318770"/>
+            <wp:effectExtent l="0" t="0" r="0" b="5080"/>
+            <wp:docPr id="34" name="Imagem 34"/>
+            <wp:cNvGraphicFramePr>
+              <a:graphicFrameLocks xmlns:a="http://schemas.openxmlformats.org/drawingml/2006/main" noChangeAspect="1"/>
+            </wp:cNvGraphicFramePr>
+            <a:graphic xmlns:a="http://schemas.openxmlformats.org/drawingml/2006/main">
+              <a:graphicData uri="http://schemas.openxmlformats.org/drawingml/2006/picture">
+                <pic:pic xmlns:pic="http://schemas.openxmlformats.org/drawingml/2006/picture">
+                  <pic:nvPicPr>
+                    <pic:cNvPr id="1" name=""/>
+                    <pic:cNvPicPr/>
+                  </pic:nvPicPr>
+                  <pic:blipFill>
+                    <a:blip r:embed="rId54"/>
+                    <a:stretch>
+                      <a:fillRect/>
+                    </a:stretch>
+                  </pic:blipFill>
+                  <pic:spPr>
+                    <a:xfrm>
+                      <a:off x="0" y="0"/>
+                      <a:ext cx="5971540" cy="318770"/>
+                    </a:xfrm>
+                    <a:prstGeom prst="rect">
+                      <a:avLst/>
+                    </a:prstGeom>
+                  </pic:spPr>
+                </pic:pic>
+              </a:graphicData>
+            </a:graphic>
+          </wp:inline>
+        </w:drawing>
+      </w:r>
+    </w:p>
+    <w:p>
+      <w:pPr>
+        <w:rPr>
+          <w:b/>
+        </w:rPr>
+      </w:pPr>
+    </w:p>
+    <w:p>
+      <w:pPr>
+        <w:rPr>
+          <w:lang w:val="en-US"/>
+        </w:rPr>
+      </w:pPr>
+      <w:r>
+        <w:rPr>
+          <w:b/>
+          <w:lang w:val="en-US"/>
+        </w:rPr>
+        <w:t>URL:</w:t>
+      </w:r>
+      <w:r>
+        <w:rPr>
+          <w:lang w:val="en-US"/>
+        </w:rPr>
+        <w:t xml:space="preserve"> </w:t>
+      </w:r>
+      <w:r>
+        <w:rPr>
+          <w:lang w:val="en-US"/>
+        </w:rPr>
+        <w:t>curl http://127.0.0.1:8000/api/user/total?access-token=NL1pWC3C2QNQdDLZWhFbTMuceMhjz7p7</w:t>
+      </w:r>
+    </w:p>
+    <w:p>
+      <w:pPr>
+        <w:rPr>
+          <w:lang w:val="en-US"/>
+        </w:rPr>
+      </w:pPr>
+    </w:p>
+    <w:p>
+      <w:pPr>
+        <w:rPr>
+          <w:lang w:val="en-US"/>
+        </w:rPr>
+      </w:pPr>
+    </w:p>
+    <w:p>
+      <w:pPr>
+        <w:rPr>
+          <w:lang w:val="en-US"/>
+        </w:rPr>
+      </w:pPr>
+    </w:p>
+    <w:p>
+      <w:pPr>
+        <w:rPr>
+          <w:lang w:val="en-US"/>
+        </w:rPr>
+      </w:pPr>
+    </w:p>
+    <w:p>
+      <w:pPr>
+        <w:rPr>
+          <w:lang w:val="en-US"/>
+        </w:rPr>
+      </w:pPr>
+    </w:p>
+    <w:p>
+      <w:pPr>
+        <w:rPr>
+          <w:lang w:val="en-US"/>
+        </w:rPr>
+      </w:pPr>
+    </w:p>
+    <w:p>
+      <w:pPr>
+        <w:rPr>
+          <w:lang w:val="en-US"/>
+        </w:rPr>
+      </w:pPr>
+    </w:p>
+    <w:p>
+      <w:pPr>
+        <w:rPr>
+          <w:b/>
+          <w:lang w:val="en-US"/>
+        </w:rPr>
+      </w:pPr>
+      <w:r>
+        <w:rPr>
+          <w:b/>
+          <w:lang w:val="en-US"/>
+        </w:rPr>
+        <w:lastRenderedPageBreak/>
+        <w:t>Método SET</w:t>
+      </w:r>
+    </w:p>
+    <w:p>
+      <w:pPr>
+        <w:rPr>
+          <w:bCs/>
+        </w:rPr>
+      </w:pPr>
+      <w:r>
+        <w:rPr>
+          <w:bCs/>
+        </w:rPr>
+        <w:t xml:space="preserve">Este método serve para obter uma lista até a um dado limite dos </w:t>
+      </w:r>
+      <w:r>
+        <w:rPr>
+          <w:bCs/>
+        </w:rPr>
+        <w:t>utilizadores</w:t>
+      </w:r>
+      <w:r>
+        <w:rPr>
+          <w:bCs/>
+        </w:rPr>
+        <w:t xml:space="preserve"> registados na plataforma e apenas pode ser executado pelo administrador. </w:t>
+      </w:r>
+    </w:p>
+    <w:p/>
+    <w:p>
+      <w:r>
+        <w:drawing>
+          <wp:inline distT="0" distB="0" distL="0" distR="0" wp14:anchorId="0C1E9499" wp14:editId="5C25CB43">
+            <wp:extent cx="5971540" cy="1087120"/>
+            <wp:effectExtent l="0" t="0" r="0" b="0"/>
+            <wp:docPr id="35" name="Imagem 35" descr="Uma imagem com texto&#10;&#10;Descrição gerada automaticamente"/>
+            <wp:cNvGraphicFramePr>
+              <a:graphicFrameLocks xmlns:a="http://schemas.openxmlformats.org/drawingml/2006/main" noChangeAspect="1"/>
+            </wp:cNvGraphicFramePr>
+            <a:graphic xmlns:a="http://schemas.openxmlformats.org/drawingml/2006/main">
+              <a:graphicData uri="http://schemas.openxmlformats.org/drawingml/2006/picture">
+                <pic:pic xmlns:pic="http://schemas.openxmlformats.org/drawingml/2006/picture">
+                  <pic:nvPicPr>
+                    <pic:cNvPr id="35" name="Imagem 35" descr="Uma imagem com texto&#10;&#10;Descrição gerada automaticamente"/>
+                    <pic:cNvPicPr/>
+                  </pic:nvPicPr>
+                  <pic:blipFill>
+                    <a:blip r:embed="rId55"/>
+                    <a:stretch>
+                      <a:fillRect/>
+                    </a:stretch>
+                  </pic:blipFill>
+                  <pic:spPr>
+                    <a:xfrm>
+                      <a:off x="0" y="0"/>
+                      <a:ext cx="5971540" cy="1087120"/>
+                    </a:xfrm>
+                    <a:prstGeom prst="rect">
+                      <a:avLst/>
+                    </a:prstGeom>
+                  </pic:spPr>
+                </pic:pic>
+              </a:graphicData>
+            </a:graphic>
+          </wp:inline>
+        </w:drawing>
+      </w:r>
+    </w:p>
+    <w:p/>
+    <w:p>
+      <w:r>
+        <w:rPr>
+          <w:b/>
+        </w:rPr>
+        <w:t xml:space="preserve">URL: </w:t>
+      </w:r>
+      <w:r>
+        <w:t>curl</w:t>
+      </w:r>
+      <w:r>
+        <w:t xml:space="preserve"> </w:t>
+      </w:r>
+      <w:r>
+        <w:t>http://127.0.0.1:8000/api/user/set/2?access-token=NL1pWC3C2QNQdDLZWhFbTMuceMhjz7p7</w:t>
+      </w:r>
+    </w:p>
+    <w:p/>
+    <w:p>
+      <w:pPr>
+        <w:ind w:firstLine="0"/>
+      </w:pPr>
+    </w:p>
+    <w:p>
+      <w:pPr>
+        <w:rPr>
+          <w:b/>
+          <w:bCs/>
+        </w:rPr>
+      </w:pPr>
+      <w:r>
+        <w:rPr>
+          <w:b/>
+          <w:bCs/>
+        </w:rPr>
+        <w:t>Método DELETE</w:t>
+      </w:r>
+      <w:r>
+        <w:rPr>
+          <w:b/>
+          <w:bCs/>
+        </w:rPr>
+        <w:t>D</w:t>
+      </w:r>
+      <w:r>
+        <w:rPr>
+          <w:b/>
+          <w:bCs/>
+        </w:rPr>
+        <w:t xml:space="preserve"> </w:t>
+      </w:r>
+      <w:r>
+        <w:rPr>
+          <w:b/>
+          <w:bCs/>
+        </w:rPr>
+        <w:t xml:space="preserve">- </w:t>
+      </w:r>
+      <w:r>
+        <w:rPr>
+          <w:b/>
+        </w:rPr>
+        <w:t>CUSTOM</w:t>
+      </w:r>
+    </w:p>
+    <w:p>
+      <w:pPr>
+        <w:rPr>
+          <w:bCs/>
+        </w:rPr>
+      </w:pPr>
+      <w:r>
+        <w:t>Este método serve para eliminar um registo de um</w:t>
+      </w:r>
+      <w:r>
+        <w:t xml:space="preserve"> </w:t>
+      </w:r>
+      <w:r>
+        <w:t>utilizador</w:t>
+      </w:r>
+      <w:r>
+        <w:rPr>
+          <w:b/>
+          <w:bCs/>
+        </w:rPr>
+        <w:t xml:space="preserve"> </w:t>
+      </w:r>
+      <w:r>
+        <w:rPr>
+          <w:bCs/>
+        </w:rPr>
+        <w:t>na plataforma e pode ser executado p</w:t>
+      </w:r>
+      <w:r>
+        <w:rPr>
+          <w:bCs/>
+        </w:rPr>
+        <w:t>or qualquer utilizador</w:t>
+      </w:r>
+      <w:r>
+        <w:rPr>
+          <w:bCs/>
+        </w:rPr>
+        <w:t>, exceto os guest, visto que não possuem Access Token</w:t>
+      </w:r>
+      <w:r>
+        <w:rPr>
+          <w:bCs/>
+        </w:rPr>
+        <w:t>.</w:t>
+      </w:r>
+      <w:r>
+        <w:rPr>
+          <w:bCs/>
+        </w:rPr>
+        <w:t xml:space="preserve"> </w:t>
+      </w:r>
+      <w:r>
+        <w:rPr>
+          <w:bCs/>
+        </w:rPr>
+        <w:t>Não requer</w:t>
+      </w:r>
+      <w:r>
+        <w:rPr>
+          <w:bCs/>
+        </w:rPr>
+        <w:t xml:space="preserve"> o Id do utilizador</w:t>
+      </w:r>
+      <w:r>
+        <w:rPr>
+          <w:bCs/>
+        </w:rPr>
+        <w:t>, visto que o método utiliza o Access Token do utilizador em questão.</w:t>
+      </w:r>
+    </w:p>
+    <w:p>
+      <w:pPr>
+        <w:rPr>
+          <w:bCs/>
+        </w:rPr>
+      </w:pPr>
+    </w:p>
+    <w:p>
+      <w:pPr>
+        <w:rPr>
+          <w:bCs/>
+        </w:rPr>
+      </w:pPr>
+      <w:r>
+        <w:rPr>
+          <w:noProof/>
+        </w:rPr>
+        <w:drawing>
+          <wp:inline distT="0" distB="0" distL="0" distR="0" wp14:anchorId="2F904BC5" wp14:editId="0D5A0863">
+            <wp:extent cx="5971540" cy="313055"/>
+            <wp:effectExtent l="0" t="0" r="0" b="0"/>
+            <wp:docPr id="36" name="Imagem 36"/>
+            <wp:cNvGraphicFramePr>
+              <a:graphicFrameLocks xmlns:a="http://schemas.openxmlformats.org/drawingml/2006/main" noChangeAspect="1"/>
+            </wp:cNvGraphicFramePr>
+            <a:graphic xmlns:a="http://schemas.openxmlformats.org/drawingml/2006/main">
+              <a:graphicData uri="http://schemas.openxmlformats.org/drawingml/2006/picture">
+                <pic:pic xmlns:pic="http://schemas.openxmlformats.org/drawingml/2006/picture">
+                  <pic:nvPicPr>
+                    <pic:cNvPr id="0" name="Picture 3"/>
+                    <pic:cNvPicPr>
+                      <a:picLocks noChangeAspect="1" noChangeArrowheads="1"/>
+                    </pic:cNvPicPr>
+                  </pic:nvPicPr>
+                  <pic:blipFill>
+                    <a:blip r:embed="rId56" cstate="print">
+                      <a:extLst>
+                        <a:ext uri="{28A0092B-C50C-407E-A947-70E740481C1C}">
+                          <a14:useLocalDpi xmlns:a14="http://schemas.microsoft.com/office/drawing/2010/main" val="0"/>
+                        </a:ext>
+                      </a:extLst>
+                    </a:blip>
+                    <a:srcRect/>
+                    <a:stretch>
+                      <a:fillRect/>
+                    </a:stretch>
+                  </pic:blipFill>
+                  <pic:spPr bwMode="auto">
+                    <a:xfrm>
+                      <a:off x="0" y="0"/>
+                      <a:ext cx="5971540" cy="313055"/>
+                    </a:xfrm>
+                    <a:prstGeom prst="rect">
+                      <a:avLst/>
+                    </a:prstGeom>
+                    <a:noFill/>
+                    <a:ln>
+                      <a:noFill/>
+                    </a:ln>
+                  </pic:spPr>
+                </pic:pic>
+              </a:graphicData>
+            </a:graphic>
+          </wp:inline>
+        </w:drawing>
+      </w:r>
+    </w:p>
+    <w:p>
+      <w:pPr>
+        <w:rPr>
+          <w:b/>
+          <w:bCs/>
+        </w:rPr>
+      </w:pPr>
+    </w:p>
+    <w:p>
+      <w:pPr>
+        <w:spacing w:after="160" w:line="259" w:lineRule="auto"/>
+        <w:ind w:firstLine="0"/>
+        <w:rPr>
+          <w:b/>
+        </w:rPr>
+      </w:pPr>
+      <w:r>
+        <w:tab/>
+      </w:r>
+      <w:r>
+        <w:rPr>
+          <w:b/>
+        </w:rPr>
+        <w:t>URL:</w:t>
+      </w:r>
+      <w:r>
+        <w:rPr>
+          <w:b/>
+        </w:rPr>
+        <w:t xml:space="preserve"> </w:t>
+      </w:r>
+      <w:r>
+        <w:rPr>
+          <w:bCs/>
+        </w:rPr>
+        <w:t>curl -X DELETE http://127.0.0.1:8000/api/user/deleted?access-token=55B09BxZPtVY5Q-UMjVA7GJ4J5F_3qvG</w:t>
+      </w:r>
+      <w:r>
+        <w:rPr>
+          <w:b/>
+        </w:rPr>
+        <w:t xml:space="preserve"> </w:t>
+      </w:r>
+    </w:p>
+    <w:p>
+      <w:pPr>
+        <w:spacing w:after="160" w:line="259" w:lineRule="auto"/>
+        <w:ind w:firstLine="0"/>
+        <w:rPr>
+          <w:b/>
+        </w:rPr>
+      </w:pPr>
+    </w:p>
+    <w:p>
+      <w:pPr>
+        <w:spacing w:after="160" w:line="259" w:lineRule="auto"/>
+        <w:ind w:firstLine="0"/>
+        <w:rPr>
+          <w:b/>
+        </w:rPr>
+      </w:pPr>
+    </w:p>
+    <w:p>
+      <w:pPr>
+        <w:spacing w:after="160" w:line="259" w:lineRule="auto"/>
+        <w:ind w:firstLine="0"/>
+        <w:rPr>
+          <w:b/>
+        </w:rPr>
+      </w:pPr>
+      <w:r>
+        <w:rPr>
+          <w:b/>
+        </w:rPr>
+        <w:t>Método PUT</w:t>
+      </w:r>
+      <w:r>
+        <w:rPr>
+          <w:b/>
+        </w:rPr>
+        <w:t xml:space="preserve"> - CUSTOM</w:t>
+      </w:r>
+    </w:p>
+    <w:p>
+      <w:pPr>
+        <w:ind w:firstLine="708"/>
+        <w:rPr>
+          <w:bCs/>
+        </w:rPr>
+      </w:pPr>
+      <w:r>
+        <w:rPr>
+          <w:bCs/>
+        </w:rPr>
+        <w:t xml:space="preserve">Este método </w:t>
+      </w:r>
+      <w:r>
+        <w:rPr>
+          <w:bCs/>
+        </w:rPr>
+        <w:t>serve para editar um registo de um</w:t>
+      </w:r>
+      <w:r>
+        <w:rPr>
+          <w:bCs/>
+        </w:rPr>
+        <w:t xml:space="preserve"> utilizador </w:t>
+      </w:r>
+      <w:r>
+        <w:rPr>
+          <w:bCs/>
+        </w:rPr>
+        <w:t>na plataforma e pode ser executado p</w:t>
+      </w:r>
+      <w:r>
+        <w:rPr>
+          <w:bCs/>
+        </w:rPr>
+        <w:t>or todos os utilizadores, exceto o guest.</w:t>
+      </w:r>
+    </w:p>
+    <w:p>
+      <w:pPr>
+        <w:spacing w:after="160" w:line="259" w:lineRule="auto"/>
+        <w:ind w:firstLine="0"/>
+        <w:rPr>
+          <w:b/>
+        </w:rPr>
+      </w:pPr>
+    </w:p>
+    <w:p>
+      <w:pPr>
+        <w:spacing w:after="160" w:line="259" w:lineRule="auto"/>
+        <w:ind w:firstLine="0"/>
+        <w:rPr>
+          <w:b/>
+        </w:rPr>
+      </w:pPr>
+      <w:r>
+        <w:rPr>
+          <w:noProof/>
+        </w:rPr>
+        <w:drawing>
+          <wp:inline distT="0" distB="0" distL="0" distR="0" wp14:anchorId="48ED9F24" wp14:editId="3B053E72">
+            <wp:extent cx="5971540" cy="686435"/>
+            <wp:effectExtent l="0" t="0" r="0" b="0"/>
+            <wp:docPr id="38" name="Imagem 38"/>
+            <wp:cNvGraphicFramePr>
+              <a:graphicFrameLocks xmlns:a="http://schemas.openxmlformats.org/drawingml/2006/main" noChangeAspect="1"/>
+            </wp:cNvGraphicFramePr>
+            <a:graphic xmlns:a="http://schemas.openxmlformats.org/drawingml/2006/main">
+              <a:graphicData uri="http://schemas.openxmlformats.org/drawingml/2006/picture">
+                <pic:pic xmlns:pic="http://schemas.openxmlformats.org/drawingml/2006/picture">
+                  <pic:nvPicPr>
+                    <pic:cNvPr id="0" name="Picture 7"/>
+                    <pic:cNvPicPr>
+                      <a:picLocks noChangeAspect="1" noChangeArrowheads="1"/>
+                    </pic:cNvPicPr>
+                  </pic:nvPicPr>
+                  <pic:blipFill>
+                    <a:blip r:embed="rId57" cstate="print">
+                      <a:extLst>
+                        <a:ext uri="{28A0092B-C50C-407E-A947-70E740481C1C}">
+                          <a14:useLocalDpi xmlns:a14="http://schemas.microsoft.com/office/drawing/2010/main" val="0"/>
+                        </a:ext>
+                      </a:extLst>
+                    </a:blip>
+                    <a:srcRect/>
+                    <a:stretch>
+                      <a:fillRect/>
+                    </a:stretch>
+                  </pic:blipFill>
+                  <pic:spPr bwMode="auto">
+                    <a:xfrm>
+                      <a:off x="0" y="0"/>
+                      <a:ext cx="5971540" cy="686435"/>
+                    </a:xfrm>
+                    <a:prstGeom prst="rect">
+                      <a:avLst/>
+                    </a:prstGeom>
+                    <a:noFill/>
+                    <a:ln>
+                      <a:noFill/>
+                    </a:ln>
+                  </pic:spPr>
+                </pic:pic>
+              </a:graphicData>
+            </a:graphic>
+          </wp:inline>
+        </w:drawing>
+      </w:r>
+    </w:p>
+    <w:p>
+      <w:pPr>
+        <w:spacing w:after="160" w:line="259" w:lineRule="auto"/>
+        <w:ind w:firstLine="0"/>
+        <w:rPr>
+          <w:b/>
+        </w:rPr>
+      </w:pPr>
+    </w:p>
+    <w:p>
+      <w:pPr>
+        <w:spacing w:after="160" w:line="259" w:lineRule="auto"/>
+        <w:ind w:firstLine="0"/>
+        <w:rPr>
+          <w:b/>
+          <w:lang w:val="en-US"/>
+        </w:rPr>
+      </w:pPr>
+      <w:r>
+        <w:rPr>
+          <w:b/>
+          <w:lang w:val="en-US"/>
+        </w:rPr>
+        <w:t xml:space="preserve">URL: </w:t>
+      </w:r>
+      <w:r>
+        <w:rPr>
+          <w:lang w:val="en-US"/>
+        </w:rPr>
+        <w:t>curl -X PUT -d "email=goncalo1234@gmail.pt" -d "password=12345678" http://127.0.0.1:8000/api/user/put?access-token=60Si98cxQoBRkcUSjk4drckQDeAKPaZM</w:t>
+      </w:r>
+      <w:r>
+        <w:rPr>
+          <w:b/>
+          <w:lang w:val="en-US"/>
+        </w:rPr>
+        <w:br w:type="page"/>
+      </w:r>
     </w:p>
     <w:p>
       <w:pPr>
@@ -8959,16 +9630,6 @@
           <w:numId w:val="0"/>
         </w:numPr>
       </w:pPr>
-      <w:r>
-        <w:t xml:space="preserve"> </w:t>
-      </w:r>
-    </w:p>
-    <w:p>
-      <w:pPr>
-        <w:pStyle w:val="Ttulo1"/>
-      </w:pPr>
-      <w:bookmarkStart w:id="42" w:name="_Toc90820671"/>
-      <w:bookmarkStart w:id="43" w:name="_Toc90820819"/>
       <w:r>
         <w:lastRenderedPageBreak/>
         <w:t>Conclusão</w:t>
@@ -12912,6 +13573,25 @@
 </file>
 
 <file path=customXml/item1.xml><?xml version="1.0" encoding="utf-8"?>
+<p:properties xmlns:p="http://schemas.microsoft.com/office/2006/metadata/properties" xmlns:xsi="http://www.w3.org/2001/XMLSchema-instance" xmlns:pc="http://schemas.microsoft.com/office/infopath/2007/PartnerControls">
+  <documentManagement/>
+</p:properties>
+</file>
+
+<file path=customXml/item2.xml><?xml version="1.0" encoding="utf-8"?>
+<b:Sources xmlns:b="http://schemas.openxmlformats.org/officeDocument/2006/bibliography" xmlns="http://schemas.openxmlformats.org/officeDocument/2006/bibliography" SelectedStyle="/APASixthEditionOfficeOnline.xsl" StyleName="APA" Version="6"/>
+</file>
+
+<file path=customXml/item3.xml><?xml version="1.0" encoding="utf-8"?>
+<?mso-contentType ?>
+<FormTemplates xmlns="http://schemas.microsoft.com/sharepoint/v3/contenttype/forms">
+  <Display>DocumentLibraryForm</Display>
+  <Edit>DocumentLibraryForm</Edit>
+  <New>DocumentLibraryForm</New>
+</FormTemplates>
+</file>
+
+<file path=customXml/item4.xml><?xml version="1.0" encoding="utf-8"?>
 <ct:contentTypeSchema xmlns:ct="http://schemas.microsoft.com/office/2006/metadata/contentType" xmlns:ma="http://schemas.microsoft.com/office/2006/metadata/properties/metaAttributes" ct:_="" ma:_="" ma:contentTypeName="Documento" ma:contentTypeID="0x01010083D49F6BAABB9146ADD795FE9E41E9AB" ma:contentTypeVersion="7" ma:contentTypeDescription="Criar um novo documento." ma:contentTypeScope="" ma:versionID="8570e2e4348453eec5ba9753cf80dcd8">
   <xsd:schema xmlns:xsd="http://www.w3.org/2001/XMLSchema" xmlns:xs="http://www.w3.org/2001/XMLSchema" xmlns:p="http://schemas.microsoft.com/office/2006/metadata/properties" xmlns:ns2="95869c9e-2bf9-44ef-a2f6-804e125a656b" targetNamespace="http://schemas.microsoft.com/office/2006/metadata/properties" ma:root="true" ma:fieldsID="9d0c905cb7e20bdef9bafc65f4cea861" ns2:_="">
     <xsd:import namespace="95869c9e-2bf9-44ef-a2f6-804e125a656b"/>
@@ -13075,26 +13755,32 @@
 </ct:contentTypeSchema>
 </file>
 
-<file path=customXml/item2.xml><?xml version="1.0" encoding="utf-8"?>
-<p:properties xmlns:p="http://schemas.microsoft.com/office/2006/metadata/properties" xmlns:xsi="http://www.w3.org/2001/XMLSchema-instance" xmlns:pc="http://schemas.microsoft.com/office/infopath/2007/PartnerControls">
-  <documentManagement/>
-</p:properties>
+<file path=customXml/itemProps1.xml><?xml version="1.0" encoding="utf-8"?>
+<ds:datastoreItem xmlns:ds="http://schemas.openxmlformats.org/officeDocument/2006/customXml" ds:itemID="{0D05F977-E0EB-4BDE-9CCC-35AE7F3468D1}">
+  <ds:schemaRefs>
+    <ds:schemaRef ds:uri="http://schemas.microsoft.com/office/2006/metadata/properties"/>
+    <ds:schemaRef ds:uri="http://schemas.microsoft.com/office/infopath/2007/PartnerControls"/>
+  </ds:schemaRefs>
+</ds:datastoreItem>
 </file>
 
-<file path=customXml/item3.xml><?xml version="1.0" encoding="utf-8"?>
-<?mso-contentType ?>
-<FormTemplates xmlns="http://schemas.microsoft.com/sharepoint/v3/contenttype/forms">
-  <Display>DocumentLibraryForm</Display>
-  <Edit>DocumentLibraryForm</Edit>
-  <New>DocumentLibraryForm</New>
-</FormTemplates>
+<file path=customXml/itemProps2.xml><?xml version="1.0" encoding="utf-8"?>
+<ds:datastoreItem xmlns:ds="http://schemas.openxmlformats.org/officeDocument/2006/customXml" ds:itemID="{5D1DCC3D-41BE-437F-B0A0-25CBF3BF3A93}">
+  <ds:schemaRefs>
+    <ds:schemaRef ds:uri="http://schemas.openxmlformats.org/officeDocument/2006/bibliography"/>
+  </ds:schemaRefs>
+</ds:datastoreItem>
 </file>
 
-<file path=customXml/item4.xml><?xml version="1.0" encoding="utf-8"?>
-<b:Sources xmlns:b="http://schemas.openxmlformats.org/officeDocument/2006/bibliography" xmlns="http://schemas.openxmlformats.org/officeDocument/2006/bibliography" SelectedStyle="/APASixthEditionOfficeOnline.xsl" StyleName="APA" Version="6"/>
+<file path=customXml/itemProps3.xml><?xml version="1.0" encoding="utf-8"?>
+<ds:datastoreItem xmlns:ds="http://schemas.openxmlformats.org/officeDocument/2006/customXml" ds:itemID="{3049E901-D460-4040-BE52-BFB2CA5EF0CE}">
+  <ds:schemaRefs>
+    <ds:schemaRef ds:uri="http://schemas.microsoft.com/sharepoint/v3/contenttype/forms"/>
+  </ds:schemaRefs>
+</ds:datastoreItem>
 </file>
 
-<file path=customXml/itemProps1.xml><?xml version="1.0" encoding="utf-8"?>
+<file path=customXml/itemProps4.xml><?xml version="1.0" encoding="utf-8"?>
 <ds:datastoreItem xmlns:ds="http://schemas.openxmlformats.org/officeDocument/2006/customXml" ds:itemID="{58C2F69E-6A7F-421E-8BE0-2CCD1271F63D}">
   <ds:schemaRefs>
     <ds:schemaRef ds:uri="http://schemas.microsoft.com/office/2006/metadata/contentType"/>
@@ -13110,29 +13796,4 @@
     <ds:schemaRef ds:uri="http://schemas.microsoft.com/internal/obd"/>
   </ds:schemaRefs>
 </ds:datastoreItem>
-</file>
-
-<file path=customXml/itemProps2.xml><?xml version="1.0" encoding="utf-8"?>
-<ds:datastoreItem xmlns:ds="http://schemas.openxmlformats.org/officeDocument/2006/customXml" ds:itemID="{0D05F977-E0EB-4BDE-9CCC-35AE7F3468D1}">
-  <ds:schemaRefs>
-    <ds:schemaRef ds:uri="http://schemas.microsoft.com/office/2006/metadata/properties"/>
-    <ds:schemaRef ds:uri="http://schemas.microsoft.com/office/infopath/2007/PartnerControls"/>
-  </ds:schemaRefs>
-</ds:datastoreItem>
-</file>
-
-<file path=customXml/itemProps3.xml><?xml version="1.0" encoding="utf-8"?>
-<ds:datastoreItem xmlns:ds="http://schemas.openxmlformats.org/officeDocument/2006/customXml" ds:itemID="{3049E901-D460-4040-BE52-BFB2CA5EF0CE}">
-  <ds:schemaRefs>
-    <ds:schemaRef ds:uri="http://schemas.microsoft.com/sharepoint/v3/contenttype/forms"/>
-  </ds:schemaRefs>
-</ds:datastoreItem>
-</file>
-
-<file path=customXml/itemProps4.xml><?xml version="1.0" encoding="utf-8"?>
-<ds:datastoreItem xmlns:ds="http://schemas.openxmlformats.org/officeDocument/2006/customXml" ds:itemID="{5D1DCC3D-41BE-437F-B0A0-25CBF3BF3A93}">
-  <ds:schemaRefs>
-    <ds:schemaRef ds:uri="http://schemas.openxmlformats.org/officeDocument/2006/bibliography"/>
-  </ds:schemaRefs>
-</ds:datastoreItem>
 </file>
</xml_diff>

<commit_message>
API - Relatório, Métodos Cars e Schedules
</commit_message>
<xml_diff>
--- a/doc/Relatório_SIS_Grupo_ADG.docx
+++ b/doc/Relatório_SIS_Grupo_ADG.docx
@@ -4183,6 +4183,16 @@
     </w:p>
     <w:p>
       <w:pPr>
+        <w:ind w:firstLine="0"/>
+        <w:rPr>
+          <w:b/>
+          <w:bCs/>
+        </w:rPr>
+      </w:pPr>
+    </w:p>
+    <w:p>
+      <w:pPr>
+        <w:ind w:firstLine="0"/>
         <w:rPr>
           <w:b/>
           <w:bCs/>
@@ -4375,14 +4385,6 @@
       <w:pPr>
         <w:ind w:firstLine="0"/>
         <w:rPr>
-          <w:lang w:val="en-US"/>
-        </w:rPr>
-      </w:pPr>
-    </w:p>
-    <w:p>
-      <w:pPr>
-        <w:ind w:firstLine="0"/>
-        <w:rPr>
           <w:b/>
           <w:bCs/>
           <w:lang w:val="en-US"/>
@@ -5525,13 +5527,193 @@
         <w:rPr>
           <w:lang w:val="en-US"/>
         </w:rPr>
-        <w:t xml:space="preserve"> curl -X POST -F "vin=JYAVP18E07A005321" -F "brand=YAMAHA" -F "model=XVZ13CTS/XVZ13CTSC/Royal Star" -F "color=#ffe529b6" -F "carType=MOTORCYCLE" -F "displacement=2000" -F "fuelType=Gasoline" -F "registration=45-34-33" -F "modelyear=2010" -F "kilometers=10000" -F "state=Accepted" http://127.0.0.1:8000/api/cars/post?access-token=USg4v13yHb5KgxSp7PbEbWGTg_ABVATH</w:t>
-      </w:r>
+        <w:t xml:space="preserve"> curl -X POST -F "vin=JYAVP18E07A005321" -F "brand=YAMAHA" -F "model=XVZ13CTS/XVZ13CTSC/Royal Star" -F "color=#ffe529b6" -F "carType=MOTORCYCLE" -F "displacement=2000" -F "fuelType=Gasoline" -F "registration=45-34-33" -F "modelyear=2010" -F "kilometers=10000" -F "state=Accepted" </w:t>
+      </w:r>
+      <w:hyperlink r:id="rId28" w:history="1">
+        <w:r>
+          <w:rPr>
+            <w:rStyle w:val="Hiperligao"/>
+            <w:lang w:val="en-US"/>
+          </w:rPr>
+          <w:t>http://127.0.0.1:8000/api/cars/post?access-token=USg4v13yHb5KgxSp7PbEbWGTg_ABVATH</w:t>
+        </w:r>
+      </w:hyperlink>
       <w:r>
         <w:rPr>
           <w:lang w:val="en-US"/>
         </w:rPr>
         <w:t xml:space="preserve"> </w:t>
+      </w:r>
+    </w:p>
+    <w:p>
+      <w:pPr>
+        <w:ind w:firstLine="0"/>
+        <w:rPr>
+          <w:b/>
+          <w:bCs/>
+        </w:rPr>
+      </w:pPr>
+    </w:p>
+    <w:p>
+      <w:pPr>
+        <w:ind w:firstLine="0"/>
+        <w:rPr>
+          <w:b/>
+          <w:bCs/>
+        </w:rPr>
+      </w:pPr>
+      <w:r>
+        <w:rPr>
+          <w:b/>
+          <w:bCs/>
+        </w:rPr>
+        <w:t xml:space="preserve">Método PUT </w:t>
+      </w:r>
+      <w:r>
+        <w:rPr>
+          <w:b/>
+          <w:bCs/>
+        </w:rPr>
+        <w:t>Custom</w:t>
+      </w:r>
+    </w:p>
+    <w:p>
+      <w:pPr>
+        <w:ind w:firstLine="576"/>
+      </w:pPr>
+      <w:r>
+        <w:t xml:space="preserve">Este método serve para </w:t>
+      </w:r>
+      <w:r>
+        <w:t>editar</w:t>
+      </w:r>
+      <w:r>
+        <w:t xml:space="preserve"> os dados de um veículo selecionado pelo utilizador</w:t>
+      </w:r>
+      <w:r>
+        <w:t>.</w:t>
+      </w:r>
+      <w:r>
+        <w:t xml:space="preserve"> O veículo só pode ser atualizado se o utilizador for o proprietário.</w:t>
+      </w:r>
+    </w:p>
+    <w:p>
+      <w:pPr>
+        <w:ind w:firstLine="576"/>
+      </w:pPr>
+    </w:p>
+    <w:p>
+      <w:pPr>
+        <w:ind w:firstLine="576"/>
+      </w:pPr>
+      <w:r>
+        <w:rPr>
+          <w:noProof/>
+        </w:rPr>
+        <w:drawing>
+          <wp:inline distT="0" distB="0" distL="0" distR="0" wp14:anchorId="71442CC0" wp14:editId="3FBB0BC0">
+            <wp:extent cx="5971540" cy="411480"/>
+            <wp:effectExtent l="0" t="0" r="0" b="7620"/>
+            <wp:docPr id="40" name="Imagem 40"/>
+            <wp:cNvGraphicFramePr>
+              <a:graphicFrameLocks xmlns:a="http://schemas.openxmlformats.org/drawingml/2006/main" noChangeAspect="1"/>
+            </wp:cNvGraphicFramePr>
+            <a:graphic xmlns:a="http://schemas.openxmlformats.org/drawingml/2006/main">
+              <a:graphicData uri="http://schemas.openxmlformats.org/drawingml/2006/picture">
+                <pic:pic xmlns:pic="http://schemas.openxmlformats.org/drawingml/2006/picture">
+                  <pic:nvPicPr>
+                    <pic:cNvPr id="0" name="Picture 5"/>
+                    <pic:cNvPicPr>
+                      <a:picLocks noChangeAspect="1" noChangeArrowheads="1"/>
+                    </pic:cNvPicPr>
+                  </pic:nvPicPr>
+                  <pic:blipFill>
+                    <a:blip r:embed="rId29">
+                      <a:extLst>
+                        <a:ext uri="{28A0092B-C50C-407E-A947-70E740481C1C}">
+                          <a14:useLocalDpi xmlns:a14="http://schemas.microsoft.com/office/drawing/2010/main" val="0"/>
+                        </a:ext>
+                      </a:extLst>
+                    </a:blip>
+                    <a:srcRect/>
+                    <a:stretch>
+                      <a:fillRect/>
+                    </a:stretch>
+                  </pic:blipFill>
+                  <pic:spPr bwMode="auto">
+                    <a:xfrm>
+                      <a:off x="0" y="0"/>
+                      <a:ext cx="5971540" cy="411480"/>
+                    </a:xfrm>
+                    <a:prstGeom prst="rect">
+                      <a:avLst/>
+                    </a:prstGeom>
+                    <a:noFill/>
+                    <a:ln>
+                      <a:noFill/>
+                    </a:ln>
+                  </pic:spPr>
+                </pic:pic>
+              </a:graphicData>
+            </a:graphic>
+          </wp:inline>
+        </w:drawing>
+      </w:r>
+    </w:p>
+    <w:p>
+      <w:pPr>
+        <w:ind w:firstLine="0"/>
+      </w:pPr>
+    </w:p>
+    <w:p>
+      <w:pPr>
+        <w:ind w:firstLine="0"/>
+        <w:rPr>
+          <w:lang w:val="en-US"/>
+        </w:rPr>
+      </w:pPr>
+      <w:r>
+        <w:rPr>
+          <w:b/>
+          <w:lang w:val="en-US"/>
+        </w:rPr>
+        <w:t>URL:</w:t>
+      </w:r>
+      <w:r>
+        <w:rPr>
+          <w:lang w:val="en-US"/>
+        </w:rPr>
+        <w:t xml:space="preserve"> </w:t>
+      </w:r>
+      <w:r>
+        <w:rPr>
+          <w:lang w:val="en-US"/>
+        </w:rPr>
+        <w:t>curl -X PUT -d "brand=teste" http://127.0.0.1:8000/api/cars/66?access-token=USg4v13yHb5KgxSp7PbEbWGTg_ABVATH</w:t>
+      </w:r>
+    </w:p>
+    <w:p>
+      <w:pPr>
+        <w:ind w:firstLine="0"/>
+        <w:rPr>
+          <w:lang w:val="en-US"/>
+        </w:rPr>
+      </w:pPr>
+    </w:p>
+    <w:p>
+      <w:pPr>
+        <w:spacing w:after="160" w:line="259" w:lineRule="auto"/>
+        <w:ind w:firstLine="0"/>
+        <w:jc w:val="left"/>
+        <w:rPr>
+          <w:lang w:val="en-US"/>
+        </w:rPr>
+      </w:pPr>
+      <w:r>
+        <w:rPr>
+          <w:lang w:val="en-US"/>
+        </w:rPr>
+        <w:br w:type="page"/>
       </w:r>
     </w:p>
     <w:p>
@@ -5624,7 +5806,7 @@
                     </pic:cNvPicPr>
                   </pic:nvPicPr>
                   <pic:blipFill>
-                    <a:blip r:embed="rId28">
+                    <a:blip r:embed="rId30">
                       <a:extLst>
                         <a:ext uri="{28A0092B-C50C-407E-A947-70E740481C1C}">
                           <a14:useLocalDpi xmlns:a14="http://schemas.microsoft.com/office/drawing/2010/main" val="0"/>
@@ -5777,7 +5959,7 @@
                     </pic:cNvPicPr>
                   </pic:nvPicPr>
                   <pic:blipFill>
-                    <a:blip r:embed="rId29">
+                    <a:blip r:embed="rId31">
                       <a:extLst>
                         <a:ext uri="{28A0092B-C50C-407E-A947-70E740481C1C}">
                           <a14:useLocalDpi xmlns:a14="http://schemas.microsoft.com/office/drawing/2010/main" val="0"/>
@@ -5917,12 +6099,12 @@
         <w:rPr>
           <w:b/>
           <w:bCs/>
-          <w:lang w:val="en-US"/>
-        </w:rPr>
-      </w:pPr>
-    </w:p>
-    <w:p>
-      <w:pPr>
+        </w:rPr>
+      </w:pPr>
+    </w:p>
+    <w:p>
+      <w:pPr>
+        <w:ind w:firstLine="0"/>
         <w:rPr>
           <w:b/>
           <w:bCs/>
@@ -5996,7 +6178,7 @@
                     </pic:cNvPicPr>
                   </pic:nvPicPr>
                   <pic:blipFill>
-                    <a:blip r:embed="rId30">
+                    <a:blip r:embed="rId32">
                       <a:extLst>
                         <a:ext uri="{28A0092B-C50C-407E-A947-70E740481C1C}">
                           <a14:useLocalDpi xmlns:a14="http://schemas.microsoft.com/office/drawing/2010/main" val="0"/>
@@ -6102,6 +6284,7 @@
     </w:p>
     <w:p>
       <w:pPr>
+        <w:ind w:firstLine="0"/>
         <w:rPr>
           <w:b/>
           <w:bCs/>
@@ -6178,7 +6361,7 @@
                     </pic:cNvPicPr>
                   </pic:nvPicPr>
                   <pic:blipFill>
-                    <a:blip r:embed="rId31">
+                    <a:blip r:embed="rId33">
                       <a:extLst>
                         <a:ext uri="{28A0092B-C50C-407E-A947-70E740481C1C}">
                           <a14:useLocalDpi xmlns:a14="http://schemas.microsoft.com/office/drawing/2010/main" val="0"/>
@@ -6241,30 +6424,25 @@
     </w:p>
     <w:p>
       <w:pPr>
-        <w:rPr>
-          <w:b/>
-          <w:bCs/>
-        </w:rPr>
-      </w:pPr>
-    </w:p>
-    <w:p>
-      <w:pPr>
-        <w:rPr>
-          <w:b/>
-          <w:bCs/>
-        </w:rPr>
-      </w:pPr>
-    </w:p>
-    <w:p>
-      <w:pPr>
-        <w:rPr>
-          <w:b/>
-          <w:bCs/>
-        </w:rPr>
-      </w:pPr>
-    </w:p>
-    <w:p>
-      <w:pPr>
+        <w:ind w:firstLine="0"/>
+        <w:rPr>
+          <w:b/>
+          <w:bCs/>
+        </w:rPr>
+      </w:pPr>
+    </w:p>
+    <w:p>
+      <w:pPr>
+        <w:ind w:firstLine="0"/>
+        <w:rPr>
+          <w:b/>
+          <w:bCs/>
+        </w:rPr>
+      </w:pPr>
+    </w:p>
+    <w:p>
+      <w:pPr>
+        <w:ind w:firstLine="0"/>
         <w:rPr>
           <w:b/>
           <w:bCs/>
@@ -6335,7 +6513,7 @@
                     </pic:cNvPicPr>
                   </pic:nvPicPr>
                   <pic:blipFill>
-                    <a:blip r:embed="rId32">
+                    <a:blip r:embed="rId34">
                       <a:extLst>
                         <a:ext uri="{28A0092B-C50C-407E-A947-70E740481C1C}">
                           <a14:useLocalDpi xmlns:a14="http://schemas.microsoft.com/office/drawing/2010/main" val="0"/>
@@ -6394,11 +6572,31 @@
           <w:bCs/>
           <w:lang w:val="en-US"/>
         </w:rPr>
-        <w:t xml:space="preserve"> curl http://127.0.0.1:8000/api/companies/total?access-token=USg4v13yHb5KgxSp7PbEbWGTg_ABVATH</w:t>
-      </w:r>
-    </w:p>
-    <w:p>
-      <w:pPr>
+        <w:t xml:space="preserve"> curl </w:t>
+      </w:r>
+      <w:hyperlink r:id="rId35" w:history="1">
+        <w:r>
+          <w:rPr>
+            <w:rStyle w:val="Hiperligao"/>
+            <w:bCs/>
+            <w:lang w:val="en-US"/>
+          </w:rPr>
+          <w:t>http://127.0.0.1:8000/api/companies/total?access-token=USg4v13yHb5KgxSp7PbEbWGTg_ABVATH</w:t>
+        </w:r>
+      </w:hyperlink>
+    </w:p>
+    <w:p>
+      <w:pPr>
+        <w:ind w:firstLine="0"/>
+        <w:rPr>
+          <w:bCs/>
+          <w:lang w:val="en-US"/>
+        </w:rPr>
+      </w:pPr>
+    </w:p>
+    <w:p>
+      <w:pPr>
+        <w:ind w:firstLine="0"/>
         <w:rPr>
           <w:b/>
           <w:bCs/>
@@ -6475,7 +6673,7 @@
                     </pic:cNvPicPr>
                   </pic:nvPicPr>
                   <pic:blipFill>
-                    <a:blip r:embed="rId33">
+                    <a:blip r:embed="rId36">
                       <a:extLst>
                         <a:ext uri="{28A0092B-C50C-407E-A947-70E740481C1C}">
                           <a14:useLocalDpi xmlns:a14="http://schemas.microsoft.com/office/drawing/2010/main" val="0"/>
@@ -6534,7 +6732,7 @@
         </w:rPr>
         <w:t xml:space="preserve">curl </w:t>
       </w:r>
-      <w:hyperlink r:id="rId34" w:history="1">
+      <w:hyperlink r:id="rId37" w:history="1">
         <w:r>
           <w:rPr>
             <w:rStyle w:val="Hiperligao"/>
@@ -6555,11 +6753,84 @@
     </w:p>
     <w:p>
       <w:pPr>
+        <w:ind w:firstLine="0"/>
+        <w:rPr>
+          <w:b/>
+          <w:bCs/>
+        </w:rPr>
+      </w:pPr>
+    </w:p>
+    <w:p>
+      <w:pPr>
+        <w:ind w:firstLine="0"/>
+        <w:rPr>
+          <w:b/>
+          <w:bCs/>
+        </w:rPr>
+      </w:pPr>
+    </w:p>
+    <w:p>
+      <w:pPr>
+        <w:ind w:firstLine="0"/>
+        <w:rPr>
+          <w:b/>
+          <w:bCs/>
+        </w:rPr>
+      </w:pPr>
+    </w:p>
+    <w:p>
+      <w:pPr>
+        <w:ind w:firstLine="0"/>
+        <w:rPr>
+          <w:b/>
+          <w:bCs/>
+        </w:rPr>
+      </w:pPr>
+    </w:p>
+    <w:p>
+      <w:pPr>
+        <w:ind w:firstLine="0"/>
+        <w:rPr>
+          <w:b/>
+          <w:bCs/>
+        </w:rPr>
+      </w:pPr>
+    </w:p>
+    <w:p>
+      <w:pPr>
+        <w:ind w:firstLine="0"/>
+        <w:rPr>
+          <w:b/>
+          <w:bCs/>
+        </w:rPr>
+      </w:pPr>
+    </w:p>
+    <w:p>
+      <w:pPr>
+        <w:spacing w:after="160" w:line="259" w:lineRule="auto"/>
+        <w:ind w:firstLine="0"/>
+        <w:jc w:val="left"/>
+        <w:rPr>
+          <w:b/>
+          <w:bCs/>
+        </w:rPr>
+      </w:pPr>
+      <w:r>
+        <w:rPr>
+          <w:b/>
+          <w:bCs/>
+        </w:rPr>
+        <w:br w:type="page"/>
+      </w:r>
+    </w:p>
+    <w:p>
+      <w:pPr>
         <w:pStyle w:val="Ttulo2"/>
       </w:pPr>
       <w:bookmarkStart w:id="14" w:name="_Toc90820650"/>
       <w:bookmarkStart w:id="15" w:name="_Toc90820798"/>
       <w:r>
+        <w:lastRenderedPageBreak/>
         <w:t>CompaniesList</w:t>
       </w:r>
       <w:bookmarkEnd w:id="14"/>
@@ -6586,6 +6857,7 @@
     </w:p>
     <w:p>
       <w:pPr>
+        <w:ind w:firstLine="0"/>
         <w:rPr>
           <w:b/>
         </w:rPr>
@@ -6648,7 +6920,7 @@
                     </pic:cNvPicPr>
                   </pic:nvPicPr>
                   <pic:blipFill>
-                    <a:blip r:embed="rId35">
+                    <a:blip r:embed="rId38">
                       <a:extLst>
                         <a:ext uri="{28A0092B-C50C-407E-A947-70E740481C1C}">
                           <a14:useLocalDpi xmlns:a14="http://schemas.microsoft.com/office/drawing/2010/main" val="0"/>
@@ -6749,6 +7021,22 @@
     </w:p>
     <w:p>
       <w:pPr>
+        <w:spacing w:after="160" w:line="259" w:lineRule="auto"/>
+        <w:ind w:firstLine="0"/>
+        <w:jc w:val="left"/>
+        <w:rPr>
+          <w:bCs/>
+        </w:rPr>
+      </w:pPr>
+      <w:r>
+        <w:rPr>
+          <w:bCs/>
+        </w:rPr>
+        <w:br w:type="page"/>
+      </w:r>
+    </w:p>
+    <w:p>
+      <w:pPr>
         <w:pStyle w:val="Ttulo2"/>
       </w:pPr>
       <w:r>
@@ -6779,6 +7067,7 @@
     </w:p>
     <w:p>
       <w:pPr>
+        <w:ind w:firstLine="0"/>
         <w:rPr>
           <w:b/>
         </w:rPr>
@@ -6846,7 +7135,7 @@
                     </pic:cNvPicPr>
                   </pic:nvPicPr>
                   <pic:blipFill>
-                    <a:blip r:embed="rId36">
+                    <a:blip r:embed="rId39">
                       <a:extLst>
                         <a:ext uri="{28A0092B-C50C-407E-A947-70E740481C1C}">
                           <a14:useLocalDpi xmlns:a14="http://schemas.microsoft.com/office/drawing/2010/main" val="0"/>
@@ -6924,6 +7213,7 @@
     </w:p>
     <w:p>
       <w:pPr>
+        <w:ind w:firstLine="0"/>
         <w:rPr>
           <w:b/>
           <w:bCs/>
@@ -6994,7 +7284,7 @@
                     </pic:cNvPicPr>
                   </pic:nvPicPr>
                   <pic:blipFill>
-                    <a:blip r:embed="rId37">
+                    <a:blip r:embed="rId40">
                       <a:extLst>
                         <a:ext uri="{28A0092B-C50C-407E-A947-70E740481C1C}">
                           <a14:useLocalDpi xmlns:a14="http://schemas.microsoft.com/office/drawing/2010/main" val="0"/>
@@ -7154,6 +7444,7 @@
     </w:p>
     <w:p>
       <w:pPr>
+        <w:ind w:firstLine="0"/>
         <w:rPr>
           <w:b/>
           <w:bCs/>
@@ -7224,7 +7515,7 @@
                     </pic:cNvPicPr>
                   </pic:nvPicPr>
                   <pic:blipFill>
-                    <a:blip r:embed="rId38">
+                    <a:blip r:embed="rId41">
                       <a:extLst>
                         <a:ext uri="{28A0092B-C50C-407E-A947-70E740481C1C}">
                           <a14:useLocalDpi xmlns:a14="http://schemas.microsoft.com/office/drawing/2010/main" val="0"/>
@@ -7328,6 +7619,7 @@
     </w:p>
     <w:p>
       <w:pPr>
+        <w:ind w:firstLine="0"/>
         <w:rPr>
           <w:b/>
         </w:rPr>
@@ -7402,7 +7694,7 @@
                     </pic:cNvPicPr>
                   </pic:nvPicPr>
                   <pic:blipFill>
-                    <a:blip r:embed="rId39">
+                    <a:blip r:embed="rId42">
                       <a:extLst>
                         <a:ext uri="{28A0092B-C50C-407E-A947-70E740481C1C}">
                           <a14:useLocalDpi xmlns:a14="http://schemas.microsoft.com/office/drawing/2010/main" val="0"/>
@@ -7465,7 +7757,7 @@
         </w:rPr>
         <w:t xml:space="preserve"> curl -X DELETE </w:t>
       </w:r>
-      <w:hyperlink r:id="rId40" w:history="1">
+      <w:hyperlink r:id="rId43" w:history="1">
         <w:r>
           <w:rPr>
             <w:rStyle w:val="Hiperligao"/>
@@ -7491,6 +7783,7 @@
     </w:p>
     <w:p>
       <w:pPr>
+        <w:ind w:firstLine="0"/>
         <w:rPr>
           <w:b/>
         </w:rPr>
@@ -7557,7 +7850,7 @@
                     </pic:cNvPicPr>
                   </pic:nvPicPr>
                   <pic:blipFill>
-                    <a:blip r:embed="rId41">
+                    <a:blip r:embed="rId44">
                       <a:extLst>
                         <a:ext uri="{28A0092B-C50C-407E-A947-70E740481C1C}">
                           <a14:useLocalDpi xmlns:a14="http://schemas.microsoft.com/office/drawing/2010/main" val="0"/>
@@ -7614,7 +7907,7 @@
       <w:r>
         <w:t xml:space="preserve">curl </w:t>
       </w:r>
-      <w:hyperlink r:id="rId42" w:history="1">
+      <w:hyperlink r:id="rId45" w:history="1">
         <w:r>
           <w:rPr>
             <w:rStyle w:val="Hiperligao"/>
@@ -7641,22 +7934,16 @@
     </w:p>
     <w:p>
       <w:pPr>
-        <w:rPr>
-          <w:b/>
-          <w:bCs/>
-        </w:rPr>
-      </w:pPr>
-    </w:p>
-    <w:p>
-      <w:pPr>
-        <w:rPr>
-          <w:b/>
-        </w:rPr>
-      </w:pPr>
-      <w:r>
-        <w:rPr>
-          <w:b/>
-        </w:rPr>
+        <w:ind w:firstLine="0"/>
+        <w:rPr>
+          <w:b/>
+        </w:rPr>
+      </w:pPr>
+      <w:r>
+        <w:rPr>
+          <w:b/>
+        </w:rPr>
+        <w:lastRenderedPageBreak/>
         <w:t>Método TOTAL</w:t>
       </w:r>
     </w:p>
@@ -7713,7 +8000,7 @@
                     </pic:cNvPicPr>
                   </pic:nvPicPr>
                   <pic:blipFill>
-                    <a:blip r:embed="rId43">
+                    <a:blip r:embed="rId46">
                       <a:extLst>
                         <a:ext uri="{28A0092B-C50C-407E-A947-70E740481C1C}">
                           <a14:useLocalDpi xmlns:a14="http://schemas.microsoft.com/office/drawing/2010/main" val="0"/>
@@ -7772,7 +8059,7 @@
         </w:rPr>
         <w:t xml:space="preserve">curl </w:t>
       </w:r>
-      <w:hyperlink r:id="rId44" w:history="1">
+      <w:hyperlink r:id="rId47" w:history="1">
         <w:r>
           <w:rPr>
             <w:rStyle w:val="Hiperligao"/>
@@ -7799,11 +8086,30 @@
     </w:p>
     <w:p>
       <w:pPr>
+        <w:spacing w:after="160" w:line="259" w:lineRule="auto"/>
+        <w:ind w:firstLine="0"/>
+        <w:jc w:val="left"/>
+        <w:rPr>
+          <w:b/>
+          <w:bCs/>
+        </w:rPr>
+      </w:pPr>
+      <w:r>
+        <w:rPr>
+          <w:b/>
+          <w:bCs/>
+        </w:rPr>
+        <w:br w:type="page"/>
+      </w:r>
+    </w:p>
+    <w:p>
+      <w:pPr>
         <w:pStyle w:val="Ttulo2"/>
       </w:pPr>
       <w:bookmarkStart w:id="22" w:name="_Toc90820656"/>
       <w:bookmarkStart w:id="23" w:name="_Toc90820804"/>
       <w:r>
+        <w:lastRenderedPageBreak/>
         <w:t>Login</w:t>
       </w:r>
       <w:bookmarkEnd w:id="22"/>
@@ -7824,6 +8130,7 @@
     <w:p/>
     <w:p>
       <w:pPr>
+        <w:ind w:firstLine="0"/>
         <w:rPr>
           <w:b/>
         </w:rPr>
@@ -7908,7 +8215,7 @@
                     </pic:cNvPicPr>
                   </pic:nvPicPr>
                   <pic:blipFill>
-                    <a:blip r:embed="rId45">
+                    <a:blip r:embed="rId48">
                       <a:extLst>
                         <a:ext uri="{28A0092B-C50C-407E-A947-70E740481C1C}">
                           <a14:useLocalDpi xmlns:a14="http://schemas.microsoft.com/office/drawing/2010/main" val="0"/>
@@ -7982,6 +8289,16 @@
     <w:p/>
     <w:p>
       <w:pPr>
+        <w:spacing w:after="160" w:line="259" w:lineRule="auto"/>
+        <w:ind w:firstLine="0"/>
+        <w:jc w:val="left"/>
+      </w:pPr>
+      <w:r>
+        <w:br w:type="page"/>
+      </w:r>
+    </w:p>
+    <w:p>
+      <w:pPr>
         <w:pStyle w:val="Ttulo2"/>
       </w:pPr>
       <w:bookmarkStart w:id="26" w:name="_Toc90820659"/>
@@ -8015,6 +8332,7 @@
     </w:p>
     <w:p>
       <w:pPr>
+        <w:ind w:firstLine="0"/>
         <w:rPr>
           <w:b/>
         </w:rPr>
@@ -8092,7 +8410,7 @@
                     </pic:cNvPicPr>
                   </pic:nvPicPr>
                   <pic:blipFill>
-                    <a:blip r:embed="rId46">
+                    <a:blip r:embed="rId49">
                       <a:extLst>
                         <a:ext uri="{28A0092B-C50C-407E-A947-70E740481C1C}">
                           <a14:useLocalDpi xmlns:a14="http://schemas.microsoft.com/office/drawing/2010/main" val="0"/>
@@ -8141,7 +8459,7 @@
       <w:r>
         <w:t xml:space="preserve">curl </w:t>
       </w:r>
-      <w:hyperlink r:id="rId47" w:history="1">
+      <w:hyperlink r:id="rId50" w:history="1">
         <w:r>
           <w:rPr>
             <w:rStyle w:val="Hiperligao"/>
@@ -8316,7 +8634,7 @@
                     </pic:cNvPicPr>
                   </pic:nvPicPr>
                   <pic:blipFill>
-                    <a:blip r:embed="rId48">
+                    <a:blip r:embed="rId51">
                       <a:extLst>
                         <a:ext uri="{28A0092B-C50C-407E-A947-70E740481C1C}">
                           <a14:useLocalDpi xmlns:a14="http://schemas.microsoft.com/office/drawing/2010/main" val="0"/>
@@ -8374,7 +8692,7 @@
         </w:rPr>
         <w:t xml:space="preserve"> curl </w:t>
       </w:r>
-      <w:hyperlink r:id="rId49" w:history="1">
+      <w:hyperlink r:id="rId52" w:history="1">
         <w:r>
           <w:rPr>
             <w:rStyle w:val="Hiperligao"/>
@@ -8541,7 +8859,7 @@
                     </pic:cNvPicPr>
                   </pic:nvPicPr>
                   <pic:blipFill>
-                    <a:blip r:embed="rId50">
+                    <a:blip r:embed="rId53">
                       <a:extLst>
                         <a:ext uri="{28A0092B-C50C-407E-A947-70E740481C1C}">
                           <a14:useLocalDpi xmlns:a14="http://schemas.microsoft.com/office/drawing/2010/main" val="0"/>
@@ -8615,11 +8933,28 @@
     </w:p>
     <w:p>
       <w:pPr>
+        <w:spacing w:after="160" w:line="259" w:lineRule="auto"/>
+        <w:ind w:firstLine="0"/>
+        <w:jc w:val="left"/>
+        <w:rPr>
+          <w:bCs/>
+        </w:rPr>
+      </w:pPr>
+      <w:r>
+        <w:rPr>
+          <w:bCs/>
+        </w:rPr>
+        <w:br w:type="page"/>
+      </w:r>
+    </w:p>
+    <w:p>
+      <w:pPr>
         <w:pStyle w:val="Ttulo2"/>
       </w:pPr>
       <w:bookmarkStart w:id="30" w:name="_Toc90820662"/>
       <w:bookmarkStart w:id="31" w:name="_Toc90820810"/>
       <w:r>
+        <w:lastRenderedPageBreak/>
         <w:t>Schedules</w:t>
       </w:r>
       <w:bookmarkEnd w:id="30"/>
@@ -8637,8 +8972,951 @@
       <w:bookmarkEnd w:id="32"/>
       <w:bookmarkEnd w:id="33"/>
     </w:p>
+    <w:p>
+      <w:pPr>
+        <w:ind w:firstLine="0"/>
+        <w:rPr>
+          <w:b/>
+        </w:rPr>
+      </w:pPr>
+    </w:p>
+    <w:p>
+      <w:pPr>
+        <w:ind w:firstLine="0"/>
+        <w:rPr>
+          <w:b/>
+        </w:rPr>
+      </w:pPr>
+      <w:r>
+        <w:rPr>
+          <w:b/>
+        </w:rPr>
+        <w:t>Método TOTAL</w:t>
+      </w:r>
+    </w:p>
+    <w:p>
+      <w:pPr>
+        <w:rPr>
+          <w:b/>
+          <w:bCs/>
+        </w:rPr>
+      </w:pPr>
+      <w:r>
+        <w:rPr>
+          <w:bCs/>
+        </w:rPr>
+        <w:t xml:space="preserve">Este método serve para obter o número total de </w:t>
+      </w:r>
+      <w:r>
+        <w:rPr>
+          <w:bCs/>
+        </w:rPr>
+        <w:t>agendamentos</w:t>
+      </w:r>
+      <w:r>
+        <w:rPr>
+          <w:bCs/>
+        </w:rPr>
+        <w:t xml:space="preserve"> registados na plataforma e apenas pode ser executad</w:t>
+      </w:r>
+      <w:r>
+        <w:rPr>
+          <w:bCs/>
+        </w:rPr>
+        <w:t>o pelo administrador</w:t>
+      </w:r>
+      <w:r>
+        <w:rPr>
+          <w:bCs/>
+        </w:rPr>
+        <w:t>.</w:t>
+      </w:r>
+    </w:p>
+    <w:p>
+      <w:pPr>
+        <w:rPr>
+          <w:b/>
+          <w:bCs/>
+        </w:rPr>
+      </w:pPr>
+    </w:p>
+    <w:p>
+      <w:r>
+        <w:rPr>
+          <w:noProof/>
+        </w:rPr>
+        <w:drawing>
+          <wp:inline distT="0" distB="0" distL="0" distR="0" wp14:anchorId="0C7333C2" wp14:editId="04B60D07">
+            <wp:extent cx="5971540" cy="238125"/>
+            <wp:effectExtent l="0" t="0" r="0" b="9525"/>
+            <wp:docPr id="37" name="Imagem 37"/>
+            <wp:cNvGraphicFramePr>
+              <a:graphicFrameLocks xmlns:a="http://schemas.openxmlformats.org/drawingml/2006/main" noChangeAspect="1"/>
+            </wp:cNvGraphicFramePr>
+            <a:graphic xmlns:a="http://schemas.openxmlformats.org/drawingml/2006/main">
+              <a:graphicData uri="http://schemas.openxmlformats.org/drawingml/2006/picture">
+                <pic:pic xmlns:pic="http://schemas.openxmlformats.org/drawingml/2006/picture">
+                  <pic:nvPicPr>
+                    <pic:cNvPr id="0" name="Picture 1"/>
+                    <pic:cNvPicPr>
+                      <a:picLocks noChangeAspect="1" noChangeArrowheads="1"/>
+                    </pic:cNvPicPr>
+                  </pic:nvPicPr>
+                  <pic:blipFill>
+                    <a:blip r:embed="rId54">
+                      <a:extLst>
+                        <a:ext uri="{28A0092B-C50C-407E-A947-70E740481C1C}">
+                          <a14:useLocalDpi xmlns:a14="http://schemas.microsoft.com/office/drawing/2010/main" val="0"/>
+                        </a:ext>
+                      </a:extLst>
+                    </a:blip>
+                    <a:srcRect/>
+                    <a:stretch>
+                      <a:fillRect/>
+                    </a:stretch>
+                  </pic:blipFill>
+                  <pic:spPr bwMode="auto">
+                    <a:xfrm>
+                      <a:off x="0" y="0"/>
+                      <a:ext cx="5971540" cy="238125"/>
+                    </a:xfrm>
+                    <a:prstGeom prst="rect">
+                      <a:avLst/>
+                    </a:prstGeom>
+                    <a:noFill/>
+                    <a:ln>
+                      <a:noFill/>
+                    </a:ln>
+                  </pic:spPr>
+                </pic:pic>
+              </a:graphicData>
+            </a:graphic>
+          </wp:inline>
+        </w:drawing>
+      </w:r>
+    </w:p>
     <w:p/>
+    <w:p>
+      <w:r>
+        <w:rPr>
+          <w:b/>
+        </w:rPr>
+        <w:t>URL:</w:t>
+      </w:r>
+      <w:r>
+        <w:rPr>
+          <w:b/>
+        </w:rPr>
+        <w:t xml:space="preserve"> </w:t>
+      </w:r>
+      <w:r>
+        <w:t>curl http://127.0.0.1:8000/api/schedules/total?access-token=NL1pWC3C2QNQdDLZWhFbTMuceMhjz7p7</w:t>
+      </w:r>
+    </w:p>
     <w:p/>
+    <w:p>
+      <w:pPr>
+        <w:rPr>
+          <w:b/>
+        </w:rPr>
+      </w:pPr>
+    </w:p>
+    <w:p>
+      <w:pPr>
+        <w:ind w:firstLine="0"/>
+        <w:rPr>
+          <w:b/>
+        </w:rPr>
+      </w:pPr>
+      <w:r>
+        <w:rPr>
+          <w:b/>
+        </w:rPr>
+        <w:t>Método SET</w:t>
+      </w:r>
+    </w:p>
+    <w:p>
+      <w:pPr>
+        <w:rPr>
+          <w:bCs/>
+        </w:rPr>
+      </w:pPr>
+      <w:r>
+        <w:rPr>
+          <w:bCs/>
+        </w:rPr>
+        <w:t xml:space="preserve">Este método serve para obter uma lista até a um dado limite dos </w:t>
+      </w:r>
+      <w:r>
+        <w:rPr>
+          <w:bCs/>
+        </w:rPr>
+        <w:t>agendamentos</w:t>
+      </w:r>
+      <w:r>
+        <w:rPr>
+          <w:bCs/>
+        </w:rPr>
+        <w:t xml:space="preserve"> registados na plataforma e apenas pode ser executado pelo administrador. </w:t>
+      </w:r>
+    </w:p>
+    <w:p/>
+    <w:p>
+      <w:r>
+        <w:rPr>
+          <w:noProof/>
+        </w:rPr>
+        <w:drawing>
+          <wp:inline distT="0" distB="0" distL="0" distR="0" wp14:anchorId="5B66E1AB" wp14:editId="1288BF57">
+            <wp:extent cx="5971540" cy="330835"/>
+            <wp:effectExtent l="0" t="0" r="0" b="0"/>
+            <wp:docPr id="39" name="Imagem 39"/>
+            <wp:cNvGraphicFramePr>
+              <a:graphicFrameLocks xmlns:a="http://schemas.openxmlformats.org/drawingml/2006/main" noChangeAspect="1"/>
+            </wp:cNvGraphicFramePr>
+            <a:graphic xmlns:a="http://schemas.openxmlformats.org/drawingml/2006/main">
+              <a:graphicData uri="http://schemas.openxmlformats.org/drawingml/2006/picture">
+                <pic:pic xmlns:pic="http://schemas.openxmlformats.org/drawingml/2006/picture">
+                  <pic:nvPicPr>
+                    <pic:cNvPr id="0" name="Picture 3"/>
+                    <pic:cNvPicPr>
+                      <a:picLocks noChangeAspect="1" noChangeArrowheads="1"/>
+                    </pic:cNvPicPr>
+                  </pic:nvPicPr>
+                  <pic:blipFill>
+                    <a:blip r:embed="rId55">
+                      <a:extLst>
+                        <a:ext uri="{28A0092B-C50C-407E-A947-70E740481C1C}">
+                          <a14:useLocalDpi xmlns:a14="http://schemas.microsoft.com/office/drawing/2010/main" val="0"/>
+                        </a:ext>
+                      </a:extLst>
+                    </a:blip>
+                    <a:srcRect/>
+                    <a:stretch>
+                      <a:fillRect/>
+                    </a:stretch>
+                  </pic:blipFill>
+                  <pic:spPr bwMode="auto">
+                    <a:xfrm>
+                      <a:off x="0" y="0"/>
+                      <a:ext cx="5971540" cy="330835"/>
+                    </a:xfrm>
+                    <a:prstGeom prst="rect">
+                      <a:avLst/>
+                    </a:prstGeom>
+                    <a:noFill/>
+                    <a:ln>
+                      <a:noFill/>
+                    </a:ln>
+                  </pic:spPr>
+                </pic:pic>
+              </a:graphicData>
+            </a:graphic>
+          </wp:inline>
+        </w:drawing>
+      </w:r>
+    </w:p>
+    <w:p/>
+    <w:p>
+      <w:r>
+        <w:rPr>
+          <w:b/>
+          <w:bCs/>
+        </w:rPr>
+        <w:t>URL:</w:t>
+      </w:r>
+      <w:r>
+        <w:t xml:space="preserve"> </w:t>
+      </w:r>
+      <w:r>
+        <w:t xml:space="preserve">curl </w:t>
+      </w:r>
+      <w:hyperlink r:id="rId56" w:history="1">
+        <w:r>
+          <w:rPr>
+            <w:rStyle w:val="Hiperligao"/>
+          </w:rPr>
+          <w:t>http://127.0.0.1:8000/api/schedules/set/1?access-token=NL1pWC3C2QNQdDLZWhFbTMuceMhjz7p7</w:t>
+        </w:r>
+      </w:hyperlink>
+    </w:p>
+    <w:p>
+      <w:pPr>
+        <w:ind w:firstLine="0"/>
+      </w:pPr>
+    </w:p>
+    <w:p>
+      <w:pPr>
+        <w:ind w:firstLine="0"/>
+      </w:pPr>
+    </w:p>
+    <w:p>
+      <w:pPr>
+        <w:ind w:firstLine="0"/>
+      </w:pPr>
+    </w:p>
+    <w:p>
+      <w:pPr>
+        <w:ind w:firstLine="0"/>
+      </w:pPr>
+    </w:p>
+    <w:p>
+      <w:pPr>
+        <w:ind w:firstLine="0"/>
+      </w:pPr>
+    </w:p>
+    <w:p>
+      <w:pPr>
+        <w:ind w:firstLine="0"/>
+      </w:pPr>
+    </w:p>
+    <w:p>
+      <w:pPr>
+        <w:ind w:firstLine="0"/>
+      </w:pPr>
+    </w:p>
+    <w:p>
+      <w:pPr>
+        <w:ind w:firstLine="0"/>
+      </w:pPr>
+    </w:p>
+    <w:p>
+      <w:pPr>
+        <w:ind w:firstLine="0"/>
+      </w:pPr>
+    </w:p>
+    <w:p>
+      <w:pPr>
+        <w:ind w:firstLine="0"/>
+        <w:rPr>
+          <w:b/>
+        </w:rPr>
+      </w:pPr>
+      <w:r>
+        <w:rPr>
+          <w:b/>
+        </w:rPr>
+        <w:lastRenderedPageBreak/>
+        <w:t>Método POST</w:t>
+      </w:r>
+    </w:p>
+    <w:p>
+      <w:pPr>
+        <w:rPr>
+          <w:bCs/>
+        </w:rPr>
+      </w:pPr>
+      <w:r>
+        <w:rPr>
+          <w:bCs/>
+        </w:rPr>
+        <w:t xml:space="preserve">Este método </w:t>
+      </w:r>
+      <w:r>
+        <w:rPr>
+          <w:bCs/>
+        </w:rPr>
+        <w:t xml:space="preserve">serve para </w:t>
+      </w:r>
+      <w:r>
+        <w:rPr>
+          <w:bCs/>
+        </w:rPr>
+        <w:t>adicionar</w:t>
+      </w:r>
+      <w:r>
+        <w:rPr>
+          <w:bCs/>
+        </w:rPr>
+        <w:t xml:space="preserve"> um novo </w:t>
+      </w:r>
+      <w:r>
+        <w:rPr>
+          <w:bCs/>
+        </w:rPr>
+        <w:t>agendamento</w:t>
+      </w:r>
+      <w:r>
+        <w:rPr>
+          <w:bCs/>
+        </w:rPr>
+        <w:t xml:space="preserve"> na plataforma e pode ser executado p</w:t>
+      </w:r>
+      <w:r>
+        <w:rPr>
+          <w:bCs/>
+        </w:rPr>
+        <w:t>or todos os utilizadores</w:t>
+      </w:r>
+      <w:r>
+        <w:rPr>
+          <w:bCs/>
+        </w:rPr>
+        <w:t xml:space="preserve"> à exceção do guest</w:t>
+      </w:r>
+      <w:r>
+        <w:rPr>
+          <w:bCs/>
+        </w:rPr>
+        <w:t>.</w:t>
+      </w:r>
+    </w:p>
+    <w:p>
+      <w:pPr>
+        <w:rPr>
+          <w:bCs/>
+        </w:rPr>
+      </w:pPr>
+    </w:p>
+    <w:p>
+      <w:pPr>
+        <w:ind w:firstLine="0"/>
+      </w:pPr>
+      <w:r>
+        <w:rPr>
+          <w:noProof/>
+        </w:rPr>
+        <w:drawing>
+          <wp:inline distT="0" distB="0" distL="0" distR="0" wp14:anchorId="706EAA44" wp14:editId="31711366">
+            <wp:extent cx="5971540" cy="330200"/>
+            <wp:effectExtent l="0" t="0" r="0" b="0"/>
+            <wp:docPr id="44" name="Imagem 44"/>
+            <wp:cNvGraphicFramePr>
+              <a:graphicFrameLocks xmlns:a="http://schemas.openxmlformats.org/drawingml/2006/main" noChangeAspect="1"/>
+            </wp:cNvGraphicFramePr>
+            <a:graphic xmlns:a="http://schemas.openxmlformats.org/drawingml/2006/main">
+              <a:graphicData uri="http://schemas.openxmlformats.org/drawingml/2006/picture">
+                <pic:pic xmlns:pic="http://schemas.openxmlformats.org/drawingml/2006/picture">
+                  <pic:nvPicPr>
+                    <pic:cNvPr id="0" name="Picture 19"/>
+                    <pic:cNvPicPr>
+                      <a:picLocks noChangeAspect="1" noChangeArrowheads="1"/>
+                    </pic:cNvPicPr>
+                  </pic:nvPicPr>
+                  <pic:blipFill>
+                    <a:blip r:embed="rId57">
+                      <a:extLst>
+                        <a:ext uri="{28A0092B-C50C-407E-A947-70E740481C1C}">
+                          <a14:useLocalDpi xmlns:a14="http://schemas.microsoft.com/office/drawing/2010/main" val="0"/>
+                        </a:ext>
+                      </a:extLst>
+                    </a:blip>
+                    <a:srcRect/>
+                    <a:stretch>
+                      <a:fillRect/>
+                    </a:stretch>
+                  </pic:blipFill>
+                  <pic:spPr bwMode="auto">
+                    <a:xfrm>
+                      <a:off x="0" y="0"/>
+                      <a:ext cx="5971540" cy="330200"/>
+                    </a:xfrm>
+                    <a:prstGeom prst="rect">
+                      <a:avLst/>
+                    </a:prstGeom>
+                    <a:noFill/>
+                    <a:ln>
+                      <a:noFill/>
+                    </a:ln>
+                  </pic:spPr>
+                </pic:pic>
+              </a:graphicData>
+            </a:graphic>
+          </wp:inline>
+        </w:drawing>
+      </w:r>
+    </w:p>
+    <w:p>
+      <w:pPr>
+        <w:ind w:firstLine="0"/>
+      </w:pPr>
+    </w:p>
+    <w:p>
+      <w:pPr>
+        <w:ind w:firstLine="0"/>
+        <w:rPr>
+          <w:bCs/>
+          <w:lang w:val="en-US"/>
+        </w:rPr>
+      </w:pPr>
+      <w:r>
+        <w:rPr>
+          <w:b/>
+          <w:lang w:val="en-US"/>
+        </w:rPr>
+        <w:t xml:space="preserve">URL: </w:t>
+      </w:r>
+      <w:r>
+        <w:rPr>
+          <w:bCs/>
+          <w:lang w:val="en-US"/>
+        </w:rPr>
+        <w:t>curl -X POST -F "</w:t>
+      </w:r>
+      <w:proofErr w:type="spellStart"/>
+      <w:r>
+        <w:rPr>
+          <w:bCs/>
+          <w:lang w:val="en-US"/>
+        </w:rPr>
+        <w:t>schedulingdate</w:t>
+      </w:r>
+      <w:proofErr w:type="spellEnd"/>
+      <w:r>
+        <w:rPr>
+          <w:bCs/>
+          <w:lang w:val="en-US"/>
+        </w:rPr>
+        <w:t>=2022-01-02 15:00:00" -F "</w:t>
+      </w:r>
+      <w:proofErr w:type="spellStart"/>
+      <w:r>
+        <w:rPr>
+          <w:bCs/>
+          <w:lang w:val="en-US"/>
+        </w:rPr>
+        <w:t>repairdescription</w:t>
+      </w:r>
+      <w:proofErr w:type="spellEnd"/>
+      <w:r>
+        <w:rPr>
+          <w:bCs/>
+          <w:lang w:val="en-US"/>
+        </w:rPr>
+        <w:t>=teste" -F "</w:t>
+      </w:r>
+      <w:proofErr w:type="spellStart"/>
+      <w:r>
+        <w:rPr>
+          <w:bCs/>
+          <w:lang w:val="en-US"/>
+        </w:rPr>
+        <w:t>repairtype</w:t>
+      </w:r>
+      <w:proofErr w:type="spellEnd"/>
+      <w:r>
+        <w:rPr>
+          <w:bCs/>
+          <w:lang w:val="en-US"/>
+        </w:rPr>
+        <w:t>=</w:t>
+      </w:r>
+      <w:proofErr w:type="spellStart"/>
+      <w:r>
+        <w:rPr>
+          <w:bCs/>
+          <w:lang w:val="en-US"/>
+        </w:rPr>
+        <w:t>Pneus</w:t>
+      </w:r>
+      <w:proofErr w:type="spellEnd"/>
+      <w:r>
+        <w:rPr>
+          <w:bCs/>
+          <w:lang w:val="en-US"/>
+        </w:rPr>
+        <w:t>" -F "</w:t>
+      </w:r>
+      <w:proofErr w:type="spellStart"/>
+      <w:r>
+        <w:rPr>
+          <w:bCs/>
+          <w:lang w:val="en-US"/>
+        </w:rPr>
+        <w:t>carId</w:t>
+      </w:r>
+      <w:proofErr w:type="spellEnd"/>
+      <w:r>
+        <w:rPr>
+          <w:bCs/>
+          <w:lang w:val="en-US"/>
+        </w:rPr>
+        <w:t>=66" -F "</w:t>
+      </w:r>
+      <w:proofErr w:type="spellStart"/>
+      <w:r>
+        <w:rPr>
+          <w:bCs/>
+          <w:lang w:val="en-US"/>
+        </w:rPr>
+        <w:t>companyId</w:t>
+      </w:r>
+      <w:proofErr w:type="spellEnd"/>
+      <w:r>
+        <w:rPr>
+          <w:bCs/>
+          <w:lang w:val="en-US"/>
+        </w:rPr>
+        <w:t xml:space="preserve">=1" </w:t>
+      </w:r>
+      <w:hyperlink r:id="rId58" w:history="1">
+        <w:r>
+          <w:rPr>
+            <w:rStyle w:val="Hiperligao"/>
+            <w:bCs/>
+            <w:lang w:val="en-US"/>
+          </w:rPr>
+          <w:t>http://127.0.0.1:8000/api/schedules/post?access-token=USg4v13yHb5KgxSp7PbEbWGTg_ABVATH</w:t>
+        </w:r>
+      </w:hyperlink>
+    </w:p>
+    <w:p>
+      <w:pPr>
+        <w:ind w:firstLine="0"/>
+        <w:rPr>
+          <w:bCs/>
+          <w:lang w:val="en-US"/>
+        </w:rPr>
+      </w:pPr>
+    </w:p>
+    <w:p>
+      <w:pPr>
+        <w:ind w:firstLine="0"/>
+        <w:rPr>
+          <w:bCs/>
+          <w:lang w:val="en-US"/>
+        </w:rPr>
+      </w:pPr>
+    </w:p>
+    <w:p>
+      <w:pPr>
+        <w:ind w:firstLine="0"/>
+        <w:rPr>
+          <w:b/>
+          <w:bCs/>
+        </w:rPr>
+      </w:pPr>
+      <w:r>
+        <w:rPr>
+          <w:b/>
+          <w:bCs/>
+        </w:rPr>
+        <w:t xml:space="preserve">Método </w:t>
+      </w:r>
+      <w:r>
+        <w:rPr>
+          <w:b/>
+          <w:bCs/>
+        </w:rPr>
+        <w:t>DELETE</w:t>
+      </w:r>
+      <w:r>
+        <w:rPr>
+          <w:b/>
+          <w:bCs/>
+        </w:rPr>
+        <w:t xml:space="preserve"> </w:t>
+      </w:r>
+      <w:r>
+        <w:rPr>
+          <w:b/>
+          <w:bCs/>
+        </w:rPr>
+        <w:t>CLIENT</w:t>
+      </w:r>
+    </w:p>
+    <w:p>
+      <w:pPr>
+        <w:rPr>
+          <w:bCs/>
+        </w:rPr>
+      </w:pPr>
+      <w:r>
+        <w:t>Este método serve para eliminar um registo de um</w:t>
+      </w:r>
+      <w:r>
+        <w:t xml:space="preserve"> </w:t>
+      </w:r>
+      <w:r>
+        <w:t xml:space="preserve">agendamento </w:t>
+      </w:r>
+      <w:r>
+        <w:rPr>
+          <w:bCs/>
+        </w:rPr>
+        <w:t>na plataforma e apenas pode ser executado p</w:t>
+      </w:r>
+      <w:r>
+        <w:rPr>
+          <w:bCs/>
+        </w:rPr>
+        <w:t>elo responsável da marcação do agendamento.</w:t>
+      </w:r>
+    </w:p>
+    <w:p>
+      <w:pPr>
+        <w:ind w:firstLine="0"/>
+        <w:rPr>
+          <w:bCs/>
+        </w:rPr>
+      </w:pPr>
+    </w:p>
+    <w:p>
+      <w:pPr>
+        <w:ind w:firstLine="0"/>
+        <w:rPr>
+          <w:bCs/>
+        </w:rPr>
+      </w:pPr>
+      <w:r>
+        <w:rPr>
+          <w:noProof/>
+        </w:rPr>
+        <w:drawing>
+          <wp:inline distT="0" distB="0" distL="0" distR="0" wp14:anchorId="1AF583F6" wp14:editId="22CB042B">
+            <wp:extent cx="5971540" cy="217805"/>
+            <wp:effectExtent l="0" t="0" r="0" b="0"/>
+            <wp:docPr id="45" name="Imagem 45"/>
+            <wp:cNvGraphicFramePr>
+              <a:graphicFrameLocks xmlns:a="http://schemas.openxmlformats.org/drawingml/2006/main" noChangeAspect="1"/>
+            </wp:cNvGraphicFramePr>
+            <a:graphic xmlns:a="http://schemas.openxmlformats.org/drawingml/2006/main">
+              <a:graphicData uri="http://schemas.openxmlformats.org/drawingml/2006/picture">
+                <pic:pic xmlns:pic="http://schemas.openxmlformats.org/drawingml/2006/picture">
+                  <pic:nvPicPr>
+                    <pic:cNvPr id="0" name="Picture 21"/>
+                    <pic:cNvPicPr>
+                      <a:picLocks noChangeAspect="1" noChangeArrowheads="1"/>
+                    </pic:cNvPicPr>
+                  </pic:nvPicPr>
+                  <pic:blipFill>
+                    <a:blip r:embed="rId59">
+                      <a:extLst>
+                        <a:ext uri="{28A0092B-C50C-407E-A947-70E740481C1C}">
+                          <a14:useLocalDpi xmlns:a14="http://schemas.microsoft.com/office/drawing/2010/main" val="0"/>
+                        </a:ext>
+                      </a:extLst>
+                    </a:blip>
+                    <a:srcRect/>
+                    <a:stretch>
+                      <a:fillRect/>
+                    </a:stretch>
+                  </pic:blipFill>
+                  <pic:spPr bwMode="auto">
+                    <a:xfrm>
+                      <a:off x="0" y="0"/>
+                      <a:ext cx="5971540" cy="217805"/>
+                    </a:xfrm>
+                    <a:prstGeom prst="rect">
+                      <a:avLst/>
+                    </a:prstGeom>
+                    <a:noFill/>
+                    <a:ln>
+                      <a:noFill/>
+                    </a:ln>
+                  </pic:spPr>
+                </pic:pic>
+              </a:graphicData>
+            </a:graphic>
+          </wp:inline>
+        </w:drawing>
+      </w:r>
+    </w:p>
+    <w:p>
+      <w:pPr>
+        <w:ind w:firstLine="0"/>
+        <w:rPr>
+          <w:bCs/>
+        </w:rPr>
+      </w:pPr>
+    </w:p>
+    <w:p>
+      <w:pPr>
+        <w:ind w:firstLine="0"/>
+        <w:rPr>
+          <w:b/>
+          <w:bCs/>
+        </w:rPr>
+      </w:pPr>
+      <w:r>
+        <w:rPr>
+          <w:b/>
+          <w:bCs/>
+        </w:rPr>
+        <w:t>URL:</w:t>
+      </w:r>
+      <w:r>
+        <w:rPr>
+          <w:b/>
+          <w:bCs/>
+        </w:rPr>
+        <w:t xml:space="preserve"> </w:t>
+      </w:r>
+      <w:r>
+        <w:t>curl -X DELETE http://127.0.0.1:8000/api/schedules/deleteclient/3?access-token=USg4v13yHb5KgxSp7PbEbWGTg_ABVATH</w:t>
+      </w:r>
+    </w:p>
+    <w:p>
+      <w:pPr>
+        <w:spacing w:after="160" w:line="259" w:lineRule="auto"/>
+        <w:ind w:firstLine="0"/>
+        <w:jc w:val="left"/>
+        <w:rPr>
+          <w:bCs/>
+        </w:rPr>
+      </w:pPr>
+    </w:p>
+    <w:p>
+      <w:pPr>
+        <w:spacing w:after="160" w:line="259" w:lineRule="auto"/>
+        <w:ind w:firstLine="0"/>
+        <w:jc w:val="left"/>
+        <w:rPr>
+          <w:b/>
+        </w:rPr>
+      </w:pPr>
+      <w:r>
+        <w:rPr>
+          <w:b/>
+        </w:rPr>
+        <w:t xml:space="preserve">Método DELETE </w:t>
+      </w:r>
+      <w:r>
+        <w:rPr>
+          <w:b/>
+        </w:rPr>
+        <w:t>CONTRIBUTOR</w:t>
+      </w:r>
+    </w:p>
+    <w:p>
+      <w:pPr>
+        <w:rPr>
+          <w:bCs/>
+        </w:rPr>
+      </w:pPr>
+      <w:r>
+        <w:t>Este método serve para eliminar um registo de um</w:t>
+      </w:r>
+      <w:r>
+        <w:t xml:space="preserve"> agendamento </w:t>
+      </w:r>
+      <w:r>
+        <w:rPr>
+          <w:bCs/>
+        </w:rPr>
+        <w:t xml:space="preserve">na plataforma e apenas pode ser executado pelo responsável da </w:t>
+      </w:r>
+      <w:r>
+        <w:rPr>
+          <w:bCs/>
+        </w:rPr>
+        <w:t>empresa do</w:t>
+      </w:r>
+      <w:r>
+        <w:rPr>
+          <w:bCs/>
+        </w:rPr>
+        <w:t xml:space="preserve"> agendamento.</w:t>
+      </w:r>
+    </w:p>
+    <w:p>
+      <w:pPr>
+        <w:spacing w:after="160" w:line="259" w:lineRule="auto"/>
+        <w:ind w:firstLine="0"/>
+        <w:jc w:val="left"/>
+        <w:rPr>
+          <w:b/>
+        </w:rPr>
+      </w:pPr>
+    </w:p>
+    <w:p>
+      <w:pPr>
+        <w:spacing w:after="160" w:line="259" w:lineRule="auto"/>
+        <w:ind w:firstLine="0"/>
+        <w:jc w:val="left"/>
+        <w:rPr>
+          <w:b/>
+        </w:rPr>
+      </w:pPr>
+      <w:r>
+        <w:rPr>
+          <w:noProof/>
+        </w:rPr>
+        <w:drawing>
+          <wp:inline distT="0" distB="0" distL="0" distR="0" wp14:anchorId="526AD50B" wp14:editId="2452DC90">
+            <wp:extent cx="5971540" cy="191135"/>
+            <wp:effectExtent l="0" t="0" r="0" b="0"/>
+            <wp:docPr id="46" name="Imagem 46"/>
+            <wp:cNvGraphicFramePr>
+              <a:graphicFrameLocks xmlns:a="http://schemas.openxmlformats.org/drawingml/2006/main" noChangeAspect="1"/>
+            </wp:cNvGraphicFramePr>
+            <a:graphic xmlns:a="http://schemas.openxmlformats.org/drawingml/2006/main">
+              <a:graphicData uri="http://schemas.openxmlformats.org/drawingml/2006/picture">
+                <pic:pic xmlns:pic="http://schemas.openxmlformats.org/drawingml/2006/picture">
+                  <pic:nvPicPr>
+                    <pic:cNvPr id="0" name="Picture 23"/>
+                    <pic:cNvPicPr>
+                      <a:picLocks noChangeAspect="1" noChangeArrowheads="1"/>
+                    </pic:cNvPicPr>
+                  </pic:nvPicPr>
+                  <pic:blipFill>
+                    <a:blip r:embed="rId60">
+                      <a:extLst>
+                        <a:ext uri="{28A0092B-C50C-407E-A947-70E740481C1C}">
+                          <a14:useLocalDpi xmlns:a14="http://schemas.microsoft.com/office/drawing/2010/main" val="0"/>
+                        </a:ext>
+                      </a:extLst>
+                    </a:blip>
+                    <a:srcRect/>
+                    <a:stretch>
+                      <a:fillRect/>
+                    </a:stretch>
+                  </pic:blipFill>
+                  <pic:spPr bwMode="auto">
+                    <a:xfrm>
+                      <a:off x="0" y="0"/>
+                      <a:ext cx="5971540" cy="191135"/>
+                    </a:xfrm>
+                    <a:prstGeom prst="rect">
+                      <a:avLst/>
+                    </a:prstGeom>
+                    <a:noFill/>
+                    <a:ln>
+                      <a:noFill/>
+                    </a:ln>
+                  </pic:spPr>
+                </pic:pic>
+              </a:graphicData>
+            </a:graphic>
+          </wp:inline>
+        </w:drawing>
+      </w:r>
+    </w:p>
+    <w:p>
+      <w:pPr>
+        <w:spacing w:after="160" w:line="259" w:lineRule="auto"/>
+        <w:ind w:firstLine="0"/>
+        <w:jc w:val="left"/>
+        <w:rPr>
+          <w:b/>
+        </w:rPr>
+      </w:pPr>
+    </w:p>
+    <w:p>
+      <w:pPr>
+        <w:spacing w:after="160" w:line="259" w:lineRule="auto"/>
+        <w:ind w:firstLine="0"/>
+        <w:jc w:val="left"/>
+        <w:rPr>
+          <w:b/>
+        </w:rPr>
+      </w:pPr>
+      <w:r>
+        <w:rPr>
+          <w:b/>
+        </w:rPr>
+        <w:t xml:space="preserve">URL: </w:t>
+      </w:r>
+      <w:r>
+        <w:t>curl -X DELETE http://127.0.0.1:8000/api/schedules/deletecontributor/2?access-token=USg4v13yHb5KgxSp7PbEbWGTg_ABVATH</w:t>
+      </w:r>
+      <w:r>
+        <w:rPr>
+          <w:b/>
+        </w:rPr>
+        <w:br w:type="page"/>
+      </w:r>
+    </w:p>
     <w:p>
       <w:pPr>
         <w:pStyle w:val="Ttulo2"/>
@@ -8646,6 +9924,7 @@
       <w:bookmarkStart w:id="34" w:name="_Toc90820665"/>
       <w:bookmarkStart w:id="35" w:name="_Toc90820813"/>
       <w:r>
+        <w:lastRenderedPageBreak/>
         <w:t>Signup</w:t>
       </w:r>
       <w:bookmarkEnd w:id="34"/>
@@ -8665,6 +9944,16 @@
     </w:p>
     <w:p>
       <w:pPr>
+        <w:ind w:firstLine="0"/>
+        <w:rPr>
+          <w:b/>
+          <w:bCs/>
+        </w:rPr>
+      </w:pPr>
+    </w:p>
+    <w:p>
+      <w:pPr>
+        <w:ind w:firstLine="0"/>
         <w:rPr>
           <w:b/>
           <w:bCs/>
@@ -8707,7 +9996,7 @@
                     </pic:cNvPicPr>
                   </pic:nvPicPr>
                   <pic:blipFill>
-                    <a:blip r:embed="rId51" cstate="print">
+                    <a:blip r:embed="rId61" cstate="print">
                       <a:extLst>
                         <a:ext uri="{28A0092B-C50C-407E-A947-70E740481C1C}">
                           <a14:useLocalDpi xmlns:a14="http://schemas.microsoft.com/office/drawing/2010/main" val="0"/>
@@ -8758,13 +10047,7 @@
         <w:rPr>
           <w:lang w:val="en-US"/>
         </w:rPr>
-        <w:t xml:space="preserve"> </w:t>
-      </w:r>
-      <w:r>
-        <w:rPr>
-          <w:lang w:val="en-US"/>
-        </w:rPr>
-        <w:t>curl -X POST -F "username=goncalo12345678" -F "password=12345678" -F "</w:t>
+        <w:t xml:space="preserve"> curl -X POST -F "username=goncalo12345678" -F "password=12345678" -F "</w:t>
       </w:r>
       <w:proofErr w:type="spellStart"/>
       <w:r>
@@ -8808,7 +10091,7 @@
         </w:rPr>
         <w:t xml:space="preserve">=2001-10-04" </w:t>
       </w:r>
-      <w:hyperlink r:id="rId52" w:history="1">
+      <w:hyperlink r:id="rId62" w:history="1">
         <w:r>
           <w:rPr>
             <w:rStyle w:val="Hiperligao"/>
@@ -8834,11 +10117,28 @@
     </w:p>
     <w:p>
       <w:pPr>
+        <w:spacing w:after="160" w:line="259" w:lineRule="auto"/>
+        <w:ind w:firstLine="0"/>
+        <w:jc w:val="left"/>
+        <w:rPr>
+          <w:lang w:val="en-US"/>
+        </w:rPr>
+      </w:pPr>
+      <w:r>
+        <w:rPr>
+          <w:lang w:val="en-US"/>
+        </w:rPr>
+        <w:br w:type="page"/>
+      </w:r>
+    </w:p>
+    <w:p>
+      <w:pPr>
         <w:pStyle w:val="Ttulo2"/>
       </w:pPr>
       <w:bookmarkStart w:id="38" w:name="_Toc90820668"/>
       <w:bookmarkStart w:id="39" w:name="_Toc90820816"/>
       <w:r>
+        <w:lastRenderedPageBreak/>
         <w:t>User</w:t>
       </w:r>
       <w:bookmarkEnd w:id="38"/>
@@ -8860,6 +10160,7 @@
     </w:p>
     <w:p>
       <w:pPr>
+        <w:ind w:firstLine="0"/>
         <w:rPr>
           <w:b/>
           <w:bCs/>
@@ -8888,6 +10189,9 @@
     <w:p/>
     <w:p>
       <w:r>
+        <w:rPr>
+          <w:noProof/>
+        </w:rPr>
         <w:drawing>
           <wp:inline distT="0" distB="0" distL="0" distR="0" wp14:anchorId="4C55DF84" wp14:editId="660BDA16">
             <wp:extent cx="5971540" cy="603885"/>
@@ -8904,7 +10208,7 @@
                     <pic:cNvPicPr/>
                   </pic:nvPicPr>
                   <pic:blipFill>
-                    <a:blip r:embed="rId53"/>
+                    <a:blip r:embed="rId63"/>
                     <a:stretch>
                       <a:fillRect/>
                     </a:stretch>
@@ -8969,24 +10273,15 @@
         <w:rPr>
           <w:bCs/>
         </w:rPr>
-        <w:t xml:space="preserve">Este método serve para obter o número total de </w:t>
-      </w:r>
-      <w:r>
-        <w:rPr>
-          <w:bCs/>
-        </w:rPr>
-        <w:t>utilizadores</w:t>
-      </w:r>
-      <w:r>
-        <w:rPr>
-          <w:bCs/>
-        </w:rPr>
-        <w:t xml:space="preserve"> registados na plataforma e apenas pode ser executado pelo administrador.</w:t>
+        <w:t>Este método serve para obter o número total de utilizadores registados na plataforma e apenas pode ser executado pelo administrador.</w:t>
       </w:r>
     </w:p>
     <w:p/>
     <w:p>
       <w:r>
+        <w:rPr>
+          <w:noProof/>
+        </w:rPr>
         <w:drawing>
           <wp:inline distT="0" distB="0" distL="0" distR="0" wp14:anchorId="42041973" wp14:editId="0B12ACAB">
             <wp:extent cx="5971540" cy="318770"/>
@@ -9003,7 +10298,7 @@
                     <pic:cNvPicPr/>
                   </pic:nvPicPr>
                   <pic:blipFill>
-                    <a:blip r:embed="rId54"/>
+                    <a:blip r:embed="rId64"/>
                     <a:stretch>
                       <a:fillRect/>
                     </a:stretch>
@@ -9048,59 +10343,75 @@
         <w:rPr>
           <w:lang w:val="en-US"/>
         </w:rPr>
-        <w:t xml:space="preserve"> </w:t>
-      </w:r>
-      <w:r>
-        <w:rPr>
-          <w:lang w:val="en-US"/>
-        </w:rPr>
-        <w:t>curl http://127.0.0.1:8000/api/user/total?access-token=NL1pWC3C2QNQdDLZWhFbTMuceMhjz7p7</w:t>
-      </w:r>
-    </w:p>
-    <w:p>
-      <w:pPr>
-        <w:rPr>
-          <w:lang w:val="en-US"/>
-        </w:rPr>
-      </w:pPr>
-    </w:p>
-    <w:p>
-      <w:pPr>
-        <w:rPr>
-          <w:lang w:val="en-US"/>
-        </w:rPr>
-      </w:pPr>
-    </w:p>
-    <w:p>
-      <w:pPr>
-        <w:rPr>
-          <w:lang w:val="en-US"/>
-        </w:rPr>
-      </w:pPr>
-    </w:p>
-    <w:p>
-      <w:pPr>
-        <w:rPr>
-          <w:lang w:val="en-US"/>
-        </w:rPr>
-      </w:pPr>
-    </w:p>
-    <w:p>
-      <w:pPr>
-        <w:rPr>
-          <w:lang w:val="en-US"/>
-        </w:rPr>
-      </w:pPr>
-    </w:p>
-    <w:p>
-      <w:pPr>
-        <w:rPr>
-          <w:lang w:val="en-US"/>
-        </w:rPr>
-      </w:pPr>
-    </w:p>
-    <w:p>
-      <w:pPr>
+        <w:t xml:space="preserve"> curl http://127.0.0.1:8000/api/user/total?access-token=NL1pWC3C2QNQdDLZWhFbTMuceMhjz7p7</w:t>
+      </w:r>
+    </w:p>
+    <w:p>
+      <w:pPr>
+        <w:rPr>
+          <w:lang w:val="en-US"/>
+        </w:rPr>
+      </w:pPr>
+    </w:p>
+    <w:p>
+      <w:pPr>
+        <w:ind w:firstLine="0"/>
+        <w:rPr>
+          <w:lang w:val="en-US"/>
+        </w:rPr>
+      </w:pPr>
+    </w:p>
+    <w:p>
+      <w:pPr>
+        <w:ind w:firstLine="0"/>
+        <w:rPr>
+          <w:lang w:val="en-US"/>
+        </w:rPr>
+      </w:pPr>
+    </w:p>
+    <w:p>
+      <w:pPr>
+        <w:ind w:firstLine="0"/>
+        <w:rPr>
+          <w:lang w:val="en-US"/>
+        </w:rPr>
+      </w:pPr>
+    </w:p>
+    <w:p>
+      <w:pPr>
+        <w:ind w:firstLine="0"/>
+        <w:rPr>
+          <w:lang w:val="en-US"/>
+        </w:rPr>
+      </w:pPr>
+    </w:p>
+    <w:p>
+      <w:pPr>
+        <w:ind w:firstLine="0"/>
+        <w:rPr>
+          <w:lang w:val="en-US"/>
+        </w:rPr>
+      </w:pPr>
+    </w:p>
+    <w:p>
+      <w:pPr>
+        <w:ind w:firstLine="0"/>
+        <w:rPr>
+          <w:lang w:val="en-US"/>
+        </w:rPr>
+      </w:pPr>
+    </w:p>
+    <w:p>
+      <w:pPr>
+        <w:ind w:firstLine="0"/>
+        <w:rPr>
+          <w:lang w:val="en-US"/>
+        </w:rPr>
+      </w:pPr>
+    </w:p>
+    <w:p>
+      <w:pPr>
+        <w:ind w:firstLine="0"/>
         <w:rPr>
           <w:lang w:val="en-US"/>
         </w:rPr>
@@ -9132,24 +10443,15 @@
         <w:rPr>
           <w:bCs/>
         </w:rPr>
-        <w:t xml:space="preserve">Este método serve para obter uma lista até a um dado limite dos </w:t>
-      </w:r>
-      <w:r>
-        <w:rPr>
-          <w:bCs/>
-        </w:rPr>
-        <w:t>utilizadores</w:t>
-      </w:r>
-      <w:r>
-        <w:rPr>
-          <w:bCs/>
-        </w:rPr>
-        <w:t xml:space="preserve"> registados na plataforma e apenas pode ser executado pelo administrador. </w:t>
+        <w:t xml:space="preserve">Este método serve para obter uma lista até a um dado limite dos utilizadores registados na plataforma e apenas pode ser executado pelo administrador. </w:t>
       </w:r>
     </w:p>
     <w:p/>
     <w:p>
       <w:r>
+        <w:rPr>
+          <w:noProof/>
+        </w:rPr>
         <w:drawing>
           <wp:inline distT="0" distB="0" distL="0" distR="0" wp14:anchorId="0C1E9499" wp14:editId="5C25CB43">
             <wp:extent cx="5971540" cy="1087120"/>
@@ -9166,7 +10468,7 @@
                     <pic:cNvPicPr/>
                   </pic:nvPicPr>
                   <pic:blipFill>
-                    <a:blip r:embed="rId55"/>
+                    <a:blip r:embed="rId65"/>
                     <a:stretch>
                       <a:fillRect/>
                     </a:stretch>
@@ -9189,39 +10491,53 @@
     </w:p>
     <w:p/>
     <w:p>
-      <w:r>
-        <w:rPr>
-          <w:b/>
+      <w:pPr>
+        <w:rPr>
+          <w:lang w:val="en-US"/>
+        </w:rPr>
+      </w:pPr>
+      <w:r>
+        <w:rPr>
+          <w:b/>
+          <w:lang w:val="en-US"/>
         </w:rPr>
         <w:t xml:space="preserve">URL: </w:t>
       </w:r>
       <w:r>
-        <w:t>curl</w:t>
-      </w:r>
-      <w:r>
-        <w:t xml:space="preserve"> </w:t>
-      </w:r>
-      <w:r>
-        <w:t>http://127.0.0.1:8000/api/user/set/2?access-token=NL1pWC3C2QNQdDLZWhFbTMuceMhjz7p7</w:t>
-      </w:r>
-    </w:p>
-    <w:p/>
+        <w:rPr>
+          <w:lang w:val="en-US"/>
+        </w:rPr>
+        <w:t>curl http://127.0.0.1:8000/api/user/set/2?access-token=NL1pWC3C2QNQdDLZWhFbTMuceMhjz7p7</w:t>
+      </w:r>
+    </w:p>
+    <w:p>
+      <w:pPr>
+        <w:rPr>
+          <w:lang w:val="en-US"/>
+        </w:rPr>
+      </w:pPr>
+    </w:p>
     <w:p>
       <w:pPr>
         <w:ind w:firstLine="0"/>
-      </w:pPr>
-    </w:p>
-    <w:p>
-      <w:pPr>
-        <w:rPr>
-          <w:b/>
-          <w:bCs/>
-        </w:rPr>
-      </w:pPr>
-      <w:r>
-        <w:rPr>
-          <w:b/>
-          <w:bCs/>
+        <w:rPr>
+          <w:lang w:val="en-US"/>
+        </w:rPr>
+      </w:pPr>
+    </w:p>
+    <w:p>
+      <w:pPr>
+        <w:rPr>
+          <w:b/>
+          <w:bCs/>
+          <w:lang w:val="en-US"/>
+        </w:rPr>
+      </w:pPr>
+      <w:r>
+        <w:rPr>
+          <w:b/>
+          <w:bCs/>
+          <w:lang w:val="en-US"/>
         </w:rPr>
         <w:t>Método DELETE</w:t>
       </w:r>
@@ -9229,6 +10545,7 @@
         <w:rPr>
           <w:b/>
           <w:bCs/>
+          <w:lang w:val="en-US"/>
         </w:rPr>
         <w:t>D</w:t>
       </w:r>
@@ -9236,19 +10553,14 @@
         <w:rPr>
           <w:b/>
           <w:bCs/>
-        </w:rPr>
-        <w:t xml:space="preserve"> </w:t>
-      </w:r>
-      <w:r>
-        <w:rPr>
-          <w:b/>
-          <w:bCs/>
-        </w:rPr>
-        <w:t xml:space="preserve">- </w:t>
-      </w:r>
-      <w:r>
-        <w:rPr>
-          <w:b/>
+          <w:lang w:val="en-US"/>
+        </w:rPr>
+        <w:t xml:space="preserve"> - </w:t>
+      </w:r>
+      <w:r>
+        <w:rPr>
+          <w:b/>
+          <w:lang w:val="en-US"/>
         </w:rPr>
         <w:t>CUSTOM</w:t>
       </w:r>
@@ -9263,10 +10575,7 @@
         <w:t>Este método serve para eliminar um registo de um</w:t>
       </w:r>
       <w:r>
-        <w:t xml:space="preserve"> </w:t>
-      </w:r>
-      <w:r>
-        <w:t>utilizador</w:t>
+        <w:t xml:space="preserve"> utilizador</w:t>
       </w:r>
       <w:r>
         <w:rPr>
@@ -9359,7 +10668,7 @@
                     </pic:cNvPicPr>
                   </pic:nvPicPr>
                   <pic:blipFill>
-                    <a:blip r:embed="rId56" cstate="print">
+                    <a:blip r:embed="rId66" cstate="print">
                       <a:extLst>
                         <a:ext uri="{28A0092B-C50C-407E-A947-70E740481C1C}">
                           <a14:useLocalDpi xmlns:a14="http://schemas.microsoft.com/office/drawing/2010/main" val="0"/>
@@ -9461,6 +10770,51 @@
           <w:b/>
         </w:rPr>
       </w:pPr>
+    </w:p>
+    <w:p>
+      <w:pPr>
+        <w:spacing w:after="160" w:line="259" w:lineRule="auto"/>
+        <w:ind w:firstLine="0"/>
+        <w:rPr>
+          <w:b/>
+        </w:rPr>
+      </w:pPr>
+    </w:p>
+    <w:p>
+      <w:pPr>
+        <w:spacing w:after="160" w:line="259" w:lineRule="auto"/>
+        <w:ind w:firstLine="0"/>
+        <w:rPr>
+          <w:b/>
+        </w:rPr>
+      </w:pPr>
+    </w:p>
+    <w:p>
+      <w:pPr>
+        <w:spacing w:after="160" w:line="259" w:lineRule="auto"/>
+        <w:ind w:firstLine="0"/>
+        <w:rPr>
+          <w:b/>
+        </w:rPr>
+      </w:pPr>
+    </w:p>
+    <w:p>
+      <w:pPr>
+        <w:spacing w:after="160" w:line="259" w:lineRule="auto"/>
+        <w:ind w:firstLine="0"/>
+        <w:rPr>
+          <w:b/>
+        </w:rPr>
+      </w:pPr>
+    </w:p>
+    <w:p>
+      <w:pPr>
+        <w:spacing w:after="160" w:line="259" w:lineRule="auto"/>
+        <w:ind w:firstLine="0"/>
+        <w:rPr>
+          <w:b/>
+        </w:rPr>
+      </w:pPr>
       <w:r>
         <w:rPr>
           <w:b/>
@@ -9485,25 +10839,14 @@
         <w:rPr>
           <w:bCs/>
         </w:rPr>
+        <w:lastRenderedPageBreak/>
         <w:t xml:space="preserve">Este método </w:t>
       </w:r>
       <w:r>
         <w:rPr>
           <w:bCs/>
         </w:rPr>
-        <w:t>serve para editar um registo de um</w:t>
-      </w:r>
-      <w:r>
-        <w:rPr>
-          <w:bCs/>
-        </w:rPr>
-        <w:t xml:space="preserve"> utilizador </w:t>
-      </w:r>
-      <w:r>
-        <w:rPr>
-          <w:bCs/>
-        </w:rPr>
-        <w:t>na plataforma e pode ser executado p</w:t>
+        <w:t>serve para editar um registo de um utilizador na plataforma e pode ser executado p</w:t>
       </w:r>
       <w:r>
         <w:rPr>
@@ -9551,7 +10894,7 @@
                     </pic:cNvPicPr>
                   </pic:nvPicPr>
                   <pic:blipFill>
-                    <a:blip r:embed="rId57" cstate="print">
+                    <a:blip r:embed="rId67" cstate="print">
                       <a:extLst>
                         <a:ext uri="{28A0092B-C50C-407E-A947-70E740481C1C}">
                           <a14:useLocalDpi xmlns:a14="http://schemas.microsoft.com/office/drawing/2010/main" val="0"/>
@@ -13573,25 +14916,10 @@
 </file>
 
 <file path=customXml/item1.xml><?xml version="1.0" encoding="utf-8"?>
-<p:properties xmlns:p="http://schemas.microsoft.com/office/2006/metadata/properties" xmlns:xsi="http://www.w3.org/2001/XMLSchema-instance" xmlns:pc="http://schemas.microsoft.com/office/infopath/2007/PartnerControls">
-  <documentManagement/>
-</p:properties>
+<b:Sources xmlns:b="http://schemas.openxmlformats.org/officeDocument/2006/bibliography" xmlns="http://schemas.openxmlformats.org/officeDocument/2006/bibliography" SelectedStyle="/APASixthEditionOfficeOnline.xsl" StyleName="APA" Version="6"/>
 </file>
 
 <file path=customXml/item2.xml><?xml version="1.0" encoding="utf-8"?>
-<b:Sources xmlns:b="http://schemas.openxmlformats.org/officeDocument/2006/bibliography" xmlns="http://schemas.openxmlformats.org/officeDocument/2006/bibliography" SelectedStyle="/APASixthEditionOfficeOnline.xsl" StyleName="APA" Version="6"/>
-</file>
-
-<file path=customXml/item3.xml><?xml version="1.0" encoding="utf-8"?>
-<?mso-contentType ?>
-<FormTemplates xmlns="http://schemas.microsoft.com/sharepoint/v3/contenttype/forms">
-  <Display>DocumentLibraryForm</Display>
-  <Edit>DocumentLibraryForm</Edit>
-  <New>DocumentLibraryForm</New>
-</FormTemplates>
-</file>
-
-<file path=customXml/item4.xml><?xml version="1.0" encoding="utf-8"?>
 <ct:contentTypeSchema xmlns:ct="http://schemas.microsoft.com/office/2006/metadata/contentType" xmlns:ma="http://schemas.microsoft.com/office/2006/metadata/properties/metaAttributes" ct:_="" ma:_="" ma:contentTypeName="Documento" ma:contentTypeID="0x01010083D49F6BAABB9146ADD795FE9E41E9AB" ma:contentTypeVersion="7" ma:contentTypeDescription="Criar um novo documento." ma:contentTypeScope="" ma:versionID="8570e2e4348453eec5ba9753cf80dcd8">
   <xsd:schema xmlns:xsd="http://www.w3.org/2001/XMLSchema" xmlns:xs="http://www.w3.org/2001/XMLSchema" xmlns:p="http://schemas.microsoft.com/office/2006/metadata/properties" xmlns:ns2="95869c9e-2bf9-44ef-a2f6-804e125a656b" targetNamespace="http://schemas.microsoft.com/office/2006/metadata/properties" ma:root="true" ma:fieldsID="9d0c905cb7e20bdef9bafc65f4cea861" ns2:_="">
     <xsd:import namespace="95869c9e-2bf9-44ef-a2f6-804e125a656b"/>
@@ -13755,16 +15083,22 @@
 </ct:contentTypeSchema>
 </file>
 
-<file path=customXml/itemProps1.xml><?xml version="1.0" encoding="utf-8"?>
-<ds:datastoreItem xmlns:ds="http://schemas.openxmlformats.org/officeDocument/2006/customXml" ds:itemID="{0D05F977-E0EB-4BDE-9CCC-35AE7F3468D1}">
-  <ds:schemaRefs>
-    <ds:schemaRef ds:uri="http://schemas.microsoft.com/office/2006/metadata/properties"/>
-    <ds:schemaRef ds:uri="http://schemas.microsoft.com/office/infopath/2007/PartnerControls"/>
-  </ds:schemaRefs>
-</ds:datastoreItem>
+<file path=customXml/item3.xml><?xml version="1.0" encoding="utf-8"?>
+<?mso-contentType ?>
+<FormTemplates xmlns="http://schemas.microsoft.com/sharepoint/v3/contenttype/forms">
+  <Display>DocumentLibraryForm</Display>
+  <Edit>DocumentLibraryForm</Edit>
+  <New>DocumentLibraryForm</New>
+</FormTemplates>
 </file>
 
-<file path=customXml/itemProps2.xml><?xml version="1.0" encoding="utf-8"?>
+<file path=customXml/item4.xml><?xml version="1.0" encoding="utf-8"?>
+<p:properties xmlns:p="http://schemas.microsoft.com/office/2006/metadata/properties" xmlns:xsi="http://www.w3.org/2001/XMLSchema-instance" xmlns:pc="http://schemas.microsoft.com/office/infopath/2007/PartnerControls">
+  <documentManagement/>
+</p:properties>
+</file>
+
+<file path=customXml/itemProps1.xml><?xml version="1.0" encoding="utf-8"?>
 <ds:datastoreItem xmlns:ds="http://schemas.openxmlformats.org/officeDocument/2006/customXml" ds:itemID="{5D1DCC3D-41BE-437F-B0A0-25CBF3BF3A93}">
   <ds:schemaRefs>
     <ds:schemaRef ds:uri="http://schemas.openxmlformats.org/officeDocument/2006/bibliography"/>
@@ -13772,15 +15106,7 @@
 </ds:datastoreItem>
 </file>
 
-<file path=customXml/itemProps3.xml><?xml version="1.0" encoding="utf-8"?>
-<ds:datastoreItem xmlns:ds="http://schemas.openxmlformats.org/officeDocument/2006/customXml" ds:itemID="{3049E901-D460-4040-BE52-BFB2CA5EF0CE}">
-  <ds:schemaRefs>
-    <ds:schemaRef ds:uri="http://schemas.microsoft.com/sharepoint/v3/contenttype/forms"/>
-  </ds:schemaRefs>
-</ds:datastoreItem>
-</file>
-
-<file path=customXml/itemProps4.xml><?xml version="1.0" encoding="utf-8"?>
+<file path=customXml/itemProps2.xml><?xml version="1.0" encoding="utf-8"?>
 <ds:datastoreItem xmlns:ds="http://schemas.openxmlformats.org/officeDocument/2006/customXml" ds:itemID="{58C2F69E-6A7F-421E-8BE0-2CCD1271F63D}">
   <ds:schemaRefs>
     <ds:schemaRef ds:uri="http://schemas.microsoft.com/office/2006/metadata/contentType"/>
@@ -13796,4 +15122,21 @@
     <ds:schemaRef ds:uri="http://schemas.microsoft.com/internal/obd"/>
   </ds:schemaRefs>
 </ds:datastoreItem>
+</file>
+
+<file path=customXml/itemProps3.xml><?xml version="1.0" encoding="utf-8"?>
+<ds:datastoreItem xmlns:ds="http://schemas.openxmlformats.org/officeDocument/2006/customXml" ds:itemID="{3049E901-D460-4040-BE52-BFB2CA5EF0CE}">
+  <ds:schemaRefs>
+    <ds:schemaRef ds:uri="http://schemas.microsoft.com/sharepoint/v3/contenttype/forms"/>
+  </ds:schemaRefs>
+</ds:datastoreItem>
+</file>
+
+<file path=customXml/itemProps4.xml><?xml version="1.0" encoding="utf-8"?>
+<ds:datastoreItem xmlns:ds="http://schemas.openxmlformats.org/officeDocument/2006/customXml" ds:itemID="{0D05F977-E0EB-4BDE-9CCC-35AE7F3468D1}">
+  <ds:schemaRefs>
+    <ds:schemaRef ds:uri="http://schemas.microsoft.com/office/2006/metadata/properties"/>
+    <ds:schemaRef ds:uri="http://schemas.microsoft.com/office/infopath/2007/PartnerControls"/>
+  </ds:schemaRefs>
+</ds:datastoreItem>
 </file>
</xml_diff>

<commit_message>
API - Desenvolvimento do Relatório
</commit_message>
<xml_diff>
--- a/doc/Relatório_SIS_Grupo_ADG.docx
+++ b/doc/Relatório_SIS_Grupo_ADG.docx
@@ -5551,6 +5551,7 @@
         <w:rPr>
           <w:b/>
           <w:bCs/>
+          <w:lang w:val="en-US"/>
         </w:rPr>
       </w:pPr>
     </w:p>
@@ -5582,16 +5583,7 @@
         <w:ind w:firstLine="576"/>
       </w:pPr>
       <w:r>
-        <w:t xml:space="preserve">Este método serve para </w:t>
-      </w:r>
-      <w:r>
-        <w:t>editar</w:t>
-      </w:r>
-      <w:r>
-        <w:t xml:space="preserve"> os dados de um veículo selecionado pelo utilizador</w:t>
-      </w:r>
-      <w:r>
-        <w:t>.</w:t>
+        <w:t>Este método serve para editar os dados de um veículo selecionado pelo utilizador.</w:t>
       </w:r>
       <w:r>
         <w:t xml:space="preserve"> O veículo só pode ser atualizado se o utilizador for o proprietário.</w:t>
@@ -5683,13 +5675,7 @@
         <w:rPr>
           <w:lang w:val="en-US"/>
         </w:rPr>
-        <w:t xml:space="preserve"> </w:t>
-      </w:r>
-      <w:r>
-        <w:rPr>
-          <w:lang w:val="en-US"/>
-        </w:rPr>
-        <w:t>curl -X PUT -d "brand=teste" http://127.0.0.1:8000/api/cars/66?access-token=USg4v13yHb5KgxSp7PbEbWGTg_ABVATH</w:t>
+        <w:t xml:space="preserve"> curl -X PUT -d "brand=teste" http://127.0.0.1:8000/api/cars/66?access-token=USg4v13yHb5KgxSp7PbEbWGTg_ABVATH</w:t>
       </w:r>
     </w:p>
     <w:p>
@@ -6099,6 +6085,7 @@
         <w:rPr>
           <w:b/>
           <w:bCs/>
+          <w:lang w:val="en-US"/>
         </w:rPr>
       </w:pPr>
     </w:p>
@@ -9005,31 +8992,7 @@
         <w:rPr>
           <w:bCs/>
         </w:rPr>
-        <w:t xml:space="preserve">Este método serve para obter o número total de </w:t>
-      </w:r>
-      <w:r>
-        <w:rPr>
-          <w:bCs/>
-        </w:rPr>
-        <w:t>agendamentos</w:t>
-      </w:r>
-      <w:r>
-        <w:rPr>
-          <w:bCs/>
-        </w:rPr>
-        <w:t xml:space="preserve"> registados na plataforma e apenas pode ser executad</w:t>
-      </w:r>
-      <w:r>
-        <w:rPr>
-          <w:bCs/>
-        </w:rPr>
-        <w:t>o pelo administrador</w:t>
-      </w:r>
-      <w:r>
-        <w:rPr>
-          <w:bCs/>
-        </w:rPr>
-        <w:t>.</w:t>
+        <w:t>Este método serve para obter o número total de agendamentos registados na plataforma e apenas pode ser executado pelo administrador.</w:t>
       </w:r>
     </w:p>
     <w:p>
@@ -9097,40 +9060,52 @@
     </w:p>
     <w:p/>
     <w:p>
-      <w:r>
-        <w:rPr>
-          <w:b/>
-        </w:rPr>
-        <w:t>URL:</w:t>
-      </w:r>
-      <w:r>
-        <w:rPr>
-          <w:b/>
-        </w:rPr>
-        <w:t xml:space="preserve"> </w:t>
-      </w:r>
-      <w:r>
+      <w:pPr>
+        <w:rPr>
+          <w:lang w:val="en-US"/>
+        </w:rPr>
+      </w:pPr>
+      <w:r>
+        <w:rPr>
+          <w:b/>
+          <w:lang w:val="en-US"/>
+        </w:rPr>
+        <w:t xml:space="preserve">URL: </w:t>
+      </w:r>
+      <w:r>
+        <w:rPr>
+          <w:lang w:val="en-US"/>
+        </w:rPr>
         <w:t>curl http://127.0.0.1:8000/api/schedules/total?access-token=NL1pWC3C2QNQdDLZWhFbTMuceMhjz7p7</w:t>
       </w:r>
     </w:p>
-    <w:p/>
-    <w:p>
-      <w:pPr>
-        <w:rPr>
-          <w:b/>
-        </w:rPr>
-      </w:pPr>
-    </w:p>
-    <w:p>
-      <w:pPr>
-        <w:ind w:firstLine="0"/>
-        <w:rPr>
-          <w:b/>
-        </w:rPr>
-      </w:pPr>
-      <w:r>
-        <w:rPr>
-          <w:b/>
+    <w:p>
+      <w:pPr>
+        <w:rPr>
+          <w:lang w:val="en-US"/>
+        </w:rPr>
+      </w:pPr>
+    </w:p>
+    <w:p>
+      <w:pPr>
+        <w:rPr>
+          <w:b/>
+          <w:lang w:val="en-US"/>
+        </w:rPr>
+      </w:pPr>
+    </w:p>
+    <w:p>
+      <w:pPr>
+        <w:ind w:firstLine="0"/>
+        <w:rPr>
+          <w:b/>
+          <w:lang w:val="en-US"/>
+        </w:rPr>
+      </w:pPr>
+      <w:r>
+        <w:rPr>
+          <w:b/>
+          <w:lang w:val="en-US"/>
         </w:rPr>
         <w:t>Método SET</w:t>
       </w:r>
@@ -9145,19 +9120,7 @@
         <w:rPr>
           <w:bCs/>
         </w:rPr>
-        <w:t xml:space="preserve">Este método serve para obter uma lista até a um dado limite dos </w:t>
-      </w:r>
-      <w:r>
-        <w:rPr>
-          <w:bCs/>
-        </w:rPr>
-        <w:t>agendamentos</w:t>
-      </w:r>
-      <w:r>
-        <w:rPr>
-          <w:bCs/>
-        </w:rPr>
-        <w:t xml:space="preserve"> registados na plataforma e apenas pode ser executado pelo administrador. </w:t>
+        <w:t xml:space="preserve">Este método serve para obter uma lista até a um dado limite dos agendamentos registados na plataforma e apenas pode ser executado pelo administrador. </w:t>
       </w:r>
     </w:p>
     <w:p/>
@@ -9218,23 +9181,30 @@
     </w:p>
     <w:p/>
     <w:p>
-      <w:r>
-        <w:rPr>
-          <w:b/>
-          <w:bCs/>
+      <w:pPr>
+        <w:rPr>
+          <w:lang w:val="en-US"/>
+        </w:rPr>
+      </w:pPr>
+      <w:r>
+        <w:rPr>
+          <w:b/>
+          <w:bCs/>
+          <w:lang w:val="en-US"/>
         </w:rPr>
         <w:t>URL:</w:t>
       </w:r>
       <w:r>
-        <w:t xml:space="preserve"> </w:t>
-      </w:r>
-      <w:r>
-        <w:t xml:space="preserve">curl </w:t>
+        <w:rPr>
+          <w:lang w:val="en-US"/>
+        </w:rPr>
+        <w:t xml:space="preserve"> curl </w:t>
       </w:r>
       <w:hyperlink r:id="rId56" w:history="1">
         <w:r>
           <w:rPr>
             <w:rStyle w:val="Hiperligao"/>
+            <w:lang w:val="en-US"/>
           </w:rPr>
           <w:t>http://127.0.0.1:8000/api/schedules/set/1?access-token=NL1pWC3C2QNQdDLZWhFbTMuceMhjz7p7</w:t>
         </w:r>
@@ -9243,58 +9213,87 @@
     <w:p>
       <w:pPr>
         <w:ind w:firstLine="0"/>
-      </w:pPr>
-    </w:p>
-    <w:p>
-      <w:pPr>
-        <w:ind w:firstLine="0"/>
-      </w:pPr>
-    </w:p>
-    <w:p>
-      <w:pPr>
-        <w:ind w:firstLine="0"/>
-      </w:pPr>
-    </w:p>
-    <w:p>
-      <w:pPr>
-        <w:ind w:firstLine="0"/>
-      </w:pPr>
-    </w:p>
-    <w:p>
-      <w:pPr>
-        <w:ind w:firstLine="0"/>
-      </w:pPr>
-    </w:p>
-    <w:p>
-      <w:pPr>
-        <w:ind w:firstLine="0"/>
-      </w:pPr>
-    </w:p>
-    <w:p>
-      <w:pPr>
-        <w:ind w:firstLine="0"/>
-      </w:pPr>
-    </w:p>
-    <w:p>
-      <w:pPr>
-        <w:ind w:firstLine="0"/>
-      </w:pPr>
-    </w:p>
-    <w:p>
-      <w:pPr>
-        <w:ind w:firstLine="0"/>
-      </w:pPr>
-    </w:p>
-    <w:p>
-      <w:pPr>
-        <w:ind w:firstLine="0"/>
-        <w:rPr>
-          <w:b/>
-        </w:rPr>
-      </w:pPr>
-      <w:r>
-        <w:rPr>
-          <w:b/>
+        <w:rPr>
+          <w:lang w:val="en-US"/>
+        </w:rPr>
+      </w:pPr>
+    </w:p>
+    <w:p>
+      <w:pPr>
+        <w:ind w:firstLine="0"/>
+        <w:rPr>
+          <w:lang w:val="en-US"/>
+        </w:rPr>
+      </w:pPr>
+    </w:p>
+    <w:p>
+      <w:pPr>
+        <w:ind w:firstLine="0"/>
+        <w:rPr>
+          <w:lang w:val="en-US"/>
+        </w:rPr>
+      </w:pPr>
+    </w:p>
+    <w:p>
+      <w:pPr>
+        <w:ind w:firstLine="0"/>
+        <w:rPr>
+          <w:lang w:val="en-US"/>
+        </w:rPr>
+      </w:pPr>
+    </w:p>
+    <w:p>
+      <w:pPr>
+        <w:ind w:firstLine="0"/>
+        <w:rPr>
+          <w:lang w:val="en-US"/>
+        </w:rPr>
+      </w:pPr>
+    </w:p>
+    <w:p>
+      <w:pPr>
+        <w:ind w:firstLine="0"/>
+        <w:rPr>
+          <w:lang w:val="en-US"/>
+        </w:rPr>
+      </w:pPr>
+    </w:p>
+    <w:p>
+      <w:pPr>
+        <w:ind w:firstLine="0"/>
+        <w:rPr>
+          <w:lang w:val="en-US"/>
+        </w:rPr>
+      </w:pPr>
+    </w:p>
+    <w:p>
+      <w:pPr>
+        <w:ind w:firstLine="0"/>
+        <w:rPr>
+          <w:lang w:val="en-US"/>
+        </w:rPr>
+      </w:pPr>
+    </w:p>
+    <w:p>
+      <w:pPr>
+        <w:ind w:firstLine="0"/>
+        <w:rPr>
+          <w:lang w:val="en-US"/>
+        </w:rPr>
+      </w:pPr>
+    </w:p>
+    <w:p>
+      <w:pPr>
+        <w:ind w:firstLine="0"/>
+        <w:rPr>
+          <w:b/>
+          <w:lang w:val="en-US"/>
+        </w:rPr>
+      </w:pPr>
+      <w:r>
+        <w:rPr>
+          <w:b/>
+          <w:lang w:val="en-US"/>
         </w:rPr>
         <w:lastRenderedPageBreak/>
         <w:t>Método POST</w:t>
@@ -9316,37 +9315,7 @@
         <w:rPr>
           <w:bCs/>
         </w:rPr>
-        <w:t xml:space="preserve">serve para </w:t>
-      </w:r>
-      <w:r>
-        <w:rPr>
-          <w:bCs/>
-        </w:rPr>
-        <w:t>adicionar</w:t>
-      </w:r>
-      <w:r>
-        <w:rPr>
-          <w:bCs/>
-        </w:rPr>
-        <w:t xml:space="preserve"> um novo </w:t>
-      </w:r>
-      <w:r>
-        <w:rPr>
-          <w:bCs/>
-        </w:rPr>
-        <w:t>agendamento</w:t>
-      </w:r>
-      <w:r>
-        <w:rPr>
-          <w:bCs/>
-        </w:rPr>
-        <w:t xml:space="preserve"> na plataforma e pode ser executado p</w:t>
-      </w:r>
-      <w:r>
-        <w:rPr>
-          <w:bCs/>
-        </w:rPr>
-        <w:t>or todos os utilizadores</w:t>
+        <w:t>serve para adicionar um novo agendamento na plataforma e pode ser executado por todos os utilizadores</w:t>
       </w:r>
       <w:r>
         <w:rPr>
@@ -9625,10 +9594,7 @@
         <w:t>Este método serve para eliminar um registo de um</w:t>
       </w:r>
       <w:r>
-        <w:t xml:space="preserve"> </w:t>
-      </w:r>
-      <w:r>
-        <w:t xml:space="preserve">agendamento </w:t>
+        <w:t xml:space="preserve"> agendamento </w:t>
       </w:r>
       <w:r>
         <w:rPr>
@@ -9794,19 +9760,7 @@
         <w:rPr>
           <w:bCs/>
         </w:rPr>
-        <w:t xml:space="preserve">na plataforma e apenas pode ser executado pelo responsável da </w:t>
-      </w:r>
-      <w:r>
-        <w:rPr>
-          <w:bCs/>
-        </w:rPr>
-        <w:t>empresa do</w:t>
-      </w:r>
-      <w:r>
-        <w:rPr>
-          <w:bCs/>
-        </w:rPr>
-        <w:t xml:space="preserve"> agendamento.</w:t>
+        <w:t>na plataforma e apenas pode ser executado pelo responsável da empresa do agendamento.</w:t>
       </w:r>
     </w:p>
     <w:p>
@@ -9897,9 +9851,6 @@
         <w:spacing w:after="160" w:line="259" w:lineRule="auto"/>
         <w:ind w:firstLine="0"/>
         <w:jc w:val="left"/>
-        <w:rPr>
-          <w:b/>
-        </w:rPr>
       </w:pPr>
       <w:r>
         <w:rPr>
@@ -9908,8 +9859,223 @@
         <w:t xml:space="preserve">URL: </w:t>
       </w:r>
       <w:r>
-        <w:t>curl -X DELETE http://127.0.0.1:8000/api/schedules/deletecontributor/2?access-token=USg4v13yHb5KgxSp7PbEbWGTg_ABVATH</w:t>
-      </w:r>
+        <w:t xml:space="preserve">curl -X DELETE </w:t>
+      </w:r>
+      <w:hyperlink r:id="rId61" w:history="1">
+        <w:r>
+          <w:rPr>
+            <w:rStyle w:val="Hiperligao"/>
+          </w:rPr>
+          <w:t>http://127.0.0.1:8000/api/schedules/deletecontributor/2?access-token=USg4v13yHb5KgxSp7PbEbWGTg_ABVATH</w:t>
+        </w:r>
+      </w:hyperlink>
+    </w:p>
+    <w:p>
+      <w:pPr>
+        <w:spacing w:after="160" w:line="259" w:lineRule="auto"/>
+        <w:ind w:firstLine="0"/>
+        <w:jc w:val="left"/>
+      </w:pPr>
+    </w:p>
+    <w:p>
+      <w:pPr>
+        <w:spacing w:after="160" w:line="259" w:lineRule="auto"/>
+        <w:ind w:firstLine="0"/>
+        <w:jc w:val="left"/>
+      </w:pPr>
+    </w:p>
+    <w:p>
+      <w:pPr>
+        <w:spacing w:after="160" w:line="259" w:lineRule="auto"/>
+        <w:ind w:firstLine="0"/>
+        <w:jc w:val="left"/>
+        <w:rPr>
+          <w:b/>
+          <w:bCs/>
+        </w:rPr>
+      </w:pPr>
+      <w:r>
+        <w:rPr>
+          <w:b/>
+          <w:bCs/>
+        </w:rPr>
+        <w:lastRenderedPageBreak/>
+        <w:t>Método PUT CLIENT</w:t>
+      </w:r>
+    </w:p>
+    <w:p>
+      <w:pPr>
+        <w:ind w:firstLine="708"/>
+        <w:rPr>
+          <w:bCs/>
+        </w:rPr>
+      </w:pPr>
+      <w:r>
+        <w:rPr>
+          <w:bCs/>
+        </w:rPr>
+        <w:t xml:space="preserve">Este método </w:t>
+      </w:r>
+      <w:r>
+        <w:rPr>
+          <w:bCs/>
+        </w:rPr>
+        <w:t>serve para editar um registo de</w:t>
+      </w:r>
+      <w:r>
+        <w:t xml:space="preserve"> </w:t>
+      </w:r>
+      <w:r>
+        <w:t>um</w:t>
+      </w:r>
+      <w:r>
+        <w:t xml:space="preserve"> agendamento </w:t>
+      </w:r>
+      <w:r>
+        <w:rPr>
+          <w:bCs/>
+        </w:rPr>
+        <w:t>na plataforma e apenas pode ser executado pelo responsável da marcação do agendamento.</w:t>
+      </w:r>
+    </w:p>
+    <w:p>
+      <w:pPr>
+        <w:spacing w:after="160" w:line="259" w:lineRule="auto"/>
+        <w:ind w:firstLine="0"/>
+        <w:jc w:val="left"/>
+        <w:rPr>
+          <w:b/>
+          <w:bCs/>
+          <w:lang w:val="en-US"/>
+        </w:rPr>
+      </w:pPr>
+    </w:p>
+    <w:p>
+      <w:pPr>
+        <w:spacing w:after="160" w:line="259" w:lineRule="auto"/>
+        <w:ind w:firstLine="0"/>
+        <w:jc w:val="left"/>
+        <w:rPr>
+          <w:b/>
+          <w:bCs/>
+          <w:lang w:val="en-US"/>
+        </w:rPr>
+      </w:pPr>
+      <w:r>
+        <w:rPr>
+          <w:b/>
+          <w:bCs/>
+          <w:lang w:val="en-US"/>
+        </w:rPr>
+        <w:t>URL:</w:t>
+      </w:r>
+    </w:p>
+    <w:p>
+      <w:pPr>
+        <w:spacing w:after="160" w:line="259" w:lineRule="auto"/>
+        <w:ind w:firstLine="0"/>
+        <w:jc w:val="left"/>
+        <w:rPr>
+          <w:b/>
+          <w:bCs/>
+          <w:lang w:val="en-US"/>
+        </w:rPr>
+      </w:pPr>
+    </w:p>
+    <w:p>
+      <w:pPr>
+        <w:spacing w:after="160" w:line="259" w:lineRule="auto"/>
+        <w:ind w:firstLine="0"/>
+        <w:jc w:val="left"/>
+        <w:rPr>
+          <w:b/>
+          <w:bCs/>
+        </w:rPr>
+      </w:pPr>
+      <w:r>
+        <w:rPr>
+          <w:b/>
+          <w:bCs/>
+        </w:rPr>
+        <w:t>Método PUT CONTRIBUTOR</w:t>
+      </w:r>
+    </w:p>
+    <w:p>
+      <w:pPr>
+        <w:ind w:firstLine="708"/>
+        <w:rPr>
+          <w:bCs/>
+        </w:rPr>
+      </w:pPr>
+      <w:r>
+        <w:rPr>
+          <w:bCs/>
+        </w:rPr>
+        <w:t xml:space="preserve">Este método </w:t>
+      </w:r>
+      <w:r>
+        <w:rPr>
+          <w:bCs/>
+        </w:rPr>
+        <w:t>serve para editar um registo de</w:t>
+      </w:r>
+      <w:r>
+        <w:t xml:space="preserve"> </w:t>
+      </w:r>
+      <w:r>
+        <w:t>um</w:t>
+      </w:r>
+      <w:r>
+        <w:t xml:space="preserve"> agendamento </w:t>
+      </w:r>
+      <w:r>
+        <w:rPr>
+          <w:bCs/>
+        </w:rPr>
+        <w:t>na plataforma e apenas pode ser executado pelo responsável da empresa do agendamento.</w:t>
+      </w:r>
+    </w:p>
+    <w:p>
+      <w:pPr>
+        <w:ind w:firstLine="0"/>
+        <w:rPr>
+          <w:bCs/>
+        </w:rPr>
+      </w:pPr>
+    </w:p>
+    <w:p>
+      <w:pPr>
+        <w:ind w:firstLine="0"/>
+        <w:rPr>
+          <w:bCs/>
+        </w:rPr>
+      </w:pPr>
+    </w:p>
+    <w:p>
+      <w:pPr>
+        <w:ind w:firstLine="0"/>
+        <w:rPr>
+          <w:b/>
+          <w:bCs/>
+        </w:rPr>
+      </w:pPr>
+      <w:r>
+        <w:rPr>
+          <w:b/>
+          <w:bCs/>
+        </w:rPr>
+        <w:t>URL:</w:t>
+      </w:r>
+    </w:p>
+    <w:p>
+      <w:pPr>
+        <w:spacing w:after="160" w:line="259" w:lineRule="auto"/>
+        <w:ind w:firstLine="0"/>
+        <w:jc w:val="left"/>
+        <w:rPr>
+          <w:b/>
+        </w:rPr>
+      </w:pPr>
       <w:r>
         <w:rPr>
           <w:b/>
@@ -9996,7 +10162,7 @@
                     </pic:cNvPicPr>
                   </pic:nvPicPr>
                   <pic:blipFill>
-                    <a:blip r:embed="rId61" cstate="print">
+                    <a:blip r:embed="rId62" cstate="print">
                       <a:extLst>
                         <a:ext uri="{28A0092B-C50C-407E-A947-70E740481C1C}">
                           <a14:useLocalDpi xmlns:a14="http://schemas.microsoft.com/office/drawing/2010/main" val="0"/>
@@ -10091,7 +10257,7 @@
         </w:rPr>
         <w:t xml:space="preserve">=2001-10-04" </w:t>
       </w:r>
-      <w:hyperlink r:id="rId62" w:history="1">
+      <w:hyperlink r:id="rId63" w:history="1">
         <w:r>
           <w:rPr>
             <w:rStyle w:val="Hiperligao"/>
@@ -10197,96 +10363,6 @@
             <wp:extent cx="5971540" cy="603885"/>
             <wp:effectExtent l="0" t="0" r="0" b="5715"/>
             <wp:docPr id="33" name="Imagem 33"/>
-            <wp:cNvGraphicFramePr>
-              <a:graphicFrameLocks xmlns:a="http://schemas.openxmlformats.org/drawingml/2006/main" noChangeAspect="1"/>
-            </wp:cNvGraphicFramePr>
-            <a:graphic xmlns:a="http://schemas.openxmlformats.org/drawingml/2006/main">
-              <a:graphicData uri="http://schemas.openxmlformats.org/drawingml/2006/picture">
-                <pic:pic xmlns:pic="http://schemas.openxmlformats.org/drawingml/2006/picture">
-                  <pic:nvPicPr>
-                    <pic:cNvPr id="1" name=""/>
-                    <pic:cNvPicPr/>
-                  </pic:nvPicPr>
-                  <pic:blipFill>
-                    <a:blip r:embed="rId63"/>
-                    <a:stretch>
-                      <a:fillRect/>
-                    </a:stretch>
-                  </pic:blipFill>
-                  <pic:spPr>
-                    <a:xfrm>
-                      <a:off x="0" y="0"/>
-                      <a:ext cx="5971540" cy="603885"/>
-                    </a:xfrm>
-                    <a:prstGeom prst="rect">
-                      <a:avLst/>
-                    </a:prstGeom>
-                  </pic:spPr>
-                </pic:pic>
-              </a:graphicData>
-            </a:graphic>
-          </wp:inline>
-        </w:drawing>
-      </w:r>
-    </w:p>
-    <w:p/>
-    <w:p>
-      <w:r>
-        <w:rPr>
-          <w:b/>
-        </w:rPr>
-        <w:t>URL:</w:t>
-      </w:r>
-      <w:r>
-        <w:rPr>
-          <w:b/>
-        </w:rPr>
-        <w:t xml:space="preserve"> </w:t>
-      </w:r>
-      <w:r>
-        <w:t>curl http://127.0.0.1:8000/api/user/account?access-token=NL1pWC3C2QNQdDLZWhFbTMuceMhjz7p7</w:t>
-      </w:r>
-    </w:p>
-    <w:p/>
-    <w:p/>
-    <w:p>
-      <w:pPr>
-        <w:rPr>
-          <w:b/>
-        </w:rPr>
-      </w:pPr>
-      <w:r>
-        <w:rPr>
-          <w:b/>
-        </w:rPr>
-        <w:t>Método TOTAL</w:t>
-      </w:r>
-    </w:p>
-    <w:p>
-      <w:pPr>
-        <w:rPr>
-          <w:b/>
-          <w:bCs/>
-        </w:rPr>
-      </w:pPr>
-      <w:r>
-        <w:rPr>
-          <w:bCs/>
-        </w:rPr>
-        <w:t>Este método serve para obter o número total de utilizadores registados na plataforma e apenas pode ser executado pelo administrador.</w:t>
-      </w:r>
-    </w:p>
-    <w:p/>
-    <w:p>
-      <w:r>
-        <w:rPr>
-          <w:noProof/>
-        </w:rPr>
-        <w:drawing>
-          <wp:inline distT="0" distB="0" distL="0" distR="0" wp14:anchorId="42041973" wp14:editId="0B12ACAB">
-            <wp:extent cx="5971540" cy="318770"/>
-            <wp:effectExtent l="0" t="0" r="0" b="5080"/>
-            <wp:docPr id="34" name="Imagem 34"/>
             <wp:cNvGraphicFramePr>
               <a:graphicFrameLocks xmlns:a="http://schemas.openxmlformats.org/drawingml/2006/main" noChangeAspect="1"/>
             </wp:cNvGraphicFramePr>
@@ -10306,6 +10382,96 @@
                   <pic:spPr>
                     <a:xfrm>
                       <a:off x="0" y="0"/>
+                      <a:ext cx="5971540" cy="603885"/>
+                    </a:xfrm>
+                    <a:prstGeom prst="rect">
+                      <a:avLst/>
+                    </a:prstGeom>
+                  </pic:spPr>
+                </pic:pic>
+              </a:graphicData>
+            </a:graphic>
+          </wp:inline>
+        </w:drawing>
+      </w:r>
+    </w:p>
+    <w:p/>
+    <w:p>
+      <w:r>
+        <w:rPr>
+          <w:b/>
+        </w:rPr>
+        <w:t>URL:</w:t>
+      </w:r>
+      <w:r>
+        <w:rPr>
+          <w:b/>
+        </w:rPr>
+        <w:t xml:space="preserve"> </w:t>
+      </w:r>
+      <w:r>
+        <w:t>curl http://127.0.0.1:8000/api/user/account?access-token=NL1pWC3C2QNQdDLZWhFbTMuceMhjz7p7</w:t>
+      </w:r>
+    </w:p>
+    <w:p/>
+    <w:p/>
+    <w:p>
+      <w:pPr>
+        <w:rPr>
+          <w:b/>
+        </w:rPr>
+      </w:pPr>
+      <w:r>
+        <w:rPr>
+          <w:b/>
+        </w:rPr>
+        <w:t>Método TOTAL</w:t>
+      </w:r>
+    </w:p>
+    <w:p>
+      <w:pPr>
+        <w:rPr>
+          <w:b/>
+          <w:bCs/>
+        </w:rPr>
+      </w:pPr>
+      <w:r>
+        <w:rPr>
+          <w:bCs/>
+        </w:rPr>
+        <w:t>Este método serve para obter o número total de utilizadores registados na plataforma e apenas pode ser executado pelo administrador.</w:t>
+      </w:r>
+    </w:p>
+    <w:p/>
+    <w:p>
+      <w:r>
+        <w:rPr>
+          <w:noProof/>
+        </w:rPr>
+        <w:drawing>
+          <wp:inline distT="0" distB="0" distL="0" distR="0" wp14:anchorId="42041973" wp14:editId="0B12ACAB">
+            <wp:extent cx="5971540" cy="318770"/>
+            <wp:effectExtent l="0" t="0" r="0" b="5080"/>
+            <wp:docPr id="34" name="Imagem 34"/>
+            <wp:cNvGraphicFramePr>
+              <a:graphicFrameLocks xmlns:a="http://schemas.openxmlformats.org/drawingml/2006/main" noChangeAspect="1"/>
+            </wp:cNvGraphicFramePr>
+            <a:graphic xmlns:a="http://schemas.openxmlformats.org/drawingml/2006/main">
+              <a:graphicData uri="http://schemas.openxmlformats.org/drawingml/2006/picture">
+                <pic:pic xmlns:pic="http://schemas.openxmlformats.org/drawingml/2006/picture">
+                  <pic:nvPicPr>
+                    <pic:cNvPr id="1" name=""/>
+                    <pic:cNvPicPr/>
+                  </pic:nvPicPr>
+                  <pic:blipFill>
+                    <a:blip r:embed="rId65"/>
+                    <a:stretch>
+                      <a:fillRect/>
+                    </a:stretch>
+                  </pic:blipFill>
+                  <pic:spPr>
+                    <a:xfrm>
+                      <a:off x="0" y="0"/>
                       <a:ext cx="5971540" cy="318770"/>
                     </a:xfrm>
                     <a:prstGeom prst="rect">
@@ -10468,7 +10634,7 @@
                     <pic:cNvPicPr/>
                   </pic:nvPicPr>
                   <pic:blipFill>
-                    <a:blip r:embed="rId65"/>
+                    <a:blip r:embed="rId66"/>
                     <a:stretch>
                       <a:fillRect/>
                     </a:stretch>
@@ -10668,7 +10834,7 @@
                     </pic:cNvPicPr>
                   </pic:nvPicPr>
                   <pic:blipFill>
-                    <a:blip r:embed="rId66" cstate="print">
+                    <a:blip r:embed="rId67" cstate="print">
                       <a:extLst>
                         <a:ext uri="{28A0092B-C50C-407E-A947-70E740481C1C}">
                           <a14:useLocalDpi xmlns:a14="http://schemas.microsoft.com/office/drawing/2010/main" val="0"/>
@@ -10894,7 +11060,7 @@
                     </pic:cNvPicPr>
                   </pic:nvPicPr>
                   <pic:blipFill>
-                    <a:blip r:embed="rId67" cstate="print">
+                    <a:blip r:embed="rId68" cstate="print">
                       <a:extLst>
                         <a:ext uri="{28A0092B-C50C-407E-A947-70E740481C1C}">
                           <a14:useLocalDpi xmlns:a14="http://schemas.microsoft.com/office/drawing/2010/main" val="0"/>
@@ -14916,10 +15082,25 @@
 </file>
 
 <file path=customXml/item1.xml><?xml version="1.0" encoding="utf-8"?>
+<?mso-contentType ?>
+<FormTemplates xmlns="http://schemas.microsoft.com/sharepoint/v3/contenttype/forms">
+  <Display>DocumentLibraryForm</Display>
+  <Edit>DocumentLibraryForm</Edit>
+  <New>DocumentLibraryForm</New>
+</FormTemplates>
+</file>
+
+<file path=customXml/item2.xml><?xml version="1.0" encoding="utf-8"?>
 <b:Sources xmlns:b="http://schemas.openxmlformats.org/officeDocument/2006/bibliography" xmlns="http://schemas.openxmlformats.org/officeDocument/2006/bibliography" SelectedStyle="/APASixthEditionOfficeOnline.xsl" StyleName="APA" Version="6"/>
 </file>
 
-<file path=customXml/item2.xml><?xml version="1.0" encoding="utf-8"?>
+<file path=customXml/item3.xml><?xml version="1.0" encoding="utf-8"?>
+<p:properties xmlns:p="http://schemas.microsoft.com/office/2006/metadata/properties" xmlns:xsi="http://www.w3.org/2001/XMLSchema-instance" xmlns:pc="http://schemas.microsoft.com/office/infopath/2007/PartnerControls">
+  <documentManagement/>
+</p:properties>
+</file>
+
+<file path=customXml/item4.xml><?xml version="1.0" encoding="utf-8"?>
 <ct:contentTypeSchema xmlns:ct="http://schemas.microsoft.com/office/2006/metadata/contentType" xmlns:ma="http://schemas.microsoft.com/office/2006/metadata/properties/metaAttributes" ct:_="" ma:_="" ma:contentTypeName="Documento" ma:contentTypeID="0x01010083D49F6BAABB9146ADD795FE9E41E9AB" ma:contentTypeVersion="7" ma:contentTypeDescription="Criar um novo documento." ma:contentTypeScope="" ma:versionID="8570e2e4348453eec5ba9753cf80dcd8">
   <xsd:schema xmlns:xsd="http://www.w3.org/2001/XMLSchema" xmlns:xs="http://www.w3.org/2001/XMLSchema" xmlns:p="http://schemas.microsoft.com/office/2006/metadata/properties" xmlns:ns2="95869c9e-2bf9-44ef-a2f6-804e125a656b" targetNamespace="http://schemas.microsoft.com/office/2006/metadata/properties" ma:root="true" ma:fieldsID="9d0c905cb7e20bdef9bafc65f4cea861" ns2:_="">
     <xsd:import namespace="95869c9e-2bf9-44ef-a2f6-804e125a656b"/>
@@ -15083,22 +15264,15 @@
 </ct:contentTypeSchema>
 </file>
 
-<file path=customXml/item3.xml><?xml version="1.0" encoding="utf-8"?>
-<?mso-contentType ?>
-<FormTemplates xmlns="http://schemas.microsoft.com/sharepoint/v3/contenttype/forms">
-  <Display>DocumentLibraryForm</Display>
-  <Edit>DocumentLibraryForm</Edit>
-  <New>DocumentLibraryForm</New>
-</FormTemplates>
+<file path=customXml/itemProps1.xml><?xml version="1.0" encoding="utf-8"?>
+<ds:datastoreItem xmlns:ds="http://schemas.openxmlformats.org/officeDocument/2006/customXml" ds:itemID="{3049E901-D460-4040-BE52-BFB2CA5EF0CE}">
+  <ds:schemaRefs>
+    <ds:schemaRef ds:uri="http://schemas.microsoft.com/sharepoint/v3/contenttype/forms"/>
+  </ds:schemaRefs>
+</ds:datastoreItem>
 </file>
 
-<file path=customXml/item4.xml><?xml version="1.0" encoding="utf-8"?>
-<p:properties xmlns:p="http://schemas.microsoft.com/office/2006/metadata/properties" xmlns:xsi="http://www.w3.org/2001/XMLSchema-instance" xmlns:pc="http://schemas.microsoft.com/office/infopath/2007/PartnerControls">
-  <documentManagement/>
-</p:properties>
-</file>
-
-<file path=customXml/itemProps1.xml><?xml version="1.0" encoding="utf-8"?>
+<file path=customXml/itemProps2.xml><?xml version="1.0" encoding="utf-8"?>
 <ds:datastoreItem xmlns:ds="http://schemas.openxmlformats.org/officeDocument/2006/customXml" ds:itemID="{5D1DCC3D-41BE-437F-B0A0-25CBF3BF3A93}">
   <ds:schemaRefs>
     <ds:schemaRef ds:uri="http://schemas.openxmlformats.org/officeDocument/2006/bibliography"/>
@@ -15106,7 +15280,16 @@
 </ds:datastoreItem>
 </file>
 
-<file path=customXml/itemProps2.xml><?xml version="1.0" encoding="utf-8"?>
+<file path=customXml/itemProps3.xml><?xml version="1.0" encoding="utf-8"?>
+<ds:datastoreItem xmlns:ds="http://schemas.openxmlformats.org/officeDocument/2006/customXml" ds:itemID="{0D05F977-E0EB-4BDE-9CCC-35AE7F3468D1}">
+  <ds:schemaRefs>
+    <ds:schemaRef ds:uri="http://schemas.microsoft.com/office/2006/metadata/properties"/>
+    <ds:schemaRef ds:uri="http://schemas.microsoft.com/office/infopath/2007/PartnerControls"/>
+  </ds:schemaRefs>
+</ds:datastoreItem>
+</file>
+
+<file path=customXml/itemProps4.xml><?xml version="1.0" encoding="utf-8"?>
 <ds:datastoreItem xmlns:ds="http://schemas.openxmlformats.org/officeDocument/2006/customXml" ds:itemID="{58C2F69E-6A7F-421E-8BE0-2CCD1271F63D}">
   <ds:schemaRefs>
     <ds:schemaRef ds:uri="http://schemas.microsoft.com/office/2006/metadata/contentType"/>
@@ -15122,21 +15305,4 @@
     <ds:schemaRef ds:uri="http://schemas.microsoft.com/internal/obd"/>
   </ds:schemaRefs>
 </ds:datastoreItem>
-</file>
-
-<file path=customXml/itemProps3.xml><?xml version="1.0" encoding="utf-8"?>
-<ds:datastoreItem xmlns:ds="http://schemas.openxmlformats.org/officeDocument/2006/customXml" ds:itemID="{3049E901-D460-4040-BE52-BFB2CA5EF0CE}">
-  <ds:schemaRefs>
-    <ds:schemaRef ds:uri="http://schemas.microsoft.com/sharepoint/v3/contenttype/forms"/>
-  </ds:schemaRefs>
-</ds:datastoreItem>
-</file>
-
-<file path=customXml/itemProps4.xml><?xml version="1.0" encoding="utf-8"?>
-<ds:datastoreItem xmlns:ds="http://schemas.openxmlformats.org/officeDocument/2006/customXml" ds:itemID="{0D05F977-E0EB-4BDE-9CCC-35AE7F3468D1}">
-  <ds:schemaRefs>
-    <ds:schemaRef ds:uri="http://schemas.microsoft.com/office/2006/metadata/properties"/>
-    <ds:schemaRef ds:uri="http://schemas.microsoft.com/office/infopath/2007/PartnerControls"/>
-  </ds:schemaRefs>
-</ds:datastoreItem>
 </file>
</xml_diff>

<commit_message>
api - metodos das reparações e alguns acertos
</commit_message>
<xml_diff>
--- a/doc/Relatório_SIS_Grupo_ADG.docx
+++ b/doc/Relatório_SIS_Grupo_ADG.docx
@@ -7575,6 +7575,195 @@
         <w:rPr>
           <w:b/>
         </w:rPr>
+        <w:t>Método</w:t>
+      </w:r>
+      <w:r>
+        <w:rPr>
+          <w:b/>
+        </w:rPr>
+        <w:t xml:space="preserve"> GET – Administrador</w:t>
+      </w:r>
+    </w:p>
+    <w:p>
+      <w:pPr>
+        <w:rPr>
+          <w:bCs/>
+        </w:rPr>
+      </w:pPr>
+      <w:r>
+        <w:rPr>
+          <w:bCs/>
+        </w:rPr>
+        <w:t xml:space="preserve">Este método serve para obter uma lista completa de todas as reparações registadas na plataforma </w:t>
+      </w:r>
+      <w:r>
+        <w:rPr>
+          <w:bCs/>
+        </w:rPr>
+        <w:t>e apenas pode ser executado pelo administrador.</w:t>
+      </w:r>
+    </w:p>
+    <w:p>
+      <w:pPr>
+        <w:rPr>
+          <w:b/>
+        </w:rPr>
+      </w:pPr>
+    </w:p>
+    <w:p>
+      <w:pPr>
+        <w:rPr>
+          <w:b/>
+        </w:rPr>
+      </w:pPr>
+      <w:r>
+        <w:rPr>
+          <w:noProof/>
+        </w:rPr>
+        <w:drawing>
+          <wp:inline distT="0" distB="0" distL="0" distR="0" wp14:anchorId="1880DDC3" wp14:editId="22C83817">
+            <wp:extent cx="5971540" cy="4183380"/>
+            <wp:effectExtent l="0" t="0" r="0" b="7620"/>
+            <wp:docPr id="31" name="Imagem 31" descr="Uma imagem com texto&#10;&#10;Descrição gerada automaticamente"/>
+            <wp:cNvGraphicFramePr>
+              <a:graphicFrameLocks xmlns:a="http://schemas.openxmlformats.org/drawingml/2006/main" noChangeAspect="1"/>
+            </wp:cNvGraphicFramePr>
+            <a:graphic xmlns:a="http://schemas.openxmlformats.org/drawingml/2006/main">
+              <a:graphicData uri="http://schemas.openxmlformats.org/drawingml/2006/picture">
+                <pic:pic xmlns:pic="http://schemas.openxmlformats.org/drawingml/2006/picture">
+                  <pic:nvPicPr>
+                    <pic:cNvPr id="31" name="Imagem 31" descr="Uma imagem com texto&#10;&#10;Descrição gerada automaticamente"/>
+                    <pic:cNvPicPr>
+                      <a:picLocks noChangeAspect="1" noChangeArrowheads="1"/>
+                    </pic:cNvPicPr>
+                  </pic:nvPicPr>
+                  <pic:blipFill>
+                    <a:blip r:embed="rId64">
+                      <a:extLst>
+                        <a:ext uri="{28A0092B-C50C-407E-A947-70E740481C1C}">
+                          <a14:useLocalDpi xmlns:a14="http://schemas.microsoft.com/office/drawing/2010/main" val="0"/>
+                        </a:ext>
+                      </a:extLst>
+                    </a:blip>
+                    <a:srcRect/>
+                    <a:stretch>
+                      <a:fillRect/>
+                    </a:stretch>
+                  </pic:blipFill>
+                  <pic:spPr bwMode="auto">
+                    <a:xfrm>
+                      <a:off x="0" y="0"/>
+                      <a:ext cx="5971540" cy="4183380"/>
+                    </a:xfrm>
+                    <a:prstGeom prst="rect">
+                      <a:avLst/>
+                    </a:prstGeom>
+                    <a:noFill/>
+                    <a:ln>
+                      <a:noFill/>
+                    </a:ln>
+                  </pic:spPr>
+                </pic:pic>
+              </a:graphicData>
+            </a:graphic>
+          </wp:inline>
+        </w:drawing>
+      </w:r>
+    </w:p>
+    <w:p>
+      <w:pPr>
+        <w:rPr>
+          <w:b/>
+        </w:rPr>
+      </w:pPr>
+    </w:p>
+    <w:p>
+      <w:pPr>
+        <w:rPr>
+          <w:bCs/>
+        </w:rPr>
+      </w:pPr>
+      <w:r>
+        <w:rPr>
+          <w:b/>
+          <w:bCs/>
+        </w:rPr>
+        <w:t>URL:</w:t>
+      </w:r>
+      <w:r>
+        <w:rPr>
+          <w:bCs/>
+        </w:rPr>
+        <w:t xml:space="preserve"> </w:t>
+      </w:r>
+      <w:proofErr w:type="spellStart"/>
+      <w:r>
+        <w:rPr>
+          <w:bCs/>
+        </w:rPr>
+        <w:t>curl</w:t>
+      </w:r>
+      <w:proofErr w:type="spellEnd"/>
+      <w:r>
+        <w:rPr>
+          <w:bCs/>
+        </w:rPr>
+        <w:t xml:space="preserve"> </w:t>
+      </w:r>
+      <w:hyperlink r:id="rId65" w:history="1">
+        <w:r>
+          <w:rPr>
+            <w:rStyle w:val="Hiperligao"/>
+            <w:bCs/>
+          </w:rPr>
+          <w:t>http://127.0.0.1:8000/api/repairs?access-token=USg4v13yHb5KgxSp7PbEbWGTg_ABVATH</w:t>
+        </w:r>
+      </w:hyperlink>
+    </w:p>
+    <w:p>
+      <w:pPr>
+        <w:ind w:firstLine="0"/>
+        <w:rPr>
+          <w:b/>
+        </w:rPr>
+      </w:pPr>
+    </w:p>
+    <w:p>
+      <w:pPr>
+        <w:ind w:firstLine="0"/>
+        <w:rPr>
+          <w:b/>
+        </w:rPr>
+      </w:pPr>
+    </w:p>
+    <w:p>
+      <w:pPr>
+        <w:spacing w:after="160" w:line="259" w:lineRule="auto"/>
+        <w:ind w:firstLine="0"/>
+        <w:jc w:val="left"/>
+        <w:rPr>
+          <w:b/>
+        </w:rPr>
+      </w:pPr>
+      <w:r>
+        <w:rPr>
+          <w:b/>
+        </w:rPr>
+        <w:br w:type="page"/>
+      </w:r>
+    </w:p>
+    <w:p>
+      <w:pPr>
+        <w:ind w:firstLine="0"/>
+        <w:rPr>
+          <w:b/>
+        </w:rPr>
+      </w:pPr>
+      <w:r>
+        <w:rPr>
+          <w:b/>
+        </w:rPr>
+        <w:lastRenderedPageBreak/>
         <w:t>Método HISTORY</w:t>
       </w:r>
     </w:p>
@@ -7644,7 +7833,7 @@
                     </pic:cNvPicPr>
                   </pic:nvPicPr>
                   <pic:blipFill>
-                    <a:blip r:embed="rId64">
+                    <a:blip r:embed="rId66">
                       <a:extLst>
                         <a:ext uri="{28A0092B-C50C-407E-A947-70E740481C1C}">
                           <a14:useLocalDpi xmlns:a14="http://schemas.microsoft.com/office/drawing/2010/main" val="0"/>
@@ -7693,7 +7882,7 @@
       <w:r>
         <w:t xml:space="preserve">curl </w:t>
       </w:r>
-      <w:hyperlink r:id="rId65" w:history="1">
+      <w:hyperlink r:id="rId67" w:history="1">
         <w:r>
           <w:rPr>
             <w:rStyle w:val="Hiperligao"/>
@@ -7705,306 +7894,25 @@
     <w:p/>
     <w:p>
       <w:pPr>
-        <w:rPr>
-          <w:b/>
-        </w:rPr>
-      </w:pPr>
-    </w:p>
-    <w:p>
-      <w:pPr>
-        <w:rPr>
-          <w:b/>
-        </w:rPr>
-      </w:pPr>
-    </w:p>
-    <w:p>
-      <w:pPr>
-        <w:rPr>
-          <w:b/>
-        </w:rPr>
-      </w:pPr>
-    </w:p>
-    <w:p>
-      <w:pPr>
-        <w:rPr>
-          <w:b/>
-        </w:rPr>
-      </w:pPr>
-    </w:p>
-    <w:p>
-      <w:pPr>
-        <w:rPr>
-          <w:b/>
-        </w:rPr>
-      </w:pPr>
-    </w:p>
-    <w:p>
-      <w:pPr>
-        <w:rPr>
-          <w:b/>
-        </w:rPr>
-      </w:pPr>
-    </w:p>
-    <w:p>
-      <w:pPr>
-        <w:rPr>
-          <w:b/>
-        </w:rPr>
-      </w:pPr>
-    </w:p>
-    <w:p>
-      <w:pPr>
-        <w:rPr>
-          <w:b/>
-        </w:rPr>
-      </w:pPr>
-    </w:p>
-    <w:p>
-      <w:pPr>
-        <w:rPr>
-          <w:b/>
-        </w:rPr>
-      </w:pPr>
-    </w:p>
-    <w:p>
-      <w:pPr>
-        <w:rPr>
-          <w:b/>
-        </w:rPr>
-      </w:pPr>
-    </w:p>
-    <w:p>
-      <w:pPr>
-        <w:rPr>
-          <w:b/>
-        </w:rPr>
-      </w:pPr>
-    </w:p>
-    <w:p>
-      <w:pPr>
-        <w:rPr>
-          <w:b/>
-        </w:rPr>
-      </w:pPr>
-    </w:p>
-    <w:p>
-      <w:pPr>
-        <w:rPr>
-          <w:b/>
-        </w:rPr>
-      </w:pPr>
-    </w:p>
-    <w:p>
-      <w:pPr>
-        <w:rPr>
-          <w:b/>
-        </w:rPr>
-      </w:pPr>
-      <w:r>
-        <w:rPr>
-          <w:b/>
-        </w:rPr>
-        <w:lastRenderedPageBreak/>
-        <w:t>Método</w:t>
-      </w:r>
-      <w:r>
-        <w:rPr>
-          <w:b/>
-        </w:rPr>
-        <w:t xml:space="preserve"> GET – Administrador</w:t>
-      </w:r>
-    </w:p>
-    <w:p>
-      <w:pPr>
-        <w:rPr>
-          <w:bCs/>
-        </w:rPr>
-      </w:pPr>
-      <w:r>
-        <w:rPr>
-          <w:bCs/>
-        </w:rPr>
-        <w:t xml:space="preserve">Este método serve para obter uma lista completa de todas as reparações registadas na plataforma </w:t>
-      </w:r>
-      <w:r>
-        <w:rPr>
-          <w:bCs/>
-        </w:rPr>
-        <w:t>e apenas pode ser executado pelo administrador.</w:t>
-      </w:r>
-    </w:p>
-    <w:p>
-      <w:pPr>
-        <w:rPr>
-          <w:b/>
-        </w:rPr>
-      </w:pPr>
-    </w:p>
-    <w:p>
-      <w:pPr>
-        <w:rPr>
-          <w:b/>
-        </w:rPr>
-      </w:pPr>
-      <w:r>
-        <w:rPr>
-          <w:noProof/>
-        </w:rPr>
-        <w:drawing>
-          <wp:inline distT="0" distB="0" distL="0" distR="0" wp14:anchorId="21DBC8B7" wp14:editId="4D80ED5A">
-            <wp:extent cx="5971540" cy="4183380"/>
-            <wp:effectExtent l="0" t="0" r="0" b="7620"/>
-            <wp:docPr id="31" name="Imagem 31" descr="Uma imagem com texto&#10;&#10;Descrição gerada automaticamente"/>
-            <wp:cNvGraphicFramePr>
-              <a:graphicFrameLocks xmlns:a="http://schemas.openxmlformats.org/drawingml/2006/main" noChangeAspect="1"/>
-            </wp:cNvGraphicFramePr>
-            <a:graphic xmlns:a="http://schemas.openxmlformats.org/drawingml/2006/main">
-              <a:graphicData uri="http://schemas.openxmlformats.org/drawingml/2006/picture">
-                <pic:pic xmlns:pic="http://schemas.openxmlformats.org/drawingml/2006/picture">
-                  <pic:nvPicPr>
-                    <pic:cNvPr id="31" name="Imagem 31" descr="Uma imagem com texto&#10;&#10;Descrição gerada automaticamente"/>
-                    <pic:cNvPicPr>
-                      <a:picLocks noChangeAspect="1" noChangeArrowheads="1"/>
-                    </pic:cNvPicPr>
-                  </pic:nvPicPr>
-                  <pic:blipFill>
-                    <a:blip r:embed="rId66">
-                      <a:extLst>
-                        <a:ext uri="{28A0092B-C50C-407E-A947-70E740481C1C}">
-                          <a14:useLocalDpi xmlns:a14="http://schemas.microsoft.com/office/drawing/2010/main" val="0"/>
-                        </a:ext>
-                      </a:extLst>
-                    </a:blip>
-                    <a:srcRect/>
-                    <a:stretch>
-                      <a:fillRect/>
-                    </a:stretch>
-                  </pic:blipFill>
-                  <pic:spPr bwMode="auto">
-                    <a:xfrm>
-                      <a:off x="0" y="0"/>
-                      <a:ext cx="5971540" cy="4183380"/>
-                    </a:xfrm>
-                    <a:prstGeom prst="rect">
-                      <a:avLst/>
-                    </a:prstGeom>
-                    <a:noFill/>
-                    <a:ln>
-                      <a:noFill/>
-                    </a:ln>
-                  </pic:spPr>
-                </pic:pic>
-              </a:graphicData>
-            </a:graphic>
-          </wp:inline>
-        </w:drawing>
-      </w:r>
-    </w:p>
-    <w:p>
-      <w:pPr>
-        <w:rPr>
-          <w:b/>
-        </w:rPr>
-      </w:pPr>
-    </w:p>
-    <w:p>
-      <w:pPr>
-        <w:rPr>
-          <w:bCs/>
-        </w:rPr>
-      </w:pPr>
-      <w:r>
-        <w:rPr>
-          <w:b/>
-          <w:bCs/>
-        </w:rPr>
-        <w:t>URL:</w:t>
-      </w:r>
-      <w:r>
-        <w:rPr>
-          <w:bCs/>
-        </w:rPr>
-        <w:t xml:space="preserve"> curl </w:t>
-      </w:r>
-      <w:hyperlink r:id="rId67" w:history="1">
-        <w:r>
-          <w:rPr>
-            <w:rStyle w:val="Hiperligao"/>
-            <w:bCs/>
-          </w:rPr>
-          <w:t>http://127.0.0.1:8000/api/repairs?access-token=USg4v13yHb5KgxSp7PbEbWGTg_ABVATH</w:t>
-        </w:r>
-      </w:hyperlink>
-    </w:p>
-    <w:p>
-      <w:pPr>
-        <w:rPr>
-          <w:bCs/>
-        </w:rPr>
-      </w:pPr>
-    </w:p>
-    <w:p>
-      <w:pPr>
-        <w:rPr>
-          <w:bCs/>
-        </w:rPr>
-      </w:pPr>
-    </w:p>
-    <w:p>
-      <w:pPr>
-        <w:rPr>
-          <w:bCs/>
-        </w:rPr>
-      </w:pPr>
-    </w:p>
-    <w:p>
-      <w:pPr>
-        <w:rPr>
-          <w:bCs/>
-        </w:rPr>
-      </w:pPr>
-    </w:p>
-    <w:p>
-      <w:pPr>
-        <w:rPr>
-          <w:bCs/>
-        </w:rPr>
-      </w:pPr>
-    </w:p>
-    <w:p>
-      <w:pPr>
-        <w:rPr>
-          <w:bCs/>
-        </w:rPr>
-      </w:pPr>
-    </w:p>
-    <w:p>
-      <w:pPr>
-        <w:rPr>
-          <w:bCs/>
-        </w:rPr>
-      </w:pPr>
-    </w:p>
-    <w:p>
-      <w:pPr>
-        <w:rPr>
-          <w:bCs/>
-        </w:rPr>
-      </w:pPr>
-    </w:p>
-    <w:p>
-      <w:pPr>
-        <w:rPr>
-          <w:b/>
-          <w:bCs/>
-        </w:rPr>
-      </w:pPr>
-      <w:r>
-        <w:rPr>
-          <w:b/>
-          <w:bCs/>
-        </w:rPr>
-        <w:lastRenderedPageBreak/>
+        <w:ind w:firstLine="0"/>
+        <w:rPr>
+          <w:b/>
+        </w:rPr>
+      </w:pPr>
+    </w:p>
+    <w:p>
+      <w:pPr>
+        <w:ind w:firstLine="0"/>
+        <w:rPr>
+          <w:b/>
+          <w:bCs/>
+        </w:rPr>
+      </w:pPr>
+      <w:r>
+        <w:rPr>
+          <w:b/>
+          <w:bCs/>
+        </w:rPr>
         <w:t xml:space="preserve">Método </w:t>
       </w:r>
       <w:r>
@@ -8170,23 +8078,594 @@
           <w:rPr>
             <w:rStyle w:val="Hiperligao"/>
           </w:rPr>
-          <w:t>http://127.0.0.1:8000/api/repairs/repaircontributor?access-token=hg95zPz_0_IKUJVLRnf07jwT7cgE_ad2</w:t>
+          <w:t>http</w:t>
+        </w:r>
+        <w:r>
+          <w:rPr>
+            <w:rStyle w:val="Hiperligao"/>
+          </w:rPr>
+          <w:t>:</w:t>
+        </w:r>
+        <w:r>
+          <w:rPr>
+            <w:rStyle w:val="Hiperligao"/>
+          </w:rPr>
+          <w:t>//127.0.0.1:8000/api/repairs/repaircontributor?access-token=hg95zPz_0_IKUJVLRnf07jwT7cgE_ad2</w:t>
         </w:r>
       </w:hyperlink>
     </w:p>
     <w:p>
       <w:pPr>
-        <w:rPr>
-          <w:b/>
-          <w:bCs/>
-        </w:rPr>
-      </w:pPr>
-    </w:p>
-    <w:p>
-      <w:pPr>
         <w:spacing w:after="160" w:line="259" w:lineRule="auto"/>
         <w:ind w:firstLine="0"/>
         <w:jc w:val="left"/>
+        <w:rPr>
+          <w:b/>
+          <w:bCs/>
+        </w:rPr>
+      </w:pPr>
+      <w:r>
+        <w:rPr>
+          <w:b/>
+          <w:bCs/>
+        </w:rPr>
+        <w:br w:type="page"/>
+      </w:r>
+    </w:p>
+    <w:p>
+      <w:pPr>
+        <w:ind w:firstLine="0"/>
+        <w:rPr>
+          <w:b/>
+          <w:bCs/>
+        </w:rPr>
+      </w:pPr>
+      <w:r>
+        <w:rPr>
+          <w:b/>
+          <w:bCs/>
+        </w:rPr>
+        <w:lastRenderedPageBreak/>
+        <w:t xml:space="preserve">Método </w:t>
+      </w:r>
+      <w:r>
+        <w:rPr>
+          <w:b/>
+          <w:bCs/>
+        </w:rPr>
+        <w:t>POST</w:t>
+      </w:r>
+    </w:p>
+    <w:p>
+      <w:pPr>
+        <w:rPr>
+          <w:bCs/>
+        </w:rPr>
+      </w:pPr>
+      <w:r>
+        <w:rPr>
+          <w:b/>
+          <w:bCs/>
+        </w:rPr>
+        <w:tab/>
+      </w:r>
+      <w:r>
+        <w:rPr>
+          <w:bCs/>
+        </w:rPr>
+        <w:t xml:space="preserve">Este método </w:t>
+      </w:r>
+      <w:r>
+        <w:rPr>
+          <w:bCs/>
+        </w:rPr>
+        <w:t>serve para registar um</w:t>
+      </w:r>
+      <w:r>
+        <w:rPr>
+          <w:bCs/>
+        </w:rPr>
+        <w:t xml:space="preserve">a nova reparação </w:t>
+      </w:r>
+      <w:r>
+        <w:rPr>
+          <w:bCs/>
+        </w:rPr>
+        <w:t>na plataforma e apenas pode ser executado p</w:t>
+      </w:r>
+      <w:r>
+        <w:rPr>
+          <w:bCs/>
+        </w:rPr>
+        <w:t>or um colaborador</w:t>
+      </w:r>
+      <w:r>
+        <w:rPr>
+          <w:bCs/>
+        </w:rPr>
+        <w:t>.</w:t>
+      </w:r>
+    </w:p>
+    <w:p>
+      <w:pPr>
+        <w:ind w:firstLine="0"/>
+        <w:rPr>
+          <w:b/>
+          <w:bCs/>
+        </w:rPr>
+      </w:pPr>
+    </w:p>
+    <w:p>
+      <w:pPr>
+        <w:rPr>
+          <w:b/>
+          <w:bCs/>
+        </w:rPr>
+      </w:pPr>
+      <w:r>
+        <w:rPr>
+          <w:b/>
+          <w:bCs/>
+        </w:rPr>
+        <w:drawing>
+          <wp:inline distT="0" distB="0" distL="0" distR="0" wp14:anchorId="11964C2F" wp14:editId="600359C6">
+            <wp:extent cx="5971540" cy="405765"/>
+            <wp:effectExtent l="0" t="0" r="0" b="0"/>
+            <wp:docPr id="43" name="Imagem 43"/>
+            <wp:cNvGraphicFramePr>
+              <a:graphicFrameLocks xmlns:a="http://schemas.openxmlformats.org/drawingml/2006/main" noChangeAspect="1"/>
+            </wp:cNvGraphicFramePr>
+            <a:graphic xmlns:a="http://schemas.openxmlformats.org/drawingml/2006/main">
+              <a:graphicData uri="http://schemas.openxmlformats.org/drawingml/2006/picture">
+                <pic:pic xmlns:pic="http://schemas.openxmlformats.org/drawingml/2006/picture">
+                  <pic:nvPicPr>
+                    <pic:cNvPr id="1" name=""/>
+                    <pic:cNvPicPr/>
+                  </pic:nvPicPr>
+                  <pic:blipFill>
+                    <a:blip r:embed="rId70"/>
+                    <a:stretch>
+                      <a:fillRect/>
+                    </a:stretch>
+                  </pic:blipFill>
+                  <pic:spPr>
+                    <a:xfrm>
+                      <a:off x="0" y="0"/>
+                      <a:ext cx="5971540" cy="405765"/>
+                    </a:xfrm>
+                    <a:prstGeom prst="rect">
+                      <a:avLst/>
+                    </a:prstGeom>
+                  </pic:spPr>
+                </pic:pic>
+              </a:graphicData>
+            </a:graphic>
+          </wp:inline>
+        </w:drawing>
+      </w:r>
+    </w:p>
+    <w:p>
+      <w:pPr>
+        <w:ind w:firstLine="0"/>
+      </w:pPr>
+    </w:p>
+    <w:p>
+      <w:r>
+        <w:rPr>
+          <w:b/>
+          <w:bCs/>
+        </w:rPr>
+        <w:t>URL:</w:t>
+      </w:r>
+      <w:r>
+        <w:t xml:space="preserve"> </w:t>
+      </w:r>
+      <w:proofErr w:type="spellStart"/>
+      <w:r>
+        <w:t>curl</w:t>
+      </w:r>
+      <w:proofErr w:type="spellEnd"/>
+      <w:r>
+        <w:t xml:space="preserve"> -X POST -F "</w:t>
+      </w:r>
+      <w:proofErr w:type="spellStart"/>
+      <w:r>
+        <w:t>kilometers</w:t>
+      </w:r>
+      <w:proofErr w:type="spellEnd"/>
+      <w:r>
+        <w:t>=400000" -F "</w:t>
+      </w:r>
+      <w:proofErr w:type="spellStart"/>
+      <w:r>
+        <w:t>repairdate</w:t>
+      </w:r>
+      <w:proofErr w:type="spellEnd"/>
+      <w:r>
+        <w:t>=2022-02-12" -F "</w:t>
+      </w:r>
+      <w:proofErr w:type="spellStart"/>
+      <w:r>
+        <w:t>repairdescription</w:t>
+      </w:r>
+      <w:proofErr w:type="spellEnd"/>
+      <w:r>
+        <w:t>=</w:t>
+      </w:r>
+      <w:proofErr w:type="spellStart"/>
+      <w:r>
+        <w:t>Repara</w:t>
+      </w:r>
+      <w:r>
+        <w:t>ca</w:t>
+      </w:r>
+      <w:r>
+        <w:t>o</w:t>
+      </w:r>
+      <w:proofErr w:type="spellEnd"/>
+      <w:r>
+        <w:t xml:space="preserve"> de teste" -F "</w:t>
+      </w:r>
+      <w:proofErr w:type="spellStart"/>
+      <w:r>
+        <w:t>state</w:t>
+      </w:r>
+      <w:proofErr w:type="spellEnd"/>
+      <w:r>
+        <w:t>=</w:t>
+      </w:r>
+      <w:proofErr w:type="spellStart"/>
+      <w:r>
+        <w:t>Under</w:t>
+      </w:r>
+      <w:proofErr w:type="spellEnd"/>
+      <w:r>
+        <w:t xml:space="preserve"> </w:t>
+      </w:r>
+      <w:proofErr w:type="spellStart"/>
+      <w:r>
+        <w:t>Repair</w:t>
+      </w:r>
+      <w:proofErr w:type="spellEnd"/>
+      <w:r>
+        <w:t>" -F "</w:t>
+      </w:r>
+      <w:proofErr w:type="spellStart"/>
+      <w:r>
+        <w:t>repairtype</w:t>
+      </w:r>
+      <w:proofErr w:type="spellEnd"/>
+      <w:r>
+        <w:t>=</w:t>
+      </w:r>
+      <w:proofErr w:type="spellStart"/>
+      <w:r>
+        <w:t>engine</w:t>
+      </w:r>
+      <w:proofErr w:type="spellEnd"/>
+      <w:r>
+        <w:t>" -F "</w:t>
+      </w:r>
+      <w:proofErr w:type="spellStart"/>
+      <w:r>
+        <w:t>carId</w:t>
+      </w:r>
+      <w:proofErr w:type="spellEnd"/>
+      <w:r>
+        <w:t xml:space="preserve">=40" </w:t>
+      </w:r>
+      <w:hyperlink r:id="rId71" w:history="1">
+        <w:r>
+          <w:rPr>
+            <w:rStyle w:val="Hiperligao"/>
+          </w:rPr>
+          <w:t>http://127.0.0.1:80</w:t>
+        </w:r>
+        <w:r>
+          <w:rPr>
+            <w:rStyle w:val="Hiperligao"/>
+          </w:rPr>
+          <w:t>0</w:t>
+        </w:r>
+        <w:r>
+          <w:rPr>
+            <w:rStyle w:val="Hiperligao"/>
+          </w:rPr>
+          <w:t>0/api/repairs/post?access-token=hg95zPz_0_IKUJVLRnf07jwT7cgE_ad2</w:t>
+        </w:r>
+      </w:hyperlink>
+    </w:p>
+    <w:p/>
+    <w:p/>
+    <w:p>
+      <w:pPr>
+        <w:ind w:firstLine="0"/>
+        <w:rPr>
+          <w:b/>
+          <w:bCs/>
+        </w:rPr>
+      </w:pPr>
+      <w:r>
+        <w:rPr>
+          <w:b/>
+          <w:bCs/>
+        </w:rPr>
+        <w:t>Método PUT</w:t>
+      </w:r>
+    </w:p>
+    <w:p>
+      <w:r>
+        <w:rPr>
+          <w:bCs/>
+        </w:rPr>
+        <w:t xml:space="preserve">Este método </w:t>
+      </w:r>
+      <w:r>
+        <w:rPr>
+          <w:bCs/>
+        </w:rPr>
+        <w:t xml:space="preserve">serve para </w:t>
+      </w:r>
+      <w:r>
+        <w:rPr>
+          <w:bCs/>
+        </w:rPr>
+        <w:t>alterar</w:t>
+      </w:r>
+      <w:r>
+        <w:rPr>
+          <w:bCs/>
+        </w:rPr>
+        <w:t xml:space="preserve"> uma reparação na plataforma e apenas pode ser executado p</w:t>
+      </w:r>
+      <w:r>
+        <w:rPr>
+          <w:bCs/>
+        </w:rPr>
+        <w:t>elo</w:t>
+      </w:r>
+      <w:r>
+        <w:rPr>
+          <w:bCs/>
+        </w:rPr>
+        <w:t xml:space="preserve"> colaborador</w:t>
+      </w:r>
+      <w:r>
+        <w:rPr>
+          <w:bCs/>
+        </w:rPr>
+        <w:t xml:space="preserve"> que a criou</w:t>
+      </w:r>
+      <w:r>
+        <w:rPr>
+          <w:bCs/>
+        </w:rPr>
+        <w:t>.</w:t>
+      </w:r>
+    </w:p>
+    <w:p>
+      <w:r>
+        <w:drawing>
+          <wp:inline distT="0" distB="0" distL="0" distR="0" wp14:anchorId="22002D14" wp14:editId="1F272AEC">
+            <wp:extent cx="5971540" cy="308610"/>
+            <wp:effectExtent l="0" t="0" r="0" b="0"/>
+            <wp:docPr id="47" name="Imagem 47"/>
+            <wp:cNvGraphicFramePr>
+              <a:graphicFrameLocks xmlns:a="http://schemas.openxmlformats.org/drawingml/2006/main" noChangeAspect="1"/>
+            </wp:cNvGraphicFramePr>
+            <a:graphic xmlns:a="http://schemas.openxmlformats.org/drawingml/2006/main">
+              <a:graphicData uri="http://schemas.openxmlformats.org/drawingml/2006/picture">
+                <pic:pic xmlns:pic="http://schemas.openxmlformats.org/drawingml/2006/picture">
+                  <pic:nvPicPr>
+                    <pic:cNvPr id="1" name=""/>
+                    <pic:cNvPicPr/>
+                  </pic:nvPicPr>
+                  <pic:blipFill>
+                    <a:blip r:embed="rId72"/>
+                    <a:stretch>
+                      <a:fillRect/>
+                    </a:stretch>
+                  </pic:blipFill>
+                  <pic:spPr>
+                    <a:xfrm>
+                      <a:off x="0" y="0"/>
+                      <a:ext cx="5971540" cy="308610"/>
+                    </a:xfrm>
+                    <a:prstGeom prst="rect">
+                      <a:avLst/>
+                    </a:prstGeom>
+                  </pic:spPr>
+                </pic:pic>
+              </a:graphicData>
+            </a:graphic>
+          </wp:inline>
+        </w:drawing>
+      </w:r>
+    </w:p>
+    <w:p/>
+    <w:p>
+      <w:r>
+        <w:rPr>
+          <w:b/>
+          <w:bCs/>
+        </w:rPr>
+        <w:t>URL:</w:t>
+      </w:r>
+      <w:r>
+        <w:rPr>
+          <w:b/>
+          <w:bCs/>
+        </w:rPr>
+        <w:t xml:space="preserve"> </w:t>
+      </w:r>
+      <w:proofErr w:type="spellStart"/>
+      <w:r>
+        <w:t>curl</w:t>
+      </w:r>
+      <w:proofErr w:type="spellEnd"/>
+      <w:r>
+        <w:t xml:space="preserve"> -X PUT -d "</w:t>
+      </w:r>
+      <w:proofErr w:type="spellStart"/>
+      <w:r>
+        <w:t>repairdescription</w:t>
+      </w:r>
+      <w:proofErr w:type="spellEnd"/>
+      <w:r>
+        <w:t>=</w:t>
+      </w:r>
+      <w:proofErr w:type="spellStart"/>
+      <w:r>
+        <w:t>Reparacao</w:t>
+      </w:r>
+      <w:proofErr w:type="spellEnd"/>
+      <w:r>
+        <w:t xml:space="preserve"> Alterada" </w:t>
+      </w:r>
+      <w:hyperlink r:id="rId73" w:history="1">
+        <w:r>
+          <w:rPr>
+            <w:rStyle w:val="Hiperligao"/>
+          </w:rPr>
+          <w:t>http://127.0.0.1:8000/api/repairs/put/26?access-token</w:t>
+        </w:r>
+        <w:r>
+          <w:rPr>
+            <w:rStyle w:val="Hiperligao"/>
+          </w:rPr>
+          <w:t>=</w:t>
+        </w:r>
+        <w:r>
+          <w:rPr>
+            <w:rStyle w:val="Hiperligao"/>
+          </w:rPr>
+          <w:t>hg95zPz_0_IKUJVLRnf07jwT7cgE_ad2</w:t>
+        </w:r>
+      </w:hyperlink>
+    </w:p>
+    <w:p/>
+    <w:p/>
+    <w:p>
+      <w:pPr>
+        <w:ind w:firstLine="0"/>
+        <w:rPr>
+          <w:b/>
+          <w:bCs/>
+        </w:rPr>
+      </w:pPr>
+      <w:r>
+        <w:rPr>
+          <w:b/>
+          <w:bCs/>
+        </w:rPr>
+        <w:t xml:space="preserve">Método </w:t>
+      </w:r>
+      <w:proofErr w:type="spellStart"/>
+      <w:r>
+        <w:rPr>
+          <w:b/>
+          <w:bCs/>
+        </w:rPr>
+        <w:t>Deleted</w:t>
+      </w:r>
+      <w:proofErr w:type="spellEnd"/>
+    </w:p>
+    <w:p>
+      <w:r>
+        <w:rPr>
+          <w:bCs/>
+        </w:rPr>
+        <w:t xml:space="preserve">Este método </w:t>
+      </w:r>
+      <w:r>
+        <w:rPr>
+          <w:bCs/>
+        </w:rPr>
+        <w:t xml:space="preserve">serve para </w:t>
+      </w:r>
+      <w:r>
+        <w:rPr>
+          <w:bCs/>
+        </w:rPr>
+        <w:t>apagar</w:t>
+      </w:r>
+      <w:r>
+        <w:rPr>
+          <w:bCs/>
+        </w:rPr>
+        <w:t xml:space="preserve"> uma reparação na plataforma e apenas pode ser executado pelo colaborador que a criou.</w:t>
+      </w:r>
+    </w:p>
+    <w:p>
+      <w:r>
+        <w:drawing>
+          <wp:inline distT="0" distB="0" distL="0" distR="0" wp14:anchorId="2F8E34BC" wp14:editId="2E923804">
+            <wp:extent cx="5971540" cy="336550"/>
+            <wp:effectExtent l="0" t="0" r="0" b="6350"/>
+            <wp:docPr id="48" name="Imagem 48"/>
+            <wp:cNvGraphicFramePr>
+              <a:graphicFrameLocks xmlns:a="http://schemas.openxmlformats.org/drawingml/2006/main" noChangeAspect="1"/>
+            </wp:cNvGraphicFramePr>
+            <a:graphic xmlns:a="http://schemas.openxmlformats.org/drawingml/2006/main">
+              <a:graphicData uri="http://schemas.openxmlformats.org/drawingml/2006/picture">
+                <pic:pic xmlns:pic="http://schemas.openxmlformats.org/drawingml/2006/picture">
+                  <pic:nvPicPr>
+                    <pic:cNvPr id="1" name=""/>
+                    <pic:cNvPicPr/>
+                  </pic:nvPicPr>
+                  <pic:blipFill>
+                    <a:blip r:embed="rId74"/>
+                    <a:stretch>
+                      <a:fillRect/>
+                    </a:stretch>
+                  </pic:blipFill>
+                  <pic:spPr>
+                    <a:xfrm>
+                      <a:off x="0" y="0"/>
+                      <a:ext cx="5971540" cy="336550"/>
+                    </a:xfrm>
+                    <a:prstGeom prst="rect">
+                      <a:avLst/>
+                    </a:prstGeom>
+                  </pic:spPr>
+                </pic:pic>
+              </a:graphicData>
+            </a:graphic>
+          </wp:inline>
+        </w:drawing>
+      </w:r>
+    </w:p>
+    <w:p/>
+    <w:p>
+      <w:r>
+        <w:rPr>
+          <w:b/>
+          <w:bCs/>
+        </w:rPr>
+        <w:t>URL:</w:t>
+      </w:r>
+      <w:r>
+        <w:t xml:space="preserve"> </w:t>
+      </w:r>
+      <w:proofErr w:type="spellStart"/>
+      <w:r>
+        <w:t>curl</w:t>
+      </w:r>
+      <w:proofErr w:type="spellEnd"/>
+      <w:r>
+        <w:t xml:space="preserve"> -X DELETE </w:t>
+      </w:r>
+      <w:hyperlink r:id="rId75" w:history="1">
+        <w:r>
+          <w:rPr>
+            <w:rStyle w:val="Hiperligao"/>
+          </w:rPr>
+          <w:t>http://127.0.0.1:8000/api/repairs/deleted/26?access-token=hg95zPz_0_IKUJVLRnf07jwT7cgE_ad2</w:t>
+        </w:r>
+      </w:hyperlink>
+    </w:p>
+    <w:p>
+      <w:pPr>
         <w:rPr>
           <w:bCs/>
         </w:rPr>
@@ -8204,12 +8683,14 @@
       </w:pPr>
       <w:bookmarkStart w:id="30" w:name="_Toc90820662"/>
       <w:bookmarkStart w:id="31" w:name="_Toc91760881"/>
+      <w:proofErr w:type="spellStart"/>
       <w:r>
         <w:lastRenderedPageBreak/>
         <w:t>Schedules</w:t>
       </w:r>
       <w:bookmarkEnd w:id="30"/>
       <w:bookmarkEnd w:id="31"/>
+      <w:proofErr w:type="spellEnd"/>
     </w:p>
     <w:p>
       <w:pPr>
@@ -8290,7 +8771,7 @@
                     </pic:cNvPicPr>
                   </pic:nvPicPr>
                   <pic:blipFill>
-                    <a:blip r:embed="rId70">
+                    <a:blip r:embed="rId76">
                       <a:extLst>
                         <a:ext uri="{28A0092B-C50C-407E-A947-70E740481C1C}">
                           <a14:useLocalDpi xmlns:a14="http://schemas.microsoft.com/office/drawing/2010/main" val="0"/>
@@ -8342,7 +8823,7 @@
         </w:rPr>
         <w:t xml:space="preserve">curl </w:t>
       </w:r>
-      <w:hyperlink r:id="rId71" w:history="1">
+      <w:hyperlink r:id="rId77" w:history="1">
         <w:r>
           <w:rPr>
             <w:rStyle w:val="Hiperligao"/>
@@ -8420,7 +8901,7 @@
                     </pic:cNvPicPr>
                   </pic:nvPicPr>
                   <pic:blipFill>
-                    <a:blip r:embed="rId72">
+                    <a:blip r:embed="rId78">
                       <a:extLst>
                         <a:ext uri="{28A0092B-C50C-407E-A947-70E740481C1C}">
                           <a14:useLocalDpi xmlns:a14="http://schemas.microsoft.com/office/drawing/2010/main" val="0"/>
@@ -8473,7 +8954,7 @@
         </w:rPr>
         <w:t xml:space="preserve"> curl </w:t>
       </w:r>
-      <w:hyperlink r:id="rId73" w:history="1">
+      <w:hyperlink r:id="rId79" w:history="1">
         <w:r>
           <w:rPr>
             <w:rStyle w:val="Hiperligao"/>
@@ -8636,7 +9117,7 @@
                     </pic:cNvPicPr>
                   </pic:nvPicPr>
                   <pic:blipFill>
-                    <a:blip r:embed="rId74">
+                    <a:blip r:embed="rId80">
                       <a:extLst>
                         <a:ext uri="{28A0092B-C50C-407E-A947-70E740481C1C}">
                           <a14:useLocalDpi xmlns:a14="http://schemas.microsoft.com/office/drawing/2010/main" val="0"/>
@@ -8695,7 +9176,7 @@
         </w:rPr>
         <w:t xml:space="preserve">curl -X POST -F "schedulingdate=2022-01-02 15:00:00" -F "repairdescription=teste" -F "repairtype=Pneus" -F "carId=66" -F "companyId=1" </w:t>
       </w:r>
-      <w:hyperlink r:id="rId75" w:history="1">
+      <w:hyperlink r:id="rId81" w:history="1">
         <w:r>
           <w:rPr>
             <w:rStyle w:val="Hiperligao"/>
@@ -8823,7 +9304,7 @@
                     </pic:cNvPicPr>
                   </pic:nvPicPr>
                   <pic:blipFill>
-                    <a:blip r:embed="rId76">
+                    <a:blip r:embed="rId82">
                       <a:extLst>
                         <a:ext uri="{28A0092B-C50C-407E-A947-70E740481C1C}">
                           <a14:useLocalDpi xmlns:a14="http://schemas.microsoft.com/office/drawing/2010/main" val="0"/>
@@ -8884,7 +9365,7 @@
       <w:r>
         <w:t xml:space="preserve">curl -X DELETE </w:t>
       </w:r>
-      <w:hyperlink r:id="rId77" w:history="1">
+      <w:hyperlink r:id="rId83" w:history="1">
         <w:r>
           <w:rPr>
             <w:rStyle w:val="Hiperligao"/>
@@ -8996,7 +9477,7 @@
                     </pic:cNvPicPr>
                   </pic:nvPicPr>
                   <pic:blipFill>
-                    <a:blip r:embed="rId78">
+                    <a:blip r:embed="rId84">
                       <a:extLst>
                         <a:ext uri="{28A0092B-C50C-407E-A947-70E740481C1C}">
                           <a14:useLocalDpi xmlns:a14="http://schemas.microsoft.com/office/drawing/2010/main" val="0"/>
@@ -9053,7 +9534,7 @@
       <w:r>
         <w:t xml:space="preserve">curl -X DELETE </w:t>
       </w:r>
-      <w:hyperlink r:id="rId79" w:history="1">
+      <w:hyperlink r:id="rId85" w:history="1">
         <w:r>
           <w:rPr>
             <w:rStyle w:val="Hiperligao"/>
@@ -9173,7 +9654,7 @@
                     </pic:cNvPicPr>
                   </pic:nvPicPr>
                   <pic:blipFill>
-                    <a:blip r:embed="rId80" cstate="print">
+                    <a:blip r:embed="rId86" cstate="print">
                       <a:extLst>
                         <a:ext uri="{28A0092B-C50C-407E-A947-70E740481C1C}">
                           <a14:useLocalDpi xmlns:a14="http://schemas.microsoft.com/office/drawing/2010/main" val="0"/>
@@ -9245,7 +9726,7 @@
         </w:rPr>
         <w:t xml:space="preserve">curl -X PUT -d "schedulingdate=2022-10-10 14:00:00" -d "repairdescription=Maintenance" -d "repairtype=Manuntencao" -d "carId=2" </w:t>
       </w:r>
-      <w:hyperlink r:id="rId81" w:history="1">
+      <w:hyperlink r:id="rId87" w:history="1">
         <w:r>
           <w:rPr>
             <w:rStyle w:val="Hiperligao"/>
@@ -9366,7 +9847,7 @@
                     </pic:cNvPicPr>
                   </pic:nvPicPr>
                   <pic:blipFill>
-                    <a:blip r:embed="rId82" cstate="print">
+                    <a:blip r:embed="rId88" cstate="print">
                       <a:extLst>
                         <a:ext uri="{28A0092B-C50C-407E-A947-70E740481C1C}">
                           <a14:useLocalDpi xmlns:a14="http://schemas.microsoft.com/office/drawing/2010/main" val="0"/>
@@ -9427,7 +9908,7 @@
       <w:r>
         <w:t xml:space="preserve">curl -X PUT -d "schedulingdate=2022-10-10 14:00:00" -d "state=Accepted" </w:t>
       </w:r>
-      <w:hyperlink r:id="rId83" w:history="1">
+      <w:hyperlink r:id="rId89" w:history="1">
         <w:r>
           <w:rPr>
             <w:rStyle w:val="Hiperligao"/>
@@ -9540,7 +10021,7 @@
                     </pic:cNvPicPr>
                   </pic:nvPicPr>
                   <pic:blipFill>
-                    <a:blip r:embed="rId84" cstate="print">
+                    <a:blip r:embed="rId90" cstate="print">
                       <a:extLst>
                         <a:ext uri="{28A0092B-C50C-407E-A947-70E740481C1C}">
                           <a14:useLocalDpi xmlns:a14="http://schemas.microsoft.com/office/drawing/2010/main" val="0"/>
@@ -9593,7 +10074,7 @@
         </w:rPr>
         <w:t xml:space="preserve"> curl -X POST -F "username=goncalo12345678" -F "password=12345678" -F "nif=123123000" -F "email=goncalo12345678@hotmail.com" -F "phonenumber=912123098" -F "birsthday=2001-10-04" </w:t>
       </w:r>
-      <w:hyperlink r:id="rId85" w:history="1">
+      <w:hyperlink r:id="rId91" w:history="1">
         <w:r>
           <w:rPr>
             <w:rStyle w:val="Hiperligao"/>
@@ -9709,7 +10190,7 @@
                     <pic:cNvPicPr/>
                   </pic:nvPicPr>
                   <pic:blipFill>
-                    <a:blip r:embed="rId86"/>
+                    <a:blip r:embed="rId92"/>
                     <a:stretch>
                       <a:fillRect/>
                     </a:stretch>
@@ -9747,7 +10228,7 @@
       <w:r>
         <w:t xml:space="preserve">curl </w:t>
       </w:r>
-      <w:hyperlink r:id="rId87" w:history="1">
+      <w:hyperlink r:id="rId93" w:history="1">
         <w:r>
           <w:rPr>
             <w:rStyle w:val="Hiperligao"/>
@@ -9807,7 +10288,7 @@
                     <pic:cNvPicPr/>
                   </pic:nvPicPr>
                   <pic:blipFill>
-                    <a:blip r:embed="rId88"/>
+                    <a:blip r:embed="rId94"/>
                     <a:stretch>
                       <a:fillRect/>
                     </a:stretch>
@@ -9854,7 +10335,7 @@
         </w:rPr>
         <w:t xml:space="preserve"> curl </w:t>
       </w:r>
-      <w:hyperlink r:id="rId89" w:history="1">
+      <w:hyperlink r:id="rId95" w:history="1">
         <w:r>
           <w:rPr>
             <w:rStyle w:val="Hiperligao"/>
@@ -9986,7 +10467,7 @@
                     <pic:cNvPicPr/>
                   </pic:nvPicPr>
                   <pic:blipFill>
-                    <a:blip r:embed="rId90"/>
+                    <a:blip r:embed="rId96"/>
                     <a:stretch>
                       <a:fillRect/>
                     </a:stretch>
@@ -10027,7 +10508,7 @@
         </w:rPr>
         <w:t xml:space="preserve">curl </w:t>
       </w:r>
-      <w:hyperlink r:id="rId91" w:history="1">
+      <w:hyperlink r:id="rId97" w:history="1">
         <w:r>
           <w:rPr>
             <w:rStyle w:val="Hiperligao"/>
@@ -10195,7 +10676,7 @@
                     </pic:cNvPicPr>
                   </pic:nvPicPr>
                   <pic:blipFill>
-                    <a:blip r:embed="rId92" cstate="print">
+                    <a:blip r:embed="rId98" cstate="print">
                       <a:extLst>
                         <a:ext uri="{28A0092B-C50C-407E-A947-70E740481C1C}">
                           <a14:useLocalDpi xmlns:a14="http://schemas.microsoft.com/office/drawing/2010/main" val="0"/>
@@ -10264,7 +10745,7 @@
         </w:rPr>
         <w:t xml:space="preserve">curl -X DELETE </w:t>
       </w:r>
-      <w:hyperlink r:id="rId93" w:history="1">
+      <w:hyperlink r:id="rId99" w:history="1">
         <w:r>
           <w:rPr>
             <w:rStyle w:val="Hiperligao"/>
@@ -10439,7 +10920,7 @@
                     </pic:cNvPicPr>
                   </pic:nvPicPr>
                   <pic:blipFill>
-                    <a:blip r:embed="rId94" cstate="print">
+                    <a:blip r:embed="rId100" cstate="print">
                       <a:extLst>
                         <a:ext uri="{28A0092B-C50C-407E-A947-70E740481C1C}">
                           <a14:useLocalDpi xmlns:a14="http://schemas.microsoft.com/office/drawing/2010/main" val="0"/>
@@ -10501,7 +10982,7 @@
         </w:rPr>
         <w:t xml:space="preserve">curl -X PUT -d "email=goncalo1234@gmail.pt" -d "password=12345678" </w:t>
       </w:r>
-      <w:hyperlink r:id="rId95" w:history="1">
+      <w:hyperlink r:id="rId101" w:history="1">
         <w:r>
           <w:rPr>
             <w:rStyle w:val="Hiperligao"/>
@@ -10608,7 +11089,7 @@
         </w:rPr>
         <w:t xml:space="preserve">curl -X PUT -d "email=goncalo1234@gmail.pt" -d "password=12345678" </w:t>
       </w:r>
-      <w:hyperlink r:id="rId96" w:history="1">
+      <w:hyperlink r:id="rId102" w:history="1">
         <w:r>
           <w:rPr>
             <w:rStyle w:val="Hiperligao"/>
@@ -10706,7 +11187,7 @@
       <w:r>
         <w:t xml:space="preserve">curl -X PUT -d "schedulingdate=2022-10-10 14:00:00" -d "state=Accepted" </w:t>
       </w:r>
-      <w:hyperlink r:id="rId97" w:history="1">
+      <w:hyperlink r:id="rId103" w:history="1">
         <w:r>
           <w:rPr>
             <w:rStyle w:val="Hiperligao"/>
@@ -10747,25 +11228,7 @@
         <w:t xml:space="preserve">A zona a </w:t>
       </w:r>
       <w:r>
-        <w:t xml:space="preserve">negrito do URL deve ser alterada para um novo </w:t>
-      </w:r>
-      <w:r>
-        <w:t>ID</w:t>
-      </w:r>
-      <w:r>
-        <w:t xml:space="preserve">, salvo se, esse </w:t>
-      </w:r>
-      <w:r>
-        <w:t>ID</w:t>
-      </w:r>
-      <w:r>
-        <w:t xml:space="preserve"> estiver associado a um </w:t>
-      </w:r>
-      <w:r>
-        <w:t>objeto desse tipo</w:t>
-      </w:r>
-      <w:r>
-        <w:t xml:space="preserve"> já registado na base de dados.</w:t>
+        <w:t>negrito do URL deve ser alterada para um novo ID, salvo se, esse ID estiver associado a um objeto desse tipo já registado na base de dados.</w:t>
       </w:r>
     </w:p>
     <w:p>
@@ -11214,7 +11677,7 @@
             </mc:Choice>
             <mc:Fallback>
               <w:pict>
-                <v:rect w14:anchorId="2C4F6764" id="Retângulo 11" o:spid="_x0000_s1026" style="position:absolute;left:0;text-align:left;margin-left:6.1pt;margin-top:0;width:57.3pt;height:25.95pt;z-index:251658240;visibility:visible;mso-wrap-style:square;mso-width-percent:800;mso-height-percent:0;mso-wrap-distance-left:9pt;mso-wrap-distance-top:0;mso-wrap-distance-right:9pt;mso-wrap-distance-bottom:0;mso-position-horizontal:right;mso-position-horizontal-relative:right-margin-area;mso-position-vertical:center;mso-position-vertical-relative:margin;mso-width-percent:800;mso-height-percent:0;mso-width-relative:right-margin-area;mso-height-relative:page;v-text-anchor:top" o:gfxdata="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" o:allowincell="f" stroked="f">
+                <v:rect w14:anchorId="2C4F6764" id="Retângulo 11" o:spid="_x0000_s1026" style="position:absolute;left:0;text-align:left;margin-left:6.1pt;margin-top:0;width:57.3pt;height:25.95pt;z-index:251658240;visibility:visible;mso-wrap-style:square;mso-width-percent:800;mso-height-percent:0;mso-wrap-distance-left:9pt;mso-wrap-distance-top:0;mso-wrap-distance-right:9pt;mso-wrap-distance-bottom:0;mso-position-horizontal:right;mso-position-horizontal-relative:right-margin-area;mso-position-vertical:center;mso-position-vertical-relative:margin;mso-width-percent:800;mso-height-percent:0;mso-width-relative:right-margin-area;mso-height-relative:page;v-text-anchor:top" o:gfxdata="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" o:allowincell="f" stroked="f">
                   <v:textbox>
                     <w:txbxContent>
                       <w:p>
@@ -13122,7 +13585,7 @@
   <w:style w:type="paragraph" w:default="1" w:styleId="Normal">
     <w:name w:val="Normal"/>
     <w:qFormat/>
-    <w:rsid w:val="00297F73"/>
+    <w:rsid w:val="00AB4D4F"/>
     <w:pPr>
       <w:spacing w:after="120" w:line="240" w:lineRule="auto"/>
       <w:ind w:firstLine="567"/>
@@ -13374,7 +13837,6 @@
   <w:style w:type="character" w:default="1" w:styleId="Tipodeletrapredefinidodopargrafo">
     <w:name w:val="Default Paragraph Font"/>
     <w:uiPriority w:val="1"/>
-    <w:semiHidden/>
     <w:unhideWhenUsed/>
   </w:style>
   <w:style w:type="table" w:default="1" w:styleId="Tabelanormal">
@@ -14563,6 +15025,18 @@
       <w:lang w:eastAsia="pt-PT"/>
     </w:rPr>
   </w:style>
+  <w:style w:type="character" w:styleId="Hiperligaovisitada">
+    <w:name w:val="FollowedHyperlink"/>
+    <w:basedOn w:val="Tipodeletrapredefinidodopargrafo"/>
+    <w:uiPriority w:val="99"/>
+    <w:semiHidden/>
+    <w:unhideWhenUsed/>
+    <w:rsid w:val="00B62CA8"/>
+    <w:rPr>
+      <w:color w:val="954F72" w:themeColor="followedHyperlink"/>
+      <w:u w:val="single"/>
+    </w:rPr>
+  </w:style>
 </w:styles>
 </file>
 
@@ -14862,6 +15336,10 @@
 </file>
 
 <file path=customXml/item1.xml><?xml version="1.0" encoding="utf-8"?>
+<b:Sources xmlns:b="http://schemas.openxmlformats.org/officeDocument/2006/bibliography" xmlns="http://schemas.openxmlformats.org/officeDocument/2006/bibliography" SelectedStyle="/APASixthEditionOfficeOnline.xsl" StyleName="APA" Version="6"/>
+</file>
+
+<file path=customXml/item2.xml><?xml version="1.0" encoding="utf-8"?>
 <ct:contentTypeSchema xmlns:ct="http://schemas.microsoft.com/office/2006/metadata/contentType" xmlns:ma="http://schemas.microsoft.com/office/2006/metadata/properties/metaAttributes" ct:_="" ma:_="" ma:contentTypeName="Documento" ma:contentTypeID="0x01010083D49F6BAABB9146ADD795FE9E41E9AB" ma:contentTypeVersion="7" ma:contentTypeDescription="Criar um novo documento." ma:contentTypeScope="" ma:versionID="8570e2e4348453eec5ba9753cf80dcd8">
   <xsd:schema xmlns:xsd="http://www.w3.org/2001/XMLSchema" xmlns:xs="http://www.w3.org/2001/XMLSchema" xmlns:p="http://schemas.microsoft.com/office/2006/metadata/properties" xmlns:ns2="95869c9e-2bf9-44ef-a2f6-804e125a656b" targetNamespace="http://schemas.microsoft.com/office/2006/metadata/properties" ma:root="true" ma:fieldsID="9d0c905cb7e20bdef9bafc65f4cea861" ns2:_="">
     <xsd:import namespace="95869c9e-2bf9-44ef-a2f6-804e125a656b"/>
@@ -15025,17 +15503,7 @@
 </ct:contentTypeSchema>
 </file>
 
-<file path=customXml/item2.xml><?xml version="1.0" encoding="utf-8"?>
-<p:properties xmlns:p="http://schemas.microsoft.com/office/2006/metadata/properties" xmlns:xsi="http://www.w3.org/2001/XMLSchema-instance" xmlns:pc="http://schemas.microsoft.com/office/infopath/2007/PartnerControls">
-  <documentManagement/>
-</p:properties>
-</file>
-
 <file path=customXml/item3.xml><?xml version="1.0" encoding="utf-8"?>
-<b:Sources xmlns:b="http://schemas.openxmlformats.org/officeDocument/2006/bibliography" xmlns="http://schemas.openxmlformats.org/officeDocument/2006/bibliography" SelectedStyle="/APASixthEditionOfficeOnline.xsl" StyleName="APA" Version="6"/>
-</file>
-
-<file path=customXml/item4.xml><?xml version="1.0" encoding="utf-8"?>
 <?mso-contentType ?>
 <FormTemplates xmlns="http://schemas.microsoft.com/sharepoint/v3/contenttype/forms">
   <Display>DocumentLibraryForm</Display>
@@ -15044,7 +15512,21 @@
 </FormTemplates>
 </file>
 
+<file path=customXml/item4.xml><?xml version="1.0" encoding="utf-8"?>
+<p:properties xmlns:p="http://schemas.microsoft.com/office/2006/metadata/properties" xmlns:xsi="http://www.w3.org/2001/XMLSchema-instance" xmlns:pc="http://schemas.microsoft.com/office/infopath/2007/PartnerControls">
+  <documentManagement/>
+</p:properties>
+</file>
+
 <file path=customXml/itemProps1.xml><?xml version="1.0" encoding="utf-8"?>
+<ds:datastoreItem xmlns:ds="http://schemas.openxmlformats.org/officeDocument/2006/customXml" ds:itemID="{5D1DCC3D-41BE-437F-B0A0-25CBF3BF3A93}">
+  <ds:schemaRefs>
+    <ds:schemaRef ds:uri="http://schemas.openxmlformats.org/officeDocument/2006/bibliography"/>
+  </ds:schemaRefs>
+</ds:datastoreItem>
+</file>
+
+<file path=customXml/itemProps2.xml><?xml version="1.0" encoding="utf-8"?>
 <ds:datastoreItem xmlns:ds="http://schemas.openxmlformats.org/officeDocument/2006/customXml" ds:itemID="{58C2F69E-6A7F-421E-8BE0-2CCD1271F63D}">
   <ds:schemaRefs>
     <ds:schemaRef ds:uri="http://schemas.microsoft.com/office/2006/metadata/contentType"/>
@@ -15062,27 +15544,19 @@
 </ds:datastoreItem>
 </file>
 
-<file path=customXml/itemProps2.xml><?xml version="1.0" encoding="utf-8"?>
+<file path=customXml/itemProps3.xml><?xml version="1.0" encoding="utf-8"?>
+<ds:datastoreItem xmlns:ds="http://schemas.openxmlformats.org/officeDocument/2006/customXml" ds:itemID="{3049E901-D460-4040-BE52-BFB2CA5EF0CE}">
+  <ds:schemaRefs>
+    <ds:schemaRef ds:uri="http://schemas.microsoft.com/sharepoint/v3/contenttype/forms"/>
+  </ds:schemaRefs>
+</ds:datastoreItem>
+</file>
+
+<file path=customXml/itemProps4.xml><?xml version="1.0" encoding="utf-8"?>
 <ds:datastoreItem xmlns:ds="http://schemas.openxmlformats.org/officeDocument/2006/customXml" ds:itemID="{0D05F977-E0EB-4BDE-9CCC-35AE7F3468D1}">
   <ds:schemaRefs>
     <ds:schemaRef ds:uri="http://schemas.microsoft.com/office/2006/metadata/properties"/>
     <ds:schemaRef ds:uri="http://schemas.microsoft.com/office/infopath/2007/PartnerControls"/>
   </ds:schemaRefs>
 </ds:datastoreItem>
-</file>
-
-<file path=customXml/itemProps3.xml><?xml version="1.0" encoding="utf-8"?>
-<ds:datastoreItem xmlns:ds="http://schemas.openxmlformats.org/officeDocument/2006/customXml" ds:itemID="{5D1DCC3D-41BE-437F-B0A0-25CBF3BF3A93}">
-  <ds:schemaRefs>
-    <ds:schemaRef ds:uri="http://schemas.openxmlformats.org/officeDocument/2006/bibliography"/>
-  </ds:schemaRefs>
-</ds:datastoreItem>
-</file>
-
-<file path=customXml/itemProps4.xml><?xml version="1.0" encoding="utf-8"?>
-<ds:datastoreItem xmlns:ds="http://schemas.openxmlformats.org/officeDocument/2006/customXml" ds:itemID="{3049E901-D460-4040-BE52-BFB2CA5EF0CE}">
-  <ds:schemaRefs>
-    <ds:schemaRef ds:uri="http://schemas.microsoft.com/sharepoint/v3/contenttype/forms"/>
-  </ds:schemaRefs>
-</ds:datastoreItem>
 </file>
</xml_diff>

<commit_message>
fim da api repairs
</commit_message>
<xml_diff>
--- a/doc/Relatório_SIS_Grupo_ADG.docx
+++ b/doc/Relatório_SIS_Grupo_ADG.docx
@@ -3808,7 +3808,7 @@
         <w:t xml:space="preserve">Este método serve para </w:t>
       </w:r>
       <w:r>
-        <w:t>mostrar uma quantidade específica de dados, neste caso, todos os veículos até a um certo limite</w:t>
+        <w:t>mostrar uma quantidade específica de dados, neste caso, todos os veículos até um certo limite</w:t>
       </w:r>
       <w:r>
         <w:t xml:space="preserve"> definido pelo utilizador</w:t>
@@ -5852,7 +5852,7 @@
         <w:rPr>
           <w:bCs/>
         </w:rPr>
-        <w:t xml:space="preserve">Este método serve para obter uma lista até a um dado limite das empresas registadas na plataforma </w:t>
+        <w:t xml:space="preserve">Este método serve para obter uma lista até um dado limite das empresas registadas na plataforma </w:t>
       </w:r>
       <w:bookmarkStart w:id="13" w:name="_Hlk91516820"/>
       <w:r>
@@ -7030,7 +7030,7 @@
         <w:rPr>
           <w:bCs/>
         </w:rPr>
-        <w:t xml:space="preserve">Este método serve para obter uma lista até a um dado limite dos colaboradores registados na plataforma e apenas pode ser executado pelo administrador. </w:t>
+        <w:t xml:space="preserve">Este método serve para obter uma lista até um dado limite dos colaboradores registados na plataforma e apenas pode ser executado pelo administrador. </w:t>
       </w:r>
     </w:p>
     <w:p>
@@ -8078,19 +8078,7 @@
           <w:rPr>
             <w:rStyle w:val="Hiperligao"/>
           </w:rPr>
-          <w:t>http</w:t>
-        </w:r>
-        <w:r>
-          <w:rPr>
-            <w:rStyle w:val="Hiperligao"/>
-          </w:rPr>
-          <w:t>:</w:t>
-        </w:r>
-        <w:r>
-          <w:rPr>
-            <w:rStyle w:val="Hiperligao"/>
-          </w:rPr>
-          <w:t>//127.0.0.1:8000/api/repairs/repaircontributor?access-token=hg95zPz_0_IKUJVLRnf07jwT7cgE_ad2</w:t>
+          <w:t>http://127.0.0.1:8000/api/repairs/repaircontributor?access-token=hg95zPz_0_IKUJVLRnf07jwT7cgE_ad2</w:t>
         </w:r>
       </w:hyperlink>
     </w:p>
@@ -8159,19 +8147,7 @@
         <w:rPr>
           <w:bCs/>
         </w:rPr>
-        <w:t>serve para registar um</w:t>
-      </w:r>
-      <w:r>
-        <w:rPr>
-          <w:bCs/>
-        </w:rPr>
-        <w:t xml:space="preserve">a nova reparação </w:t>
-      </w:r>
-      <w:r>
-        <w:rPr>
-          <w:bCs/>
-        </w:rPr>
-        <w:t>na plataforma e apenas pode ser executado p</w:t>
+        <w:t>serve para registar uma nova reparação na plataforma e apenas pode ser executado p</w:t>
       </w:r>
       <w:r>
         <w:rPr>
@@ -8188,9 +8164,7 @@
     </w:p>
     <w:p>
       <w:pPr>
-        <w:ind w:firstLine="0"/>
-        <w:rPr>
-          <w:b/>
+        <w:rPr>
           <w:bCs/>
         </w:rPr>
       </w:pPr>
@@ -8208,10 +8182,10 @@
           <w:bCs/>
         </w:rPr>
         <w:drawing>
-          <wp:inline distT="0" distB="0" distL="0" distR="0" wp14:anchorId="11964C2F" wp14:editId="600359C6">
-            <wp:extent cx="5971540" cy="405765"/>
-            <wp:effectExtent l="0" t="0" r="0" b="0"/>
-            <wp:docPr id="43" name="Imagem 43"/>
+          <wp:inline distT="0" distB="0" distL="0" distR="0" wp14:anchorId="66E9BA81" wp14:editId="3110C1B8">
+            <wp:extent cx="5959859" cy="353290"/>
+            <wp:effectExtent l="0" t="0" r="3175" b="8890"/>
+            <wp:docPr id="49" name="Imagem 49"/>
             <wp:cNvGraphicFramePr>
               <a:graphicFrameLocks xmlns:a="http://schemas.openxmlformats.org/drawingml/2006/main" noChangeAspect="1"/>
             </wp:cNvGraphicFramePr>
@@ -8231,7 +8205,7 @@
                   <pic:spPr>
                     <a:xfrm>
                       <a:off x="0" y="0"/>
-                      <a:ext cx="5971540" cy="405765"/>
+                      <a:ext cx="6302265" cy="373587"/>
                     </a:xfrm>
                     <a:prstGeom prst="rect">
                       <a:avLst/>
@@ -8274,7 +8248,7 @@
       </w:r>
       <w:proofErr w:type="spellEnd"/>
       <w:r>
-        <w:t>=400000" -F "</w:t>
+        <w:t>=200000" -F "</w:t>
       </w:r>
       <w:proofErr w:type="spellStart"/>
       <w:r>
@@ -8282,7 +8256,7 @@
       </w:r>
       <w:proofErr w:type="spellEnd"/>
       <w:r>
-        <w:t>=2022-02-12" -F "</w:t>
+        <w:t>=2022-01-02" -F "</w:t>
       </w:r>
       <w:proofErr w:type="spellStart"/>
       <w:r>
@@ -8294,13 +8268,7 @@
       </w:r>
       <w:proofErr w:type="spellStart"/>
       <w:r>
-        <w:t>Repara</w:t>
-      </w:r>
-      <w:r>
-        <w:t>ca</w:t>
-      </w:r>
-      <w:r>
-        <w:t>o</w:t>
+        <w:t>Reparacao</w:t>
       </w:r>
       <w:proofErr w:type="spellEnd"/>
       <w:r>
@@ -8316,31 +8284,23 @@
       </w:r>
       <w:proofErr w:type="spellStart"/>
       <w:r>
-        <w:t>Under</w:t>
+        <w:t>Repaired</w:t>
       </w:r>
       <w:proofErr w:type="spellEnd"/>
       <w:r>
-        <w:t xml:space="preserve"> </w:t>
+        <w:t>" -F "</w:t>
       </w:r>
       <w:proofErr w:type="spellStart"/>
       <w:r>
-        <w:t>Repair</w:t>
+        <w:t>repairtype</w:t>
       </w:r>
       <w:proofErr w:type="spellEnd"/>
       <w:r>
-        <w:t>" -F "</w:t>
+        <w:t>=</w:t>
       </w:r>
       <w:proofErr w:type="spellStart"/>
       <w:r>
-        <w:t>repairtype</w:t>
-      </w:r>
-      <w:proofErr w:type="spellEnd"/>
-      <w:r>
-        <w:t>=</w:t>
-      </w:r>
-      <w:proofErr w:type="spellStart"/>
-      <w:r>
-        <w:t>engine</w:t>
+        <w:t>Maintenance</w:t>
       </w:r>
       <w:proofErr w:type="spellEnd"/>
       <w:r>
@@ -8359,19 +8319,7 @@
           <w:rPr>
             <w:rStyle w:val="Hiperligao"/>
           </w:rPr>
-          <w:t>http://127.0.0.1:80</w:t>
-        </w:r>
-        <w:r>
-          <w:rPr>
-            <w:rStyle w:val="Hiperligao"/>
-          </w:rPr>
-          <w:t>0</w:t>
-        </w:r>
-        <w:r>
-          <w:rPr>
-            <w:rStyle w:val="Hiperligao"/>
-          </w:rPr>
-          <w:t>0/api/repairs/post?access-token=hg95zPz_0_IKUJVLRnf07jwT7cgE_ad2</w:t>
+          <w:t>http://127.0.0.1:8000/api/repairs/post/?access-token=fvw_tLyV787AOWs0AfEEQEDkm8xmN9Fk</w:t>
         </w:r>
       </w:hyperlink>
     </w:p>
@@ -8394,6 +8342,11 @@
       </w:r>
     </w:p>
     <w:p>
+      <w:pPr>
+        <w:rPr>
+          <w:bCs/>
+        </w:rPr>
+      </w:pPr>
       <w:r>
         <w:rPr>
           <w:bCs/>
@@ -8404,50 +8357,18 @@
         <w:rPr>
           <w:bCs/>
         </w:rPr>
-        <w:t xml:space="preserve">serve para </w:t>
-      </w:r>
-      <w:r>
-        <w:rPr>
-          <w:bCs/>
-        </w:rPr>
-        <w:t>alterar</w:t>
-      </w:r>
-      <w:r>
-        <w:rPr>
-          <w:bCs/>
-        </w:rPr>
-        <w:t xml:space="preserve"> uma reparação na plataforma e apenas pode ser executado p</w:t>
-      </w:r>
-      <w:r>
-        <w:rPr>
-          <w:bCs/>
-        </w:rPr>
-        <w:t>elo</w:t>
-      </w:r>
-      <w:r>
-        <w:rPr>
-          <w:bCs/>
-        </w:rPr>
-        <w:t xml:space="preserve"> colaborador</w:t>
-      </w:r>
-      <w:r>
-        <w:rPr>
-          <w:bCs/>
-        </w:rPr>
-        <w:t xml:space="preserve"> que a criou</w:t>
-      </w:r>
-      <w:r>
-        <w:rPr>
-          <w:bCs/>
-        </w:rPr>
-        <w:t>.</w:t>
-      </w:r>
-    </w:p>
-    <w:p>
-      <w:r>
+        <w:t>serve para alterar uma reparação na plataforma e apenas pode ser executado pelo colaborador que a criou.</w:t>
+      </w:r>
+    </w:p>
+    <w:p/>
+    <w:p>
+      <w:r>
+        <w:rPr>
+          <w:noProof/>
+        </w:rPr>
         <w:drawing>
-          <wp:inline distT="0" distB="0" distL="0" distR="0" wp14:anchorId="22002D14" wp14:editId="1F272AEC">
-            <wp:extent cx="5971540" cy="308610"/>
+          <wp:inline distT="0" distB="0" distL="0" distR="0" wp14:anchorId="22002D14" wp14:editId="17CD7B0C">
+            <wp:extent cx="5967458" cy="387927"/>
             <wp:effectExtent l="0" t="0" r="0" b="0"/>
             <wp:docPr id="47" name="Imagem 47"/>
             <wp:cNvGraphicFramePr>
@@ -8469,7 +8390,7 @@
                   <pic:spPr>
                     <a:xfrm>
                       <a:off x="0" y="0"/>
-                      <a:ext cx="5971540" cy="308610"/>
+                      <a:ext cx="6020023" cy="391344"/>
                     </a:xfrm>
                     <a:prstGeom prst="rect">
                       <a:avLst/>
@@ -8527,19 +8448,7 @@
           <w:rPr>
             <w:rStyle w:val="Hiperligao"/>
           </w:rPr>
-          <w:t>http://127.0.0.1:8000/api/repairs/put/26?access-token</w:t>
-        </w:r>
-        <w:r>
-          <w:rPr>
-            <w:rStyle w:val="Hiperligao"/>
-          </w:rPr>
-          <w:t>=</w:t>
-        </w:r>
-        <w:r>
-          <w:rPr>
-            <w:rStyle w:val="Hiperligao"/>
-          </w:rPr>
-          <w:t>hg95zPz_0_IKUJVLRnf07jwT7cgE_ad2</w:t>
+          <w:t>http://127.0.0.1:8000/api/repairs/put/26?access-token=hg95zPz_0_IKUJVLRnf07jwT7cgE_ad2</w:t>
         </w:r>
       </w:hyperlink>
     </w:p>
@@ -8571,6 +8480,11 @@
       <w:proofErr w:type="spellEnd"/>
     </w:p>
     <w:p>
+      <w:pPr>
+        <w:rPr>
+          <w:bCs/>
+        </w:rPr>
+      </w:pPr>
       <w:r>
         <w:rPr>
           <w:bCs/>
@@ -8581,23 +8495,15 @@
         <w:rPr>
           <w:bCs/>
         </w:rPr>
-        <w:t xml:space="preserve">serve para </w:t>
-      </w:r>
-      <w:r>
-        <w:rPr>
-          <w:bCs/>
-        </w:rPr>
-        <w:t>apagar</w:t>
-      </w:r>
-      <w:r>
-        <w:rPr>
-          <w:bCs/>
-        </w:rPr>
-        <w:t xml:space="preserve"> uma reparação na plataforma e apenas pode ser executado pelo colaborador que a criou.</w:t>
-      </w:r>
-    </w:p>
-    <w:p>
-      <w:r>
+        <w:t>serve para apagar uma reparação na plataforma e apenas pode ser executado pelo colaborador que a criou.</w:t>
+      </w:r>
+    </w:p>
+    <w:p/>
+    <w:p>
+      <w:r>
+        <w:rPr>
+          <w:noProof/>
+        </w:rPr>
         <w:drawing>
           <wp:inline distT="0" distB="0" distL="0" distR="0" wp14:anchorId="2F8E34BC" wp14:editId="2E923804">
             <wp:extent cx="5971540" cy="336550"/>
@@ -8637,6 +8543,11 @@
     </w:p>
     <w:p/>
     <w:p>
+      <w:pPr>
+        <w:rPr>
+          <w:rStyle w:val="Hiperligao"/>
+        </w:rPr>
+      </w:pPr>
       <w:r>
         <w:rPr>
           <w:b/>
@@ -8661,6 +8572,307 @@
             <w:rStyle w:val="Hiperligao"/>
           </w:rPr>
           <w:t>http://127.0.0.1:8000/api/repairs/deleted/26?access-token=hg95zPz_0_IKUJVLRnf07jwT7cgE_ad2</w:t>
+        </w:r>
+      </w:hyperlink>
+    </w:p>
+    <w:p>
+      <w:pPr>
+        <w:rPr>
+          <w:rStyle w:val="Hiperligao"/>
+        </w:rPr>
+      </w:pPr>
+    </w:p>
+    <w:p>
+      <w:pPr>
+        <w:rPr>
+          <w:rStyle w:val="Hiperligao"/>
+        </w:rPr>
+      </w:pPr>
+    </w:p>
+    <w:p>
+      <w:pPr>
+        <w:ind w:firstLine="0"/>
+        <w:rPr>
+          <w:b/>
+          <w:bCs/>
+        </w:rPr>
+      </w:pPr>
+      <w:r>
+        <w:rPr>
+          <w:b/>
+          <w:bCs/>
+        </w:rPr>
+        <w:t>Método TOTAL</w:t>
+      </w:r>
+    </w:p>
+    <w:p>
+      <w:r>
+        <w:t>Este método serve para dar a informação ao administrador de quantas reparações foram registadas na plataforma.</w:t>
+      </w:r>
+    </w:p>
+    <w:p/>
+    <w:p>
+      <w:r>
+        <w:drawing>
+          <wp:inline distT="0" distB="0" distL="0" distR="0" wp14:anchorId="1A387518" wp14:editId="04BBC806">
+            <wp:extent cx="5971540" cy="311727"/>
+            <wp:effectExtent l="0" t="0" r="0" b="0"/>
+            <wp:docPr id="50" name="Imagem 50"/>
+            <wp:cNvGraphicFramePr>
+              <a:graphicFrameLocks xmlns:a="http://schemas.openxmlformats.org/drawingml/2006/main" noChangeAspect="1"/>
+            </wp:cNvGraphicFramePr>
+            <a:graphic xmlns:a="http://schemas.openxmlformats.org/drawingml/2006/main">
+              <a:graphicData uri="http://schemas.openxmlformats.org/drawingml/2006/picture">
+                <pic:pic xmlns:pic="http://schemas.openxmlformats.org/drawingml/2006/picture">
+                  <pic:nvPicPr>
+                    <pic:cNvPr id="1" name=""/>
+                    <pic:cNvPicPr/>
+                  </pic:nvPicPr>
+                  <pic:blipFill>
+                    <a:blip r:embed="rId76"/>
+                    <a:stretch>
+                      <a:fillRect/>
+                    </a:stretch>
+                  </pic:blipFill>
+                  <pic:spPr>
+                    <a:xfrm>
+                      <a:off x="0" y="0"/>
+                      <a:ext cx="5982614" cy="312305"/>
+                    </a:xfrm>
+                    <a:prstGeom prst="rect">
+                      <a:avLst/>
+                    </a:prstGeom>
+                  </pic:spPr>
+                </pic:pic>
+              </a:graphicData>
+            </a:graphic>
+          </wp:inline>
+        </w:drawing>
+      </w:r>
+    </w:p>
+    <w:p/>
+    <w:p>
+      <w:r>
+        <w:rPr>
+          <w:b/>
+          <w:bCs/>
+        </w:rPr>
+        <w:t>URL:</w:t>
+      </w:r>
+      <w:r>
+        <w:rPr>
+          <w:b/>
+          <w:bCs/>
+        </w:rPr>
+        <w:t xml:space="preserve"> </w:t>
+      </w:r>
+      <w:proofErr w:type="spellStart"/>
+      <w:r>
+        <w:t>curl</w:t>
+      </w:r>
+      <w:proofErr w:type="spellEnd"/>
+      <w:r>
+        <w:t xml:space="preserve"> </w:t>
+      </w:r>
+      <w:hyperlink r:id="rId77" w:history="1">
+        <w:r>
+          <w:rPr>
+            <w:rStyle w:val="Hiperligao"/>
+          </w:rPr>
+          <w:t>http://1</w:t>
+        </w:r>
+        <w:r>
+          <w:rPr>
+            <w:rStyle w:val="Hiperligao"/>
+          </w:rPr>
+          <w:t>2</w:t>
+        </w:r>
+        <w:r>
+          <w:rPr>
+            <w:rStyle w:val="Hiperligao"/>
+          </w:rPr>
+          <w:t>7.0.0.1:8000/api/repairs/total?access-token=USg4v13yHb5KgxSp7PbEbWGTg_ABVATH</w:t>
+        </w:r>
+      </w:hyperlink>
+    </w:p>
+    <w:p>
+      <w:pPr>
+        <w:ind w:firstLine="0"/>
+      </w:pPr>
+    </w:p>
+    <w:p>
+      <w:pPr>
+        <w:ind w:firstLine="0"/>
+        <w:rPr>
+          <w:b/>
+          <w:bCs/>
+        </w:rPr>
+      </w:pPr>
+      <w:r>
+        <w:rPr>
+          <w:b/>
+          <w:bCs/>
+        </w:rPr>
+        <w:t>Método SET</w:t>
+      </w:r>
+    </w:p>
+    <w:p>
+      <w:pPr>
+        <w:rPr>
+          <w:bCs/>
+        </w:rPr>
+      </w:pPr>
+      <w:r>
+        <w:rPr>
+          <w:bCs/>
+        </w:rPr>
+        <w:t>Este método serve para obter uma lista até um dado limite d</w:t>
+      </w:r>
+      <w:r>
+        <w:rPr>
+          <w:bCs/>
+        </w:rPr>
+        <w:t xml:space="preserve">as reparações </w:t>
+      </w:r>
+      <w:r>
+        <w:rPr>
+          <w:bCs/>
+        </w:rPr>
+        <w:t>registad</w:t>
+      </w:r>
+      <w:r>
+        <w:rPr>
+          <w:bCs/>
+        </w:rPr>
+        <w:t>a</w:t>
+      </w:r>
+      <w:r>
+        <w:rPr>
+          <w:bCs/>
+        </w:rPr>
+        <w:t>s na plataforma e apenas pode ser executad</w:t>
+      </w:r>
+      <w:r>
+        <w:rPr>
+          <w:bCs/>
+        </w:rPr>
+        <w:t>o</w:t>
+      </w:r>
+      <w:r>
+        <w:rPr>
+          <w:bCs/>
+        </w:rPr>
+        <w:t xml:space="preserve"> pelo administrador. </w:t>
+      </w:r>
+    </w:p>
+    <w:p>
+      <w:pPr>
+        <w:rPr>
+          <w:bCs/>
+        </w:rPr>
+      </w:pPr>
+    </w:p>
+    <w:p>
+      <w:pPr>
+        <w:rPr>
+          <w:bCs/>
+        </w:rPr>
+      </w:pPr>
+      <w:r>
+        <w:rPr>
+          <w:bCs/>
+        </w:rPr>
+        <w:drawing>
+          <wp:inline distT="0" distB="0" distL="0" distR="0" wp14:anchorId="4253F7AA" wp14:editId="6A2D9C02">
+            <wp:extent cx="5968811" cy="1129145"/>
+            <wp:effectExtent l="0" t="0" r="0" b="0"/>
+            <wp:docPr id="51" name="Imagem 51" descr="Uma imagem com texto, exterior&#10;&#10;Descrição gerada automaticamente"/>
+            <wp:cNvGraphicFramePr>
+              <a:graphicFrameLocks xmlns:a="http://schemas.openxmlformats.org/drawingml/2006/main" noChangeAspect="1"/>
+            </wp:cNvGraphicFramePr>
+            <a:graphic xmlns:a="http://schemas.openxmlformats.org/drawingml/2006/main">
+              <a:graphicData uri="http://schemas.openxmlformats.org/drawingml/2006/picture">
+                <pic:pic xmlns:pic="http://schemas.openxmlformats.org/drawingml/2006/picture">
+                  <pic:nvPicPr>
+                    <pic:cNvPr id="51" name="Imagem 51" descr="Uma imagem com texto, exterior&#10;&#10;Descrição gerada automaticamente"/>
+                    <pic:cNvPicPr/>
+                  </pic:nvPicPr>
+                  <pic:blipFill>
+                    <a:blip r:embed="rId78"/>
+                    <a:stretch>
+                      <a:fillRect/>
+                    </a:stretch>
+                  </pic:blipFill>
+                  <pic:spPr>
+                    <a:xfrm>
+                      <a:off x="0" y="0"/>
+                      <a:ext cx="6023676" cy="1139524"/>
+                    </a:xfrm>
+                    <a:prstGeom prst="rect">
+                      <a:avLst/>
+                    </a:prstGeom>
+                  </pic:spPr>
+                </pic:pic>
+              </a:graphicData>
+            </a:graphic>
+          </wp:inline>
+        </w:drawing>
+      </w:r>
+    </w:p>
+    <w:p>
+      <w:pPr>
+        <w:rPr>
+          <w:bCs/>
+        </w:rPr>
+      </w:pPr>
+    </w:p>
+    <w:p>
+      <w:pPr>
+        <w:rPr>
+          <w:bCs/>
+        </w:rPr>
+      </w:pPr>
+      <w:r>
+        <w:rPr>
+          <w:b/>
+        </w:rPr>
+        <w:t xml:space="preserve">URL: </w:t>
+      </w:r>
+      <w:proofErr w:type="spellStart"/>
+      <w:r>
+        <w:rPr>
+          <w:bCs/>
+        </w:rPr>
+        <w:t>curl</w:t>
+      </w:r>
+      <w:proofErr w:type="spellEnd"/>
+      <w:r>
+        <w:rPr>
+          <w:bCs/>
+        </w:rPr>
+        <w:t xml:space="preserve"> </w:t>
+      </w:r>
+      <w:hyperlink r:id="rId79" w:history="1">
+        <w:r>
+          <w:rPr>
+            <w:rStyle w:val="Hiperligao"/>
+            <w:bCs/>
+          </w:rPr>
+          <w:t>http://</w:t>
+        </w:r>
+        <w:r>
+          <w:rPr>
+            <w:rStyle w:val="Hiperligao"/>
+            <w:bCs/>
+          </w:rPr>
+          <w:t>1</w:t>
+        </w:r>
+        <w:r>
+          <w:rPr>
+            <w:rStyle w:val="Hiperligao"/>
+            <w:bCs/>
+          </w:rPr>
+          <w:t>27.0.0.1:8000/api/repairs/set/10?access-token=USg4v13yHb5KgxSp7PbEbWGTg_ABVATH</w:t>
         </w:r>
       </w:hyperlink>
     </w:p>
@@ -8771,7 +8983,7 @@
                     </pic:cNvPicPr>
                   </pic:nvPicPr>
                   <pic:blipFill>
-                    <a:blip r:embed="rId76">
+                    <a:blip r:embed="rId80">
                       <a:extLst>
                         <a:ext uri="{28A0092B-C50C-407E-A947-70E740481C1C}">
                           <a14:useLocalDpi xmlns:a14="http://schemas.microsoft.com/office/drawing/2010/main" val="0"/>
@@ -8823,7 +9035,7 @@
         </w:rPr>
         <w:t xml:space="preserve">curl </w:t>
       </w:r>
-      <w:hyperlink r:id="rId77" w:history="1">
+      <w:hyperlink r:id="rId81" w:history="1">
         <w:r>
           <w:rPr>
             <w:rStyle w:val="Hiperligao"/>
@@ -8901,7 +9113,7 @@
                     </pic:cNvPicPr>
                   </pic:nvPicPr>
                   <pic:blipFill>
-                    <a:blip r:embed="rId78">
+                    <a:blip r:embed="rId82">
                       <a:extLst>
                         <a:ext uri="{28A0092B-C50C-407E-A947-70E740481C1C}">
                           <a14:useLocalDpi xmlns:a14="http://schemas.microsoft.com/office/drawing/2010/main" val="0"/>
@@ -8954,7 +9166,7 @@
         </w:rPr>
         <w:t xml:space="preserve"> curl </w:t>
       </w:r>
-      <w:hyperlink r:id="rId79" w:history="1">
+      <w:hyperlink r:id="rId83" w:history="1">
         <w:r>
           <w:rPr>
             <w:rStyle w:val="Hiperligao"/>
@@ -9117,7 +9329,7 @@
                     </pic:cNvPicPr>
                   </pic:nvPicPr>
                   <pic:blipFill>
-                    <a:blip r:embed="rId80">
+                    <a:blip r:embed="rId84">
                       <a:extLst>
                         <a:ext uri="{28A0092B-C50C-407E-A947-70E740481C1C}">
                           <a14:useLocalDpi xmlns:a14="http://schemas.microsoft.com/office/drawing/2010/main" val="0"/>
@@ -9176,7 +9388,7 @@
         </w:rPr>
         <w:t xml:space="preserve">curl -X POST -F "schedulingdate=2022-01-02 15:00:00" -F "repairdescription=teste" -F "repairtype=Pneus" -F "carId=66" -F "companyId=1" </w:t>
       </w:r>
-      <w:hyperlink r:id="rId81" w:history="1">
+      <w:hyperlink r:id="rId85" w:history="1">
         <w:r>
           <w:rPr>
             <w:rStyle w:val="Hiperligao"/>
@@ -9304,7 +9516,7 @@
                     </pic:cNvPicPr>
                   </pic:nvPicPr>
                   <pic:blipFill>
-                    <a:blip r:embed="rId82">
+                    <a:blip r:embed="rId86">
                       <a:extLst>
                         <a:ext uri="{28A0092B-C50C-407E-A947-70E740481C1C}">
                           <a14:useLocalDpi xmlns:a14="http://schemas.microsoft.com/office/drawing/2010/main" val="0"/>
@@ -9365,7 +9577,7 @@
       <w:r>
         <w:t xml:space="preserve">curl -X DELETE </w:t>
       </w:r>
-      <w:hyperlink r:id="rId83" w:history="1">
+      <w:hyperlink r:id="rId87" w:history="1">
         <w:r>
           <w:rPr>
             <w:rStyle w:val="Hiperligao"/>
@@ -9477,7 +9689,7 @@
                     </pic:cNvPicPr>
                   </pic:nvPicPr>
                   <pic:blipFill>
-                    <a:blip r:embed="rId84">
+                    <a:blip r:embed="rId88">
                       <a:extLst>
                         <a:ext uri="{28A0092B-C50C-407E-A947-70E740481C1C}">
                           <a14:useLocalDpi xmlns:a14="http://schemas.microsoft.com/office/drawing/2010/main" val="0"/>
@@ -9534,7 +9746,7 @@
       <w:r>
         <w:t xml:space="preserve">curl -X DELETE </w:t>
       </w:r>
-      <w:hyperlink r:id="rId85" w:history="1">
+      <w:hyperlink r:id="rId89" w:history="1">
         <w:r>
           <w:rPr>
             <w:rStyle w:val="Hiperligao"/>
@@ -9654,7 +9866,7 @@
                     </pic:cNvPicPr>
                   </pic:nvPicPr>
                   <pic:blipFill>
-                    <a:blip r:embed="rId86" cstate="print">
+                    <a:blip r:embed="rId90" cstate="print">
                       <a:extLst>
                         <a:ext uri="{28A0092B-C50C-407E-A947-70E740481C1C}">
                           <a14:useLocalDpi xmlns:a14="http://schemas.microsoft.com/office/drawing/2010/main" val="0"/>
@@ -9726,7 +9938,7 @@
         </w:rPr>
         <w:t xml:space="preserve">curl -X PUT -d "schedulingdate=2022-10-10 14:00:00" -d "repairdescription=Maintenance" -d "repairtype=Manuntencao" -d "carId=2" </w:t>
       </w:r>
-      <w:hyperlink r:id="rId87" w:history="1">
+      <w:hyperlink r:id="rId91" w:history="1">
         <w:r>
           <w:rPr>
             <w:rStyle w:val="Hiperligao"/>
@@ -9847,7 +10059,7 @@
                     </pic:cNvPicPr>
                   </pic:nvPicPr>
                   <pic:blipFill>
-                    <a:blip r:embed="rId88" cstate="print">
+                    <a:blip r:embed="rId92" cstate="print">
                       <a:extLst>
                         <a:ext uri="{28A0092B-C50C-407E-A947-70E740481C1C}">
                           <a14:useLocalDpi xmlns:a14="http://schemas.microsoft.com/office/drawing/2010/main" val="0"/>
@@ -9908,7 +10120,7 @@
       <w:r>
         <w:t xml:space="preserve">curl -X PUT -d "schedulingdate=2022-10-10 14:00:00" -d "state=Accepted" </w:t>
       </w:r>
-      <w:hyperlink r:id="rId89" w:history="1">
+      <w:hyperlink r:id="rId93" w:history="1">
         <w:r>
           <w:rPr>
             <w:rStyle w:val="Hiperligao"/>
@@ -10021,7 +10233,7 @@
                     </pic:cNvPicPr>
                   </pic:nvPicPr>
                   <pic:blipFill>
-                    <a:blip r:embed="rId90" cstate="print">
+                    <a:blip r:embed="rId94" cstate="print">
                       <a:extLst>
                         <a:ext uri="{28A0092B-C50C-407E-A947-70E740481C1C}">
                           <a14:useLocalDpi xmlns:a14="http://schemas.microsoft.com/office/drawing/2010/main" val="0"/>
@@ -10074,7 +10286,7 @@
         </w:rPr>
         <w:t xml:space="preserve"> curl -X POST -F "username=goncalo12345678" -F "password=12345678" -F "nif=123123000" -F "email=goncalo12345678@hotmail.com" -F "phonenumber=912123098" -F "birsthday=2001-10-04" </w:t>
       </w:r>
-      <w:hyperlink r:id="rId91" w:history="1">
+      <w:hyperlink r:id="rId95" w:history="1">
         <w:r>
           <w:rPr>
             <w:rStyle w:val="Hiperligao"/>
@@ -10190,7 +10402,7 @@
                     <pic:cNvPicPr/>
                   </pic:nvPicPr>
                   <pic:blipFill>
-                    <a:blip r:embed="rId92"/>
+                    <a:blip r:embed="rId96"/>
                     <a:stretch>
                       <a:fillRect/>
                     </a:stretch>
@@ -10228,7 +10440,7 @@
       <w:r>
         <w:t xml:space="preserve">curl </w:t>
       </w:r>
-      <w:hyperlink r:id="rId93" w:history="1">
+      <w:hyperlink r:id="rId97" w:history="1">
         <w:r>
           <w:rPr>
             <w:rStyle w:val="Hiperligao"/>
@@ -10288,7 +10500,7 @@
                     <pic:cNvPicPr/>
                   </pic:nvPicPr>
                   <pic:blipFill>
-                    <a:blip r:embed="rId94"/>
+                    <a:blip r:embed="rId98"/>
                     <a:stretch>
                       <a:fillRect/>
                     </a:stretch>
@@ -10335,7 +10547,7 @@
         </w:rPr>
         <w:t xml:space="preserve"> curl </w:t>
       </w:r>
-      <w:hyperlink r:id="rId95" w:history="1">
+      <w:hyperlink r:id="rId99" w:history="1">
         <w:r>
           <w:rPr>
             <w:rStyle w:val="Hiperligao"/>
@@ -10467,7 +10679,7 @@
                     <pic:cNvPicPr/>
                   </pic:nvPicPr>
                   <pic:blipFill>
-                    <a:blip r:embed="rId96"/>
+                    <a:blip r:embed="rId100"/>
                     <a:stretch>
                       <a:fillRect/>
                     </a:stretch>
@@ -10508,7 +10720,7 @@
         </w:rPr>
         <w:t xml:space="preserve">curl </w:t>
       </w:r>
-      <w:hyperlink r:id="rId97" w:history="1">
+      <w:hyperlink r:id="rId101" w:history="1">
         <w:r>
           <w:rPr>
             <w:rStyle w:val="Hiperligao"/>
@@ -10676,7 +10888,7 @@
                     </pic:cNvPicPr>
                   </pic:nvPicPr>
                   <pic:blipFill>
-                    <a:blip r:embed="rId98" cstate="print">
+                    <a:blip r:embed="rId102" cstate="print">
                       <a:extLst>
                         <a:ext uri="{28A0092B-C50C-407E-A947-70E740481C1C}">
                           <a14:useLocalDpi xmlns:a14="http://schemas.microsoft.com/office/drawing/2010/main" val="0"/>
@@ -10745,7 +10957,7 @@
         </w:rPr>
         <w:t xml:space="preserve">curl -X DELETE </w:t>
       </w:r>
-      <w:hyperlink r:id="rId99" w:history="1">
+      <w:hyperlink r:id="rId103" w:history="1">
         <w:r>
           <w:rPr>
             <w:rStyle w:val="Hiperligao"/>
@@ -10920,7 +11132,7 @@
                     </pic:cNvPicPr>
                   </pic:nvPicPr>
                   <pic:blipFill>
-                    <a:blip r:embed="rId100" cstate="print">
+                    <a:blip r:embed="rId104" cstate="print">
                       <a:extLst>
                         <a:ext uri="{28A0092B-C50C-407E-A947-70E740481C1C}">
                           <a14:useLocalDpi xmlns:a14="http://schemas.microsoft.com/office/drawing/2010/main" val="0"/>
@@ -10982,7 +11194,7 @@
         </w:rPr>
         <w:t xml:space="preserve">curl -X PUT -d "email=goncalo1234@gmail.pt" -d "password=12345678" </w:t>
       </w:r>
-      <w:hyperlink r:id="rId101" w:history="1">
+      <w:hyperlink r:id="rId105" w:history="1">
         <w:r>
           <w:rPr>
             <w:rStyle w:val="Hiperligao"/>
@@ -11089,7 +11301,7 @@
         </w:rPr>
         <w:t xml:space="preserve">curl -X PUT -d "email=goncalo1234@gmail.pt" -d "password=12345678" </w:t>
       </w:r>
-      <w:hyperlink r:id="rId102" w:history="1">
+      <w:hyperlink r:id="rId106" w:history="1">
         <w:r>
           <w:rPr>
             <w:rStyle w:val="Hiperligao"/>
@@ -11187,7 +11399,7 @@
       <w:r>
         <w:t xml:space="preserve">curl -X PUT -d "schedulingdate=2022-10-10 14:00:00" -d "state=Accepted" </w:t>
       </w:r>
-      <w:hyperlink r:id="rId103" w:history="1">
+      <w:hyperlink r:id="rId107" w:history="1">
         <w:r>
           <w:rPr>
             <w:rStyle w:val="Hiperligao"/>
@@ -11677,7 +11889,7 @@
             </mc:Choice>
             <mc:Fallback>
               <w:pict>
-                <v:rect w14:anchorId="2C4F6764" id="Retângulo 11" o:spid="_x0000_s1026" style="position:absolute;left:0;text-align:left;margin-left:6.1pt;margin-top:0;width:57.3pt;height:25.95pt;z-index:251658240;visibility:visible;mso-wrap-style:square;mso-width-percent:800;mso-height-percent:0;mso-wrap-distance-left:9pt;mso-wrap-distance-top:0;mso-wrap-distance-right:9pt;mso-wrap-distance-bottom:0;mso-position-horizontal:right;mso-position-horizontal-relative:right-margin-area;mso-position-vertical:center;mso-position-vertical-relative:margin;mso-width-percent:800;mso-height-percent:0;mso-width-relative:right-margin-area;mso-height-relative:page;v-text-anchor:top" o:gfxdata="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" o:allowincell="f" stroked="f">
+                <v:rect w14:anchorId="2C4F6764" id="Retângulo 11" o:spid="_x0000_s1026" style="position:absolute;left:0;text-align:left;margin-left:6.1pt;margin-top:0;width:57.3pt;height:25.95pt;z-index:251658240;visibility:visible;mso-wrap-style:square;mso-width-percent:800;mso-height-percent:0;mso-wrap-distance-left:9pt;mso-wrap-distance-top:0;mso-wrap-distance-right:9pt;mso-wrap-distance-bottom:0;mso-position-horizontal:right;mso-position-horizontal-relative:right-margin-area;mso-position-vertical:center;mso-position-vertical-relative:margin;mso-width-percent:800;mso-height-percent:0;mso-width-relative:right-margin-area;mso-height-relative:page;v-text-anchor:top" o:gfxdata="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" o:allowincell="f" stroked="f">
                   <v:textbox>
                     <w:txbxContent>
                       <w:p>
@@ -13585,7 +13797,7 @@
   <w:style w:type="paragraph" w:default="1" w:styleId="Normal">
     <w:name w:val="Normal"/>
     <w:qFormat/>
-    <w:rsid w:val="00AB4D4F"/>
+    <w:rsid w:val="00320DB6"/>
     <w:pPr>
       <w:spacing w:after="120" w:line="240" w:lineRule="auto"/>
       <w:ind w:firstLine="567"/>
@@ -13837,6 +14049,7 @@
   <w:style w:type="character" w:default="1" w:styleId="Tipodeletrapredefinidodopargrafo">
     <w:name w:val="Default Paragraph Font"/>
     <w:uiPriority w:val="1"/>
+    <w:semiHidden/>
     <w:unhideWhenUsed/>
   </w:style>
   <w:style w:type="table" w:default="1" w:styleId="Tabelanormal">
@@ -15340,6 +15553,12 @@
 </file>
 
 <file path=customXml/item2.xml><?xml version="1.0" encoding="utf-8"?>
+<p:properties xmlns:p="http://schemas.microsoft.com/office/2006/metadata/properties" xmlns:xsi="http://www.w3.org/2001/XMLSchema-instance" xmlns:pc="http://schemas.microsoft.com/office/infopath/2007/PartnerControls">
+  <documentManagement/>
+</p:properties>
+</file>
+
+<file path=customXml/item3.xml><?xml version="1.0" encoding="utf-8"?>
 <ct:contentTypeSchema xmlns:ct="http://schemas.microsoft.com/office/2006/metadata/contentType" xmlns:ma="http://schemas.microsoft.com/office/2006/metadata/properties/metaAttributes" ct:_="" ma:_="" ma:contentTypeName="Documento" ma:contentTypeID="0x01010083D49F6BAABB9146ADD795FE9E41E9AB" ma:contentTypeVersion="7" ma:contentTypeDescription="Criar um novo documento." ma:contentTypeScope="" ma:versionID="8570e2e4348453eec5ba9753cf80dcd8">
   <xsd:schema xmlns:xsd="http://www.w3.org/2001/XMLSchema" xmlns:xs="http://www.w3.org/2001/XMLSchema" xmlns:p="http://schemas.microsoft.com/office/2006/metadata/properties" xmlns:ns2="95869c9e-2bf9-44ef-a2f6-804e125a656b" targetNamespace="http://schemas.microsoft.com/office/2006/metadata/properties" ma:root="true" ma:fieldsID="9d0c905cb7e20bdef9bafc65f4cea861" ns2:_="">
     <xsd:import namespace="95869c9e-2bf9-44ef-a2f6-804e125a656b"/>
@@ -15503,19 +15722,13 @@
 </ct:contentTypeSchema>
 </file>
 
-<file path=customXml/item3.xml><?xml version="1.0" encoding="utf-8"?>
+<file path=customXml/item4.xml><?xml version="1.0" encoding="utf-8"?>
 <?mso-contentType ?>
 <FormTemplates xmlns="http://schemas.microsoft.com/sharepoint/v3/contenttype/forms">
   <Display>DocumentLibraryForm</Display>
   <Edit>DocumentLibraryForm</Edit>
   <New>DocumentLibraryForm</New>
 </FormTemplates>
-</file>
-
-<file path=customXml/item4.xml><?xml version="1.0" encoding="utf-8"?>
-<p:properties xmlns:p="http://schemas.microsoft.com/office/2006/metadata/properties" xmlns:xsi="http://www.w3.org/2001/XMLSchema-instance" xmlns:pc="http://schemas.microsoft.com/office/infopath/2007/PartnerControls">
-  <documentManagement/>
-</p:properties>
 </file>
 
 <file path=customXml/itemProps1.xml><?xml version="1.0" encoding="utf-8"?>
@@ -15527,6 +15740,15 @@
 </file>
 
 <file path=customXml/itemProps2.xml><?xml version="1.0" encoding="utf-8"?>
+<ds:datastoreItem xmlns:ds="http://schemas.openxmlformats.org/officeDocument/2006/customXml" ds:itemID="{0D05F977-E0EB-4BDE-9CCC-35AE7F3468D1}">
+  <ds:schemaRefs>
+    <ds:schemaRef ds:uri="http://schemas.microsoft.com/office/2006/metadata/properties"/>
+    <ds:schemaRef ds:uri="http://schemas.microsoft.com/office/infopath/2007/PartnerControls"/>
+  </ds:schemaRefs>
+</ds:datastoreItem>
+</file>
+
+<file path=customXml/itemProps3.xml><?xml version="1.0" encoding="utf-8"?>
 <ds:datastoreItem xmlns:ds="http://schemas.openxmlformats.org/officeDocument/2006/customXml" ds:itemID="{58C2F69E-6A7F-421E-8BE0-2CCD1271F63D}">
   <ds:schemaRefs>
     <ds:schemaRef ds:uri="http://schemas.microsoft.com/office/2006/metadata/contentType"/>
@@ -15544,19 +15766,10 @@
 </ds:datastoreItem>
 </file>
 
-<file path=customXml/itemProps3.xml><?xml version="1.0" encoding="utf-8"?>
+<file path=customXml/itemProps4.xml><?xml version="1.0" encoding="utf-8"?>
 <ds:datastoreItem xmlns:ds="http://schemas.openxmlformats.org/officeDocument/2006/customXml" ds:itemID="{3049E901-D460-4040-BE52-BFB2CA5EF0CE}">
   <ds:schemaRefs>
     <ds:schemaRef ds:uri="http://schemas.microsoft.com/sharepoint/v3/contenttype/forms"/>
   </ds:schemaRefs>
 </ds:datastoreItem>
-</file>
-
-<file path=customXml/itemProps4.xml><?xml version="1.0" encoding="utf-8"?>
-<ds:datastoreItem xmlns:ds="http://schemas.openxmlformats.org/officeDocument/2006/customXml" ds:itemID="{0D05F977-E0EB-4BDE-9CCC-35AE7F3468D1}">
-  <ds:schemaRefs>
-    <ds:schemaRef ds:uri="http://schemas.microsoft.com/office/2006/metadata/properties"/>
-    <ds:schemaRef ds:uri="http://schemas.microsoft.com/office/infopath/2007/PartnerControls"/>
-  </ds:schemaRefs>
-</ds:datastoreItem>
 </file>
</xml_diff>

<commit_message>
SIS - Preparação de Entrega Final
</commit_message>
<xml_diff>
--- a/doc/Relatório_SIS_Grupo_ADG.docx
+++ b/doc/Relatório_SIS_Grupo_ADG.docx
@@ -1225,7 +1225,7 @@
           <w:r>
             <w:fldChar w:fldCharType="separate"/>
           </w:r>
-          <w:hyperlink w:anchor="_Toc92466931" w:history="1">
+          <w:hyperlink w:anchor="_Toc92722956" w:history="1">
             <w:r>
               <w:rPr>
                 <w:rStyle w:val="Hiperligao"/>
@@ -1273,7 +1273,7 @@
                 <w:noProof/>
                 <w:webHidden/>
               </w:rPr>
-              <w:instrText xml:space="preserve"> PAGEREF _Toc92466931 \h </w:instrText>
+              <w:instrText xml:space="preserve"> PAGEREF _Toc92722956 \h </w:instrText>
             </w:r>
             <w:r>
               <w:rPr>
@@ -1323,7 +1323,7 @@
               <w:lang w:eastAsia="pt-PT"/>
             </w:rPr>
           </w:pPr>
-          <w:hyperlink w:anchor="_Toc92466932" w:history="1">
+          <w:hyperlink w:anchor="_Toc92722957" w:history="1">
             <w:r>
               <w:rPr>
                 <w:rStyle w:val="Hiperligao"/>
@@ -1371,7 +1371,7 @@
                 <w:noProof/>
                 <w:webHidden/>
               </w:rPr>
-              <w:instrText xml:space="preserve"> PAGEREF _Toc92466932 \h </w:instrText>
+              <w:instrText xml:space="preserve"> PAGEREF _Toc92722957 \h </w:instrText>
             </w:r>
             <w:r>
               <w:rPr>
@@ -1419,7 +1419,7 @@
               <w:lang w:eastAsia="pt-PT"/>
             </w:rPr>
           </w:pPr>
-          <w:hyperlink w:anchor="_Toc92466933" w:history="1">
+          <w:hyperlink w:anchor="_Toc92722958" w:history="1">
             <w:r>
               <w:rPr>
                 <w:rStyle w:val="Hiperligao"/>
@@ -1466,7 +1466,7 @@
                 <w:noProof/>
                 <w:webHidden/>
               </w:rPr>
-              <w:instrText xml:space="preserve"> PAGEREF _Toc92466933 \h </w:instrText>
+              <w:instrText xml:space="preserve"> PAGEREF _Toc92722958 \h </w:instrText>
             </w:r>
             <w:r>
               <w:rPr>
@@ -1513,7 +1513,7 @@
               <w:lang w:eastAsia="pt-PT"/>
             </w:rPr>
           </w:pPr>
-          <w:hyperlink w:anchor="_Toc92466934" w:history="1">
+          <w:hyperlink w:anchor="_Toc92722959" w:history="1">
             <w:r>
               <w:rPr>
                 <w:rStyle w:val="Hiperligao"/>
@@ -1558,7 +1558,7 @@
                 <w:noProof/>
                 <w:webHidden/>
               </w:rPr>
-              <w:instrText xml:space="preserve"> PAGEREF _Toc92466934 \h </w:instrText>
+              <w:instrText xml:space="preserve"> PAGEREF _Toc92722959 \h </w:instrText>
             </w:r>
             <w:r>
               <w:rPr>
@@ -1606,7 +1606,7 @@
               <w:lang w:eastAsia="pt-PT"/>
             </w:rPr>
           </w:pPr>
-          <w:hyperlink w:anchor="_Toc92466935" w:history="1">
+          <w:hyperlink w:anchor="_Toc92722960" w:history="1">
             <w:r>
               <w:rPr>
                 <w:rStyle w:val="Hiperligao"/>
@@ -1653,7 +1653,7 @@
                 <w:noProof/>
                 <w:webHidden/>
               </w:rPr>
-              <w:instrText xml:space="preserve"> PAGEREF _Toc92466935 \h </w:instrText>
+              <w:instrText xml:space="preserve"> PAGEREF _Toc92722960 \h </w:instrText>
             </w:r>
             <w:r>
               <w:rPr>
@@ -1700,7 +1700,7 @@
               <w:lang w:eastAsia="pt-PT"/>
             </w:rPr>
           </w:pPr>
-          <w:hyperlink w:anchor="_Toc92466936" w:history="1">
+          <w:hyperlink w:anchor="_Toc92722961" w:history="1">
             <w:r>
               <w:rPr>
                 <w:rStyle w:val="Hiperligao"/>
@@ -1745,7 +1745,7 @@
                 <w:noProof/>
                 <w:webHidden/>
               </w:rPr>
-              <w:instrText xml:space="preserve"> PAGEREF _Toc92466936 \h </w:instrText>
+              <w:instrText xml:space="preserve"> PAGEREF _Toc92722961 \h </w:instrText>
             </w:r>
             <w:r>
               <w:rPr>
@@ -1793,7 +1793,7 @@
               <w:lang w:eastAsia="pt-PT"/>
             </w:rPr>
           </w:pPr>
-          <w:hyperlink w:anchor="_Toc92466937" w:history="1">
+          <w:hyperlink w:anchor="_Toc92722962" w:history="1">
             <w:r>
               <w:rPr>
                 <w:rStyle w:val="Hiperligao"/>
@@ -1840,7 +1840,7 @@
                 <w:noProof/>
                 <w:webHidden/>
               </w:rPr>
-              <w:instrText xml:space="preserve"> PAGEREF _Toc92466937 \h </w:instrText>
+              <w:instrText xml:space="preserve"> PAGEREF _Toc92722962 \h </w:instrText>
             </w:r>
             <w:r>
               <w:rPr>
@@ -1887,7 +1887,7 @@
               <w:lang w:eastAsia="pt-PT"/>
             </w:rPr>
           </w:pPr>
-          <w:hyperlink w:anchor="_Toc92466938" w:history="1">
+          <w:hyperlink w:anchor="_Toc92722963" w:history="1">
             <w:r>
               <w:rPr>
                 <w:rStyle w:val="Hiperligao"/>
@@ -1932,7 +1932,7 @@
                 <w:noProof/>
                 <w:webHidden/>
               </w:rPr>
-              <w:instrText xml:space="preserve"> PAGEREF _Toc92466938 \h </w:instrText>
+              <w:instrText xml:space="preserve"> PAGEREF _Toc92722963 \h </w:instrText>
             </w:r>
             <w:r>
               <w:rPr>
@@ -1980,7 +1980,7 @@
               <w:lang w:eastAsia="pt-PT"/>
             </w:rPr>
           </w:pPr>
-          <w:hyperlink w:anchor="_Toc92466939" w:history="1">
+          <w:hyperlink w:anchor="_Toc92722964" w:history="1">
             <w:r>
               <w:rPr>
                 <w:rStyle w:val="Hiperligao"/>
@@ -2027,7 +2027,7 @@
                 <w:noProof/>
                 <w:webHidden/>
               </w:rPr>
-              <w:instrText xml:space="preserve"> PAGEREF _Toc92466939 \h </w:instrText>
+              <w:instrText xml:space="preserve"> PAGEREF _Toc92722964 \h </w:instrText>
             </w:r>
             <w:r>
               <w:rPr>
@@ -2074,7 +2074,7 @@
               <w:lang w:eastAsia="pt-PT"/>
             </w:rPr>
           </w:pPr>
-          <w:hyperlink w:anchor="_Toc92466940" w:history="1">
+          <w:hyperlink w:anchor="_Toc92722965" w:history="1">
             <w:r>
               <w:rPr>
                 <w:rStyle w:val="Hiperligao"/>
@@ -2119,7 +2119,7 @@
                 <w:noProof/>
                 <w:webHidden/>
               </w:rPr>
-              <w:instrText xml:space="preserve"> PAGEREF _Toc92466940 \h </w:instrText>
+              <w:instrText xml:space="preserve"> PAGEREF _Toc92722965 \h </w:instrText>
             </w:r>
             <w:r>
               <w:rPr>
@@ -2167,7 +2167,7 @@
               <w:lang w:eastAsia="pt-PT"/>
             </w:rPr>
           </w:pPr>
-          <w:hyperlink w:anchor="_Toc92466941" w:history="1">
+          <w:hyperlink w:anchor="_Toc92722966" w:history="1">
             <w:r>
               <w:rPr>
                 <w:rStyle w:val="Hiperligao"/>
@@ -2214,7 +2214,7 @@
                 <w:noProof/>
                 <w:webHidden/>
               </w:rPr>
-              <w:instrText xml:space="preserve"> PAGEREF _Toc92466941 \h </w:instrText>
+              <w:instrText xml:space="preserve"> PAGEREF _Toc92722966 \h </w:instrText>
             </w:r>
             <w:r>
               <w:rPr>
@@ -2261,7 +2261,7 @@
               <w:lang w:eastAsia="pt-PT"/>
             </w:rPr>
           </w:pPr>
-          <w:hyperlink w:anchor="_Toc92466942" w:history="1">
+          <w:hyperlink w:anchor="_Toc92722967" w:history="1">
             <w:r>
               <w:rPr>
                 <w:rStyle w:val="Hiperligao"/>
@@ -2306,7 +2306,7 @@
                 <w:noProof/>
                 <w:webHidden/>
               </w:rPr>
-              <w:instrText xml:space="preserve"> PAGEREF _Toc92466942 \h </w:instrText>
+              <w:instrText xml:space="preserve"> PAGEREF _Toc92722967 \h </w:instrText>
             </w:r>
             <w:r>
               <w:rPr>
@@ -2354,7 +2354,7 @@
               <w:lang w:eastAsia="pt-PT"/>
             </w:rPr>
           </w:pPr>
-          <w:hyperlink w:anchor="_Toc92466943" w:history="1">
+          <w:hyperlink w:anchor="_Toc92722968" w:history="1">
             <w:r>
               <w:rPr>
                 <w:rStyle w:val="Hiperligao"/>
@@ -2401,7 +2401,7 @@
                 <w:noProof/>
                 <w:webHidden/>
               </w:rPr>
-              <w:instrText xml:space="preserve"> PAGEREF _Toc92466943 \h </w:instrText>
+              <w:instrText xml:space="preserve"> PAGEREF _Toc92722968 \h </w:instrText>
             </w:r>
             <w:r>
               <w:rPr>
@@ -2448,7 +2448,7 @@
               <w:lang w:eastAsia="pt-PT"/>
             </w:rPr>
           </w:pPr>
-          <w:hyperlink w:anchor="_Toc92466944" w:history="1">
+          <w:hyperlink w:anchor="_Toc92722969" w:history="1">
             <w:r>
               <w:rPr>
                 <w:rStyle w:val="Hiperligao"/>
@@ -2493,7 +2493,7 @@
                 <w:noProof/>
                 <w:webHidden/>
               </w:rPr>
-              <w:instrText xml:space="preserve"> PAGEREF _Toc92466944 \h </w:instrText>
+              <w:instrText xml:space="preserve"> PAGEREF _Toc92722969 \h </w:instrText>
             </w:r>
             <w:r>
               <w:rPr>
@@ -2541,7 +2541,7 @@
               <w:lang w:eastAsia="pt-PT"/>
             </w:rPr>
           </w:pPr>
-          <w:hyperlink w:anchor="_Toc92466945" w:history="1">
+          <w:hyperlink w:anchor="_Toc92722970" w:history="1">
             <w:r>
               <w:rPr>
                 <w:rStyle w:val="Hiperligao"/>
@@ -2588,7 +2588,7 @@
                 <w:noProof/>
                 <w:webHidden/>
               </w:rPr>
-              <w:instrText xml:space="preserve"> PAGEREF _Toc92466945 \h </w:instrText>
+              <w:instrText xml:space="preserve"> PAGEREF _Toc92722970 \h </w:instrText>
             </w:r>
             <w:r>
               <w:rPr>
@@ -2635,7 +2635,7 @@
               <w:lang w:eastAsia="pt-PT"/>
             </w:rPr>
           </w:pPr>
-          <w:hyperlink w:anchor="_Toc92466946" w:history="1">
+          <w:hyperlink w:anchor="_Toc92722971" w:history="1">
             <w:r>
               <w:rPr>
                 <w:rStyle w:val="Hiperligao"/>
@@ -2680,7 +2680,7 @@
                 <w:noProof/>
                 <w:webHidden/>
               </w:rPr>
-              <w:instrText xml:space="preserve"> PAGEREF _Toc92466946 \h </w:instrText>
+              <w:instrText xml:space="preserve"> PAGEREF _Toc92722971 \h </w:instrText>
             </w:r>
             <w:r>
               <w:rPr>
@@ -2728,7 +2728,7 @@
               <w:lang w:eastAsia="pt-PT"/>
             </w:rPr>
           </w:pPr>
-          <w:hyperlink w:anchor="_Toc92466947" w:history="1">
+          <w:hyperlink w:anchor="_Toc92722972" w:history="1">
             <w:r>
               <w:rPr>
                 <w:rStyle w:val="Hiperligao"/>
@@ -2775,7 +2775,7 @@
                 <w:noProof/>
                 <w:webHidden/>
               </w:rPr>
-              <w:instrText xml:space="preserve"> PAGEREF _Toc92466947 \h </w:instrText>
+              <w:instrText xml:space="preserve"> PAGEREF _Toc92722972 \h </w:instrText>
             </w:r>
             <w:r>
               <w:rPr>
@@ -2822,7 +2822,7 @@
               <w:lang w:eastAsia="pt-PT"/>
             </w:rPr>
           </w:pPr>
-          <w:hyperlink w:anchor="_Toc92466948" w:history="1">
+          <w:hyperlink w:anchor="_Toc92722973" w:history="1">
             <w:r>
               <w:rPr>
                 <w:rStyle w:val="Hiperligao"/>
@@ -2867,7 +2867,7 @@
                 <w:noProof/>
                 <w:webHidden/>
               </w:rPr>
-              <w:instrText xml:space="preserve"> PAGEREF _Toc92466948 \h </w:instrText>
+              <w:instrText xml:space="preserve"> PAGEREF _Toc92722973 \h </w:instrText>
             </w:r>
             <w:r>
               <w:rPr>
@@ -2915,7 +2915,7 @@
               <w:lang w:eastAsia="pt-PT"/>
             </w:rPr>
           </w:pPr>
-          <w:hyperlink w:anchor="_Toc92466949" w:history="1">
+          <w:hyperlink w:anchor="_Toc92722974" w:history="1">
             <w:r>
               <w:rPr>
                 <w:rStyle w:val="Hiperligao"/>
@@ -2962,7 +2962,7 @@
                 <w:noProof/>
                 <w:webHidden/>
               </w:rPr>
-              <w:instrText xml:space="preserve"> PAGEREF _Toc92466949 \h </w:instrText>
+              <w:instrText xml:space="preserve"> PAGEREF _Toc92722974 \h </w:instrText>
             </w:r>
             <w:r>
               <w:rPr>
@@ -3009,7 +3009,7 @@
               <w:lang w:eastAsia="pt-PT"/>
             </w:rPr>
           </w:pPr>
-          <w:hyperlink w:anchor="_Toc92466950" w:history="1">
+          <w:hyperlink w:anchor="_Toc92722975" w:history="1">
             <w:r>
               <w:rPr>
                 <w:rStyle w:val="Hiperligao"/>
@@ -3054,7 +3054,7 @@
                 <w:noProof/>
                 <w:webHidden/>
               </w:rPr>
-              <w:instrText xml:space="preserve"> PAGEREF _Toc92466950 \h </w:instrText>
+              <w:instrText xml:space="preserve"> PAGEREF _Toc92722975 \h </w:instrText>
             </w:r>
             <w:r>
               <w:rPr>
@@ -3102,7 +3102,7 @@
               <w:lang w:eastAsia="pt-PT"/>
             </w:rPr>
           </w:pPr>
-          <w:hyperlink w:anchor="_Toc92466951" w:history="1">
+          <w:hyperlink w:anchor="_Toc92722976" w:history="1">
             <w:r>
               <w:rPr>
                 <w:rStyle w:val="Hiperligao"/>
@@ -3150,7 +3150,7 @@
                 <w:noProof/>
                 <w:webHidden/>
               </w:rPr>
-              <w:instrText xml:space="preserve"> PAGEREF _Toc92466951 \h </w:instrText>
+              <w:instrText xml:space="preserve"> PAGEREF _Toc92722976 \h </w:instrText>
             </w:r>
             <w:r>
               <w:rPr>
@@ -3200,7 +3200,7 @@
               <w:lang w:eastAsia="pt-PT"/>
             </w:rPr>
           </w:pPr>
-          <w:hyperlink w:anchor="_Toc92466952" w:history="1">
+          <w:hyperlink w:anchor="_Toc92722977" w:history="1">
             <w:r>
               <w:rPr>
                 <w:rStyle w:val="Hiperligao"/>
@@ -3248,7 +3248,7 @@
                 <w:noProof/>
                 <w:webHidden/>
               </w:rPr>
-              <w:instrText xml:space="preserve"> PAGEREF _Toc92466952 \h </w:instrText>
+              <w:instrText xml:space="preserve"> PAGEREF _Toc92722977 \h </w:instrText>
             </w:r>
             <w:r>
               <w:rPr>
@@ -3296,7 +3296,7 @@
               <w:lang w:eastAsia="pt-PT"/>
             </w:rPr>
           </w:pPr>
-          <w:hyperlink w:anchor="_Toc92466953" w:history="1">
+          <w:hyperlink w:anchor="_Toc92722978" w:history="1">
             <w:r>
               <w:rPr>
                 <w:rStyle w:val="Hiperligao"/>
@@ -3343,7 +3343,7 @@
                 <w:noProof/>
                 <w:webHidden/>
               </w:rPr>
-              <w:instrText xml:space="preserve"> PAGEREF _Toc92466953 \h </w:instrText>
+              <w:instrText xml:space="preserve"> PAGEREF _Toc92722978 \h </w:instrText>
             </w:r>
             <w:r>
               <w:rPr>
@@ -3391,7 +3391,7 @@
               <w:lang w:eastAsia="pt-PT"/>
             </w:rPr>
           </w:pPr>
-          <w:hyperlink w:anchor="_Toc92466954" w:history="1">
+          <w:hyperlink w:anchor="_Toc92722979" w:history="1">
             <w:r>
               <w:rPr>
                 <w:rStyle w:val="Hiperligao"/>
@@ -3438,7 +3438,7 @@
                 <w:noProof/>
                 <w:webHidden/>
               </w:rPr>
-              <w:instrText xml:space="preserve"> PAGEREF _Toc92466954 \h </w:instrText>
+              <w:instrText xml:space="preserve"> PAGEREF _Toc92722979 \h </w:instrText>
             </w:r>
             <w:r>
               <w:rPr>
@@ -3488,7 +3488,7 @@
               <w:lang w:eastAsia="pt-PT"/>
             </w:rPr>
           </w:pPr>
-          <w:hyperlink w:anchor="_Toc92466955" w:history="1">
+          <w:hyperlink w:anchor="_Toc92722980" w:history="1">
             <w:r>
               <w:rPr>
                 <w:rStyle w:val="Hiperligao"/>
@@ -3536,7 +3536,7 @@
                 <w:noProof/>
                 <w:webHidden/>
               </w:rPr>
-              <w:instrText xml:space="preserve"> PAGEREF _Toc92466955 \h </w:instrText>
+              <w:instrText xml:space="preserve"> PAGEREF _Toc92722980 \h </w:instrText>
             </w:r>
             <w:r>
               <w:rPr>
@@ -3556,7 +3556,7 @@
                 <w:noProof/>
                 <w:webHidden/>
               </w:rPr>
-              <w:t>38</w:t>
+              <w:t>39</w:t>
             </w:r>
             <w:r>
               <w:rPr>
@@ -3646,7 +3646,7 @@
       <w:r>
         <w:fldChar w:fldCharType="separate"/>
       </w:r>
-      <w:hyperlink w:anchor="_Toc92467052" w:history="1">
+      <w:hyperlink w:anchor="_Toc92723031" w:history="1">
         <w:r>
           <w:rPr>
             <w:rStyle w:val="Hiperligao"/>
@@ -3673,7 +3673,7 @@
             <w:noProof/>
             <w:webHidden/>
           </w:rPr>
-          <w:instrText xml:space="preserve"> PAGEREF _Toc92467052 \h </w:instrText>
+          <w:instrText xml:space="preserve"> PAGEREF _Toc92723031 \h </w:instrText>
         </w:r>
         <w:r>
           <w:rPr>
@@ -3719,7 +3719,7 @@
           <w:lang w:eastAsia="pt-PT"/>
         </w:rPr>
       </w:pPr>
-      <w:hyperlink w:anchor="_Toc92467053" w:history="1">
+      <w:hyperlink w:anchor="_Toc92723032" w:history="1">
         <w:r>
           <w:rPr>
             <w:rStyle w:val="Hiperligao"/>
@@ -3746,7 +3746,7 @@
             <w:noProof/>
             <w:webHidden/>
           </w:rPr>
-          <w:instrText xml:space="preserve"> PAGEREF _Toc92467053 \h </w:instrText>
+          <w:instrText xml:space="preserve"> PAGEREF _Toc92723032 \h </w:instrText>
         </w:r>
         <w:r>
           <w:rPr>
@@ -3792,7 +3792,7 @@
           <w:lang w:eastAsia="pt-PT"/>
         </w:rPr>
       </w:pPr>
-      <w:hyperlink w:anchor="_Toc92467054" w:history="1">
+      <w:hyperlink w:anchor="_Toc92723033" w:history="1">
         <w:r>
           <w:rPr>
             <w:rStyle w:val="Hiperligao"/>
@@ -3819,7 +3819,7 @@
             <w:noProof/>
             <w:webHidden/>
           </w:rPr>
-          <w:instrText xml:space="preserve"> PAGEREF _Toc92467054 \h </w:instrText>
+          <w:instrText xml:space="preserve"> PAGEREF _Toc92723033 \h </w:instrText>
         </w:r>
         <w:r>
           <w:rPr>
@@ -3865,7 +3865,7 @@
           <w:lang w:eastAsia="pt-PT"/>
         </w:rPr>
       </w:pPr>
-      <w:hyperlink w:anchor="_Toc92467055" w:history="1">
+      <w:hyperlink w:anchor="_Toc92723034" w:history="1">
         <w:r>
           <w:rPr>
             <w:rStyle w:val="Hiperligao"/>
@@ -3892,7 +3892,7 @@
             <w:noProof/>
             <w:webHidden/>
           </w:rPr>
-          <w:instrText xml:space="preserve"> PAGEREF _Toc92467055 \h </w:instrText>
+          <w:instrText xml:space="preserve"> PAGEREF _Toc92723034 \h </w:instrText>
         </w:r>
         <w:r>
           <w:rPr>
@@ -3938,7 +3938,7 @@
           <w:lang w:eastAsia="pt-PT"/>
         </w:rPr>
       </w:pPr>
-      <w:hyperlink w:anchor="_Toc92467056" w:history="1">
+      <w:hyperlink w:anchor="_Toc92723035" w:history="1">
         <w:r>
           <w:rPr>
             <w:rStyle w:val="Hiperligao"/>
@@ -3965,7 +3965,7 @@
             <w:noProof/>
             <w:webHidden/>
           </w:rPr>
-          <w:instrText xml:space="preserve"> PAGEREF _Toc92467056 \h </w:instrText>
+          <w:instrText xml:space="preserve"> PAGEREF _Toc92723035 \h </w:instrText>
         </w:r>
         <w:r>
           <w:rPr>
@@ -4011,7 +4011,7 @@
           <w:lang w:eastAsia="pt-PT"/>
         </w:rPr>
       </w:pPr>
-      <w:hyperlink w:anchor="_Toc92467057" w:history="1">
+      <w:hyperlink w:anchor="_Toc92723036" w:history="1">
         <w:r>
           <w:rPr>
             <w:rStyle w:val="Hiperligao"/>
@@ -4038,7 +4038,7 @@
             <w:noProof/>
             <w:webHidden/>
           </w:rPr>
-          <w:instrText xml:space="preserve"> PAGEREF _Toc92467057 \h </w:instrText>
+          <w:instrText xml:space="preserve"> PAGEREF _Toc92723036 \h </w:instrText>
         </w:r>
         <w:r>
           <w:rPr>
@@ -4084,7 +4084,7 @@
           <w:lang w:eastAsia="pt-PT"/>
         </w:rPr>
       </w:pPr>
-      <w:hyperlink w:anchor="_Toc92467058" w:history="1">
+      <w:hyperlink w:anchor="_Toc92723037" w:history="1">
         <w:r>
           <w:rPr>
             <w:rStyle w:val="Hiperligao"/>
@@ -4112,7 +4112,7 @@
             <w:noProof/>
             <w:webHidden/>
           </w:rPr>
-          <w:instrText xml:space="preserve"> PAGEREF _Toc92467058 \h </w:instrText>
+          <w:instrText xml:space="preserve"> PAGEREF _Toc92723037 \h </w:instrText>
         </w:r>
         <w:r>
           <w:rPr>
@@ -4158,7 +4158,7 @@
           <w:lang w:eastAsia="pt-PT"/>
         </w:rPr>
       </w:pPr>
-      <w:hyperlink w:anchor="_Toc92467059" w:history="1">
+      <w:hyperlink w:anchor="_Toc92723038" w:history="1">
         <w:r>
           <w:rPr>
             <w:rStyle w:val="Hiperligao"/>
@@ -4185,7 +4185,7 @@
             <w:noProof/>
             <w:webHidden/>
           </w:rPr>
-          <w:instrText xml:space="preserve"> PAGEREF _Toc92467059 \h </w:instrText>
+          <w:instrText xml:space="preserve"> PAGEREF _Toc92723038 \h </w:instrText>
         </w:r>
         <w:r>
           <w:rPr>
@@ -4231,7 +4231,7 @@
           <w:lang w:eastAsia="pt-PT"/>
         </w:rPr>
       </w:pPr>
-      <w:hyperlink w:anchor="_Toc92467060" w:history="1">
+      <w:hyperlink w:anchor="_Toc92723039" w:history="1">
         <w:r>
           <w:rPr>
             <w:rStyle w:val="Hiperligao"/>
@@ -4258,7 +4258,7 @@
             <w:noProof/>
             <w:webHidden/>
           </w:rPr>
-          <w:instrText xml:space="preserve"> PAGEREF _Toc92467060 \h </w:instrText>
+          <w:instrText xml:space="preserve"> PAGEREF _Toc92723039 \h </w:instrText>
         </w:r>
         <w:r>
           <w:rPr>
@@ -4304,7 +4304,7 @@
           <w:lang w:eastAsia="pt-PT"/>
         </w:rPr>
       </w:pPr>
-      <w:hyperlink w:anchor="_Toc92467061" w:history="1">
+      <w:hyperlink w:anchor="_Toc92723040" w:history="1">
         <w:r>
           <w:rPr>
             <w:rStyle w:val="Hiperligao"/>
@@ -4332,7 +4332,7 @@
             <w:noProof/>
             <w:webHidden/>
           </w:rPr>
-          <w:instrText xml:space="preserve"> PAGEREF _Toc92467061 \h </w:instrText>
+          <w:instrText xml:space="preserve"> PAGEREF _Toc92723040 \h </w:instrText>
         </w:r>
         <w:r>
           <w:rPr>
@@ -4378,7 +4378,7 @@
           <w:lang w:eastAsia="pt-PT"/>
         </w:rPr>
       </w:pPr>
-      <w:hyperlink w:anchor="_Toc92467062" w:history="1">
+      <w:hyperlink w:anchor="_Toc92723041" w:history="1">
         <w:r>
           <w:rPr>
             <w:rStyle w:val="Hiperligao"/>
@@ -4405,7 +4405,7 @@
             <w:noProof/>
             <w:webHidden/>
           </w:rPr>
-          <w:instrText xml:space="preserve"> PAGEREF _Toc92467062 \h </w:instrText>
+          <w:instrText xml:space="preserve"> PAGEREF _Toc92723041 \h </w:instrText>
         </w:r>
         <w:r>
           <w:rPr>
@@ -4451,7 +4451,7 @@
           <w:lang w:eastAsia="pt-PT"/>
         </w:rPr>
       </w:pPr>
-      <w:hyperlink w:anchor="_Toc92467063" w:history="1">
+      <w:hyperlink w:anchor="_Toc92723042" w:history="1">
         <w:r>
           <w:rPr>
             <w:rStyle w:val="Hiperligao"/>
@@ -4479,7 +4479,7 @@
             <w:noProof/>
             <w:webHidden/>
           </w:rPr>
-          <w:instrText xml:space="preserve"> PAGEREF _Toc92467063 \h </w:instrText>
+          <w:instrText xml:space="preserve"> PAGEREF _Toc92723042 \h </w:instrText>
         </w:r>
         <w:r>
           <w:rPr>
@@ -4525,7 +4525,7 @@
           <w:lang w:eastAsia="pt-PT"/>
         </w:rPr>
       </w:pPr>
-      <w:hyperlink w:anchor="_Toc92467064" w:history="1">
+      <w:hyperlink w:anchor="_Toc92723043" w:history="1">
         <w:r>
           <w:rPr>
             <w:rStyle w:val="Hiperligao"/>
@@ -4552,7 +4552,7 @@
             <w:noProof/>
             <w:webHidden/>
           </w:rPr>
-          <w:instrText xml:space="preserve"> PAGEREF _Toc92467064 \h </w:instrText>
+          <w:instrText xml:space="preserve"> PAGEREF _Toc92723043 \h </w:instrText>
         </w:r>
         <w:r>
           <w:rPr>
@@ -4598,7 +4598,7 @@
           <w:lang w:eastAsia="pt-PT"/>
         </w:rPr>
       </w:pPr>
-      <w:hyperlink w:anchor="_Toc92467065" w:history="1">
+      <w:hyperlink w:anchor="_Toc92723044" w:history="1">
         <w:r>
           <w:rPr>
             <w:rStyle w:val="Hiperligao"/>
@@ -4625,7 +4625,7 @@
             <w:noProof/>
             <w:webHidden/>
           </w:rPr>
-          <w:instrText xml:space="preserve"> PAGEREF _Toc92467065 \h </w:instrText>
+          <w:instrText xml:space="preserve"> PAGEREF _Toc92723044 \h </w:instrText>
         </w:r>
         <w:r>
           <w:rPr>
@@ -4671,7 +4671,7 @@
           <w:lang w:eastAsia="pt-PT"/>
         </w:rPr>
       </w:pPr>
-      <w:hyperlink w:anchor="_Toc92467066" w:history="1">
+      <w:hyperlink w:anchor="_Toc92723045" w:history="1">
         <w:r>
           <w:rPr>
             <w:rStyle w:val="Hiperligao"/>
@@ -4698,7 +4698,7 @@
             <w:noProof/>
             <w:webHidden/>
           </w:rPr>
-          <w:instrText xml:space="preserve"> PAGEREF _Toc92467066 \h </w:instrText>
+          <w:instrText xml:space="preserve"> PAGEREF _Toc92723045 \h </w:instrText>
         </w:r>
         <w:r>
           <w:rPr>
@@ -4744,7 +4744,7 @@
           <w:lang w:eastAsia="pt-PT"/>
         </w:rPr>
       </w:pPr>
-      <w:hyperlink w:anchor="_Toc92467067" w:history="1">
+      <w:hyperlink w:anchor="_Toc92723046" w:history="1">
         <w:r>
           <w:rPr>
             <w:rStyle w:val="Hiperligao"/>
@@ -4771,7 +4771,7 @@
             <w:noProof/>
             <w:webHidden/>
           </w:rPr>
-          <w:instrText xml:space="preserve"> PAGEREF _Toc92467067 \h </w:instrText>
+          <w:instrText xml:space="preserve"> PAGEREF _Toc92723046 \h </w:instrText>
         </w:r>
         <w:r>
           <w:rPr>
@@ -4817,7 +4817,7 @@
           <w:lang w:eastAsia="pt-PT"/>
         </w:rPr>
       </w:pPr>
-      <w:hyperlink w:anchor="_Toc92467068" w:history="1">
+      <w:hyperlink w:anchor="_Toc92723047" w:history="1">
         <w:r>
           <w:rPr>
             <w:rStyle w:val="Hiperligao"/>
@@ -4844,7 +4844,7 @@
             <w:noProof/>
             <w:webHidden/>
           </w:rPr>
-          <w:instrText xml:space="preserve"> PAGEREF _Toc92467068 \h </w:instrText>
+          <w:instrText xml:space="preserve"> PAGEREF _Toc92723047 \h </w:instrText>
         </w:r>
         <w:r>
           <w:rPr>
@@ -4890,7 +4890,7 @@
           <w:lang w:eastAsia="pt-PT"/>
         </w:rPr>
       </w:pPr>
-      <w:hyperlink w:anchor="_Toc92467069" w:history="1">
+      <w:hyperlink w:anchor="_Toc92723048" w:history="1">
         <w:r>
           <w:rPr>
             <w:rStyle w:val="Hiperligao"/>
@@ -4917,7 +4917,7 @@
             <w:noProof/>
             <w:webHidden/>
           </w:rPr>
-          <w:instrText xml:space="preserve"> PAGEREF _Toc92467069 \h </w:instrText>
+          <w:instrText xml:space="preserve"> PAGEREF _Toc92723048 \h </w:instrText>
         </w:r>
         <w:r>
           <w:rPr>
@@ -4963,7 +4963,7 @@
           <w:lang w:eastAsia="pt-PT"/>
         </w:rPr>
       </w:pPr>
-      <w:hyperlink w:anchor="_Toc92467070" w:history="1">
+      <w:hyperlink w:anchor="_Toc92723049" w:history="1">
         <w:r>
           <w:rPr>
             <w:rStyle w:val="Hiperligao"/>
@@ -4991,7 +4991,7 @@
             <w:noProof/>
             <w:webHidden/>
           </w:rPr>
-          <w:instrText xml:space="preserve"> PAGEREF _Toc92467070 \h </w:instrText>
+          <w:instrText xml:space="preserve"> PAGEREF _Toc92723049 \h </w:instrText>
         </w:r>
         <w:r>
           <w:rPr>
@@ -5037,7 +5037,7 @@
           <w:lang w:eastAsia="pt-PT"/>
         </w:rPr>
       </w:pPr>
-      <w:hyperlink w:anchor="_Toc92467071" w:history="1">
+      <w:hyperlink w:anchor="_Toc92723050" w:history="1">
         <w:r>
           <w:rPr>
             <w:rStyle w:val="Hiperligao"/>
@@ -5065,7 +5065,7 @@
             <w:noProof/>
             <w:webHidden/>
           </w:rPr>
-          <w:instrText xml:space="preserve"> PAGEREF _Toc92467071 \h </w:instrText>
+          <w:instrText xml:space="preserve"> PAGEREF _Toc92723050 \h </w:instrText>
         </w:r>
         <w:r>
           <w:rPr>
@@ -5111,7 +5111,7 @@
           <w:lang w:eastAsia="pt-PT"/>
         </w:rPr>
       </w:pPr>
-      <w:hyperlink w:anchor="_Toc92467072" w:history="1">
+      <w:hyperlink w:anchor="_Toc92723051" w:history="1">
         <w:r>
           <w:rPr>
             <w:rStyle w:val="Hiperligao"/>
@@ -5138,7 +5138,7 @@
             <w:noProof/>
             <w:webHidden/>
           </w:rPr>
-          <w:instrText xml:space="preserve"> PAGEREF _Toc92467072 \h </w:instrText>
+          <w:instrText xml:space="preserve"> PAGEREF _Toc92723051 \h </w:instrText>
         </w:r>
         <w:r>
           <w:rPr>
@@ -5184,7 +5184,7 @@
           <w:lang w:eastAsia="pt-PT"/>
         </w:rPr>
       </w:pPr>
-      <w:hyperlink w:anchor="_Toc92467073" w:history="1">
+      <w:hyperlink w:anchor="_Toc92723052" w:history="1">
         <w:r>
           <w:rPr>
             <w:rStyle w:val="Hiperligao"/>
@@ -5211,7 +5211,7 @@
             <w:noProof/>
             <w:webHidden/>
           </w:rPr>
-          <w:instrText xml:space="preserve"> PAGEREF _Toc92467073 \h </w:instrText>
+          <w:instrText xml:space="preserve"> PAGEREF _Toc92723052 \h </w:instrText>
         </w:r>
         <w:r>
           <w:rPr>
@@ -5257,7 +5257,7 @@
           <w:lang w:eastAsia="pt-PT"/>
         </w:rPr>
       </w:pPr>
-      <w:hyperlink w:anchor="_Toc92467074" w:history="1">
+      <w:hyperlink w:anchor="_Toc92723053" w:history="1">
         <w:r>
           <w:rPr>
             <w:rStyle w:val="Hiperligao"/>
@@ -5284,7 +5284,7 @@
             <w:noProof/>
             <w:webHidden/>
           </w:rPr>
-          <w:instrText xml:space="preserve"> PAGEREF _Toc92467074 \h </w:instrText>
+          <w:instrText xml:space="preserve"> PAGEREF _Toc92723053 \h </w:instrText>
         </w:r>
         <w:r>
           <w:rPr>
@@ -5330,7 +5330,7 @@
           <w:lang w:eastAsia="pt-PT"/>
         </w:rPr>
       </w:pPr>
-      <w:hyperlink w:anchor="_Toc92467075" w:history="1">
+      <w:hyperlink w:anchor="_Toc92723054" w:history="1">
         <w:r>
           <w:rPr>
             <w:rStyle w:val="Hiperligao"/>
@@ -5357,7 +5357,7 @@
             <w:noProof/>
             <w:webHidden/>
           </w:rPr>
-          <w:instrText xml:space="preserve"> PAGEREF _Toc92467075 \h </w:instrText>
+          <w:instrText xml:space="preserve"> PAGEREF _Toc92723054 \h </w:instrText>
         </w:r>
         <w:r>
           <w:rPr>
@@ -5403,7 +5403,7 @@
           <w:lang w:eastAsia="pt-PT"/>
         </w:rPr>
       </w:pPr>
-      <w:hyperlink w:anchor="_Toc92467076" w:history="1">
+      <w:hyperlink w:anchor="_Toc92723055" w:history="1">
         <w:r>
           <w:rPr>
             <w:rStyle w:val="Hiperligao"/>
@@ -5430,7 +5430,7 @@
             <w:noProof/>
             <w:webHidden/>
           </w:rPr>
-          <w:instrText xml:space="preserve"> PAGEREF _Toc92467076 \h </w:instrText>
+          <w:instrText xml:space="preserve"> PAGEREF _Toc92723055 \h </w:instrText>
         </w:r>
         <w:r>
           <w:rPr>
@@ -5476,7 +5476,7 @@
           <w:lang w:eastAsia="pt-PT"/>
         </w:rPr>
       </w:pPr>
-      <w:hyperlink w:anchor="_Toc92467077" w:history="1">
+      <w:hyperlink w:anchor="_Toc92723056" w:history="1">
         <w:r>
           <w:rPr>
             <w:rStyle w:val="Hiperligao"/>
@@ -5503,7 +5503,7 @@
             <w:noProof/>
             <w:webHidden/>
           </w:rPr>
-          <w:instrText xml:space="preserve"> PAGEREF _Toc92467077 \h </w:instrText>
+          <w:instrText xml:space="preserve"> PAGEREF _Toc92723056 \h </w:instrText>
         </w:r>
         <w:r>
           <w:rPr>
@@ -5549,7 +5549,7 @@
           <w:lang w:eastAsia="pt-PT"/>
         </w:rPr>
       </w:pPr>
-      <w:hyperlink w:anchor="_Toc92467078" w:history="1">
+      <w:hyperlink w:anchor="_Toc92723057" w:history="1">
         <w:r>
           <w:rPr>
             <w:rStyle w:val="Hiperligao"/>
@@ -5576,7 +5576,7 @@
             <w:noProof/>
             <w:webHidden/>
           </w:rPr>
-          <w:instrText xml:space="preserve"> PAGEREF _Toc92467078 \h </w:instrText>
+          <w:instrText xml:space="preserve"> PAGEREF _Toc92723057 \h </w:instrText>
         </w:r>
         <w:r>
           <w:rPr>
@@ -5622,7 +5622,7 @@
           <w:lang w:eastAsia="pt-PT"/>
         </w:rPr>
       </w:pPr>
-      <w:hyperlink w:anchor="_Toc92467079" w:history="1">
+      <w:hyperlink w:anchor="_Toc92723058" w:history="1">
         <w:r>
           <w:rPr>
             <w:rStyle w:val="Hiperligao"/>
@@ -5650,7 +5650,7 @@
             <w:noProof/>
             <w:webHidden/>
           </w:rPr>
-          <w:instrText xml:space="preserve"> PAGEREF _Toc92467079 \h </w:instrText>
+          <w:instrText xml:space="preserve"> PAGEREF _Toc92723058 \h </w:instrText>
         </w:r>
         <w:r>
           <w:rPr>
@@ -5696,7 +5696,7 @@
           <w:lang w:eastAsia="pt-PT"/>
         </w:rPr>
       </w:pPr>
-      <w:hyperlink w:anchor="_Toc92467080" w:history="1">
+      <w:hyperlink w:anchor="_Toc92723059" w:history="1">
         <w:r>
           <w:rPr>
             <w:rStyle w:val="Hiperligao"/>
@@ -5723,7 +5723,7 @@
             <w:noProof/>
             <w:webHidden/>
           </w:rPr>
-          <w:instrText xml:space="preserve"> PAGEREF _Toc92467080 \h </w:instrText>
+          <w:instrText xml:space="preserve"> PAGEREF _Toc92723059 \h </w:instrText>
         </w:r>
         <w:r>
           <w:rPr>
@@ -5769,7 +5769,7 @@
           <w:lang w:eastAsia="pt-PT"/>
         </w:rPr>
       </w:pPr>
-      <w:hyperlink w:anchor="_Toc92467081" w:history="1">
+      <w:hyperlink w:anchor="_Toc92723060" w:history="1">
         <w:r>
           <w:rPr>
             <w:rStyle w:val="Hiperligao"/>
@@ -5796,7 +5796,7 @@
             <w:noProof/>
             <w:webHidden/>
           </w:rPr>
-          <w:instrText xml:space="preserve"> PAGEREF _Toc92467081 \h </w:instrText>
+          <w:instrText xml:space="preserve"> PAGEREF _Toc92723060 \h </w:instrText>
         </w:r>
         <w:r>
           <w:rPr>
@@ -5842,7 +5842,7 @@
           <w:lang w:eastAsia="pt-PT"/>
         </w:rPr>
       </w:pPr>
-      <w:hyperlink w:anchor="_Toc92467082" w:history="1">
+      <w:hyperlink w:anchor="_Toc92723061" w:history="1">
         <w:r>
           <w:rPr>
             <w:rStyle w:val="Hiperligao"/>
@@ -5869,7 +5869,7 @@
             <w:noProof/>
             <w:webHidden/>
           </w:rPr>
-          <w:instrText xml:space="preserve"> PAGEREF _Toc92467082 \h </w:instrText>
+          <w:instrText xml:space="preserve"> PAGEREF _Toc92723061 \h </w:instrText>
         </w:r>
         <w:r>
           <w:rPr>
@@ -5915,7 +5915,7 @@
           <w:lang w:eastAsia="pt-PT"/>
         </w:rPr>
       </w:pPr>
-      <w:hyperlink w:anchor="_Toc92467083" w:history="1">
+      <w:hyperlink w:anchor="_Toc92723062" w:history="1">
         <w:r>
           <w:rPr>
             <w:rStyle w:val="Hiperligao"/>
@@ -5942,7 +5942,7 @@
             <w:noProof/>
             <w:webHidden/>
           </w:rPr>
-          <w:instrText xml:space="preserve"> PAGEREF _Toc92467083 \h </w:instrText>
+          <w:instrText xml:space="preserve"> PAGEREF _Toc92723062 \h </w:instrText>
         </w:r>
         <w:r>
           <w:rPr>
@@ -5988,7 +5988,7 @@
           <w:lang w:eastAsia="pt-PT"/>
         </w:rPr>
       </w:pPr>
-      <w:hyperlink w:anchor="_Toc92467084" w:history="1">
+      <w:hyperlink w:anchor="_Toc92723063" w:history="1">
         <w:r>
           <w:rPr>
             <w:rStyle w:val="Hiperligao"/>
@@ -6015,7 +6015,7 @@
             <w:noProof/>
             <w:webHidden/>
           </w:rPr>
-          <w:instrText xml:space="preserve"> PAGEREF _Toc92467084 \h </w:instrText>
+          <w:instrText xml:space="preserve"> PAGEREF _Toc92723063 \h </w:instrText>
         </w:r>
         <w:r>
           <w:rPr>
@@ -6061,7 +6061,7 @@
           <w:lang w:eastAsia="pt-PT"/>
         </w:rPr>
       </w:pPr>
-      <w:hyperlink w:anchor="_Toc92467085" w:history="1">
+      <w:hyperlink w:anchor="_Toc92723064" w:history="1">
         <w:r>
           <w:rPr>
             <w:rStyle w:val="Hiperligao"/>
@@ -6089,7 +6089,7 @@
             <w:noProof/>
             <w:webHidden/>
           </w:rPr>
-          <w:instrText xml:space="preserve"> PAGEREF _Toc92467085 \h </w:instrText>
+          <w:instrText xml:space="preserve"> PAGEREF _Toc92723064 \h </w:instrText>
         </w:r>
         <w:r>
           <w:rPr>
@@ -6135,7 +6135,7 @@
           <w:lang w:eastAsia="pt-PT"/>
         </w:rPr>
       </w:pPr>
-      <w:hyperlink w:anchor="_Toc92467086" w:history="1">
+      <w:hyperlink w:anchor="_Toc92723065" w:history="1">
         <w:r>
           <w:rPr>
             <w:rStyle w:val="Hiperligao"/>
@@ -6163,7 +6163,7 @@
             <w:noProof/>
             <w:webHidden/>
           </w:rPr>
-          <w:instrText xml:space="preserve"> PAGEREF _Toc92467086 \h </w:instrText>
+          <w:instrText xml:space="preserve"> PAGEREF _Toc92723065 \h </w:instrText>
         </w:r>
         <w:r>
           <w:rPr>
@@ -6209,7 +6209,7 @@
           <w:lang w:eastAsia="pt-PT"/>
         </w:rPr>
       </w:pPr>
-      <w:hyperlink w:anchor="_Toc92467087" w:history="1">
+      <w:hyperlink w:anchor="_Toc92723066" w:history="1">
         <w:r>
           <w:rPr>
             <w:rStyle w:val="Hiperligao"/>
@@ -6236,7 +6236,7 @@
             <w:noProof/>
             <w:webHidden/>
           </w:rPr>
-          <w:instrText xml:space="preserve"> PAGEREF _Toc92467087 \h </w:instrText>
+          <w:instrText xml:space="preserve"> PAGEREF _Toc92723066 \h </w:instrText>
         </w:r>
         <w:r>
           <w:rPr>
@@ -6282,7 +6282,7 @@
           <w:lang w:eastAsia="pt-PT"/>
         </w:rPr>
       </w:pPr>
-      <w:hyperlink w:anchor="_Toc92467088" w:history="1">
+      <w:hyperlink w:anchor="_Toc92723067" w:history="1">
         <w:r>
           <w:rPr>
             <w:rStyle w:val="Hiperligao"/>
@@ -6309,7 +6309,7 @@
             <w:noProof/>
             <w:webHidden/>
           </w:rPr>
-          <w:instrText xml:space="preserve"> PAGEREF _Toc92467088 \h </w:instrText>
+          <w:instrText xml:space="preserve"> PAGEREF _Toc92723067 \h </w:instrText>
         </w:r>
         <w:r>
           <w:rPr>
@@ -6355,7 +6355,7 @@
           <w:lang w:eastAsia="pt-PT"/>
         </w:rPr>
       </w:pPr>
-      <w:hyperlink w:anchor="_Toc92467089" w:history="1">
+      <w:hyperlink w:anchor="_Toc92723068" w:history="1">
         <w:r>
           <w:rPr>
             <w:rStyle w:val="Hiperligao"/>
@@ -6383,7 +6383,7 @@
             <w:noProof/>
             <w:webHidden/>
           </w:rPr>
-          <w:instrText xml:space="preserve"> PAGEREF _Toc92467089 \h </w:instrText>
+          <w:instrText xml:space="preserve"> PAGEREF _Toc92723068 \h </w:instrText>
         </w:r>
         <w:r>
           <w:rPr>
@@ -6429,7 +6429,7 @@
           <w:lang w:eastAsia="pt-PT"/>
         </w:rPr>
       </w:pPr>
-      <w:hyperlink w:anchor="_Toc92467090" w:history="1">
+      <w:hyperlink w:anchor="_Toc92723069" w:history="1">
         <w:r>
           <w:rPr>
             <w:rStyle w:val="Hiperligao"/>
@@ -6457,7 +6457,7 @@
             <w:noProof/>
             <w:webHidden/>
           </w:rPr>
-          <w:instrText xml:space="preserve"> PAGEREF _Toc92467090 \h </w:instrText>
+          <w:instrText xml:space="preserve"> PAGEREF _Toc92723069 \h </w:instrText>
         </w:r>
         <w:r>
           <w:rPr>
@@ -6503,7 +6503,7 @@
           <w:lang w:eastAsia="pt-PT"/>
         </w:rPr>
       </w:pPr>
-      <w:hyperlink w:anchor="_Toc92467091" w:history="1">
+      <w:hyperlink w:anchor="_Toc92723070" w:history="1">
         <w:r>
           <w:rPr>
             <w:rStyle w:val="Hiperligao"/>
@@ -6531,7 +6531,7 @@
             <w:noProof/>
             <w:webHidden/>
           </w:rPr>
-          <w:instrText xml:space="preserve"> PAGEREF _Toc92467091 \h </w:instrText>
+          <w:instrText xml:space="preserve"> PAGEREF _Toc92723070 \h </w:instrText>
         </w:r>
         <w:r>
           <w:rPr>
@@ -6577,7 +6577,7 @@
           <w:lang w:eastAsia="pt-PT"/>
         </w:rPr>
       </w:pPr>
-      <w:hyperlink w:anchor="_Toc92467092" w:history="1">
+      <w:hyperlink w:anchor="_Toc92723071" w:history="1">
         <w:r>
           <w:rPr>
             <w:rStyle w:val="Hiperligao"/>
@@ -6604,7 +6604,7 @@
             <w:noProof/>
             <w:webHidden/>
           </w:rPr>
-          <w:instrText xml:space="preserve"> PAGEREF _Toc92467092 \h </w:instrText>
+          <w:instrText xml:space="preserve"> PAGEREF _Toc92723071 \h </w:instrText>
         </w:r>
         <w:r>
           <w:rPr>
@@ -6650,7 +6650,7 @@
           <w:lang w:eastAsia="pt-PT"/>
         </w:rPr>
       </w:pPr>
-      <w:hyperlink w:anchor="_Toc92467093" w:history="1">
+      <w:hyperlink w:anchor="_Toc92723072" w:history="1">
         <w:r>
           <w:rPr>
             <w:rStyle w:val="Hiperligao"/>
@@ -6677,7 +6677,7 @@
             <w:noProof/>
             <w:webHidden/>
           </w:rPr>
-          <w:instrText xml:space="preserve"> PAGEREF _Toc92467093 \h </w:instrText>
+          <w:instrText xml:space="preserve"> PAGEREF _Toc92723072 \h </w:instrText>
         </w:r>
         <w:r>
           <w:rPr>
@@ -6723,7 +6723,7 @@
           <w:lang w:eastAsia="pt-PT"/>
         </w:rPr>
       </w:pPr>
-      <w:hyperlink w:anchor="_Toc92467094" w:history="1">
+      <w:hyperlink w:anchor="_Toc92723073" w:history="1">
         <w:r>
           <w:rPr>
             <w:rStyle w:val="Hiperligao"/>
@@ -6750,7 +6750,7 @@
             <w:noProof/>
             <w:webHidden/>
           </w:rPr>
-          <w:instrText xml:space="preserve"> PAGEREF _Toc92467094 \h </w:instrText>
+          <w:instrText xml:space="preserve"> PAGEREF _Toc92723073 \h </w:instrText>
         </w:r>
         <w:r>
           <w:rPr>
@@ -6796,7 +6796,7 @@
           <w:lang w:eastAsia="pt-PT"/>
         </w:rPr>
       </w:pPr>
-      <w:hyperlink w:anchor="_Toc92467095" w:history="1">
+      <w:hyperlink w:anchor="_Toc92723074" w:history="1">
         <w:r>
           <w:rPr>
             <w:rStyle w:val="Hiperligao"/>
@@ -6823,7 +6823,7 @@
             <w:noProof/>
             <w:webHidden/>
           </w:rPr>
-          <w:instrText xml:space="preserve"> PAGEREF _Toc92467095 \h </w:instrText>
+          <w:instrText xml:space="preserve"> PAGEREF _Toc92723074 \h </w:instrText>
         </w:r>
         <w:r>
           <w:rPr>
@@ -6869,7 +6869,7 @@
           <w:lang w:eastAsia="pt-PT"/>
         </w:rPr>
       </w:pPr>
-      <w:hyperlink w:anchor="_Toc92467096" w:history="1">
+      <w:hyperlink w:anchor="_Toc92723075" w:history="1">
         <w:r>
           <w:rPr>
             <w:rStyle w:val="Hiperligao"/>
@@ -6896,7 +6896,7 @@
             <w:noProof/>
             <w:webHidden/>
           </w:rPr>
-          <w:instrText xml:space="preserve"> PAGEREF _Toc92467096 \h </w:instrText>
+          <w:instrText xml:space="preserve"> PAGEREF _Toc92723075 \h </w:instrText>
         </w:r>
         <w:r>
           <w:rPr>
@@ -6942,7 +6942,7 @@
           <w:lang w:eastAsia="pt-PT"/>
         </w:rPr>
       </w:pPr>
-      <w:hyperlink w:anchor="_Toc92467097" w:history="1">
+      <w:hyperlink w:anchor="_Toc92723076" w:history="1">
         <w:r>
           <w:rPr>
             <w:rStyle w:val="Hiperligao"/>
@@ -6969,7 +6969,7 @@
             <w:noProof/>
             <w:webHidden/>
           </w:rPr>
-          <w:instrText xml:space="preserve"> PAGEREF _Toc92467097 \h </w:instrText>
+          <w:instrText xml:space="preserve"> PAGEREF _Toc92723076 \h </w:instrText>
         </w:r>
         <w:r>
           <w:rPr>
@@ -7015,7 +7015,7 @@
           <w:lang w:eastAsia="pt-PT"/>
         </w:rPr>
       </w:pPr>
-      <w:hyperlink w:anchor="_Toc92467098" w:history="1">
+      <w:hyperlink w:anchor="_Toc92723077" w:history="1">
         <w:r>
           <w:rPr>
             <w:rStyle w:val="Hiperligao"/>
@@ -7042,7 +7042,7 @@
             <w:noProof/>
             <w:webHidden/>
           </w:rPr>
-          <w:instrText xml:space="preserve"> PAGEREF _Toc92467098 \h </w:instrText>
+          <w:instrText xml:space="preserve"> PAGEREF _Toc92723077 \h </w:instrText>
         </w:r>
         <w:r>
           <w:rPr>
@@ -7088,13 +7088,13 @@
           <w:lang w:eastAsia="pt-PT"/>
         </w:rPr>
       </w:pPr>
-      <w:hyperlink w:anchor="_Toc92467099" w:history="1">
+      <w:hyperlink w:anchor="_Toc92723078" w:history="1">
         <w:r>
           <w:rPr>
             <w:rStyle w:val="Hiperligao"/>
             <w:noProof/>
           </w:rPr>
-          <w:t>Figura 48 - Mosquitto, Função actionDo e Função FazSubscribe</w:t>
+          <w:t>Figura 48 - MQTT Conexão Móvel</w:t>
         </w:r>
         <w:r>
           <w:rPr>
@@ -7115,7 +7115,7 @@
             <w:noProof/>
             <w:webHidden/>
           </w:rPr>
-          <w:instrText xml:space="preserve"> PAGEREF _Toc92467099 \h </w:instrText>
+          <w:instrText xml:space="preserve"> PAGEREF _Toc92723078 \h </w:instrText>
         </w:r>
         <w:r>
           <w:rPr>
@@ -7136,6 +7136,152 @@
             <w:webHidden/>
           </w:rPr>
           <w:t>37</w:t>
+        </w:r>
+        <w:r>
+          <w:rPr>
+            <w:noProof/>
+            <w:webHidden/>
+          </w:rPr>
+          <w:fldChar w:fldCharType="end"/>
+        </w:r>
+      </w:hyperlink>
+    </w:p>
+    <w:p>
+      <w:pPr>
+        <w:pStyle w:val="ndicedeilustraes"/>
+        <w:tabs>
+          <w:tab w:val="right" w:leader="dot" w:pos="9394"/>
+        </w:tabs>
+        <w:rPr>
+          <w:rFonts w:asciiTheme="minorHAnsi" w:eastAsiaTheme="minorEastAsia" w:hAnsiTheme="minorHAnsi" w:cstheme="minorBidi"/>
+          <w:noProof/>
+          <w:color w:val="auto"/>
+          <w:sz w:val="22"/>
+          <w:szCs w:val="22"/>
+          <w:lang w:eastAsia="pt-PT"/>
+        </w:rPr>
+      </w:pPr>
+      <w:hyperlink w:anchor="_Toc92723079" w:history="1">
+        <w:r>
+          <w:rPr>
+            <w:rStyle w:val="Hiperligao"/>
+            <w:noProof/>
+          </w:rPr>
+          <w:t>Figura 49 - MQTT Subscribe</w:t>
+        </w:r>
+        <w:r>
+          <w:rPr>
+            <w:noProof/>
+            <w:webHidden/>
+          </w:rPr>
+          <w:tab/>
+        </w:r>
+        <w:r>
+          <w:rPr>
+            <w:noProof/>
+            <w:webHidden/>
+          </w:rPr>
+          <w:fldChar w:fldCharType="begin"/>
+        </w:r>
+        <w:r>
+          <w:rPr>
+            <w:noProof/>
+            <w:webHidden/>
+          </w:rPr>
+          <w:instrText xml:space="preserve"> PAGEREF _Toc92723079 \h </w:instrText>
+        </w:r>
+        <w:r>
+          <w:rPr>
+            <w:noProof/>
+            <w:webHidden/>
+          </w:rPr>
+        </w:r>
+        <w:r>
+          <w:rPr>
+            <w:noProof/>
+            <w:webHidden/>
+          </w:rPr>
+          <w:fldChar w:fldCharType="separate"/>
+        </w:r>
+        <w:r>
+          <w:rPr>
+            <w:noProof/>
+            <w:webHidden/>
+          </w:rPr>
+          <w:t>38</w:t>
+        </w:r>
+        <w:r>
+          <w:rPr>
+            <w:noProof/>
+            <w:webHidden/>
+          </w:rPr>
+          <w:fldChar w:fldCharType="end"/>
+        </w:r>
+      </w:hyperlink>
+    </w:p>
+    <w:p>
+      <w:pPr>
+        <w:pStyle w:val="ndicedeilustraes"/>
+        <w:tabs>
+          <w:tab w:val="right" w:leader="dot" w:pos="9394"/>
+        </w:tabs>
+        <w:rPr>
+          <w:rFonts w:asciiTheme="minorHAnsi" w:eastAsiaTheme="minorEastAsia" w:hAnsiTheme="minorHAnsi" w:cstheme="minorBidi"/>
+          <w:noProof/>
+          <w:color w:val="auto"/>
+          <w:sz w:val="22"/>
+          <w:szCs w:val="22"/>
+          <w:lang w:eastAsia="pt-PT"/>
+        </w:rPr>
+      </w:pPr>
+      <w:hyperlink w:anchor="_Toc92723080" w:history="1">
+        <w:r>
+          <w:rPr>
+            <w:rStyle w:val="Hiperligao"/>
+            <w:noProof/>
+          </w:rPr>
+          <w:t>Figura 50 - Exemplo de Notificação</w:t>
+        </w:r>
+        <w:r>
+          <w:rPr>
+            <w:noProof/>
+            <w:webHidden/>
+          </w:rPr>
+          <w:tab/>
+        </w:r>
+        <w:r>
+          <w:rPr>
+            <w:noProof/>
+            <w:webHidden/>
+          </w:rPr>
+          <w:fldChar w:fldCharType="begin"/>
+        </w:r>
+        <w:r>
+          <w:rPr>
+            <w:noProof/>
+            <w:webHidden/>
+          </w:rPr>
+          <w:instrText xml:space="preserve"> PAGEREF _Toc92723080 \h </w:instrText>
+        </w:r>
+        <w:r>
+          <w:rPr>
+            <w:noProof/>
+            <w:webHidden/>
+          </w:rPr>
+        </w:r>
+        <w:r>
+          <w:rPr>
+            <w:noProof/>
+            <w:webHidden/>
+          </w:rPr>
+          <w:fldChar w:fldCharType="separate"/>
+        </w:r>
+        <w:r>
+          <w:rPr>
+            <w:noProof/>
+            <w:webHidden/>
+          </w:rPr>
+          <w:t>38</w:t>
         </w:r>
         <w:r>
           <w:rPr>
@@ -7175,7 +7321,7 @@
         <w:pStyle w:val="Ttulo1"/>
       </w:pPr>
       <w:bookmarkStart w:id="1" w:name="_Toc90820642"/>
-      <w:bookmarkStart w:id="2" w:name="_Toc92466931"/>
+      <w:bookmarkStart w:id="2" w:name="_Toc92722956"/>
       <w:r>
         <w:lastRenderedPageBreak/>
         <w:t>I</w:t>
@@ -7293,7 +7439,7 @@
         <w:pStyle w:val="Ttulo1"/>
       </w:pPr>
       <w:bookmarkStart w:id="3" w:name="_Toc90820643"/>
-      <w:bookmarkStart w:id="4" w:name="_Toc92466932"/>
+      <w:bookmarkStart w:id="4" w:name="_Toc92722957"/>
       <w:r>
         <w:lastRenderedPageBreak/>
         <w:t>Endpoints</w:t>
@@ -7309,7 +7455,7 @@
         <w:pStyle w:val="Ttulo2"/>
       </w:pPr>
       <w:bookmarkStart w:id="5" w:name="_Toc90820644"/>
-      <w:bookmarkStart w:id="6" w:name="_Toc92466933"/>
+      <w:bookmarkStart w:id="6" w:name="_Toc92722958"/>
       <w:r>
         <w:t>Cars</w:t>
       </w:r>
@@ -7321,7 +7467,7 @@
         <w:pStyle w:val="Ttulo3"/>
       </w:pPr>
       <w:bookmarkStart w:id="7" w:name="_Toc90820646"/>
-      <w:bookmarkStart w:id="8" w:name="_Toc92466934"/>
+      <w:bookmarkStart w:id="8" w:name="_Toc92722959"/>
       <w:r>
         <w:t>Métodos de Implementação</w:t>
       </w:r>
@@ -7462,7 +7608,7 @@
           <w:color w:val="auto"/>
         </w:rPr>
       </w:pPr>
-      <w:bookmarkStart w:id="9" w:name="_Toc92467052"/>
+      <w:bookmarkStart w:id="9" w:name="_Toc92723031"/>
       <w:r>
         <w:rPr>
           <w:color w:val="auto"/>
@@ -7655,7 +7801,7 @@
           <w:color w:val="auto"/>
         </w:rPr>
       </w:pPr>
-      <w:bookmarkStart w:id="10" w:name="_Toc92467053"/>
+      <w:bookmarkStart w:id="10" w:name="_Toc92723032"/>
       <w:r>
         <w:rPr>
           <w:color w:val="auto"/>
@@ -7929,7 +8075,7 @@
           <w:color w:val="auto"/>
         </w:rPr>
       </w:pPr>
-      <w:bookmarkStart w:id="11" w:name="_Toc92467054"/>
+      <w:bookmarkStart w:id="11" w:name="_Toc92723033"/>
       <w:r>
         <w:rPr>
           <w:color w:val="auto"/>
@@ -8050,14 +8196,7 @@
           <w:b/>
           <w:bCs/>
         </w:rPr>
-        <w:t xml:space="preserve"> </w:t>
-      </w:r>
-      <w:r>
-        <w:rPr>
-          <w:b/>
-          <w:bCs/>
-        </w:rPr>
-        <w:t xml:space="preserve"> - CUSTOM</w:t>
+        <w:t xml:space="preserve">  - CUSTOM</w:t>
       </w:r>
     </w:p>
     <w:p>
@@ -8154,7 +8293,7 @@
           <w:color w:val="auto"/>
         </w:rPr>
       </w:pPr>
-      <w:bookmarkStart w:id="12" w:name="_Toc92467055"/>
+      <w:bookmarkStart w:id="12" w:name="_Toc92723034"/>
       <w:r>
         <w:rPr>
           <w:color w:val="auto"/>
@@ -8261,14 +8400,7 @@
           <w:b/>
           <w:bCs/>
         </w:rPr>
-        <w:t xml:space="preserve"> </w:t>
-      </w:r>
-      <w:r>
-        <w:rPr>
-          <w:b/>
-          <w:bCs/>
-        </w:rPr>
-        <w:t xml:space="preserve"> - CUSTOM</w:t>
+        <w:t xml:space="preserve">  - CUSTOM</w:t>
       </w:r>
     </w:p>
     <w:p>
@@ -8374,7 +8506,7 @@
           <w:color w:val="auto"/>
         </w:rPr>
       </w:pPr>
-      <w:bookmarkStart w:id="13" w:name="_Toc92467056"/>
+      <w:bookmarkStart w:id="13" w:name="_Toc92723035"/>
       <w:r>
         <w:rPr>
           <w:color w:val="auto"/>
@@ -8565,7 +8697,7 @@
           <w:color w:val="auto"/>
         </w:rPr>
       </w:pPr>
-      <w:bookmarkStart w:id="14" w:name="_Toc92467057"/>
+      <w:bookmarkStart w:id="14" w:name="_Toc92723036"/>
       <w:r>
         <w:rPr>
           <w:color w:val="auto"/>
@@ -8758,7 +8890,7 @@
           <w:lang w:val="en-US"/>
         </w:rPr>
       </w:pPr>
-      <w:bookmarkStart w:id="15" w:name="_Toc92467058"/>
+      <w:bookmarkStart w:id="15" w:name="_Toc92723037"/>
       <w:proofErr w:type="spellStart"/>
       <w:r>
         <w:rPr>
@@ -8998,7 +9130,7 @@
           <w:color w:val="auto"/>
         </w:rPr>
       </w:pPr>
-      <w:bookmarkStart w:id="16" w:name="_Toc92467059"/>
+      <w:bookmarkStart w:id="16" w:name="_Toc92723038"/>
       <w:r>
         <w:rPr>
           <w:color w:val="auto"/>
@@ -9144,28 +9276,7 @@
           <w:b/>
           <w:bCs/>
         </w:rPr>
-        <w:t xml:space="preserve"> </w:t>
-      </w:r>
-      <w:r>
-        <w:rPr>
-          <w:b/>
-          <w:bCs/>
-        </w:rPr>
-        <w:t>–</w:t>
-      </w:r>
-      <w:r>
-        <w:rPr>
-          <w:b/>
-          <w:bCs/>
-        </w:rPr>
-        <w:t xml:space="preserve"> CUSTOM</w:t>
-      </w:r>
-      <w:r>
-        <w:rPr>
-          <w:b/>
-          <w:bCs/>
-        </w:rPr>
-        <w:t xml:space="preserve"> </w:t>
+        <w:t xml:space="preserve"> – CUSTOM </w:t>
       </w:r>
     </w:p>
     <w:p>
@@ -9179,10 +9290,7 @@
         <w:t xml:space="preserve">ste método </w:t>
       </w:r>
       <w:r>
-        <w:t>serve para inserir um registo de um veículo na ótica do cliente</w:t>
-      </w:r>
-      <w:r>
-        <w:t>.</w:t>
+        <w:t>serve para inserir um registo de um veículo na ótica do cliente.</w:t>
       </w:r>
     </w:p>
     <w:p>
@@ -9257,7 +9365,7 @@
           <w:color w:val="auto"/>
         </w:rPr>
       </w:pPr>
-      <w:bookmarkStart w:id="17" w:name="_Toc92467060"/>
+      <w:bookmarkStart w:id="17" w:name="_Toc92723039"/>
       <w:r>
         <w:rPr>
           <w:color w:val="auto"/>
@@ -9545,7 +9653,7 @@
           <w:lang w:val="en-US"/>
         </w:rPr>
       </w:pPr>
-      <w:bookmarkStart w:id="18" w:name="_Toc92467061"/>
+      <w:bookmarkStart w:id="18" w:name="_Toc92723040"/>
       <w:proofErr w:type="spellStart"/>
       <w:r>
         <w:rPr>
@@ -9679,7 +9787,7 @@
         <w:pStyle w:val="Ttulo2"/>
       </w:pPr>
       <w:bookmarkStart w:id="19" w:name="_Toc90820647"/>
-      <w:bookmarkStart w:id="20" w:name="_Toc92466935"/>
+      <w:bookmarkStart w:id="20" w:name="_Toc92722960"/>
       <w:r>
         <w:lastRenderedPageBreak/>
         <w:t>Companies</w:t>
@@ -9692,7 +9800,7 @@
         <w:pStyle w:val="Ttulo3"/>
       </w:pPr>
       <w:bookmarkStart w:id="21" w:name="_Toc90820649"/>
-      <w:bookmarkStart w:id="22" w:name="_Toc92466936"/>
+      <w:bookmarkStart w:id="22" w:name="_Toc92722961"/>
       <w:r>
         <w:t>Métodos de Implementação</w:t>
       </w:r>
@@ -9807,7 +9915,7 @@
           <w:color w:val="auto"/>
         </w:rPr>
       </w:pPr>
-      <w:bookmarkStart w:id="23" w:name="_Toc92467062"/>
+      <w:bookmarkStart w:id="23" w:name="_Toc92723041"/>
       <w:r>
         <w:rPr>
           <w:color w:val="auto"/>
@@ -10006,7 +10114,7 @@
           <w:lang w:val="en-US"/>
         </w:rPr>
       </w:pPr>
-      <w:bookmarkStart w:id="24" w:name="_Toc92467063"/>
+      <w:bookmarkStart w:id="24" w:name="_Toc92723042"/>
       <w:proofErr w:type="spellStart"/>
       <w:r>
         <w:rPr>
@@ -10281,7 +10389,7 @@
           <w:color w:val="auto"/>
         </w:rPr>
       </w:pPr>
-      <w:bookmarkStart w:id="25" w:name="_Toc92467064"/>
+      <w:bookmarkStart w:id="25" w:name="_Toc92723043"/>
       <w:r>
         <w:rPr>
           <w:color w:val="auto"/>
@@ -10524,7 +10632,7 @@
           <w:color w:val="auto"/>
         </w:rPr>
       </w:pPr>
-      <w:bookmarkStart w:id="26" w:name="_Toc92467065"/>
+      <w:bookmarkStart w:id="26" w:name="_Toc92723044"/>
       <w:r>
         <w:rPr>
           <w:color w:val="auto"/>
@@ -10708,14 +10816,7 @@
           <w:b/>
           <w:bCs/>
         </w:rPr>
-        <w:t xml:space="preserve">TOTAL  </w:t>
-      </w:r>
-      <w:r>
-        <w:rPr>
-          <w:b/>
-          <w:bCs/>
-        </w:rPr>
-        <w:t>– CUSTOM</w:t>
+        <w:t>TOTAL  – CUSTOM</w:t>
       </w:r>
     </w:p>
     <w:p>
@@ -10806,7 +10907,7 @@
           <w:color w:val="auto"/>
         </w:rPr>
       </w:pPr>
-      <w:bookmarkStart w:id="27" w:name="_Toc92467066"/>
+      <w:bookmarkStart w:id="27" w:name="_Toc92723045"/>
       <w:r>
         <w:rPr>
           <w:color w:val="auto"/>
@@ -11025,7 +11126,7 @@
           <w:color w:val="auto"/>
         </w:rPr>
       </w:pPr>
-      <w:bookmarkStart w:id="29" w:name="_Toc92467067"/>
+      <w:bookmarkStart w:id="29" w:name="_Toc92723046"/>
       <w:r>
         <w:rPr>
           <w:color w:val="auto"/>
@@ -11194,7 +11295,7 @@
         <w:pStyle w:val="Ttulo2"/>
       </w:pPr>
       <w:bookmarkStart w:id="30" w:name="_Toc90820650"/>
-      <w:bookmarkStart w:id="31" w:name="_Toc92466937"/>
+      <w:bookmarkStart w:id="31" w:name="_Toc92722962"/>
       <w:r>
         <w:lastRenderedPageBreak/>
         <w:t>CompaniesList</w:t>
@@ -11207,7 +11308,7 @@
         <w:pStyle w:val="Ttulo3"/>
       </w:pPr>
       <w:bookmarkStart w:id="32" w:name="_Toc90820652"/>
-      <w:bookmarkStart w:id="33" w:name="_Toc92466938"/>
+      <w:bookmarkStart w:id="33" w:name="_Toc92722963"/>
       <w:r>
         <w:t>Métodos de Implementação</w:t>
       </w:r>
@@ -11322,7 +11423,7 @@
           <w:bCs/>
         </w:rPr>
       </w:pPr>
-      <w:bookmarkStart w:id="35" w:name="_Toc92467068"/>
+      <w:bookmarkStart w:id="35" w:name="_Toc92723047"/>
       <w:r>
         <w:rPr>
           <w:color w:val="auto"/>
@@ -11464,7 +11565,7 @@
       <w:pPr>
         <w:pStyle w:val="Ttulo2"/>
       </w:pPr>
-      <w:bookmarkStart w:id="36" w:name="_Toc92466939"/>
+      <w:bookmarkStart w:id="36" w:name="_Toc92722964"/>
       <w:r>
         <w:lastRenderedPageBreak/>
         <w:t>Contributors</w:t>
@@ -11477,7 +11578,7 @@
         <w:pStyle w:val="Ttulo3"/>
       </w:pPr>
       <w:bookmarkStart w:id="37" w:name="_Toc90820655"/>
-      <w:bookmarkStart w:id="38" w:name="_Toc92466940"/>
+      <w:bookmarkStart w:id="38" w:name="_Toc92722965"/>
       <w:r>
         <w:t>Métodos de Implementação</w:t>
       </w:r>
@@ -11599,7 +11700,7 @@
           <w:color w:val="auto"/>
         </w:rPr>
       </w:pPr>
-      <w:bookmarkStart w:id="39" w:name="_Toc92467069"/>
+      <w:bookmarkStart w:id="39" w:name="_Toc92723048"/>
       <w:r>
         <w:rPr>
           <w:color w:val="auto"/>
@@ -11795,7 +11896,7 @@
           <w:lang w:val="en-US"/>
         </w:rPr>
       </w:pPr>
-      <w:bookmarkStart w:id="40" w:name="_Toc92467070"/>
+      <w:bookmarkStart w:id="40" w:name="_Toc92723049"/>
       <w:proofErr w:type="spellStart"/>
       <w:r>
         <w:rPr>
@@ -12085,7 +12186,7 @@
           <w:lang w:val="en-US"/>
         </w:rPr>
       </w:pPr>
-      <w:bookmarkStart w:id="41" w:name="_Toc92467071"/>
+      <w:bookmarkStart w:id="41" w:name="_Toc92723050"/>
       <w:proofErr w:type="spellStart"/>
       <w:r>
         <w:rPr>
@@ -12339,7 +12440,7 @@
           <w:color w:val="auto"/>
         </w:rPr>
       </w:pPr>
-      <w:bookmarkStart w:id="42" w:name="_Toc92467072"/>
+      <w:bookmarkStart w:id="42" w:name="_Toc92723051"/>
       <w:r>
         <w:rPr>
           <w:color w:val="auto"/>
@@ -12624,7 +12725,7 @@
           <w:color w:val="auto"/>
         </w:rPr>
       </w:pPr>
-      <w:bookmarkStart w:id="43" w:name="_Toc92467073"/>
+      <w:bookmarkStart w:id="43" w:name="_Toc92723052"/>
       <w:r>
         <w:rPr>
           <w:color w:val="auto"/>
@@ -12832,7 +12933,7 @@
           <w:color w:val="auto"/>
         </w:rPr>
       </w:pPr>
-      <w:bookmarkStart w:id="44" w:name="_Toc92467074"/>
+      <w:bookmarkStart w:id="44" w:name="_Toc92723053"/>
       <w:r>
         <w:rPr>
           <w:color w:val="auto"/>
@@ -12953,7 +13054,7 @@
         <w:pStyle w:val="Ttulo2"/>
       </w:pPr>
       <w:bookmarkStart w:id="45" w:name="_Toc90820656"/>
-      <w:bookmarkStart w:id="46" w:name="_Toc92466941"/>
+      <w:bookmarkStart w:id="46" w:name="_Toc92722966"/>
       <w:r>
         <w:lastRenderedPageBreak/>
         <w:t>Login</w:t>
@@ -12966,7 +13067,7 @@
         <w:pStyle w:val="Ttulo3"/>
       </w:pPr>
       <w:bookmarkStart w:id="47" w:name="_Toc90820658"/>
-      <w:bookmarkStart w:id="48" w:name="_Toc92466942"/>
+      <w:bookmarkStart w:id="48" w:name="_Toc92722967"/>
       <w:r>
         <w:t>Métodos de Implementação</w:t>
       </w:r>
@@ -13175,7 +13276,7 @@
           <w:color w:val="auto"/>
         </w:rPr>
       </w:pPr>
-      <w:bookmarkStart w:id="49" w:name="_Toc92467075"/>
+      <w:bookmarkStart w:id="49" w:name="_Toc92723054"/>
       <w:r>
         <w:rPr>
           <w:color w:val="auto"/>
@@ -13317,7 +13418,7 @@
         <w:pStyle w:val="Ttulo2"/>
       </w:pPr>
       <w:bookmarkStart w:id="50" w:name="_Toc90820659"/>
-      <w:bookmarkStart w:id="51" w:name="_Toc92466943"/>
+      <w:bookmarkStart w:id="51" w:name="_Toc92722968"/>
       <w:r>
         <w:lastRenderedPageBreak/>
         <w:t>Repairs</w:t>
@@ -13330,7 +13431,7 @@
         <w:pStyle w:val="Ttulo3"/>
       </w:pPr>
       <w:bookmarkStart w:id="52" w:name="_Toc90820661"/>
-      <w:bookmarkStart w:id="53" w:name="_Toc92466944"/>
+      <w:bookmarkStart w:id="53" w:name="_Toc92722969"/>
       <w:r>
         <w:t>Métodos de Implementação</w:t>
       </w:r>
@@ -13457,7 +13558,7 @@
           <w:color w:val="auto"/>
         </w:rPr>
       </w:pPr>
-      <w:bookmarkStart w:id="54" w:name="_Toc92467076"/>
+      <w:bookmarkStart w:id="54" w:name="_Toc92723055"/>
       <w:r>
         <w:rPr>
           <w:color w:val="auto"/>
@@ -13697,7 +13798,7 @@
           <w:color w:val="auto"/>
         </w:rPr>
       </w:pPr>
-      <w:bookmarkStart w:id="55" w:name="_Toc92467077"/>
+      <w:bookmarkStart w:id="55" w:name="_Toc92723056"/>
       <w:r>
         <w:rPr>
           <w:color w:val="auto"/>
@@ -13938,7 +14039,7 @@
           <w:color w:val="auto"/>
         </w:rPr>
       </w:pPr>
-      <w:bookmarkStart w:id="56" w:name="_Toc92467078"/>
+      <w:bookmarkStart w:id="56" w:name="_Toc92723057"/>
       <w:r>
         <w:rPr>
           <w:color w:val="auto"/>
@@ -14172,7 +14273,7 @@
           <w:lang w:val="en-US"/>
         </w:rPr>
       </w:pPr>
-      <w:bookmarkStart w:id="57" w:name="_Toc92467079"/>
+      <w:bookmarkStart w:id="57" w:name="_Toc92723058"/>
       <w:proofErr w:type="spellStart"/>
       <w:r>
         <w:rPr>
@@ -14454,7 +14555,7 @@
           <w:color w:val="auto"/>
         </w:rPr>
       </w:pPr>
-      <w:bookmarkStart w:id="58" w:name="_Toc92467080"/>
+      <w:bookmarkStart w:id="58" w:name="_Toc92723059"/>
       <w:r>
         <w:rPr>
           <w:color w:val="auto"/>
@@ -14649,7 +14750,7 @@
           <w:color w:val="auto"/>
         </w:rPr>
       </w:pPr>
-      <w:bookmarkStart w:id="59" w:name="_Toc92467081"/>
+      <w:bookmarkStart w:id="59" w:name="_Toc92723060"/>
       <w:r>
         <w:rPr>
           <w:color w:val="auto"/>
@@ -14819,7 +14920,7 @@
           <w:color w:val="auto"/>
         </w:rPr>
       </w:pPr>
-      <w:bookmarkStart w:id="60" w:name="_Toc92467082"/>
+      <w:bookmarkStart w:id="60" w:name="_Toc92723061"/>
       <w:r>
         <w:rPr>
           <w:color w:val="auto"/>
@@ -15079,7 +15180,7 @@
           <w:color w:val="auto"/>
         </w:rPr>
       </w:pPr>
-      <w:bookmarkStart w:id="61" w:name="_Toc92467083"/>
+      <w:bookmarkStart w:id="61" w:name="_Toc92723062"/>
       <w:r>
         <w:rPr>
           <w:color w:val="auto"/>
@@ -15178,7 +15279,7 @@
         <w:pStyle w:val="Ttulo2"/>
       </w:pPr>
       <w:bookmarkStart w:id="62" w:name="_Toc90820662"/>
-      <w:bookmarkStart w:id="63" w:name="_Toc92466945"/>
+      <w:bookmarkStart w:id="63" w:name="_Toc92722970"/>
       <w:r>
         <w:lastRenderedPageBreak/>
         <w:t>Schedules</w:t>
@@ -15191,7 +15292,7 @@
         <w:pStyle w:val="Ttulo3"/>
       </w:pPr>
       <w:bookmarkStart w:id="64" w:name="_Toc90820664"/>
-      <w:bookmarkStart w:id="65" w:name="_Toc92466946"/>
+      <w:bookmarkStart w:id="65" w:name="_Toc92722971"/>
       <w:r>
         <w:t>Métodos de Implementação</w:t>
       </w:r>
@@ -15314,7 +15415,7 @@
           <w:color w:val="auto"/>
         </w:rPr>
       </w:pPr>
-      <w:bookmarkStart w:id="66" w:name="_Toc92467084"/>
+      <w:bookmarkStart w:id="66" w:name="_Toc92723063"/>
       <w:r>
         <w:rPr>
           <w:color w:val="auto"/>
@@ -15489,7 +15590,7 @@
           <w:lang w:val="en-US"/>
         </w:rPr>
       </w:pPr>
-      <w:bookmarkStart w:id="67" w:name="_Toc92467085"/>
+      <w:bookmarkStart w:id="67" w:name="_Toc92723064"/>
       <w:proofErr w:type="spellStart"/>
       <w:r>
         <w:rPr>
@@ -15771,7 +15872,7 @@
           <w:lang w:val="en-US"/>
         </w:rPr>
       </w:pPr>
-      <w:bookmarkStart w:id="68" w:name="_Toc92467086"/>
+      <w:bookmarkStart w:id="68" w:name="_Toc92723065"/>
       <w:proofErr w:type="spellStart"/>
       <w:r>
         <w:rPr>
@@ -16129,7 +16230,7 @@
           <w:color w:val="auto"/>
         </w:rPr>
       </w:pPr>
-      <w:bookmarkStart w:id="69" w:name="_Toc92467087"/>
+      <w:bookmarkStart w:id="69" w:name="_Toc92723066"/>
       <w:r>
         <w:rPr>
           <w:color w:val="auto"/>
@@ -16432,7 +16533,7 @@
           <w:color w:val="auto"/>
         </w:rPr>
       </w:pPr>
-      <w:bookmarkStart w:id="70" w:name="_Toc92467088"/>
+      <w:bookmarkStart w:id="70" w:name="_Toc92723067"/>
       <w:r>
         <w:rPr>
           <w:color w:val="auto"/>
@@ -16668,7 +16769,7 @@
           <w:lang w:val="en-US"/>
         </w:rPr>
       </w:pPr>
-      <w:bookmarkStart w:id="71" w:name="_Toc92467089"/>
+      <w:bookmarkStart w:id="71" w:name="_Toc92723068"/>
       <w:proofErr w:type="spellStart"/>
       <w:r>
         <w:rPr>
@@ -17076,7 +17177,7 @@
           <w:lang w:val="en-US"/>
         </w:rPr>
       </w:pPr>
-      <w:bookmarkStart w:id="72" w:name="_Toc92467090"/>
+      <w:bookmarkStart w:id="72" w:name="_Toc92723069"/>
       <w:proofErr w:type="spellStart"/>
       <w:r>
         <w:rPr>
@@ -17230,7 +17331,7 @@
         <w:pStyle w:val="Ttulo2"/>
       </w:pPr>
       <w:bookmarkStart w:id="73" w:name="_Toc90820665"/>
-      <w:bookmarkStart w:id="74" w:name="_Toc92466947"/>
+      <w:bookmarkStart w:id="74" w:name="_Toc92722972"/>
       <w:r>
         <w:lastRenderedPageBreak/>
         <w:t>Signup</w:t>
@@ -17243,7 +17344,7 @@
         <w:pStyle w:val="Ttulo3"/>
       </w:pPr>
       <w:bookmarkStart w:id="75" w:name="_Toc90820667"/>
-      <w:bookmarkStart w:id="76" w:name="_Toc92466948"/>
+      <w:bookmarkStart w:id="76" w:name="_Toc92722973"/>
       <w:r>
         <w:t>Métodos de Implementação</w:t>
       </w:r>
@@ -17354,7 +17455,7 @@
           <w:lang w:val="en-US"/>
         </w:rPr>
       </w:pPr>
-      <w:bookmarkStart w:id="77" w:name="_Toc92467091"/>
+      <w:bookmarkStart w:id="77" w:name="_Toc92723070"/>
       <w:proofErr w:type="spellStart"/>
       <w:r>
         <w:rPr>
@@ -17527,7 +17628,7 @@
         <w:pStyle w:val="Ttulo2"/>
       </w:pPr>
       <w:bookmarkStart w:id="78" w:name="_Toc90820668"/>
-      <w:bookmarkStart w:id="79" w:name="_Toc92466949"/>
+      <w:bookmarkStart w:id="79" w:name="_Toc92722974"/>
       <w:r>
         <w:lastRenderedPageBreak/>
         <w:t>User</w:t>
@@ -17540,7 +17641,7 @@
         <w:pStyle w:val="Ttulo3"/>
       </w:pPr>
       <w:bookmarkStart w:id="80" w:name="_Toc90820670"/>
-      <w:bookmarkStart w:id="81" w:name="_Toc92466950"/>
+      <w:bookmarkStart w:id="81" w:name="_Toc92722975"/>
       <w:r>
         <w:t>Métodos de Implementação</w:t>
       </w:r>
@@ -17645,7 +17746,7 @@
           <w:color w:val="auto"/>
         </w:rPr>
       </w:pPr>
-      <w:bookmarkStart w:id="83" w:name="_Toc92467092"/>
+      <w:bookmarkStart w:id="83" w:name="_Toc92723071"/>
       <w:r>
         <w:rPr>
           <w:color w:val="auto"/>
@@ -17807,7 +17908,7 @@
           <w:color w:val="auto"/>
         </w:rPr>
       </w:pPr>
-      <w:bookmarkStart w:id="84" w:name="_Toc92467093"/>
+      <w:bookmarkStart w:id="84" w:name="_Toc92723072"/>
       <w:r>
         <w:rPr>
           <w:color w:val="auto"/>
@@ -17993,7 +18094,7 @@
           <w:color w:val="auto"/>
         </w:rPr>
       </w:pPr>
-      <w:bookmarkStart w:id="85" w:name="_Toc92467094"/>
+      <w:bookmarkStart w:id="85" w:name="_Toc92723073"/>
       <w:r>
         <w:rPr>
           <w:color w:val="auto"/>
@@ -18242,7 +18343,7 @@
           <w:color w:val="auto"/>
         </w:rPr>
       </w:pPr>
-      <w:bookmarkStart w:id="86" w:name="_Toc92467095"/>
+      <w:bookmarkStart w:id="86" w:name="_Toc92723074"/>
       <w:r>
         <w:rPr>
           <w:color w:val="auto"/>
@@ -18520,7 +18621,7 @@
           <w:color w:val="auto"/>
         </w:rPr>
       </w:pPr>
-      <w:bookmarkStart w:id="87" w:name="_Toc92467096"/>
+      <w:bookmarkStart w:id="87" w:name="_Toc92723075"/>
       <w:r>
         <w:rPr>
           <w:color w:val="auto"/>
@@ -18615,7 +18716,7 @@
           <w:lang w:val="en-US"/>
         </w:rPr>
       </w:pPr>
-      <w:bookmarkStart w:id="88" w:name="_Toc92466951"/>
+      <w:bookmarkStart w:id="88" w:name="_Toc92722976"/>
       <w:r>
         <w:lastRenderedPageBreak/>
         <w:t>Informações</w:t>
@@ -18885,7 +18986,7 @@
       <w:pPr>
         <w:pStyle w:val="Ttulo1"/>
       </w:pPr>
-      <w:bookmarkStart w:id="89" w:name="_Toc92466952"/>
+      <w:bookmarkStart w:id="89" w:name="_Toc92722977"/>
       <w:r>
         <w:lastRenderedPageBreak/>
         <w:t>Mosquitto</w:t>
@@ -18896,7 +18997,7 @@
       <w:pPr>
         <w:pStyle w:val="Ttulo2"/>
       </w:pPr>
-      <w:bookmarkStart w:id="90" w:name="_Toc92466953"/>
+      <w:bookmarkStart w:id="90" w:name="_Toc92722978"/>
       <w:r>
         <w:t xml:space="preserve">Introdução ao </w:t>
       </w:r>
@@ -18937,18 +19038,10 @@
         <w:t>)</w:t>
       </w:r>
       <w:r>
-        <w:t xml:space="preserve">, é um protocolo de mensagens leve para sensores e pequenos dispositivos móveis otimizado para redes TCP/IP. O esquema de troca de mensagens é fundamentado no modelo </w:t>
-      </w:r>
-      <w:proofErr w:type="spellStart"/>
-      <w:r>
-        <w:t>Publ</w:t>
-      </w:r>
-      <w:r>
-        <w:t>ish-Subscribe</w:t>
-      </w:r>
-      <w:proofErr w:type="spellEnd"/>
-      <w:r>
-        <w:t>, sendo</w:t>
+        <w:t>, é um protocolo de mensagens leve para sensores e pequenos dispositivos móveis otimizado para redes TCP/IP. O esquema de troca de mensagens é fundamentado no modelo Publ</w:t>
+      </w:r>
+      <w:r>
+        <w:t>ish-Subscribe, sendo</w:t>
       </w:r>
       <w:r>
         <w:t xml:space="preserve"> extremamente simples e leve.</w:t>
@@ -18959,7 +19052,7 @@
       <w:pPr>
         <w:pStyle w:val="Ttulo2"/>
       </w:pPr>
-      <w:bookmarkStart w:id="91" w:name="_Toc92466954"/>
+      <w:bookmarkStart w:id="91" w:name="_Toc92722979"/>
       <w:r>
         <w:t>Aplicação Prática</w:t>
       </w:r>
@@ -18996,8 +19089,22 @@
         <w:spacing w:line="360" w:lineRule="auto"/>
       </w:pPr>
       <w:r>
-        <w:t>Como se pode ver na figura abaixo, o objetivo desta função é publicar um pequeno objeto onde constem algumas das propriedades do objeto reparação, como por exemplo, a data e o estado.</w:t>
-      </w:r>
+        <w:t>Como se pode ver na figura abaixo, o objetivo desta função é publicar um</w:t>
+      </w:r>
+      <w:r>
+        <w:t>a mensagem</w:t>
+      </w:r>
+      <w:r>
+        <w:t xml:space="preserve"> onde constem algumas das propriedades do objeto reparação, como por exemplo, a data e o estado.</w:t>
+      </w:r>
+    </w:p>
+    <w:p>
+      <w:pPr>
+        <w:tabs>
+          <w:tab w:val="num" w:pos="720"/>
+        </w:tabs>
+        <w:spacing w:line="360" w:lineRule="auto"/>
+      </w:pPr>
     </w:p>
     <w:p>
       <w:pPr>
@@ -19012,10 +19119,10 @@
           <w:noProof/>
         </w:rPr>
         <w:drawing>
-          <wp:inline distT="0" distB="0" distL="0" distR="0" wp14:anchorId="3EB8E34A" wp14:editId="60E2F9A8">
-            <wp:extent cx="3905250" cy="2930182"/>
-            <wp:effectExtent l="0" t="0" r="0" b="3810"/>
-            <wp:docPr id="29" name="Imagem 29" descr="Uma imagem com texto&#10;&#10;Descrição gerada automaticamente"/>
+          <wp:inline distT="0" distB="0" distL="0" distR="0" wp14:anchorId="74769A70" wp14:editId="53E4FF9D">
+            <wp:extent cx="5971540" cy="2021205"/>
+            <wp:effectExtent l="0" t="0" r="0" b="0"/>
+            <wp:docPr id="56" name="Imagem 56" descr="Uma imagem com texto&#10;&#10;Descrição gerada automaticamente"/>
             <wp:cNvGraphicFramePr>
               <a:graphicFrameLocks xmlns:a="http://schemas.openxmlformats.org/drawingml/2006/main" noChangeAspect="1"/>
             </wp:cNvGraphicFramePr>
@@ -19023,7 +19130,7 @@
               <a:graphicData uri="http://schemas.openxmlformats.org/drawingml/2006/picture">
                 <pic:pic xmlns:pic="http://schemas.openxmlformats.org/drawingml/2006/picture">
                   <pic:nvPicPr>
-                    <pic:cNvPr id="29" name="Imagem 29" descr="Uma imagem com texto&#10;&#10;Descrição gerada automaticamente"/>
+                    <pic:cNvPr id="56" name="Imagem 56" descr="Uma imagem com texto&#10;&#10;Descrição gerada automaticamente"/>
                     <pic:cNvPicPr>
                       <a:picLocks noChangeAspect="1" noChangeArrowheads="1"/>
                     </pic:cNvPicPr>
@@ -19044,7 +19151,7 @@
                   <pic:spPr bwMode="auto">
                     <a:xfrm>
                       <a:off x="0" y="0"/>
-                      <a:ext cx="3920877" cy="2941907"/>
+                      <a:ext cx="5971540" cy="2021205"/>
                     </a:xfrm>
                     <a:prstGeom prst="rect">
                       <a:avLst/>
@@ -19069,7 +19176,7 @@
           <w:color w:val="auto"/>
         </w:rPr>
       </w:pPr>
-      <w:bookmarkStart w:id="92" w:name="_Toc92467097"/>
+      <w:bookmarkStart w:id="92" w:name="_Toc92723076"/>
       <w:r>
         <w:rPr>
           <w:color w:val="auto"/>
@@ -19122,6 +19229,27 @@
       </w:r>
       <w:bookmarkEnd w:id="92"/>
       <w:proofErr w:type="spellEnd"/>
+    </w:p>
+    <w:p>
+      <w:pPr>
+        <w:spacing w:after="160" w:line="259" w:lineRule="auto"/>
+        <w:ind w:firstLine="0"/>
+        <w:jc w:val="left"/>
+      </w:pPr>
+    </w:p>
+    <w:p>
+      <w:pPr>
+        <w:spacing w:after="160" w:line="259" w:lineRule="auto"/>
+        <w:ind w:firstLine="0"/>
+        <w:jc w:val="left"/>
+      </w:pPr>
+    </w:p>
+    <w:p>
+      <w:pPr>
+        <w:spacing w:after="160" w:line="259" w:lineRule="auto"/>
+        <w:ind w:firstLine="0"/>
+        <w:jc w:val="left"/>
+      </w:pPr>
     </w:p>
     <w:p>
       <w:pPr>
@@ -19142,28 +19270,7 @@
         <w:t xml:space="preserve">Por fim, é chamada a função fazpublish, onde indicamos o nome do canal e a mensagem que queremos passar. O nome do canal será “REPAIR-X”, onde X representa </w:t>
       </w:r>
       <w:r>
-        <w:t xml:space="preserve">o Id do utilizador do carro que está relacionado com esta reparação. A mensagem </w:t>
-      </w:r>
-      <w:r>
-        <w:t xml:space="preserve">é </w:t>
-      </w:r>
-      <w:r>
-        <w:t>constituída pelo JSON do</w:t>
-      </w:r>
-      <w:r>
-        <w:t xml:space="preserve"> objeto</w:t>
-      </w:r>
-      <w:r>
-        <w:t xml:space="preserve"> criado anteriormente,</w:t>
-      </w:r>
-      <w:r>
-        <w:t xml:space="preserve"> onde const</w:t>
-      </w:r>
-      <w:r>
-        <w:t>a</w:t>
-      </w:r>
-      <w:r>
-        <w:t>m algumas das propriedades do objeto reparação, como por exemplo, a data e o estado.</w:t>
+        <w:t>o Id do utilizador do carro que está relacionado com esta reparação. A mensagem é constituída pelo JSON do objeto criado anteriormente, onde constam algumas das propriedades do objeto reparação, como por exemplo, a data e o estado.</w:t>
       </w:r>
     </w:p>
     <w:p>
@@ -19257,7 +19364,7 @@
           <w:color w:val="auto"/>
         </w:rPr>
       </w:pPr>
-      <w:bookmarkStart w:id="93" w:name="_Toc92467098"/>
+      <w:bookmarkStart w:id="93" w:name="_Toc92723077"/>
       <w:r>
         <w:rPr>
           <w:color w:val="auto"/>
@@ -19338,39 +19445,53 @@
     </w:p>
     <w:p>
       <w:pPr>
-        <w:spacing w:after="160" w:line="259" w:lineRule="auto"/>
-        <w:ind w:firstLine="0"/>
-        <w:jc w:val="left"/>
-      </w:pPr>
-    </w:p>
-    <w:p>
-      <w:pPr>
-        <w:spacing w:after="160" w:line="259" w:lineRule="auto"/>
-        <w:ind w:firstLine="0"/>
-        <w:jc w:val="left"/>
-      </w:pPr>
-    </w:p>
-    <w:p>
-      <w:pPr>
-        <w:spacing w:after="160" w:line="259" w:lineRule="auto"/>
-        <w:ind w:firstLine="0"/>
-        <w:jc w:val="left"/>
-      </w:pPr>
-    </w:p>
-    <w:p>
-      <w:pPr>
         <w:tabs>
           <w:tab w:val="num" w:pos="720"/>
         </w:tabs>
         <w:spacing w:line="360" w:lineRule="auto"/>
       </w:pPr>
+    </w:p>
+    <w:p>
+      <w:pPr>
+        <w:tabs>
+          <w:tab w:val="num" w:pos="720"/>
+        </w:tabs>
+        <w:spacing w:line="360" w:lineRule="auto"/>
+      </w:pPr>
+      <w:r>
+        <w:t>Todo este processo é</w:t>
+      </w:r>
+      <w:r>
+        <w:t xml:space="preserve"> realizado nos modelos da API, e é também</w:t>
+      </w:r>
+      <w:r>
+        <w:t xml:space="preserve"> repetid</w:t>
+      </w:r>
+      <w:r>
+        <w:t>o</w:t>
+      </w:r>
+      <w:r>
+        <w:t xml:space="preserve"> no modelo de agendamentos.</w:t>
+      </w:r>
+    </w:p>
+    <w:p>
+      <w:pPr>
+        <w:tabs>
+          <w:tab w:val="num" w:pos="720"/>
+        </w:tabs>
+        <w:spacing w:line="360" w:lineRule="auto"/>
+      </w:pPr>
+    </w:p>
+    <w:p>
+      <w:pPr>
+        <w:spacing w:after="160" w:line="360" w:lineRule="auto"/>
+      </w:pPr>
       <w:r>
         <w:lastRenderedPageBreak/>
-        <w:tab/>
-        <w:t>Como podemos observar na imagem abaixo, no momento em que o utilizador faz a autenticação,</w:t>
-      </w:r>
-      <w:r>
-        <w:t xml:space="preserve"> a função fazsubscribe, entra no respetivo canal do utilizador, subscrevendo-o e verifica se tem ou não uma mensagem.</w:t>
+        <w:t xml:space="preserve">Por fim, </w:t>
+      </w:r>
+      <w:r>
+        <w:t xml:space="preserve">como podemos analisar na imagem abaixo, temos a conexão na nossa aplicação móvel, em Android, ao servidor MQTT, que caso dê sucesso procede à subscrição no canal. </w:t>
       </w:r>
     </w:p>
     <w:p>
@@ -19388,14 +19509,11 @@
         <w:jc w:val="center"/>
       </w:pPr>
       <w:r>
-        <w:rPr>
-          <w:noProof/>
-        </w:rPr>
         <w:drawing>
-          <wp:inline distT="0" distB="0" distL="0" distR="0" wp14:anchorId="419807F9" wp14:editId="044D49AB">
-            <wp:extent cx="5686425" cy="4412965"/>
-            <wp:effectExtent l="0" t="0" r="0" b="6985"/>
-            <wp:docPr id="54" name="Imagem 54" descr="Uma imagem com texto&#10;&#10;Descrição gerada automaticamente"/>
+          <wp:inline distT="0" distB="0" distL="0" distR="0" wp14:anchorId="3F713ED6" wp14:editId="786084D3">
+            <wp:extent cx="5724525" cy="3575697"/>
+            <wp:effectExtent l="0" t="0" r="0" b="5715"/>
+            <wp:docPr id="57" name="Imagem 57" descr="Uma imagem com texto&#10;&#10;Descrição gerada automaticamente"/>
             <wp:cNvGraphicFramePr>
               <a:graphicFrameLocks xmlns:a="http://schemas.openxmlformats.org/drawingml/2006/main" noChangeAspect="1"/>
             </wp:cNvGraphicFramePr>
@@ -19403,13 +19521,200 @@
               <a:graphicData uri="http://schemas.openxmlformats.org/drawingml/2006/picture">
                 <pic:pic xmlns:pic="http://schemas.openxmlformats.org/drawingml/2006/picture">
                   <pic:nvPicPr>
-                    <pic:cNvPr id="54" name="Imagem 54" descr="Uma imagem com texto&#10;&#10;Descrição gerada automaticamente"/>
+                    <pic:cNvPr id="57" name="Imagem 57" descr="Uma imagem com texto&#10;&#10;Descrição gerada automaticamente"/>
+                    <pic:cNvPicPr/>
+                  </pic:nvPicPr>
+                  <pic:blipFill>
+                    <a:blip r:embed="rId110"/>
+                    <a:stretch>
+                      <a:fillRect/>
+                    </a:stretch>
+                  </pic:blipFill>
+                  <pic:spPr>
+                    <a:xfrm>
+                      <a:off x="0" y="0"/>
+                      <a:ext cx="5729994" cy="3579113"/>
+                    </a:xfrm>
+                    <a:prstGeom prst="rect">
+                      <a:avLst/>
+                    </a:prstGeom>
+                  </pic:spPr>
+                </pic:pic>
+              </a:graphicData>
+            </a:graphic>
+          </wp:inline>
+        </w:drawing>
+      </w:r>
+    </w:p>
+    <w:p>
+      <w:pPr>
+        <w:pStyle w:val="Legenda"/>
+        <w:rPr>
+          <w:color w:val="auto"/>
+        </w:rPr>
+      </w:pPr>
+      <w:bookmarkStart w:id="94" w:name="_Toc92723078"/>
+      <w:r>
+        <w:rPr>
+          <w:color w:val="auto"/>
+        </w:rPr>
+        <w:t xml:space="preserve">Figura </w:t>
+      </w:r>
+      <w:r>
+        <w:rPr>
+          <w:color w:val="auto"/>
+        </w:rPr>
+        <w:fldChar w:fldCharType="begin"/>
+      </w:r>
+      <w:r>
+        <w:rPr>
+          <w:color w:val="auto"/>
+        </w:rPr>
+        <w:instrText xml:space="preserve"> SEQ Figura \* ARABIC </w:instrText>
+      </w:r>
+      <w:r>
+        <w:rPr>
+          <w:color w:val="auto"/>
+        </w:rPr>
+        <w:fldChar w:fldCharType="separate"/>
+      </w:r>
+      <w:r>
+        <w:rPr>
+          <w:noProof/>
+          <w:color w:val="auto"/>
+        </w:rPr>
+        <w:t>48</w:t>
+      </w:r>
+      <w:r>
+        <w:rPr>
+          <w:color w:val="auto"/>
+        </w:rPr>
+        <w:fldChar w:fldCharType="end"/>
+      </w:r>
+      <w:r>
+        <w:rPr>
+          <w:color w:val="auto"/>
+        </w:rPr>
+        <w:t xml:space="preserve"> - MQTT Conexão Móvel</w:t>
+      </w:r>
+      <w:bookmarkEnd w:id="94"/>
+    </w:p>
+    <w:p>
+      <w:pPr>
+        <w:spacing w:after="160" w:line="259" w:lineRule="auto"/>
+        <w:ind w:firstLine="0"/>
+        <w:jc w:val="center"/>
+      </w:pPr>
+    </w:p>
+    <w:p>
+      <w:pPr>
+        <w:spacing w:after="160" w:line="259" w:lineRule="auto"/>
+        <w:ind w:firstLine="0"/>
+        <w:jc w:val="center"/>
+      </w:pPr>
+    </w:p>
+    <w:p>
+      <w:pPr>
+        <w:spacing w:after="160" w:line="259" w:lineRule="auto"/>
+        <w:ind w:firstLine="0"/>
+        <w:jc w:val="center"/>
+      </w:pPr>
+    </w:p>
+    <w:p>
+      <w:pPr>
+        <w:spacing w:after="160" w:line="259" w:lineRule="auto"/>
+        <w:ind w:firstLine="0"/>
+        <w:jc w:val="center"/>
+      </w:pPr>
+    </w:p>
+    <w:p>
+      <w:pPr>
+        <w:spacing w:after="160" w:line="259" w:lineRule="auto"/>
+        <w:ind w:firstLine="0"/>
+        <w:jc w:val="center"/>
+      </w:pPr>
+    </w:p>
+    <w:p>
+      <w:pPr>
+        <w:spacing w:after="160" w:line="259" w:lineRule="auto"/>
+        <w:ind w:firstLine="0"/>
+        <w:jc w:val="center"/>
+      </w:pPr>
+    </w:p>
+    <w:p>
+      <w:pPr>
+        <w:spacing w:after="160" w:line="259" w:lineRule="auto"/>
+        <w:ind w:firstLine="0"/>
+        <w:jc w:val="center"/>
+      </w:pPr>
+    </w:p>
+    <w:p>
+      <w:pPr>
+        <w:spacing w:after="160" w:line="259" w:lineRule="auto"/>
+        <w:ind w:firstLine="0"/>
+        <w:jc w:val="center"/>
+      </w:pPr>
+    </w:p>
+    <w:p>
+      <w:pPr>
+        <w:spacing w:after="160" w:line="259" w:lineRule="auto"/>
+        <w:ind w:firstLine="0"/>
+        <w:jc w:val="center"/>
+      </w:pPr>
+    </w:p>
+    <w:p>
+      <w:pPr>
+        <w:spacing w:after="160" w:line="259" w:lineRule="auto"/>
+        <w:ind w:firstLine="0"/>
+        <w:jc w:val="center"/>
+      </w:pPr>
+    </w:p>
+    <w:p>
+      <w:pPr>
+        <w:spacing w:after="160" w:line="360" w:lineRule="auto"/>
+        <w:ind w:firstLine="708"/>
+      </w:pPr>
+      <w:r>
+        <w:lastRenderedPageBreak/>
+        <w:t>Como podemos analisar na imagem abaixo, é neste código que fazemos a subscrição do canal anteriormente fundamentado, e onde se procede à criação de uma notificação na aplicação móvel.</w:t>
+      </w:r>
+    </w:p>
+    <w:p>
+      <w:pPr>
+        <w:spacing w:after="160" w:line="259" w:lineRule="auto"/>
+        <w:ind w:firstLine="0"/>
+      </w:pPr>
+    </w:p>
+    <w:p>
+      <w:pPr>
+        <w:keepNext/>
+        <w:spacing w:after="160" w:line="259" w:lineRule="auto"/>
+        <w:ind w:firstLine="0"/>
+        <w:jc w:val="center"/>
+      </w:pPr>
+      <w:r>
+        <w:rPr>
+          <w:noProof/>
+        </w:rPr>
+        <w:drawing>
+          <wp:inline distT="0" distB="0" distL="0" distR="0" wp14:anchorId="5648AA15" wp14:editId="57281E34">
+            <wp:extent cx="4991100" cy="3525721"/>
+            <wp:effectExtent l="0" t="0" r="0" b="0"/>
+            <wp:docPr id="58" name="Imagem 58" descr="Uma imagem com texto&#10;&#10;Descrição gerada automaticamente"/>
+            <wp:cNvGraphicFramePr>
+              <a:graphicFrameLocks xmlns:a="http://schemas.openxmlformats.org/drawingml/2006/main" noChangeAspect="1"/>
+            </wp:cNvGraphicFramePr>
+            <a:graphic xmlns:a="http://schemas.openxmlformats.org/drawingml/2006/main">
+              <a:graphicData uri="http://schemas.openxmlformats.org/drawingml/2006/picture">
+                <pic:pic xmlns:pic="http://schemas.openxmlformats.org/drawingml/2006/picture">
+                  <pic:nvPicPr>
+                    <pic:cNvPr id="58" name="Imagem 58" descr="Uma imagem com texto&#10;&#10;Descrição gerada automaticamente"/>
                     <pic:cNvPicPr>
                       <a:picLocks noChangeAspect="1" noChangeArrowheads="1"/>
                     </pic:cNvPicPr>
                   </pic:nvPicPr>
                   <pic:blipFill>
-                    <a:blip r:embed="rId110">
+                    <a:blip r:embed="rId111">
                       <a:extLst>
                         <a:ext uri="{28A0092B-C50C-407E-A947-70E740481C1C}">
                           <a14:useLocalDpi xmlns:a14="http://schemas.microsoft.com/office/drawing/2010/main" val="0"/>
@@ -19424,7 +19729,7 @@
                   <pic:spPr bwMode="auto">
                     <a:xfrm>
                       <a:off x="0" y="0"/>
-                      <a:ext cx="5698747" cy="4422528"/>
+                      <a:ext cx="5008471" cy="3537992"/>
                     </a:xfrm>
                     <a:prstGeom prst="rect">
                       <a:avLst/>
@@ -19448,7 +19753,7 @@
           <w:color w:val="auto"/>
         </w:rPr>
       </w:pPr>
-      <w:bookmarkStart w:id="94" w:name="_Toc92467099"/>
+      <w:bookmarkStart w:id="95" w:name="_Toc92723079"/>
       <w:r>
         <w:rPr>
           <w:color w:val="auto"/>
@@ -19478,7 +19783,7 @@
           <w:noProof/>
           <w:color w:val="auto"/>
         </w:rPr>
-        <w:t>48</w:t>
+        <w:t>49</w:t>
       </w:r>
       <w:r>
         <w:rPr>
@@ -19490,31 +19795,9 @@
         <w:rPr>
           <w:color w:val="auto"/>
         </w:rPr>
-        <w:t xml:space="preserve"> - Mosquitto, Função </w:t>
-      </w:r>
-      <w:proofErr w:type="spellStart"/>
-      <w:r>
-        <w:rPr>
-          <w:color w:val="auto"/>
-        </w:rPr>
-        <w:t>actionDo</w:t>
-      </w:r>
-      <w:proofErr w:type="spellEnd"/>
-      <w:r>
-        <w:rPr>
-          <w:color w:val="auto"/>
-        </w:rPr>
-        <w:t xml:space="preserve"> e Função </w:t>
-      </w:r>
-      <w:proofErr w:type="spellStart"/>
-      <w:r>
-        <w:rPr>
-          <w:color w:val="auto"/>
-        </w:rPr>
-        <w:t>FazSubscribe</w:t>
-      </w:r>
-      <w:bookmarkEnd w:id="94"/>
-      <w:proofErr w:type="spellEnd"/>
+        <w:t xml:space="preserve"> - MQTT Subscribe</w:t>
+      </w:r>
+      <w:bookmarkEnd w:id="95"/>
     </w:p>
     <w:p>
       <w:pPr>
@@ -19525,6 +19808,120 @@
     </w:p>
     <w:p>
       <w:pPr>
+        <w:keepNext/>
+        <w:spacing w:after="160" w:line="259" w:lineRule="auto"/>
+        <w:ind w:firstLine="0"/>
+        <w:jc w:val="center"/>
+      </w:pPr>
+      <w:r>
+        <w:rPr>
+          <w:noProof/>
+        </w:rPr>
+        <w:drawing>
+          <wp:inline distT="0" distB="0" distL="0" distR="0" wp14:anchorId="2CF992C2" wp14:editId="03273A54">
+            <wp:extent cx="2609850" cy="1435418"/>
+            <wp:effectExtent l="0" t="0" r="0" b="0"/>
+            <wp:docPr id="59" name="Imagem 59"/>
+            <wp:cNvGraphicFramePr>
+              <a:graphicFrameLocks xmlns:a="http://schemas.openxmlformats.org/drawingml/2006/main" noChangeAspect="1"/>
+            </wp:cNvGraphicFramePr>
+            <a:graphic xmlns:a="http://schemas.openxmlformats.org/drawingml/2006/main">
+              <a:graphicData uri="http://schemas.openxmlformats.org/drawingml/2006/picture">
+                <pic:pic xmlns:pic="http://schemas.openxmlformats.org/drawingml/2006/picture">
+                  <pic:nvPicPr>
+                    <pic:cNvPr id="0" name="Picture 12"/>
+                    <pic:cNvPicPr>
+                      <a:picLocks noChangeAspect="1" noChangeArrowheads="1"/>
+                    </pic:cNvPicPr>
+                  </pic:nvPicPr>
+                  <pic:blipFill>
+                    <a:blip r:embed="rId112">
+                      <a:extLst>
+                        <a:ext uri="{28A0092B-C50C-407E-A947-70E740481C1C}">
+                          <a14:useLocalDpi xmlns:a14="http://schemas.microsoft.com/office/drawing/2010/main" val="0"/>
+                        </a:ext>
+                      </a:extLst>
+                    </a:blip>
+                    <a:srcRect/>
+                    <a:stretch>
+                      <a:fillRect/>
+                    </a:stretch>
+                  </pic:blipFill>
+                  <pic:spPr bwMode="auto">
+                    <a:xfrm>
+                      <a:off x="0" y="0"/>
+                      <a:ext cx="2622549" cy="1442403"/>
+                    </a:xfrm>
+                    <a:prstGeom prst="rect">
+                      <a:avLst/>
+                    </a:prstGeom>
+                    <a:noFill/>
+                    <a:ln>
+                      <a:noFill/>
+                    </a:ln>
+                  </pic:spPr>
+                </pic:pic>
+              </a:graphicData>
+            </a:graphic>
+          </wp:inline>
+        </w:drawing>
+      </w:r>
+    </w:p>
+    <w:p>
+      <w:pPr>
+        <w:pStyle w:val="Legenda"/>
+        <w:rPr>
+          <w:color w:val="auto"/>
+        </w:rPr>
+      </w:pPr>
+      <w:bookmarkStart w:id="96" w:name="_Toc92723080"/>
+      <w:r>
+        <w:rPr>
+          <w:color w:val="auto"/>
+        </w:rPr>
+        <w:t xml:space="preserve">Figura </w:t>
+      </w:r>
+      <w:r>
+        <w:rPr>
+          <w:color w:val="auto"/>
+        </w:rPr>
+        <w:fldChar w:fldCharType="begin"/>
+      </w:r>
+      <w:r>
+        <w:rPr>
+          <w:color w:val="auto"/>
+        </w:rPr>
+        <w:instrText xml:space="preserve"> SEQ Figura \* ARABIC </w:instrText>
+      </w:r>
+      <w:r>
+        <w:rPr>
+          <w:color w:val="auto"/>
+        </w:rPr>
+        <w:fldChar w:fldCharType="separate"/>
+      </w:r>
+      <w:r>
+        <w:rPr>
+          <w:noProof/>
+          <w:color w:val="auto"/>
+        </w:rPr>
+        <w:t>50</w:t>
+      </w:r>
+      <w:r>
+        <w:rPr>
+          <w:color w:val="auto"/>
+        </w:rPr>
+        <w:fldChar w:fldCharType="end"/>
+      </w:r>
+      <w:r>
+        <w:rPr>
+          <w:color w:val="auto"/>
+        </w:rPr>
+        <w:t xml:space="preserve"> - Exemplo de Notificação</w:t>
+      </w:r>
+      <w:bookmarkEnd w:id="96"/>
+    </w:p>
+    <w:p>
+      <w:pPr>
         <w:spacing w:after="160" w:line="259" w:lineRule="auto"/>
         <w:ind w:firstLine="0"/>
         <w:jc w:val="left"/>
@@ -19532,22 +19929,46 @@
     </w:p>
     <w:p>
       <w:pPr>
-        <w:spacing w:after="160" w:line="259" w:lineRule="auto"/>
-        <w:ind w:firstLine="0"/>
-        <w:jc w:val="left"/>
-      </w:pPr>
+        <w:tabs>
+          <w:tab w:val="num" w:pos="720"/>
+        </w:tabs>
+        <w:spacing w:line="360" w:lineRule="auto"/>
+      </w:pPr>
+      <w:r>
+        <w:t xml:space="preserve">Todo este processo é realizado </w:t>
+      </w:r>
+      <w:r>
+        <w:t>na aplicação móvel</w:t>
+      </w:r>
+      <w:r>
+        <w:t>, e é</w:t>
+      </w:r>
+      <w:r>
+        <w:t xml:space="preserve"> feito tanto nas reparações como nos agendamentos</w:t>
+      </w:r>
+      <w:r>
+        <w:t>.</w:t>
+      </w:r>
     </w:p>
     <w:p>
       <w:pPr>
         <w:pStyle w:val="Ttulo1"/>
       </w:pPr>
-      <w:bookmarkStart w:id="95" w:name="_Toc92466955"/>
+      <w:bookmarkStart w:id="97" w:name="_Toc92722980"/>
       <w:r>
         <w:lastRenderedPageBreak/>
         <w:t>Conclusão</w:t>
       </w:r>
       <w:bookmarkEnd w:id="82"/>
-      <w:bookmarkEnd w:id="95"/>
+      <w:bookmarkEnd w:id="97"/>
+    </w:p>
+    <w:p>
+      <w:pPr>
+        <w:tabs>
+          <w:tab w:val="num" w:pos="720"/>
+        </w:tabs>
+        <w:spacing w:line="360" w:lineRule="auto"/>
+      </w:pPr>
     </w:p>
     <w:p>
       <w:pPr>
@@ -23719,12 +24140,21 @@
 </file>
 
 <file path=customXml/item2.xml><?xml version="1.0" encoding="utf-8"?>
+<?mso-contentType ?>
+<FormTemplates xmlns="http://schemas.microsoft.com/sharepoint/v3/contenttype/forms">
+  <Display>DocumentLibraryForm</Display>
+  <Edit>DocumentLibraryForm</Edit>
+  <New>DocumentLibraryForm</New>
+</FormTemplates>
+</file>
+
+<file path=customXml/item3.xml><?xml version="1.0" encoding="utf-8"?>
 <p:properties xmlns:p="http://schemas.microsoft.com/office/2006/metadata/properties" xmlns:xsi="http://www.w3.org/2001/XMLSchema-instance" xmlns:pc="http://schemas.microsoft.com/office/infopath/2007/PartnerControls">
   <documentManagement/>
 </p:properties>
 </file>
 
-<file path=customXml/item3.xml><?xml version="1.0" encoding="utf-8"?>
+<file path=customXml/item4.xml><?xml version="1.0" encoding="utf-8"?>
 <ct:contentTypeSchema xmlns:ct="http://schemas.microsoft.com/office/2006/metadata/contentType" xmlns:ma="http://schemas.microsoft.com/office/2006/metadata/properties/metaAttributes" ct:_="" ma:_="" ma:contentTypeName="Documento" ma:contentTypeID="0x01010083D49F6BAABB9146ADD795FE9E41E9AB" ma:contentTypeVersion="7" ma:contentTypeDescription="Criar um novo documento." ma:contentTypeScope="" ma:versionID="8570e2e4348453eec5ba9753cf80dcd8">
   <xsd:schema xmlns:xsd="http://www.w3.org/2001/XMLSchema" xmlns:xs="http://www.w3.org/2001/XMLSchema" xmlns:p="http://schemas.microsoft.com/office/2006/metadata/properties" xmlns:ns2="95869c9e-2bf9-44ef-a2f6-804e125a656b" targetNamespace="http://schemas.microsoft.com/office/2006/metadata/properties" ma:root="true" ma:fieldsID="9d0c905cb7e20bdef9bafc65f4cea861" ns2:_="">
     <xsd:import namespace="95869c9e-2bf9-44ef-a2f6-804e125a656b"/>
@@ -23888,15 +24318,6 @@
 </ct:contentTypeSchema>
 </file>
 
-<file path=customXml/item4.xml><?xml version="1.0" encoding="utf-8"?>
-<?mso-contentType ?>
-<FormTemplates xmlns="http://schemas.microsoft.com/sharepoint/v3/contenttype/forms">
-  <Display>DocumentLibraryForm</Display>
-  <Edit>DocumentLibraryForm</Edit>
-  <New>DocumentLibraryForm</New>
-</FormTemplates>
-</file>
-
 <file path=customXml/itemProps1.xml><?xml version="1.0" encoding="utf-8"?>
 <ds:datastoreItem xmlns:ds="http://schemas.openxmlformats.org/officeDocument/2006/customXml" ds:itemID="{5D1DCC3D-41BE-437F-B0A0-25CBF3BF3A93}">
   <ds:schemaRefs>
@@ -23906,6 +24327,14 @@
 </file>
 
 <file path=customXml/itemProps2.xml><?xml version="1.0" encoding="utf-8"?>
+<ds:datastoreItem xmlns:ds="http://schemas.openxmlformats.org/officeDocument/2006/customXml" ds:itemID="{3049E901-D460-4040-BE52-BFB2CA5EF0CE}">
+  <ds:schemaRefs>
+    <ds:schemaRef ds:uri="http://schemas.microsoft.com/sharepoint/v3/contenttype/forms"/>
+  </ds:schemaRefs>
+</ds:datastoreItem>
+</file>
+
+<file path=customXml/itemProps3.xml><?xml version="1.0" encoding="utf-8"?>
 <ds:datastoreItem xmlns:ds="http://schemas.openxmlformats.org/officeDocument/2006/customXml" ds:itemID="{0D05F977-E0EB-4BDE-9CCC-35AE7F3468D1}">
   <ds:schemaRefs>
     <ds:schemaRef ds:uri="http://schemas.microsoft.com/office/2006/metadata/properties"/>
@@ -23914,7 +24343,7 @@
 </ds:datastoreItem>
 </file>
 
-<file path=customXml/itemProps3.xml><?xml version="1.0" encoding="utf-8"?>
+<file path=customXml/itemProps4.xml><?xml version="1.0" encoding="utf-8"?>
 <ds:datastoreItem xmlns:ds="http://schemas.openxmlformats.org/officeDocument/2006/customXml" ds:itemID="{58C2F69E-6A7F-421E-8BE0-2CCD1271F63D}">
   <ds:schemaRefs>
     <ds:schemaRef ds:uri="http://schemas.microsoft.com/office/2006/metadata/contentType"/>
@@ -23930,12 +24359,4 @@
     <ds:schemaRef ds:uri="http://schemas.microsoft.com/internal/obd"/>
   </ds:schemaRefs>
 </ds:datastoreItem>
-</file>
-
-<file path=customXml/itemProps4.xml><?xml version="1.0" encoding="utf-8"?>
-<ds:datastoreItem xmlns:ds="http://schemas.openxmlformats.org/officeDocument/2006/customXml" ds:itemID="{3049E901-D460-4040-BE52-BFB2CA5EF0CE}">
-  <ds:schemaRefs>
-    <ds:schemaRef ds:uri="http://schemas.microsoft.com/sharepoint/v3/contenttype/forms"/>
-  </ds:schemaRefs>
-</ds:datastoreItem>
 </file>
</xml_diff>